<commit_message>
Modified ring.cpp to output the iterations all at once delimited by commas to make it easier to paste them into excel and graph. In addition I fixed a bug in the main where I was only creating one thread each iteration of the for loop in the main. I have now gathered data from stoker for both the locked and spinlock modes and I still have to test my local machine along with the ducss and netsoc servers.
</commit_message>
<xml_diff>
--- a/Report/Report.docx
+++ b/Report/Report.docx
@@ -364,8 +364,34 @@
       <w:r>
         <w:t xml:space="preserve"> --Gives details on implementing a buffer using CAS.</w:t>
       </w:r>
+    </w:p>
+    <w:p/>
+    <w:p>
+      <w:r>
+        <w:t>27/01/14</w:t>
+      </w:r>
+    </w:p>
+    <w:p>
+      <w:r>
+        <w:t>Researched several papers on the topic of concurrent data structures, placed them into the research folder</w:t>
+      </w:r>
       <w:bookmarkStart w:id="0" w:name="_GoBack"/>
       <w:bookmarkEnd w:id="0"/>
+    </w:p>
+    <w:p>
+      <w:r>
+        <w:t>Amended the output of the program to be easier to paste into excel for graph generation</w:t>
+      </w:r>
+    </w:p>
+    <w:p>
+      <w:r>
+        <w:t>Gathered data from stoker for both locked and spinlock modes of ring buffer</w:t>
+      </w:r>
+    </w:p>
+    <w:p>
+      <w:r>
+        <w:t>Need to gather data from my machine, spoon and ducss</w:t>
+      </w:r>
     </w:p>
     <w:sectPr>
       <w:pgSz w:w="11906" w:h="16838"/>

</xml_diff>

<commit_message>
Gathered data from local machine, ducss and netsoc. VPN only has one core so I cannot use it. I tested the assembly spinlock against the c++ variant, minimal difference, hence I removed the assembly code from ring.cpp. Started adding to my report in a meaningful fashion.
</commit_message>
<xml_diff>
--- a/Report/Report.docx
+++ b/Report/Report.docx
@@ -115,7 +115,25 @@
           <w:sz w:val="28"/>
           <w:szCs w:val="28"/>
         </w:rPr>
-        <w:t xml:space="preserve"> (Fatish)</w:t>
+        <w:t xml:space="preserve"> (</w:t>
+      </w:r>
+      <w:proofErr w:type="spellStart"/>
+      <w:r>
+        <w:rPr>
+          <w:b/>
+          <w:sz w:val="28"/>
+          <w:szCs w:val="28"/>
+        </w:rPr>
+        <w:t>Fatish</w:t>
+      </w:r>
+      <w:proofErr w:type="spellEnd"/>
+      <w:r>
+        <w:rPr>
+          <w:b/>
+          <w:sz w:val="28"/>
+          <w:szCs w:val="28"/>
+        </w:rPr>
+        <w:t>)</w:t>
       </w:r>
     </w:p>
     <w:p>
@@ -134,6 +152,20 @@
     </w:p>
     <w:p>
       <w:pPr>
+        <w:ind w:left="1440"/>
+      </w:pPr>
+      <w:r>
+        <w:t>I had been introduced to the idea of concurrency in the third year of my degree and it had piqued my interest. The solutions that concurrency provided for such computing problems as the memory and power wall to me seemed quite elegant.  I saw the potential that this technology had and so I took another module based on concurrency in my final year so that I may learn about it in a greater depth.</w:t>
+      </w:r>
+      <w:r>
+        <w:t xml:space="preserve"> This proved useful to my understanding and so when it came to choosing a project for my final year, I decided to combine my new found interest in concurrency with data structures, something I had always liked since I was introduced to them due to my ability to visualise them in my mind</w:t>
+      </w:r>
+      <w:r>
+        <w:t xml:space="preserve"> and their inherent usefulness in Computer Science.</w:t>
+      </w:r>
+    </w:p>
+    <w:p>
+      <w:pPr>
         <w:rPr>
           <w:b/>
         </w:rPr>
@@ -201,6 +233,20 @@
     </w:p>
     <w:p>
       <w:pPr>
+        <w:ind w:left="1440"/>
+      </w:pPr>
+      <w:r>
+        <w:t>My work is as follows; firstly</w:t>
+      </w:r>
+      <w:r>
+        <w:t>, I</w:t>
+      </w:r>
+      <w:r>
+        <w:t xml:space="preserve"> need to implement several different data structures, modifying them so that they can be run concurrently. Secondly, I need to run these data structures on several different computer architectures and gather data on their performance. Finally, I need to compile this data together and analyse it for anything of interest.</w:t>
+      </w:r>
+    </w:p>
+    <w:p>
+      <w:pPr>
         <w:rPr>
           <w:b/>
         </w:rPr>
@@ -215,6 +261,121 @@
     </w:p>
     <w:p>
       <w:pPr>
+        <w:ind w:left="1440"/>
+      </w:pPr>
+      <w:r>
+        <w:t>After consulting with my supervisor, we agreed to take a modular approach to the project. I would select a data structure, implement it and gather data from it before moving onto the next data structure.</w:t>
+      </w:r>
+      <w:r>
+        <w:t xml:space="preserve"> I believed that this approach should help prevent confusion regarding different data sets, as I will only move on to another </w:t>
+      </w:r>
+      <w:r>
+        <w:lastRenderedPageBreak/>
+        <w:t>structure once the current one is done completely. In this way I would build my project up piece by piece.</w:t>
+      </w:r>
+    </w:p>
+    <w:p>
+      <w:pPr>
+        <w:rPr>
+          <w:b/>
+        </w:rPr>
+      </w:pPr>
+      <w:r>
+        <w:tab/>
+      </w:r>
+      <w:r>
+        <w:rPr>
+          <w:b/>
+        </w:rPr>
+        <w:t>Ring Buffer</w:t>
+      </w:r>
+    </w:p>
+    <w:p>
+      <w:pPr>
+        <w:ind w:left="1440"/>
+      </w:pPr>
+      <w:r>
+        <w:t>For my first data structure I decided to go for a circular FIFO queue. I chose this due to its relative simplicity when compared to other data structures and I felt that it would give me an opportunity to get to grips with the atomic libraries I would be working with, as well as setting up the timing metric for testing purposes.</w:t>
+      </w:r>
+    </w:p>
+    <w:p>
+      <w:pPr>
+        <w:ind w:left="1440"/>
+      </w:pPr>
+      <w:r>
+        <w:t xml:space="preserve">Initially, I implemented a lock using </w:t>
+      </w:r>
+      <w:proofErr w:type="spellStart"/>
+      <w:r>
+        <w:t>pthread</w:t>
+      </w:r>
+      <w:proofErr w:type="spellEnd"/>
+      <w:r>
+        <w:t xml:space="preserve"> mutexes, where a thread would lock the buffer when it wanted to access it and unlock it when it was done.</w:t>
+      </w:r>
+      <w:r>
+        <w:t xml:space="preserve"> I chose to do this as I felt that it would provide a good benchmark to test more complicated locking algorithms. </w:t>
+      </w:r>
+    </w:p>
+    <w:p>
+      <w:pPr>
+        <w:ind w:left="1440"/>
+      </w:pPr>
+      <w:r>
+        <w:t xml:space="preserve">Once I had that up and working properly I decided to implement a </w:t>
+      </w:r>
+      <w:proofErr w:type="spellStart"/>
+      <w:r>
+        <w:t>TestandTestandSet</w:t>
+      </w:r>
+      <w:proofErr w:type="spellEnd"/>
+      <w:r>
+        <w:t xml:space="preserve"> lock (TTS). This works by using the atomic exchange instruction (CITATION NEEDED) to atomically set and unset a lock. Each thread repeatedly checks the lock, if they find that it is equal to one then they sleep for a specified amount of time using the </w:t>
+      </w:r>
+      <w:proofErr w:type="spellStart"/>
+      <w:r>
+        <w:t>usleep</w:t>
+      </w:r>
+      <w:proofErr w:type="spellEnd"/>
+      <w:r>
+        <w:t xml:space="preserve"> instruction (CITATION). After they</w:t>
+      </w:r>
+      <w:r>
+        <w:t xml:space="preserve"> wake up, the thread then checks the lock again to see if it is equal to one, if so then it starts the loop again, if not then sets the lock to one and enters the critical section (CITATION). Upon finishing, the thread then sets the lock to zero and the process continues on.</w:t>
+      </w:r>
+      <w:r>
+        <w:t xml:space="preserve"> I decided to implement this algorithm as it is an efficient implementation of a spinlock as the sleep instruction stops the </w:t>
+      </w:r>
+      <w:proofErr w:type="spellStart"/>
+      <w:proofErr w:type="gramStart"/>
+      <w:r>
+        <w:t>cpu</w:t>
+      </w:r>
+      <w:proofErr w:type="spellEnd"/>
+      <w:proofErr w:type="gramEnd"/>
+      <w:r>
+        <w:t xml:space="preserve"> traffic from becoming overwhelming (CITATION). </w:t>
+      </w:r>
+    </w:p>
+    <w:p>
+      <w:pPr>
+        <w:ind w:left="1440"/>
+      </w:pPr>
+      <w:r>
+        <w:t>Since the ring buffer is a FIFO queue, it is not possible to integrate much concurrency besides a spinlock say compared to a linked list as every thread is working on the same part of the structure, the head (CITATION)</w:t>
+      </w:r>
+      <w:r>
+        <w:t xml:space="preserve">. However, I did investigate the possibility of implementing a spinlock written in assembly. Taking the code from locklessinc.com (CITATION) I integrated it into the buffer and compared it to the C++ atomic implementation to try and identify a performance difference. After comparing the two, I found the difference in performance to be </w:t>
+      </w:r>
+      <w:r>
+        <w:t>negligible and</w:t>
+      </w:r>
+      <w:r>
+        <w:t xml:space="preserve"> so decided to stick with the C++ implementation, as I found it easier to work with.</w:t>
+      </w:r>
+    </w:p>
+    <w:p>
+      <w:pPr>
         <w:rPr>
           <w:b/>
           <w:sz w:val="28"/>
@@ -243,7 +404,25 @@
           <w:sz w:val="28"/>
           <w:szCs w:val="28"/>
         </w:rPr>
-        <w:t xml:space="preserve"> (Fatish)</w:t>
+        <w:t xml:space="preserve"> (</w:t>
+      </w:r>
+      <w:proofErr w:type="spellStart"/>
+      <w:r>
+        <w:rPr>
+          <w:b/>
+          <w:sz w:val="28"/>
+          <w:szCs w:val="28"/>
+        </w:rPr>
+        <w:t>Fatish</w:t>
+      </w:r>
+      <w:proofErr w:type="spellEnd"/>
+      <w:r>
+        <w:rPr>
+          <w:b/>
+          <w:sz w:val="28"/>
+          <w:szCs w:val="28"/>
+        </w:rPr>
+        <w:t>)</w:t>
       </w:r>
     </w:p>
     <w:p>
@@ -264,6 +443,54 @@
       <w:pPr>
         <w:rPr>
           <w:b/>
+        </w:rPr>
+      </w:pPr>
+      <w:r>
+        <w:rPr>
+          <w:b/>
+        </w:rPr>
+        <w:tab/>
+        <w:t>Ring Buffer</w:t>
+      </w:r>
+    </w:p>
+    <w:p>
+      <w:pPr>
+        <w:ind w:left="1440"/>
+      </w:pPr>
+      <w:r>
+        <w:t>Since the ring buffer is a circular FIFO queue, the size of the queue is not important, as threads will be reading/writing from the same place anyway, hence, the following data was collected by using a buffer with 1000 elements</w:t>
+      </w:r>
+      <w:r>
+        <w:t>.</w:t>
+      </w:r>
+    </w:p>
+    <w:p>
+      <w:pPr>
+        <w:ind w:left="1440"/>
+      </w:pPr>
+      <w:r>
+        <w:t>INSERT GRAPH</w:t>
+      </w:r>
+      <w:r>
+        <w:t xml:space="preserve"> FOR RING BUFFER</w:t>
+      </w:r>
+    </w:p>
+    <w:p>
+      <w:pPr>
+        <w:ind w:left="1440"/>
+      </w:pPr>
+      <w:r>
+        <w:lastRenderedPageBreak/>
+        <w:t>For this, I am using the number of times that the critical section was entered, represented on the y-axis as iterations per second. The number of threads used is on the x-axis and goes from 1 to 128.</w:t>
+      </w:r>
+      <w:r>
+        <w:t xml:space="preserve"> Four different architectures were used, with each being subject to both modes of operation, Locked and Spinlock. </w:t>
+      </w:r>
+    </w:p>
+    <w:p>
+      <w:pPr>
+        <w:rPr>
+          <w:b/>
           <w:sz w:val="28"/>
           <w:szCs w:val="28"/>
         </w:rPr>
@@ -319,11 +546,71 @@
           <w:b/>
         </w:rPr>
       </w:pPr>
-    </w:p>
-    <w:p>
-      <w:r>
-        <w:t>Read The Art of Multiprocessor Programming by Maurice Herlihy &amp; Nir Shavit</w:t>
-      </w:r>
+      <w:r>
+        <w:rPr>
+          <w:b/>
+        </w:rPr>
+        <w:tab/>
+        <w:t>Acknowledgements:</w:t>
+      </w:r>
+    </w:p>
+    <w:p>
+      <w:r>
+        <w:rPr>
+          <w:b/>
+        </w:rPr>
+        <w:tab/>
+      </w:r>
+      <w:r>
+        <w:rPr>
+          <w:b/>
+        </w:rPr>
+        <w:tab/>
+      </w:r>
+      <w:r>
+        <w:t>David Gregg</w:t>
+      </w:r>
+    </w:p>
+    <w:p>
+      <w:pPr>
+        <w:rPr>
+          <w:b/>
+        </w:rPr>
+      </w:pPr>
+    </w:p>
+    <w:p>
+      <w:r>
+        <w:t xml:space="preserve">Read </w:t>
+      </w:r>
+      <w:proofErr w:type="gramStart"/>
+      <w:r>
+        <w:t>The</w:t>
+      </w:r>
+      <w:proofErr w:type="gramEnd"/>
+      <w:r>
+        <w:t xml:space="preserve"> Art of Multiprocessor Programming by Maurice </w:t>
+      </w:r>
+      <w:proofErr w:type="spellStart"/>
+      <w:r>
+        <w:t>Herlihy</w:t>
+      </w:r>
+      <w:proofErr w:type="spellEnd"/>
+      <w:r>
+        <w:t xml:space="preserve"> &amp; </w:t>
+      </w:r>
+      <w:proofErr w:type="spellStart"/>
+      <w:r>
+        <w:t>Nir</w:t>
+      </w:r>
+      <w:proofErr w:type="spellEnd"/>
+      <w:r>
+        <w:t xml:space="preserve"> </w:t>
+      </w:r>
+      <w:proofErr w:type="spellStart"/>
+      <w:r>
+        <w:t>Shavit</w:t>
+      </w:r>
+      <w:proofErr w:type="spellEnd"/>
     </w:p>
     <w:p>
       <w:r>
@@ -341,15 +628,16 @@
       </w:r>
     </w:p>
     <w:p>
-      <w:r>
-        <w:t>Agreed with David Gregg to implement a Ring Buffer as the first data structure. I decided to go for a simple design in C to begin with. I implemented it using pthreads and two modes of operation; the first used mutexes in a simple lock and unlock fashion while the second used a spinlock</w:t>
-      </w:r>
-      <w:r>
-        <w:t xml:space="preserve">. However, the implementation of the spinlock proved tricky due to the low level nature of C and so I decided </w:t>
-      </w:r>
-      <w:r>
-        <w:lastRenderedPageBreak/>
-        <w:t>early on to start using C++, in order to access the higher level intrinsics, since my focus was not on the implementation but rather the testing of these structures.</w:t>
+      <w:proofErr w:type="gramStart"/>
+      <w:r>
+        <w:t>Agreed with David Gregg to implement a Ring Buffer as the first data structure.</w:t>
+      </w:r>
+      <w:proofErr w:type="gramEnd"/>
+      <w:r>
+        <w:t xml:space="preserve"> I decided to go for a simple design in C to begin with. I implemented it using pthreads and two modes of operation; the first used mutexes in a simple lock and unlock fashion while the second used a spinlock</w:t>
+      </w:r>
+      <w:r>
+        <w:t>. However, the implementation of the spinlock proved tricky due to the low level nature of C and so I decided early on to start using C++, in order to access the higher level intrinsics, since my focus was not on the implementation but rather the testing of these structures.</w:t>
       </w:r>
     </w:p>
     <w:p>
@@ -375,23 +663,66 @@
       <w:r>
         <w:t>Researched several papers on the topic of concurrent data structures, placed them into the research folder</w:t>
       </w:r>
+    </w:p>
+    <w:p>
+      <w:r>
+        <w:t>Amended the output of the program to be easier to paste into excel for graph generation</w:t>
+      </w:r>
+    </w:p>
+    <w:p>
+      <w:r>
+        <w:t>Gathered data from stoker for both locked and spinlock modes of ring buffer</w:t>
+      </w:r>
+    </w:p>
+    <w:p>
+      <w:r>
+        <w:t xml:space="preserve">Need to gather data from my machine, spoon and </w:t>
+      </w:r>
+      <w:proofErr w:type="spellStart"/>
+      <w:r>
+        <w:t>ducss</w:t>
+      </w:r>
+      <w:proofErr w:type="spellEnd"/>
+    </w:p>
+    <w:p/>
+    <w:p>
+      <w:r>
+        <w:t>28/01/14</w:t>
+      </w:r>
+    </w:p>
+    <w:p>
+      <w:proofErr w:type="gramStart"/>
+      <w:r>
+        <w:lastRenderedPageBreak/>
+        <w:t xml:space="preserve">Gathered data from </w:t>
+      </w:r>
+      <w:proofErr w:type="spellStart"/>
+      <w:r>
+        <w:t>ducss</w:t>
+      </w:r>
+      <w:proofErr w:type="spellEnd"/>
+      <w:r>
+        <w:t xml:space="preserve">, </w:t>
+      </w:r>
+      <w:proofErr w:type="spellStart"/>
+      <w:r>
+        <w:t>netsoc</w:t>
+      </w:r>
+      <w:proofErr w:type="spellEnd"/>
+      <w:r>
+        <w:t xml:space="preserve"> and local machine.</w:t>
+      </w:r>
+      <w:proofErr w:type="gramEnd"/>
+      <w:r>
+        <w:t xml:space="preserve"> VPN has only 1 core so no point testing on that. </w:t>
+      </w:r>
+      <w:proofErr w:type="gramStart"/>
+      <w:r>
+        <w:t>Tested assembly spinlock against C++ version, performance negligible.</w:t>
+      </w:r>
       <w:bookmarkStart w:id="0" w:name="_GoBack"/>
       <w:bookmarkEnd w:id="0"/>
-    </w:p>
-    <w:p>
-      <w:r>
-        <w:t>Amended the output of the program to be easier to paste into excel for graph generation</w:t>
-      </w:r>
-    </w:p>
-    <w:p>
-      <w:r>
-        <w:t>Gathered data from stoker for both locked and spinlock modes of ring buffer</w:t>
-      </w:r>
-    </w:p>
-    <w:p>
-      <w:r>
-        <w:t>Need to gather data from my machine, spoon and ducss</w:t>
-      </w:r>
+      <w:proofErr w:type="gramEnd"/>
     </w:p>
     <w:sectPr>
       <w:pgSz w:w="11906" w:h="16838"/>

</xml_diff>

<commit_message>
Added some references to the report, along with some more content
</commit_message>
<xml_diff>
--- a/Report/Report.docx
+++ b/Report/Report.docx
@@ -330,7 +330,105 @@
       </w:r>
       <w:proofErr w:type="spellEnd"/>
       <w:r>
-        <w:t xml:space="preserve"> lock (TTS). This works by using the atomic exchange instruction (CITATION NEEDED) to atomically set and unset a lock. Each thread repeatedly checks the lock, if they find that it is equal to one then they sleep for a specified amount of time using the </w:t>
+        <w:t xml:space="preserve"> lock (TT</w:t>
+      </w:r>
+      <w:r>
+        <w:t>A</w:t>
+      </w:r>
+      <w:r>
+        <w:t>S)</w:t>
+      </w:r>
+      <w:r>
+        <w:t xml:space="preserve"> [Herlihy et al, 2008</w:t>
+      </w:r>
+      <w:r>
+        <w:t>, pg. 144</w:t>
+      </w:r>
+      <w:r>
+        <w:t>]</w:t>
+      </w:r>
+      <w:r>
+        <w:t xml:space="preserve">. This works by using the </w:t>
+      </w:r>
+      <w:r>
+        <w:t xml:space="preserve">C++ 11 </w:t>
+      </w:r>
+      <w:r>
+        <w:t>atomic exchange instructio</w:t>
+      </w:r>
+      <w:r>
+        <w:t xml:space="preserve">n </w:t>
+      </w:r>
+      <w:r>
+        <w:t>[</w:t>
+      </w:r>
+      <w:r>
+        <w:rPr>
+          <w:rFonts w:ascii="Verdana" w:hAnsi="Verdana"/>
+          <w:iCs/>
+          <w:color w:val="000000"/>
+          <w:sz w:val="20"/>
+          <w:szCs w:val="20"/>
+        </w:rPr>
+        <w:t>Atomic Operations Library.</w:t>
+      </w:r>
+      <w:r>
+        <w:rPr>
+          <w:rStyle w:val="apple-converted-space"/>
+          <w:rFonts w:ascii="Verdana" w:hAnsi="Verdana"/>
+          <w:color w:val="000000"/>
+          <w:sz w:val="20"/>
+          <w:szCs w:val="20"/>
+        </w:rPr>
+        <w:t> </w:t>
+      </w:r>
+      <w:proofErr w:type="gramStart"/>
+      <w:r>
+        <w:rPr>
+          <w:rFonts w:ascii="Verdana" w:hAnsi="Verdana"/>
+          <w:color w:val="000000"/>
+          <w:sz w:val="20"/>
+          <w:szCs w:val="20"/>
+        </w:rPr>
+        <w:t xml:space="preserve">Available: </w:t>
+      </w:r>
+      <w:hyperlink r:id="rId5" w:history="1">
+        <w:r>
+          <w:rPr>
+            <w:rStyle w:val="Hyperlink"/>
+            <w:rFonts w:ascii="Verdana" w:hAnsi="Verdana"/>
+            <w:sz w:val="20"/>
+            <w:szCs w:val="20"/>
+          </w:rPr>
+          <w:t>http://en.cppreference.com/w/cpp/atomic</w:t>
+        </w:r>
+      </w:hyperlink>
+      <w:r>
+        <w:rPr>
+          <w:rFonts w:ascii="Verdana" w:hAnsi="Verdana"/>
+          <w:color w:val="000000"/>
+          <w:sz w:val="20"/>
+          <w:szCs w:val="20"/>
+        </w:rPr>
+        <w:t>]</w:t>
+      </w:r>
+      <w:r>
+        <w:t xml:space="preserve"> </w:t>
+      </w:r>
+      <w:r>
+        <w:t>to ato</w:t>
+      </w:r>
+      <w:bookmarkStart w:id="0" w:name="_GoBack"/>
+      <w:bookmarkEnd w:id="0"/>
+      <w:r>
+        <w:t>mically set and unset a lock.</w:t>
+      </w:r>
+      <w:proofErr w:type="gramEnd"/>
+      <w:r>
+        <w:t xml:space="preserve"> Each thread repeatedly checks the lock, if they find that it is equal to one then they sleep for a specified amount of time using t</w:t>
+      </w:r>
+      <w:r>
+        <w:t xml:space="preserve">he </w:t>
       </w:r>
       <w:proofErr w:type="spellStart"/>
       <w:r>
@@ -338,23 +436,51 @@
       </w:r>
       <w:proofErr w:type="spellEnd"/>
       <w:r>
-        <w:t xml:space="preserve"> instruction (CITATION). After they</w:t>
-      </w:r>
-      <w:r>
-        <w:t xml:space="preserve"> wake up, the thread then checks the lock again to see if it is equal to one, if so then it starts the loop again, if not then sets the lock to one and enters the critical section (CITATION). Upon finishing, the thread then sets the lock to zero and the process continues on.</w:t>
-      </w:r>
-      <w:r>
-        <w:t xml:space="preserve"> I decided to implement this algorithm as it is an efficient implementation of a spinlock as the sleep instruction stops the </w:t>
+        <w:t xml:space="preserve"> instruction [</w:t>
       </w:r>
       <w:proofErr w:type="spellStart"/>
       <w:proofErr w:type="gramStart"/>
       <w:r>
+        <w:t>usleep</w:t>
+      </w:r>
+      <w:proofErr w:type="spellEnd"/>
+      <w:r>
+        <w:t>(</w:t>
+      </w:r>
+      <w:proofErr w:type="gramEnd"/>
+      <w:r>
+        <w:t>3) – Linux man page. Available: http://linux.die.net/man/3/usleep]</w:t>
+      </w:r>
+      <w:r>
+        <w:t>. After they</w:t>
+      </w:r>
+      <w:r>
+        <w:t xml:space="preserve"> wake up, the thread then checks the lock again to see if it is equal to one, if so then it starts the loop again, if not then sets the lock to one and enters</w:t>
+      </w:r>
+      <w:r>
+        <w:t xml:space="preserve"> the critical section [Herlihy et al, 2008, pg.22]</w:t>
+      </w:r>
+      <w:r>
+        <w:t>. Upon finishing, the thread then sets the lock to zero and the process continues on.</w:t>
+      </w:r>
+      <w:r>
+        <w:t xml:space="preserve"> I decided to implement this algorithm as it is an efficient implementation of a spinlock as the sleep instruction stops the </w:t>
+      </w:r>
+      <w:proofErr w:type="spellStart"/>
+      <w:proofErr w:type="gramStart"/>
+      <w:r>
         <w:t>cpu</w:t>
       </w:r>
       <w:proofErr w:type="spellEnd"/>
       <w:proofErr w:type="gramEnd"/>
       <w:r>
-        <w:t xml:space="preserve"> traffic from becoming overwhelming (CITATION). </w:t>
+        <w:t xml:space="preserve"> traffic from </w:t>
+      </w:r>
+      <w:r>
+        <w:t>becoming overwhelming [Herlihy et al, 2008, pg.147]</w:t>
+      </w:r>
+      <w:r>
+        <w:t xml:space="preserve">. </w:t>
       </w:r>
     </w:p>
     <w:p>
@@ -362,10 +488,50 @@
         <w:ind w:left="1440"/>
       </w:pPr>
       <w:r>
-        <w:t>Since the ring buffer is a FIFO queue, it is not possible to integrate much concurrency besides a spinlock say compared to a linked list as every thread is working on the same part of the structure, the head (CITATION)</w:t>
-      </w:r>
-      <w:r>
-        <w:t xml:space="preserve">. However, I did investigate the possibility of implementing a spinlock written in assembly. Taking the code from locklessinc.com (CITATION) I integrated it into the buffer and compared it to the C++ atomic implementation to try and identify a performance difference. After comparing the two, I found the difference in performance to be </w:t>
+        <w:t xml:space="preserve">Since the ring buffer is a FIFO queue, it is not possible to integrate much concurrency besides a spinlock say compared to a linked list as </w:t>
+      </w:r>
+      <w:r>
+        <w:t>the push threads and pop threads are all working in their respective areas, the head and tail, there is no concurrent access of the elements between these two points</w:t>
+      </w:r>
+      <w:r>
+        <w:t xml:space="preserve"> [Circular Buffer. Available: http://c2.com/cgi/wiki?CircularBuffer]</w:t>
+      </w:r>
+      <w:r>
+        <w:t>. However, I did investigate the possibility of implementing a spinlock written in assembly.</w:t>
+      </w:r>
+      <w:r>
+        <w:t xml:space="preserve"> </w:t>
+      </w:r>
+      <w:proofErr w:type="gramStart"/>
+      <w:r>
+        <w:t>Implementing pre-existing code</w:t>
+      </w:r>
+      <w:r>
+        <w:t xml:space="preserve"> </w:t>
+      </w:r>
+      <w:r>
+        <w:t>[Spinlocks and Read Write Locks.</w:t>
+      </w:r>
+      <w:proofErr w:type="gramEnd"/>
+      <w:r>
+        <w:t xml:space="preserve"> Available:</w:t>
+      </w:r>
+      <w:r>
+        <w:t xml:space="preserve"> </w:t>
+      </w:r>
+      <w:hyperlink r:id="rId6" w:history="1">
+        <w:r>
+          <w:rPr>
+            <w:rStyle w:val="Hyperlink"/>
+          </w:rPr>
+          <w:t>http://locklessinc.com/articles/locks/</w:t>
+        </w:r>
+      </w:hyperlink>
+      <w:r>
+        <w:t xml:space="preserve"> ]</w:t>
+      </w:r>
+      <w:r>
+        <w:t xml:space="preserve"> I integrated it into the buffer and compared it to the C++ atomic implementation to try and identify a performance difference. After comparing the two, I found the difference in performance to be </w:t>
       </w:r>
       <w:r>
         <w:t>negligible and</w:t>
@@ -458,6 +624,7 @@
         <w:ind w:left="1440"/>
       </w:pPr>
       <w:r>
+        <w:lastRenderedPageBreak/>
         <w:t>Since the ring buffer is a circular FIFO queue, the size of the queue is not important, as threads will be reading/writing from the same place anyway, hence, the following data was collected by using a buffer with 1000 elements</w:t>
       </w:r>
       <w:r>
@@ -480,106 +647,302 @@
         <w:ind w:left="1440"/>
       </w:pPr>
       <w:r>
+        <w:t>For this, I am using the number of times that the critical section was entered, represented on the y-axis as iterations per second. The number of threads used is on the x-axis and goes from 1 to 128.</w:t>
+      </w:r>
+      <w:r>
+        <w:t xml:space="preserve"> Four different architectures were used, with each being subject to both modes of operation, Locked and Spinlock. </w:t>
+      </w:r>
+    </w:p>
+    <w:p>
+      <w:pPr>
+        <w:rPr>
+          <w:b/>
+          <w:sz w:val="28"/>
+          <w:szCs w:val="28"/>
+        </w:rPr>
+      </w:pPr>
+      <w:r>
+        <w:rPr>
+          <w:b/>
+          <w:sz w:val="28"/>
+          <w:szCs w:val="28"/>
+        </w:rPr>
+        <w:t>Afterword:</w:t>
+      </w:r>
+      <w:r>
+        <w:rPr>
+          <w:b/>
+          <w:sz w:val="28"/>
+          <w:szCs w:val="28"/>
+        </w:rPr>
+        <w:t xml:space="preserve"> (Thin)</w:t>
+      </w:r>
+    </w:p>
+    <w:p>
+      <w:pPr>
+        <w:rPr>
+          <w:b/>
+        </w:rPr>
+      </w:pPr>
+      <w:r>
+        <w:rPr>
+          <w:b/>
+        </w:rPr>
+        <w:tab/>
+        <w:t>What happened?</w:t>
+      </w:r>
+    </w:p>
+    <w:p>
+      <w:pPr>
+        <w:rPr>
+          <w:b/>
+        </w:rPr>
+      </w:pPr>
+      <w:r>
+        <w:rPr>
+          <w:b/>
+        </w:rPr>
+        <w:tab/>
+        <w:t>Lessons learnt?</w:t>
+      </w:r>
+    </w:p>
+    <w:p>
+      <w:pPr>
+        <w:rPr>
+          <w:b/>
+        </w:rPr>
+      </w:pPr>
+      <w:r>
+        <w:rPr>
+          <w:b/>
+        </w:rPr>
+        <w:tab/>
+        <w:t>References:</w:t>
+      </w:r>
+    </w:p>
+    <w:p>
+      <w:r>
+        <w:rPr>
+          <w:b/>
+        </w:rPr>
+        <w:tab/>
+      </w:r>
+      <w:r>
+        <w:rPr>
+          <w:b/>
+        </w:rPr>
+        <w:tab/>
+      </w:r>
+      <w:r>
+        <w:t xml:space="preserve">Herlihy, </w:t>
+      </w:r>
+      <w:proofErr w:type="spellStart"/>
+      <w:r>
+        <w:t>Shavit</w:t>
+      </w:r>
+      <w:proofErr w:type="spellEnd"/>
+      <w:r>
+        <w:t>. 2008. The Art of Multiprocessor Programming.</w:t>
+      </w:r>
+    </w:p>
+    <w:p>
+      <w:pPr>
+        <w:ind w:left="1440"/>
+        <w:rPr>
+          <w:rFonts w:ascii="Verdana" w:hAnsi="Verdana"/>
+          <w:color w:val="000000"/>
+          <w:sz w:val="20"/>
+          <w:szCs w:val="20"/>
+        </w:rPr>
+      </w:pPr>
+      <w:r>
+        <w:t xml:space="preserve">N/A </w:t>
+      </w:r>
+      <w:r>
+        <w:rPr>
+          <w:rFonts w:ascii="Verdana" w:hAnsi="Verdana"/>
+          <w:color w:val="000000"/>
+          <w:sz w:val="20"/>
+          <w:szCs w:val="20"/>
+        </w:rPr>
+        <w:t>(17/07/2013).</w:t>
+      </w:r>
+      <w:r>
+        <w:rPr>
+          <w:rStyle w:val="apple-converted-space"/>
+          <w:rFonts w:ascii="Verdana" w:hAnsi="Verdana"/>
+          <w:color w:val="000000"/>
+          <w:sz w:val="20"/>
+          <w:szCs w:val="20"/>
+        </w:rPr>
+        <w:t> </w:t>
+      </w:r>
+      <w:proofErr w:type="gramStart"/>
+      <w:r>
+        <w:rPr>
+          <w:rFonts w:ascii="Verdana" w:hAnsi="Verdana"/>
+          <w:i/>
+          <w:iCs/>
+          <w:color w:val="000000"/>
+          <w:sz w:val="20"/>
+          <w:szCs w:val="20"/>
+        </w:rPr>
+        <w:t>Atomic Operations Library.</w:t>
+      </w:r>
+      <w:proofErr w:type="gramEnd"/>
+      <w:r>
+        <w:rPr>
+          <w:rStyle w:val="apple-converted-space"/>
+          <w:rFonts w:ascii="Verdana" w:hAnsi="Verdana"/>
+          <w:color w:val="000000"/>
+          <w:sz w:val="20"/>
+          <w:szCs w:val="20"/>
+        </w:rPr>
+        <w:t> </w:t>
+      </w:r>
+      <w:r>
+        <w:rPr>
+          <w:rFonts w:ascii="Verdana" w:hAnsi="Verdana"/>
+          <w:color w:val="000000"/>
+          <w:sz w:val="20"/>
+          <w:szCs w:val="20"/>
+        </w:rPr>
+        <w:t>Available: http://en.cppreference.com/w/cpp/atomic. Last accessed 29/01/2014</w:t>
+      </w:r>
+    </w:p>
+    <w:p>
+      <w:pPr>
+        <w:ind w:left="1440"/>
+      </w:pPr>
+      <w:proofErr w:type="spellStart"/>
+      <w:proofErr w:type="gramStart"/>
+      <w:r>
+        <w:t>usleep</w:t>
+      </w:r>
+      <w:proofErr w:type="spellEnd"/>
+      <w:r>
+        <w:t>(</w:t>
+      </w:r>
+      <w:proofErr w:type="gramEnd"/>
+      <w:r>
+        <w:t xml:space="preserve">3) – Linux man page. Available: </w:t>
+      </w:r>
+      <w:hyperlink r:id="rId7" w:history="1">
+        <w:r>
+          <w:rPr>
+            <w:rStyle w:val="Hyperlink"/>
+          </w:rPr>
+          <w:t>http://linux.die.net/man/3/usleep</w:t>
+        </w:r>
+      </w:hyperlink>
+      <w:r>
+        <w:t>. Last accessed 29/01/14</w:t>
+      </w:r>
+    </w:p>
+    <w:p>
+      <w:pPr>
+        <w:ind w:left="1440"/>
+      </w:pPr>
+      <w:r>
+        <w:t>Michael Brady. 2013. Concurrent Systems II.</w:t>
+      </w:r>
+    </w:p>
+    <w:p>
+      <w:pPr>
+        <w:ind w:left="1440"/>
+      </w:pPr>
+      <w:r>
+        <w:t xml:space="preserve">(10/02/2007). </w:t>
+      </w:r>
+      <w:proofErr w:type="gramStart"/>
+      <w:r>
+        <w:t>Circular Buffer.</w:t>
+      </w:r>
+      <w:proofErr w:type="gramEnd"/>
+      <w:r>
+        <w:t xml:space="preserve"> Available: </w:t>
+      </w:r>
+      <w:hyperlink r:id="rId8" w:history="1">
+        <w:r>
+          <w:rPr>
+            <w:rStyle w:val="Hyperlink"/>
+          </w:rPr>
+          <w:t>http://c2.com/cgi/wiki?CircularBuffer</w:t>
+        </w:r>
+      </w:hyperlink>
+      <w:r>
+        <w:t>. Last accessed 29/01/14</w:t>
+      </w:r>
+    </w:p>
+    <w:p>
+      <w:pPr>
+        <w:ind w:left="1440"/>
+      </w:pPr>
+      <w:r>
+        <w:t xml:space="preserve">Lockless Inc. Spinlocks and Read Write Locks. Available: </w:t>
+      </w:r>
+      <w:r>
+        <w:t>http://locklessinc.com/articles/locks</w:t>
+      </w:r>
+      <w:proofErr w:type="gramStart"/>
+      <w:r>
+        <w:t>/</w:t>
+      </w:r>
+      <w:r>
+        <w:t xml:space="preserve"> .</w:t>
+      </w:r>
+      <w:proofErr w:type="gramEnd"/>
+      <w:r>
+        <w:t xml:space="preserve"> Last accessed 29/01/2014</w:t>
+      </w:r>
+    </w:p>
+    <w:p>
+      <w:pPr>
+        <w:rPr>
+          <w:b/>
+        </w:rPr>
+      </w:pPr>
+      <w:r>
+        <w:rPr>
+          <w:b/>
+        </w:rPr>
+        <w:tab/>
+        <w:t>Acknowledgements:</w:t>
+      </w:r>
+    </w:p>
+    <w:p>
+      <w:r>
+        <w:rPr>
+          <w:b/>
+        </w:rPr>
+        <w:tab/>
+      </w:r>
+      <w:r>
+        <w:rPr>
+          <w:b/>
+        </w:rPr>
+        <w:tab/>
+      </w:r>
+      <w:r>
+        <w:t>David Gregg</w:t>
+      </w:r>
+    </w:p>
+    <w:p>
+      <w:pPr>
+        <w:rPr>
+          <w:b/>
+        </w:rPr>
+      </w:pPr>
+    </w:p>
+    <w:p/>
+    <w:p/>
+    <w:p/>
+    <w:p/>
+    <w:p/>
+    <w:p/>
+    <w:p>
+      <w:r>
         <w:lastRenderedPageBreak/>
-        <w:t>For this, I am using the number of times that the critical section was entered, represented on the y-axis as iterations per second. The number of threads used is on the x-axis and goes from 1 to 128.</w:t>
-      </w:r>
-      <w:r>
-        <w:t xml:space="preserve"> Four different architectures were used, with each being subject to both modes of operation, Locked and Spinlock. </w:t>
-      </w:r>
-    </w:p>
-    <w:p>
-      <w:pPr>
-        <w:rPr>
-          <w:b/>
-          <w:sz w:val="28"/>
-          <w:szCs w:val="28"/>
-        </w:rPr>
-      </w:pPr>
-      <w:r>
-        <w:rPr>
-          <w:b/>
-          <w:sz w:val="28"/>
-          <w:szCs w:val="28"/>
-        </w:rPr>
-        <w:t>Afterword:</w:t>
-      </w:r>
-      <w:r>
-        <w:rPr>
-          <w:b/>
-          <w:sz w:val="28"/>
-          <w:szCs w:val="28"/>
-        </w:rPr>
-        <w:t xml:space="preserve"> (Thin)</w:t>
-      </w:r>
-    </w:p>
-    <w:p>
-      <w:pPr>
-        <w:rPr>
-          <w:b/>
-        </w:rPr>
-      </w:pPr>
-      <w:r>
-        <w:rPr>
-          <w:b/>
-        </w:rPr>
-        <w:tab/>
-        <w:t>What happened?</w:t>
-      </w:r>
-    </w:p>
-    <w:p>
-      <w:pPr>
-        <w:rPr>
-          <w:b/>
-        </w:rPr>
-      </w:pPr>
-      <w:r>
-        <w:rPr>
-          <w:b/>
-        </w:rPr>
-        <w:tab/>
-        <w:t>Lessons learnt?</w:t>
-      </w:r>
-    </w:p>
-    <w:p>
-      <w:pPr>
-        <w:rPr>
-          <w:b/>
-        </w:rPr>
-      </w:pPr>
-      <w:r>
-        <w:rPr>
-          <w:b/>
-        </w:rPr>
-        <w:tab/>
-        <w:t>Acknowledgements:</w:t>
-      </w:r>
-    </w:p>
-    <w:p>
-      <w:r>
-        <w:rPr>
-          <w:b/>
-        </w:rPr>
-        <w:tab/>
-      </w:r>
-      <w:r>
-        <w:rPr>
-          <w:b/>
-        </w:rPr>
-        <w:tab/>
-      </w:r>
-      <w:r>
-        <w:t>David Gregg</w:t>
-      </w:r>
-    </w:p>
-    <w:p>
-      <w:pPr>
-        <w:rPr>
-          <w:b/>
-        </w:rPr>
-      </w:pPr>
-    </w:p>
-    <w:p>
-      <w:r>
         <w:t xml:space="preserve">Read </w:t>
       </w:r>
       <w:proofErr w:type="gramStart"/>
@@ -588,29 +951,21 @@
       </w:r>
       <w:proofErr w:type="gramEnd"/>
       <w:r>
-        <w:t xml:space="preserve"> Art of Multiprocessor Programming by Maurice </w:t>
+        <w:t xml:space="preserve"> Art of Multiprocessor Programming by Maurice Herlihy &amp; </w:t>
       </w:r>
       <w:proofErr w:type="spellStart"/>
       <w:r>
-        <w:t>Herlihy</w:t>
+        <w:t>Nir</w:t>
       </w:r>
       <w:proofErr w:type="spellEnd"/>
       <w:r>
-        <w:t xml:space="preserve"> &amp; </w:t>
+        <w:t xml:space="preserve"> </w:t>
       </w:r>
       <w:proofErr w:type="spellStart"/>
       <w:r>
-        <w:t>Nir</w:t>
+        <w:t>Shavit</w:t>
       </w:r>
       <w:proofErr w:type="spellEnd"/>
-      <w:r>
-        <w:t xml:space="preserve"> </w:t>
-      </w:r>
-      <w:proofErr w:type="spellStart"/>
-      <w:r>
-        <w:t>Shavit</w:t>
-      </w:r>
-      <w:proofErr w:type="spellEnd"/>
     </w:p>
     <w:p>
       <w:r>
@@ -641,7 +996,7 @@
       </w:r>
     </w:p>
     <w:p>
-      <w:hyperlink r:id="rId5" w:history="1">
+      <w:hyperlink r:id="rId9" w:history="1">
         <w:r>
           <w:rPr>
             <w:rStyle w:val="Hyperlink"/>
@@ -693,7 +1048,6 @@
     <w:p>
       <w:proofErr w:type="gramStart"/>
       <w:r>
-        <w:lastRenderedPageBreak/>
         <w:t xml:space="preserve">Gathered data from </w:t>
       </w:r>
       <w:proofErr w:type="spellStart"/>
@@ -720,9 +1074,17 @@
       <w:r>
         <w:t>Tested assembly spinlock against C++ version, performance negligible.</w:t>
       </w:r>
-      <w:bookmarkStart w:id="0" w:name="_GoBack"/>
-      <w:bookmarkEnd w:id="0"/>
       <w:proofErr w:type="gramEnd"/>
+    </w:p>
+    <w:p>
+      <w:r>
+        <w:t>29/01/14</w:t>
+      </w:r>
+    </w:p>
+    <w:p>
+      <w:r>
+        <w:t>Added in several references to the report</w:t>
+      </w:r>
     </w:p>
     <w:sectPr>
       <w:pgSz w:w="11906" w:h="16838"/>
@@ -932,6 +1294,11 @@
       <w:u w:val="single"/>
     </w:rPr>
   </w:style>
+  <w:style w:type="character" w:customStyle="1" w:styleId="apple-converted-space">
+    <w:name w:val="apple-converted-space"/>
+    <w:basedOn w:val="DefaultParagraphFont"/>
+    <w:rsid w:val="006E6370"/>
+  </w:style>
 </w:styles>
 </file>
 
@@ -1132,6 +1499,11 @@
       <w:color w:val="0000FF" w:themeColor="hyperlink"/>
       <w:u w:val="single"/>
     </w:rPr>
+  </w:style>
+  <w:style w:type="character" w:customStyle="1" w:styleId="apple-converted-space">
+    <w:name w:val="apple-converted-space"/>
+    <w:basedOn w:val="DefaultParagraphFont"/>
+    <w:rsid w:val="006E6370"/>
   </w:style>
 </w:styles>
 </file>

</xml_diff>

<commit_message>
Added in a CAS lock with backoff today and tested it on the four architectures. Added the data to excel. Seems to be on par with the spinlock for most cases.
</commit_message>
<xml_diff>
--- a/Report/Report.docx
+++ b/Report/Report.docx
@@ -416,12 +416,7 @@
         <w:t xml:space="preserve"> </w:t>
       </w:r>
       <w:r>
-        <w:t>to ato</w:t>
-      </w:r>
-      <w:bookmarkStart w:id="0" w:name="_GoBack"/>
-      <w:bookmarkEnd w:id="0"/>
-      <w:r>
-        <w:t>mically set and unset a lock.</w:t>
+        <w:t>to atomically set and unset a lock.</w:t>
       </w:r>
       <w:proofErr w:type="gramEnd"/>
       <w:r>
@@ -1084,6 +1079,27 @@
     <w:p>
       <w:r>
         <w:t>Added in several references to the report</w:t>
+      </w:r>
+    </w:p>
+    <w:p>
+      <w:r>
+        <w:t>30/01/14</w:t>
+      </w:r>
+    </w:p>
+    <w:p>
+      <w:r>
+        <w:t>Added in a CAS lock</w:t>
+      </w:r>
+      <w:r>
+        <w:t xml:space="preserve"> with back off</w:t>
+      </w:r>
+      <w:r>
+        <w:t xml:space="preserve"> to the ring b</w:t>
+      </w:r>
+      <w:bookmarkStart w:id="0" w:name="_GoBack"/>
+      <w:bookmarkEnd w:id="0"/>
+      <w:r>
+        <w:t>uffer and collected data from all 4 machines</w:t>
       </w:r>
     </w:p>
     <w:sectPr>

</xml_diff>

<commit_message>
Added a TAS and ticket lock to all four machines and collected data from all of them.
</commit_message>
<xml_diff>
--- a/Report/Report.docx
+++ b/Report/Report.docx
@@ -115,105 +115,87 @@
           <w:sz w:val="28"/>
           <w:szCs w:val="28"/>
         </w:rPr>
-        <w:t xml:space="preserve"> (</w:t>
-      </w:r>
-      <w:proofErr w:type="spellStart"/>
-      <w:r>
+        <w:t xml:space="preserve"> (Fatish)</w:t>
+      </w:r>
+    </w:p>
+    <w:p>
+      <w:pPr>
+        <w:rPr>
+          <w:b/>
+        </w:rPr>
+      </w:pPr>
+      <w:r>
+        <w:rPr>
+          <w:b/>
+        </w:rPr>
+        <w:tab/>
+        <w:t>What Motivated You?</w:t>
+      </w:r>
+    </w:p>
+    <w:p>
+      <w:pPr>
+        <w:ind w:left="1440"/>
+      </w:pPr>
+      <w:r>
+        <w:t>I had been introduced to the idea of concurrency in the third year of my degree and it had piqued my interest. The solutions that concurrency provided for such computing problems as the memory and power wall to me seemed quite elegant.  I saw the potential that this technology had and so I took another module based on concurrency in my final year so that I may learn about it in a greater depth.</w:t>
+      </w:r>
+      <w:r>
+        <w:t xml:space="preserve"> This proved useful to my understanding and so when it came to choosing a project for my final year, I decided to combine my new found interest in concurrency with data structures, something I had always liked since I was introduced to them due to my ability to visualise them in my mind</w:t>
+      </w:r>
+      <w:r>
+        <w:t xml:space="preserve"> and their inherent usefulness in Computer Science.</w:t>
+      </w:r>
+    </w:p>
+    <w:p>
+      <w:pPr>
+        <w:rPr>
+          <w:b/>
+        </w:rPr>
+      </w:pPr>
+      <w:r>
+        <w:rPr>
+          <w:b/>
+        </w:rPr>
+        <w:tab/>
+        <w:t>Set the Scene</w:t>
+      </w:r>
+    </w:p>
+    <w:p>
+      <w:pPr>
+        <w:rPr>
+          <w:b/>
+        </w:rPr>
+      </w:pPr>
+      <w:r>
+        <w:rPr>
+          <w:b/>
+        </w:rPr>
+        <w:tab/>
+        <w:t>Produce a Critique</w:t>
+      </w:r>
+    </w:p>
+    <w:p>
+      <w:pPr>
         <w:rPr>
           <w:b/>
           <w:sz w:val="28"/>
           <w:szCs w:val="28"/>
         </w:rPr>
-        <w:t>Fatish</w:t>
-      </w:r>
-      <w:proofErr w:type="spellEnd"/>
+      </w:pPr>
       <w:r>
         <w:rPr>
           <w:b/>
           <w:sz w:val="28"/>
           <w:szCs w:val="28"/>
         </w:rPr>
-        <w:t>)</w:t>
-      </w:r>
-    </w:p>
-    <w:p>
-      <w:pPr>
-        <w:rPr>
-          <w:b/>
-        </w:rPr>
-      </w:pPr>
-      <w:r>
-        <w:rPr>
-          <w:b/>
-        </w:rPr>
-        <w:tab/>
-        <w:t>What Motivated You?</w:t>
-      </w:r>
-    </w:p>
-    <w:p>
-      <w:pPr>
-        <w:ind w:left="1440"/>
-      </w:pPr>
-      <w:r>
-        <w:t>I had been introduced to the idea of concurrency in the third year of my degree and it had piqued my interest. The solutions that concurrency provided for such computing problems as the memory and power wall to me seemed quite elegant.  I saw the potential that this technology had and so I took another module based on concurrency in my final year so that I may learn about it in a greater depth.</w:t>
-      </w:r>
-      <w:r>
-        <w:t xml:space="preserve"> This proved useful to my understanding and so when it came to choosing a project for my final year, I decided to combine my new found interest in concurrency with data structures, something I had always liked since I was introduced to them due to my ability to visualise them in my mind</w:t>
-      </w:r>
-      <w:r>
-        <w:t xml:space="preserve"> and their inherent usefulness in Computer Science.</w:t>
-      </w:r>
-    </w:p>
-    <w:p>
-      <w:pPr>
-        <w:rPr>
-          <w:b/>
-        </w:rPr>
-      </w:pPr>
-      <w:r>
-        <w:rPr>
-          <w:b/>
-        </w:rPr>
-        <w:tab/>
-        <w:t>Set the Scene</w:t>
-      </w:r>
-    </w:p>
-    <w:p>
-      <w:pPr>
-        <w:rPr>
-          <w:b/>
-        </w:rPr>
-      </w:pPr>
-      <w:r>
-        <w:rPr>
-          <w:b/>
-        </w:rPr>
-        <w:tab/>
-        <w:t>Produce a Critique</w:t>
-      </w:r>
-    </w:p>
-    <w:p>
-      <w:pPr>
+        <w:t>Method:</w:t>
+      </w:r>
+      <w:r>
         <w:rPr>
           <w:b/>
           <w:sz w:val="28"/>
           <w:szCs w:val="28"/>
         </w:rPr>
-      </w:pPr>
-      <w:r>
-        <w:rPr>
-          <w:b/>
-          <w:sz w:val="28"/>
-          <w:szCs w:val="28"/>
-        </w:rPr>
-        <w:t>Method:</w:t>
-      </w:r>
-      <w:r>
-        <w:rPr>
-          <w:b/>
-          <w:sz w:val="28"/>
-          <w:szCs w:val="28"/>
-        </w:rPr>
         <w:t xml:space="preserve"> (Fat)</w:t>
       </w:r>
     </w:p>
@@ -303,15 +285,7 @@
         <w:ind w:left="1440"/>
       </w:pPr>
       <w:r>
-        <w:t xml:space="preserve">Initially, I implemented a lock using </w:t>
-      </w:r>
-      <w:proofErr w:type="spellStart"/>
-      <w:r>
-        <w:t>pthread</w:t>
-      </w:r>
-      <w:proofErr w:type="spellEnd"/>
-      <w:r>
-        <w:t xml:space="preserve"> mutexes, where a thread would lock the buffer when it wanted to access it and unlock it when it was done.</w:t>
+        <w:t>Initially, I implemented a lock using pthread mutexes, where a thread would lock the buffer when it wanted to access it and unlock it when it was done.</w:t>
       </w:r>
       <w:r>
         <w:t xml:space="preserve"> I chose to do this as I felt that it would provide a good benchmark to test more complicated locking algorithms. </w:t>
@@ -322,15 +296,7 @@
         <w:ind w:left="1440"/>
       </w:pPr>
       <w:r>
-        <w:t xml:space="preserve">Once I had that up and working properly I decided to implement a </w:t>
-      </w:r>
-      <w:proofErr w:type="spellStart"/>
-      <w:r>
-        <w:t>TestandTestandSet</w:t>
-      </w:r>
-      <w:proofErr w:type="spellEnd"/>
-      <w:r>
-        <w:t xml:space="preserve"> lock (TT</w:t>
+        <w:t>Once I had that up and working properly I decided to implement a TestandTestandSet lock (TT</w:t>
       </w:r>
       <w:r>
         <w:t>A</w:t>
@@ -382,7 +348,6 @@
         </w:rPr>
         <w:t> </w:t>
       </w:r>
-      <w:proofErr w:type="gramStart"/>
       <w:r>
         <w:rPr>
           <w:rFonts w:ascii="Verdana" w:hAnsi="Verdana"/>
@@ -416,35 +381,10 @@
         <w:t xml:space="preserve"> </w:t>
       </w:r>
       <w:r>
-        <w:t>to atomically set and unset a lock.</w:t>
-      </w:r>
-      <w:proofErr w:type="gramEnd"/>
-      <w:r>
-        <w:t xml:space="preserve"> Each thread repeatedly checks the lock, if they find that it is equal to one then they sleep for a specified amount of time using t</w:t>
-      </w:r>
-      <w:r>
-        <w:t xml:space="preserve">he </w:t>
-      </w:r>
-      <w:proofErr w:type="spellStart"/>
-      <w:r>
-        <w:t>usleep</w:t>
-      </w:r>
-      <w:proofErr w:type="spellEnd"/>
-      <w:r>
-        <w:t xml:space="preserve"> instruction [</w:t>
-      </w:r>
-      <w:proofErr w:type="spellStart"/>
-      <w:proofErr w:type="gramStart"/>
-      <w:r>
-        <w:t>usleep</w:t>
-      </w:r>
-      <w:proofErr w:type="spellEnd"/>
-      <w:r>
-        <w:t>(</w:t>
-      </w:r>
-      <w:proofErr w:type="gramEnd"/>
-      <w:r>
-        <w:t>3) – Linux man page. Available: http://linux.die.net/man/3/usleep]</w:t>
+        <w:t>to atomically set and unset a lock. Each thread repeatedly checks the lock, if they find that it is equal to one then they sleep for a specified amount of time using t</w:t>
+      </w:r>
+      <w:r>
+        <w:t>he usleep instruction [usleep(3) – Linux man page. Available: http://linux.die.net/man/3/usleep]</w:t>
       </w:r>
       <w:r>
         <w:t>. After they</w:t>
@@ -459,17 +399,7 @@
         <w:t>. Upon finishing, the thread then sets the lock to zero and the process continues on.</w:t>
       </w:r>
       <w:r>
-        <w:t xml:space="preserve"> I decided to implement this algorithm as it is an efficient implementation of a spinlock as the sleep instruction stops the </w:t>
-      </w:r>
-      <w:proofErr w:type="spellStart"/>
-      <w:proofErr w:type="gramStart"/>
-      <w:r>
-        <w:t>cpu</w:t>
-      </w:r>
-      <w:proofErr w:type="spellEnd"/>
-      <w:proofErr w:type="gramEnd"/>
-      <w:r>
-        <w:t xml:space="preserve"> traffic from </w:t>
+        <w:t xml:space="preserve"> I decided to implement this algorithm as it is an efficient implementation of a spinlock as the sleep instruction stops the cpu traffic from </w:t>
       </w:r>
       <w:r>
         <w:t>becoming overwhelming [Herlihy et al, 2008, pg.147]</w:t>
@@ -495,21 +425,13 @@
         <w:t>. However, I did investigate the possibility of implementing a spinlock written in assembly.</w:t>
       </w:r>
       <w:r>
+        <w:t xml:space="preserve"> Implementing pre-existing code</w:t>
+      </w:r>
+      <w:r>
         <w:t xml:space="preserve"> </w:t>
       </w:r>
-      <w:proofErr w:type="gramStart"/>
-      <w:r>
-        <w:t>Implementing pre-existing code</w:t>
-      </w:r>
-      <w:r>
-        <w:t xml:space="preserve"> </w:t>
-      </w:r>
-      <w:r>
-        <w:t>[Spinlocks and Read Write Locks.</w:t>
-      </w:r>
-      <w:proofErr w:type="gramEnd"/>
-      <w:r>
-        <w:t xml:space="preserve"> Available:</w:t>
+      <w:r>
+        <w:t>[Spinlocks and Read Write Locks. Available:</w:t>
       </w:r>
       <w:r>
         <w:t xml:space="preserve"> </w:t>
@@ -565,111 +487,93 @@
           <w:sz w:val="28"/>
           <w:szCs w:val="28"/>
         </w:rPr>
-        <w:t xml:space="preserve"> (</w:t>
-      </w:r>
-      <w:proofErr w:type="spellStart"/>
-      <w:r>
+        <w:t xml:space="preserve"> (Fatish)</w:t>
+      </w:r>
+    </w:p>
+    <w:p>
+      <w:pPr>
+        <w:rPr>
+          <w:b/>
+        </w:rPr>
+      </w:pPr>
+      <w:r>
+        <w:rPr>
+          <w:b/>
+        </w:rPr>
+        <w:tab/>
+        <w:t>Does your method work?</w:t>
+      </w:r>
+    </w:p>
+    <w:p>
+      <w:pPr>
+        <w:rPr>
+          <w:b/>
+        </w:rPr>
+      </w:pPr>
+      <w:r>
+        <w:rPr>
+          <w:b/>
+        </w:rPr>
+        <w:tab/>
+        <w:t>Ring Buffer</w:t>
+      </w:r>
+    </w:p>
+    <w:p>
+      <w:pPr>
+        <w:ind w:left="1440"/>
+      </w:pPr>
+      <w:r>
+        <w:lastRenderedPageBreak/>
+        <w:t>Since the ring buffer is a circular FIFO queue, the size of the queue is not important, as threads will be reading/writing from the same place anyway, hence, the following data was collected by using a buffer with 1000 elements</w:t>
+      </w:r>
+      <w:r>
+        <w:t>.</w:t>
+      </w:r>
+    </w:p>
+    <w:p>
+      <w:pPr>
+        <w:ind w:left="1440"/>
+      </w:pPr>
+      <w:r>
+        <w:t>INSERT GRAPH</w:t>
+      </w:r>
+      <w:r>
+        <w:t xml:space="preserve"> FOR RING BUFFER</w:t>
+      </w:r>
+    </w:p>
+    <w:p>
+      <w:pPr>
+        <w:ind w:left="1440"/>
+      </w:pPr>
+      <w:r>
+        <w:t>For this, I am using the number of times that the critical section was entered, represented on the y-axis as iterations per second. The number of threads used is on the x-axis and goes from 1 to 128.</w:t>
+      </w:r>
+      <w:r>
+        <w:t xml:space="preserve"> Four different architectures were used, with each being subject to both modes of operation, Locked and Spinlock. </w:t>
+      </w:r>
+    </w:p>
+    <w:p>
+      <w:pPr>
         <w:rPr>
           <w:b/>
           <w:sz w:val="28"/>
           <w:szCs w:val="28"/>
         </w:rPr>
-        <w:t>Fatish</w:t>
-      </w:r>
-      <w:proofErr w:type="spellEnd"/>
+      </w:pPr>
       <w:r>
         <w:rPr>
           <w:b/>
           <w:sz w:val="28"/>
           <w:szCs w:val="28"/>
         </w:rPr>
-        <w:t>)</w:t>
-      </w:r>
-    </w:p>
-    <w:p>
-      <w:pPr>
-        <w:rPr>
-          <w:b/>
-        </w:rPr>
-      </w:pPr>
-      <w:r>
-        <w:rPr>
-          <w:b/>
-        </w:rPr>
-        <w:tab/>
-        <w:t>Does your method work?</w:t>
-      </w:r>
-    </w:p>
-    <w:p>
-      <w:pPr>
-        <w:rPr>
-          <w:b/>
-        </w:rPr>
-      </w:pPr>
-      <w:r>
-        <w:rPr>
-          <w:b/>
-        </w:rPr>
-        <w:tab/>
-        <w:t>Ring Buffer</w:t>
-      </w:r>
-    </w:p>
-    <w:p>
-      <w:pPr>
-        <w:ind w:left="1440"/>
-      </w:pPr>
-      <w:r>
-        <w:lastRenderedPageBreak/>
-        <w:t>Since the ring buffer is a circular FIFO queue, the size of the queue is not important, as threads will be reading/writing from the same place anyway, hence, the following data was collected by using a buffer with 1000 elements</w:t>
-      </w:r>
-      <w:r>
-        <w:t>.</w:t>
-      </w:r>
-    </w:p>
-    <w:p>
-      <w:pPr>
-        <w:ind w:left="1440"/>
-      </w:pPr>
-      <w:r>
-        <w:t>INSERT GRAPH</w:t>
-      </w:r>
-      <w:r>
-        <w:t xml:space="preserve"> FOR RING BUFFER</w:t>
-      </w:r>
-    </w:p>
-    <w:p>
-      <w:pPr>
-        <w:ind w:left="1440"/>
-      </w:pPr>
-      <w:r>
-        <w:t>For this, I am using the number of times that the critical section was entered, represented on the y-axis as iterations per second. The number of threads used is on the x-axis and goes from 1 to 128.</w:t>
-      </w:r>
-      <w:r>
-        <w:t xml:space="preserve"> Four different architectures were used, with each being subject to both modes of operation, Locked and Spinlock. </w:t>
-      </w:r>
-    </w:p>
-    <w:p>
-      <w:pPr>
+        <w:t>Afterword:</w:t>
+      </w:r>
+      <w:r>
         <w:rPr>
           <w:b/>
           <w:sz w:val="28"/>
           <w:szCs w:val="28"/>
         </w:rPr>
-      </w:pPr>
-      <w:r>
-        <w:rPr>
-          <w:b/>
-          <w:sz w:val="28"/>
-          <w:szCs w:val="28"/>
-        </w:rPr>
-        <w:t>Afterword:</w:t>
-      </w:r>
-      <w:r>
-        <w:rPr>
-          <w:b/>
-          <w:sz w:val="28"/>
-          <w:szCs w:val="28"/>
-        </w:rPr>
         <w:t xml:space="preserve"> (Thin)</w:t>
       </w:r>
     </w:p>
@@ -729,15 +633,7 @@
         <w:tab/>
       </w:r>
       <w:r>
-        <w:t xml:space="preserve">Herlihy, </w:t>
-      </w:r>
-      <w:proofErr w:type="spellStart"/>
-      <w:r>
-        <w:t>Shavit</w:t>
-      </w:r>
-      <w:proofErr w:type="spellEnd"/>
-      <w:r>
-        <w:t>. 2008. The Art of Multiprocessor Programming.</w:t>
+        <w:t>Herlihy, Shavit. 2008. The Art of Multiprocessor Programming.</w:t>
       </w:r>
     </w:p>
     <w:p>
@@ -772,7 +668,6 @@
         </w:rPr>
         <w:t> </w:t>
       </w:r>
-      <w:proofErr w:type="gramStart"/>
       <w:r>
         <w:rPr>
           <w:rFonts w:ascii="Verdana" w:hAnsi="Verdana"/>
@@ -784,7 +679,6 @@
         </w:rPr>
         <w:t>Atomic Operations Library.</w:t>
       </w:r>
-      <w:proofErr w:type="gramEnd"/>
       <w:r>
         <w:rPr>
           <w:rStyle w:val="apple-converted-space"/>
@@ -809,18 +703,8 @@
       <w:pPr>
         <w:ind w:left="1440"/>
       </w:pPr>
-      <w:proofErr w:type="spellStart"/>
-      <w:proofErr w:type="gramStart"/>
-      <w:r>
-        <w:t>usleep</w:t>
-      </w:r>
-      <w:proofErr w:type="spellEnd"/>
-      <w:r>
-        <w:t>(</w:t>
-      </w:r>
-      <w:proofErr w:type="gramEnd"/>
-      <w:r>
-        <w:t xml:space="preserve">3) – Linux man page. Available: </w:t>
+      <w:r>
+        <w:t xml:space="preserve">usleep(3) – Linux man page. Available: </w:t>
       </w:r>
       <w:hyperlink r:id="rId7" w:history="1">
         <w:r>
@@ -847,15 +731,7 @@
         <w:ind w:left="1440"/>
       </w:pPr>
       <w:r>
-        <w:t xml:space="preserve">(10/02/2007). </w:t>
-      </w:r>
-      <w:proofErr w:type="gramStart"/>
-      <w:r>
-        <w:t>Circular Buffer.</w:t>
-      </w:r>
-      <w:proofErr w:type="gramEnd"/>
-      <w:r>
-        <w:t xml:space="preserve"> Available: </w:t>
+        <w:t xml:space="preserve">(10/02/2007). Circular Buffer. Available: </w:t>
       </w:r>
       <w:hyperlink r:id="rId8" w:history="1">
         <w:r>
@@ -877,18 +753,10 @@
         <w:t xml:space="preserve">Lockless Inc. Spinlocks and Read Write Locks. Available: </w:t>
       </w:r>
       <w:r>
-        <w:t>http://locklessinc.com/articles/locks</w:t>
-      </w:r>
-      <w:proofErr w:type="gramStart"/>
-      <w:r>
-        <w:t>/</w:t>
-      </w:r>
-      <w:r>
-        <w:t xml:space="preserve"> .</w:t>
-      </w:r>
-      <w:proofErr w:type="gramEnd"/>
-      <w:r>
-        <w:t xml:space="preserve"> Last accessed 29/01/2014</w:t>
+        <w:t>http://locklessinc.com/articles/locks/</w:t>
+      </w:r>
+      <w:r>
+        <w:t xml:space="preserve"> . Last accessed 29/01/2014</w:t>
       </w:r>
     </w:p>
     <w:p>
@@ -938,29 +806,8 @@
     <w:p>
       <w:r>
         <w:lastRenderedPageBreak/>
-        <w:t xml:space="preserve">Read </w:t>
-      </w:r>
-      <w:proofErr w:type="gramStart"/>
-      <w:r>
-        <w:t>The</w:t>
-      </w:r>
-      <w:proofErr w:type="gramEnd"/>
-      <w:r>
-        <w:t xml:space="preserve"> Art of Multiprocessor Programming by Maurice Herlihy &amp; </w:t>
-      </w:r>
-      <w:proofErr w:type="spellStart"/>
-      <w:r>
-        <w:t>Nir</w:t>
-      </w:r>
-      <w:proofErr w:type="spellEnd"/>
-      <w:r>
-        <w:t xml:space="preserve"> </w:t>
-      </w:r>
-      <w:proofErr w:type="spellStart"/>
-      <w:r>
-        <w:t>Shavit</w:t>
-      </w:r>
-      <w:proofErr w:type="spellEnd"/>
+        <w:t>Read The Art of Multiprocessor Programming by Maurice Herlihy &amp; Nir Shavit</w:t>
+      </w:r>
     </w:p>
     <w:p>
       <w:r>
@@ -978,13 +825,8 @@
       </w:r>
     </w:p>
     <w:p>
-      <w:proofErr w:type="gramStart"/>
-      <w:r>
-        <w:t>Agreed with David Gregg to implement a Ring Buffer as the first data structure.</w:t>
-      </w:r>
-      <w:proofErr w:type="gramEnd"/>
-      <w:r>
-        <w:t xml:space="preserve"> I decided to go for a simple design in C to begin with. I implemented it using pthreads and two modes of operation; the first used mutexes in a simple lock and unlock fashion while the second used a spinlock</w:t>
+      <w:r>
+        <w:t>Agreed with David Gregg to implement a Ring Buffer as the first data structure. I decided to go for a simple design in C to begin with. I implemented it using pthreads and two modes of operation; the first used mutexes in a simple lock and unlock fashion while the second used a spinlock</w:t>
       </w:r>
       <w:r>
         <w:t>. However, the implementation of the spinlock proved tricky due to the low level nature of C and so I decided early on to start using C++, in order to access the higher level intrinsics, since my focus was not on the implementation but rather the testing of these structures.</w:t>
@@ -1026,13 +868,8 @@
     </w:p>
     <w:p>
       <w:r>
-        <w:t xml:space="preserve">Need to gather data from my machine, spoon and </w:t>
-      </w:r>
-      <w:proofErr w:type="spellStart"/>
-      <w:r>
-        <w:t>ducss</w:t>
-      </w:r>
-      <w:proofErr w:type="spellEnd"/>
+        <w:t>Need to gather data from my machine, spoon and ducss</w:t>
+      </w:r>
     </w:p>
     <w:p/>
     <w:p>
@@ -1041,35 +878,9 @@
       </w:r>
     </w:p>
     <w:p>
-      <w:proofErr w:type="gramStart"/>
-      <w:r>
-        <w:t xml:space="preserve">Gathered data from </w:t>
-      </w:r>
-      <w:proofErr w:type="spellStart"/>
-      <w:r>
-        <w:t>ducss</w:t>
-      </w:r>
-      <w:proofErr w:type="spellEnd"/>
-      <w:r>
-        <w:t xml:space="preserve">, </w:t>
-      </w:r>
-      <w:proofErr w:type="spellStart"/>
-      <w:r>
-        <w:t>netsoc</w:t>
-      </w:r>
-      <w:proofErr w:type="spellEnd"/>
-      <w:r>
-        <w:t xml:space="preserve"> and local machine.</w:t>
-      </w:r>
-      <w:proofErr w:type="gramEnd"/>
-      <w:r>
-        <w:t xml:space="preserve"> VPN has only 1 core so no point testing on that. </w:t>
-      </w:r>
-      <w:proofErr w:type="gramStart"/>
-      <w:r>
-        <w:t>Tested assembly spinlock against C++ version, performance negligible.</w:t>
-      </w:r>
-      <w:proofErr w:type="gramEnd"/>
+      <w:r>
+        <w:t>Gathered data from ducss, netsoc and local machine. VPN has only 1 core so no point testing on that. Tested assembly spinlock against C++ version, performance negligible.</w:t>
+      </w:r>
     </w:p>
     <w:p>
       <w:r>
@@ -1094,13 +905,20 @@
         <w:t xml:space="preserve"> with back off</w:t>
       </w:r>
       <w:r>
-        <w:t xml:space="preserve"> to the ring b</w:t>
+        <w:t xml:space="preserve"> to the ring buffer and collected data from all 4 machines</w:t>
+      </w:r>
+    </w:p>
+    <w:p>
+      <w:r>
+        <w:t>02/02/14</w:t>
+      </w:r>
+    </w:p>
+    <w:p>
+      <w:r>
+        <w:t>Added a TAS and ticket lock to all 4 architectures and collected data</w:t>
       </w:r>
       <w:bookmarkStart w:id="0" w:name="_GoBack"/>
       <w:bookmarkEnd w:id="0"/>
-      <w:r>
-        <w:t>uffer and collected data from all 4 machines</w:t>
-      </w:r>
     </w:p>
     <w:sectPr>
       <w:pgSz w:w="11906" w:h="16838"/>

</xml_diff>

<commit_message>
Added some linked list code, just have the add function working with a simple mutex, need to expand that.
</commit_message>
<xml_diff>
--- a/Report/Report.docx
+++ b/Report/Report.docx
@@ -916,6 +916,17 @@
     <w:p>
       <w:r>
         <w:t>Added a TAS and ticket lock to all 4 architectures and collected data</w:t>
+      </w:r>
+    </w:p>
+    <w:p>
+      <w:r>
+        <w:t>03/02/14</w:t>
+      </w:r>
+    </w:p>
+    <w:p>
+      <w:r>
+        <w:lastRenderedPageBreak/>
+        <w:t>Got perf + nice working. Came to the conclusion that a graph should be done for each size and mode of operation possible. In addition, started work on a linked list.</w:t>
       </w:r>
       <w:bookmarkStart w:id="0" w:name="_GoBack"/>
       <w:bookmarkEnd w:id="0"/>

</xml_diff>

<commit_message>
Added to the report, specifically the section on the ring buffer and the different modes of operation used. In addition, I have moved the test data to the ring buffer folder and renamed as I decided that having one file containing all of my data wouldbe too cumbersome.
</commit_message>
<xml_diff>
--- a/Report/Report.docx
+++ b/Report/Report.docx
@@ -413,6 +413,47 @@
         <w:ind w:left="1440"/>
       </w:pPr>
       <w:r>
+        <w:t xml:space="preserve">Next I decided to implement a less sophisticated spinlock when compared to the TTAS lock, the TestAndSet lock (TAS) </w:t>
+      </w:r>
+      <w:r>
+        <w:t>[Herlihy et al, 2008, pg. 144]</w:t>
+      </w:r>
+      <w:r>
+        <w:t>.</w:t>
+      </w:r>
+      <w:r>
+        <w:t xml:space="preserve"> This lock is less sophisticated, as while the TTAS lock tells a thread to sleep after it has failed to acquire the lock, the TAS lock does no such thing and simply allows the thread to continue polling. </w:t>
+      </w:r>
+      <w:r>
+        <w:t>This leads to</w:t>
+      </w:r>
+      <w:r>
+        <w:t xml:space="preserve"> a dramatic increase in the amount of bus traffic between </w:t>
+      </w:r>
+      <w:r>
+        <w:t xml:space="preserve">the </w:t>
+      </w:r>
+      <w:r>
+        <w:t>CPUs</w:t>
+      </w:r>
+      <w:r>
+        <w:t xml:space="preserve"> in the machine</w:t>
+      </w:r>
+      <w:r>
+        <w:t xml:space="preserve"> and therefore results in fewer iterations/s</w:t>
+      </w:r>
+      <w:r>
+        <w:t xml:space="preserve"> when compared to the TTAS lock [Herlihy et al, 2008, pg.145</w:t>
+      </w:r>
+      <w:r>
+        <w:t>].</w:t>
+      </w:r>
+    </w:p>
+    <w:p>
+      <w:pPr>
+        <w:ind w:left="1440"/>
+      </w:pPr>
+      <w:r>
         <w:t xml:space="preserve">Since the ring buffer is a FIFO queue, it is not possible to integrate much concurrency besides a spinlock say compared to a linked list as </w:t>
       </w:r>
       <w:r>
@@ -448,13 +489,63 @@
         <w:t xml:space="preserve"> ]</w:t>
       </w:r>
       <w:r>
-        <w:t xml:space="preserve"> I integrated it into the buffer and compared it to the C++ atomic implementation to try and identify a performance difference. After comparing the two, I found the difference in performance to be </w:t>
+        <w:t xml:space="preserve"> I integrated it into the buffer and compared it to the C++ atomic implementation to try and identify a performance difference. After comparing the two, I found the </w:t>
+      </w:r>
+      <w:r>
+        <w:lastRenderedPageBreak/>
+        <w:t xml:space="preserve">difference in performance to be </w:t>
       </w:r>
       <w:r>
         <w:t>negligible and</w:t>
       </w:r>
       <w:r>
         <w:t xml:space="preserve"> so decided to stick with the C++ implementation, as I found it easier to work with.</w:t>
+      </w:r>
+    </w:p>
+    <w:p>
+      <w:pPr>
+        <w:ind w:left="1440"/>
+      </w:pPr>
+      <w:r>
+        <w:t xml:space="preserve">The next lock I decided to implement was a lock based on the atomic instruction, ‘compare and swap’ which takes a value and compares it to another. If </w:t>
+      </w:r>
+      <w:r>
+        <w:t>the first and second values are</w:t>
+      </w:r>
+      <w:r>
+        <w:t xml:space="preserve"> equal then the first value is replaced by a third value [Herlihy et al, 2008, pg.113</w:t>
+      </w:r>
+      <w:r>
+        <w:t>].</w:t>
+      </w:r>
+      <w:r>
+        <w:t xml:space="preserve"> This can then be placed within a loop, where threads continuously poll until one of them exchanges the lock successfully and breaks free into the critical section. This can create a lot of bus traffic however, similar to that of the TAS lock and so I added an exponential back off, similar in style to the TTAS lock, where a thread, upon failing to acquire the lock would sleep for a progressively larger time up to a defined maximum.</w:t>
+      </w:r>
+      <w:r>
+        <w:t xml:space="preserve"> The difference between the lock with and without the back off can be seen below: [ADD GRAPH]</w:t>
+      </w:r>
+      <w:r>
+        <w:t>.</w:t>
+      </w:r>
+    </w:p>
+    <w:p>
+      <w:pPr>
+        <w:ind w:left="1440"/>
+      </w:pPr>
+      <w:r>
+        <w:t xml:space="preserve">The final mode of operation I added was that for a ticket lock, where each thread is given a ticket, and they are allowed to enter the critical section whenever their ticket is being served </w:t>
+      </w:r>
+      <w:r>
+        <w:t xml:space="preserve">[Herlihy et al, </w:t>
+      </w:r>
+      <w:r>
+        <w:t>2008, pg.32</w:t>
+      </w:r>
+      <w:r>
+        <w:t>]</w:t>
+      </w:r>
+      <w:r>
+        <w:t>. This lock performs very poorly at higher thread counts, as due to the queue like nature of the threads when using the ticket lock, if a thread is de-scheduled as it is in the critical section then the entire queue is held up as a result, leading to a significant drop in performance.</w:t>
       </w:r>
     </w:p>
     <w:p>
@@ -523,7 +614,6 @@
         <w:ind w:left="1440"/>
       </w:pPr>
       <w:r>
-        <w:lastRenderedPageBreak/>
         <w:t>Since the ring buffer is a circular FIFO queue, the size of the queue is not important, as threads will be reading/writing from the same place anyway, hence, the following data was collected by using a buffer with 1000 elements</w:t>
       </w:r>
       <w:r>
@@ -647,6 +737,7 @@
         </w:rPr>
       </w:pPr>
       <w:r>
+        <w:lastRenderedPageBreak/>
         <w:t xml:space="preserve">N/A </w:t>
       </w:r>
       <w:r>
@@ -805,7 +896,6 @@
     <w:p/>
     <w:p>
       <w:r>
-        <w:lastRenderedPageBreak/>
         <w:t>Read The Art of Multiprocessor Programming by Maurice Herlihy &amp; Nir Shavit</w:t>
       </w:r>
     </w:p>
@@ -848,6 +938,7 @@
     <w:p/>
     <w:p>
       <w:r>
+        <w:lastRenderedPageBreak/>
         <w:t>27/01/14</w:t>
       </w:r>
     </w:p>
@@ -925,8 +1016,17 @@
     </w:p>
     <w:p>
       <w:r>
-        <w:lastRenderedPageBreak/>
         <w:t>Got perf + nice working. Came to the conclusion that a graph should be done for each size and mode of operation possible. In addition, started work on a linked list.</w:t>
+      </w:r>
+    </w:p>
+    <w:p>
+      <w:r>
+        <w:t>06/02/14</w:t>
+      </w:r>
+    </w:p>
+    <w:p>
+      <w:r>
+        <w:t>Added to the ring buffer section of the report, gathered data on the CAS lock with no back off.</w:t>
       </w:r>
       <w:bookmarkStart w:id="0" w:name="_GoBack"/>
       <w:bookmarkEnd w:id="0"/>

</xml_diff>

<commit_message>
Implemented an assembly ticket lock but the difference between it and the c++ one was tiny so I discarded it. Gathered data on the ring buffer from stoker using perf and started gathering data from cube as I have discovered that it has 16 cores
</commit_message>
<xml_diff>
--- a/Report/Report.docx
+++ b/Report/Report.docx
@@ -413,13 +413,7 @@
         <w:ind w:left="1440"/>
       </w:pPr>
       <w:r>
-        <w:t xml:space="preserve">Next I decided to implement a less sophisticated spinlock when compared to the TTAS lock, the TestAndSet lock (TAS) </w:t>
-      </w:r>
-      <w:r>
-        <w:t>[Herlihy et al, 2008, pg. 144]</w:t>
-      </w:r>
-      <w:r>
-        <w:t>.</w:t>
+        <w:t>Next I decided to implement a less sophisticated spinlock when compared to the TTAS lock, the TestAndSet lock (TAS) [Herlihy et al, 2008, pg. 144].</w:t>
       </w:r>
       <w:r>
         <w:t xml:space="preserve"> This lock is less sophisticated, as while the TTAS lock tells a thread to sleep after it has failed to acquire the lock, the TAS lock does no such thing and simply allows the thread to continue polling. </w:t>
@@ -443,10 +437,7 @@
         <w:t xml:space="preserve"> and therefore results in fewer iterations/s</w:t>
       </w:r>
       <w:r>
-        <w:t xml:space="preserve"> when compared to the TTAS lock [Herlihy et al, 2008, pg.145</w:t>
-      </w:r>
-      <w:r>
-        <w:t>].</w:t>
+        <w:t xml:space="preserve"> when compared to the TTAS lock [Herlihy et al, 2008, pg.145].</w:t>
       </w:r>
     </w:p>
     <w:p>
@@ -513,10 +504,7 @@
         <w:t>the first and second values are</w:t>
       </w:r>
       <w:r>
-        <w:t xml:space="preserve"> equal then the first value is replaced by a third value [Herlihy et al, 2008, pg.113</w:t>
-      </w:r>
-      <w:r>
-        <w:t>].</w:t>
+        <w:t xml:space="preserve"> equal then the first value is replaced by a third value [Herlihy et al, 2008, pg.113].</w:t>
       </w:r>
       <w:r>
         <w:t xml:space="preserve"> This can then be placed within a loop, where threads continuously poll until one of them exchanges the lock successfully and breaks free into the critical section. This can create a lot of bus traffic however, similar to that of the TAS lock and so I added an exponential back off, similar in style to the TTAS lock, where a thread, upon failing to acquire the lock would sleep for a progressively larger time up to a defined maximum.</w:t>
@@ -533,19 +521,7 @@
         <w:ind w:left="1440"/>
       </w:pPr>
       <w:r>
-        <w:t xml:space="preserve">The final mode of operation I added was that for a ticket lock, where each thread is given a ticket, and they are allowed to enter the critical section whenever their ticket is being served </w:t>
-      </w:r>
-      <w:r>
-        <w:t xml:space="preserve">[Herlihy et al, </w:t>
-      </w:r>
-      <w:r>
-        <w:t>2008, pg.32</w:t>
-      </w:r>
-      <w:r>
-        <w:t>]</w:t>
-      </w:r>
-      <w:r>
-        <w:t>. This lock performs very poorly at higher thread counts, as due to the queue like nature of the threads when using the ticket lock, if a thread is de-scheduled as it is in the critical section then the entire queue is held up as a result, leading to a significant drop in performance.</w:t>
+        <w:t>The final mode of operation I added was that for a ticket lock, where each thread is given a ticket, and they are allowed to enter the critical section whenever their ticket is being served [Herlihy et al, 2008, pg.32]. This lock performs very poorly at higher thread counts, as due to the queue like nature of the threads when using the ticket lock, if a thread is de-scheduled as it is in the critical section then the entire queue is held up as a result, leading to a significant drop in performance.</w:t>
       </w:r>
     </w:p>
     <w:p>
@@ -1027,6 +1003,26 @@
     <w:p>
       <w:r>
         <w:t>Added to the ring buffer section of the report, gathered data on the CAS lock with no back off.</w:t>
+      </w:r>
+    </w:p>
+    <w:p>
+      <w:r>
+        <w:t>11/02/14</w:t>
+      </w:r>
+    </w:p>
+    <w:p>
+      <w:r>
+        <w:t xml:space="preserve">Implemented an assembly version of the ticket lock to the ring buffer to compare against the c++ ticket lock. The difference was negligible. </w:t>
+      </w:r>
+    </w:p>
+    <w:p>
+      <w:r>
+        <w:t>Started gathering data from stoker using perf</w:t>
+      </w:r>
+    </w:p>
+    <w:p>
+      <w:r>
+        <w:t>Started gathering data from cube, perf not installed not, have requested</w:t>
       </w:r>
       <w:bookmarkStart w:id="0" w:name="_GoBack"/>
       <w:bookmarkEnd w:id="0"/>

</xml_diff>

<commit_message>
Added modes of operation TAS with pause and TTAS with no pause for ring buffer, collected data on stoker,local and cube
</commit_message>
<xml_diff>
--- a/Report/Report.docx
+++ b/Report/Report.docx
@@ -115,7 +115,25 @@
           <w:sz w:val="28"/>
           <w:szCs w:val="28"/>
         </w:rPr>
-        <w:t xml:space="preserve"> (Fatish)</w:t>
+        <w:t xml:space="preserve"> (</w:t>
+      </w:r>
+      <w:proofErr w:type="spellStart"/>
+      <w:r>
+        <w:rPr>
+          <w:b/>
+          <w:sz w:val="28"/>
+          <w:szCs w:val="28"/>
+        </w:rPr>
+        <w:t>Fatish</w:t>
+      </w:r>
+      <w:proofErr w:type="spellEnd"/>
+      <w:r>
+        <w:rPr>
+          <w:b/>
+          <w:sz w:val="28"/>
+          <w:szCs w:val="28"/>
+        </w:rPr>
+        <w:t>)</w:t>
       </w:r>
     </w:p>
     <w:p>
@@ -224,7 +242,15 @@
         <w:t>, I</w:t>
       </w:r>
       <w:r>
-        <w:t xml:space="preserve"> need to implement several different data structures, modifying them so that they can be run concurrently. Secondly, I need to run these data structures on several different computer architectures and gather data on their performance. Finally, I need to compile this data together and analyse it for anything of interest.</w:t>
+        <w:t xml:space="preserve"> need to implement several different data structures, modifying them so that they can be run concurrently. Secondly, I need to run these </w:t>
+      </w:r>
+      <w:proofErr w:type="gramStart"/>
+      <w:r>
+        <w:t>data</w:t>
+      </w:r>
+      <w:proofErr w:type="gramEnd"/>
+      <w:r>
+        <w:t xml:space="preserve"> structures on several different computer architectures and gather data on their performance. Finally, I need to compile this data together and analyse it for anything of interest.</w:t>
       </w:r>
     </w:p>
     <w:p>
@@ -285,7 +311,15 @@
         <w:ind w:left="1440"/>
       </w:pPr>
       <w:r>
-        <w:t>Initially, I implemented a lock using pthread mutexes, where a thread would lock the buffer when it wanted to access it and unlock it when it was done.</w:t>
+        <w:t xml:space="preserve">Initially, I implemented a lock using </w:t>
+      </w:r>
+      <w:proofErr w:type="spellStart"/>
+      <w:r>
+        <w:t>pthread</w:t>
+      </w:r>
+      <w:proofErr w:type="spellEnd"/>
+      <w:r>
+        <w:t xml:space="preserve"> mutexes, where a thread would lock the buffer when it wanted to access it and unlock it when it was done.</w:t>
       </w:r>
       <w:r>
         <w:t xml:space="preserve"> I chose to do this as I felt that it would provide a good benchmark to test more complicated locking algorithms. </w:t>
@@ -296,7 +330,15 @@
         <w:ind w:left="1440"/>
       </w:pPr>
       <w:r>
-        <w:t>Once I had that up and working properly I decided to implement a TestandTestandSet lock (TT</w:t>
+        <w:t xml:space="preserve">Once I had that up and working properly I decided to implement a </w:t>
+      </w:r>
+      <w:proofErr w:type="spellStart"/>
+      <w:r>
+        <w:t>TestandTestandSet</w:t>
+      </w:r>
+      <w:proofErr w:type="spellEnd"/>
+      <w:r>
+        <w:t xml:space="preserve"> lock (TT</w:t>
       </w:r>
       <w:r>
         <w:t>A</w:t>
@@ -348,6 +390,7 @@
         </w:rPr>
         <w:t> </w:t>
       </w:r>
+      <w:proofErr w:type="gramStart"/>
       <w:r>
         <w:rPr>
           <w:rFonts w:ascii="Verdana" w:hAnsi="Verdana"/>
@@ -381,10 +424,35 @@
         <w:t xml:space="preserve"> </w:t>
       </w:r>
       <w:r>
-        <w:t>to atomically set and unset a lock. Each thread repeatedly checks the lock, if they find that it is equal to one then they sleep for a specified amount of time using t</w:t>
-      </w:r>
-      <w:r>
-        <w:t>he usleep instruction [usleep(3) – Linux man page. Available: http://linux.die.net/man/3/usleep]</w:t>
+        <w:t>to atomically set and unset a lock.</w:t>
+      </w:r>
+      <w:proofErr w:type="gramEnd"/>
+      <w:r>
+        <w:t xml:space="preserve"> Each thread repeatedly checks the lock, if they find that it is equal to one then they sleep for a specified amount of time using t</w:t>
+      </w:r>
+      <w:r>
+        <w:t xml:space="preserve">he </w:t>
+      </w:r>
+      <w:proofErr w:type="spellStart"/>
+      <w:r>
+        <w:t>usleep</w:t>
+      </w:r>
+      <w:proofErr w:type="spellEnd"/>
+      <w:r>
+        <w:t xml:space="preserve"> instruction [</w:t>
+      </w:r>
+      <w:proofErr w:type="spellStart"/>
+      <w:proofErr w:type="gramStart"/>
+      <w:r>
+        <w:t>usleep</w:t>
+      </w:r>
+      <w:proofErr w:type="spellEnd"/>
+      <w:r>
+        <w:t>(</w:t>
+      </w:r>
+      <w:proofErr w:type="gramEnd"/>
+      <w:r>
+        <w:t>3) – Linux man page. Available: http://linux.die.net/man/3/usleep]</w:t>
       </w:r>
       <w:r>
         <w:t>. After they</w:t>
@@ -399,7 +467,17 @@
         <w:t>. Upon finishing, the thread then sets the lock to zero and the process continues on.</w:t>
       </w:r>
       <w:r>
-        <w:t xml:space="preserve"> I decided to implement this algorithm as it is an efficient implementation of a spinlock as the sleep instruction stops the cpu traffic from </w:t>
+        <w:t xml:space="preserve"> I decided to implement this algorithm as it is an efficient implementation of a spinlock as the sleep instruction stops the </w:t>
+      </w:r>
+      <w:proofErr w:type="spellStart"/>
+      <w:proofErr w:type="gramStart"/>
+      <w:r>
+        <w:t>cpu</w:t>
+      </w:r>
+      <w:proofErr w:type="spellEnd"/>
+      <w:proofErr w:type="gramEnd"/>
+      <w:r>
+        <w:t xml:space="preserve"> traffic from </w:t>
       </w:r>
       <w:r>
         <w:t>becoming overwhelming [Herlihy et al, 2008, pg.147]</w:t>
@@ -413,7 +491,15 @@
         <w:ind w:left="1440"/>
       </w:pPr>
       <w:r>
-        <w:t>Next I decided to implement a less sophisticated spinlock when compared to the TTAS lock, the TestAndSet lock (TAS) [Herlihy et al, 2008, pg. 144].</w:t>
+        <w:t xml:space="preserve">Next I decided to implement a less sophisticated spinlock when compared to the TTAS lock, the </w:t>
+      </w:r>
+      <w:proofErr w:type="spellStart"/>
+      <w:r>
+        <w:t>TestAndSet</w:t>
+      </w:r>
+      <w:proofErr w:type="spellEnd"/>
+      <w:r>
+        <w:t xml:space="preserve"> lock (TAS) [Herlihy et al, 2008, pg. 144].</w:t>
       </w:r>
       <w:r>
         <w:t xml:space="preserve"> This lock is less sophisticated, as while the TTAS lock tells a thread to sleep after it has failed to acquire the lock, the TAS lock does no such thing and simply allows the thread to continue polling. </w:t>
@@ -457,13 +543,21 @@
         <w:t>. However, I did investigate the possibility of implementing a spinlock written in assembly.</w:t>
       </w:r>
       <w:r>
-        <w:t xml:space="preserve"> Implementing pre-existing code</w:t>
-      </w:r>
-      <w:r>
         <w:t xml:space="preserve"> </w:t>
       </w:r>
-      <w:r>
-        <w:t>[Spinlocks and Read Write Locks. Available:</w:t>
+      <w:proofErr w:type="gramStart"/>
+      <w:r>
+        <w:t>Implementing pre-existing code</w:t>
+      </w:r>
+      <w:r>
+        <w:t xml:space="preserve"> </w:t>
+      </w:r>
+      <w:r>
+        <w:t>[Spinlocks and Read Write Locks.</w:t>
+      </w:r>
+      <w:proofErr w:type="gramEnd"/>
+      <w:r>
+        <w:t xml:space="preserve"> Available:</w:t>
       </w:r>
       <w:r>
         <w:t xml:space="preserve"> </w:t>
@@ -498,7 +592,11 @@
         <w:ind w:left="1440"/>
       </w:pPr>
       <w:r>
-        <w:t xml:space="preserve">The next lock I decided to implement was a lock based on the atomic instruction, ‘compare and swap’ which takes a value and compares it to another. If </w:t>
+        <w:t xml:space="preserve">The next lock I decided to implement was a lock based on the atomic instruction, ‘compare and swap’ which takes a value and compares it to another. </w:t>
+      </w:r>
+      <w:proofErr w:type="gramStart"/>
+      <w:r>
+        <w:t xml:space="preserve">If </w:t>
       </w:r>
       <w:r>
         <w:t>the first and second values are</w:t>
@@ -506,6 +604,7 @@
       <w:r>
         <w:t xml:space="preserve"> equal then the first value is replaced by a third value [Herlihy et al, 2008, pg.113].</w:t>
       </w:r>
+      <w:proofErr w:type="gramEnd"/>
       <w:r>
         <w:t xml:space="preserve"> This can then be placed within a loop, where threads continuously poll until one of them exchanges the lock successfully and breaks free into the critical section. This can create a lot of bus traffic however, similar to that of the TAS lock and so I added an exponential back off, similar in style to the TTAS lock, where a thread, upon failing to acquire the lock would sleep for a progressively larger time up to a defined maximum.</w:t>
       </w:r>
@@ -521,7 +620,15 @@
         <w:ind w:left="1440"/>
       </w:pPr>
       <w:r>
-        <w:t>The final mode of operation I added was that for a ticket lock, where each thread is given a ticket, and they are allowed to enter the critical section whenever their ticket is being served [Herlihy et al, 2008, pg.32]. This lock performs very poorly at higher thread counts, as due to the queue like nature of the threads when using the ticket lock, if a thread is de-scheduled as it is in the critical section then the entire queue is held up as a result, leading to a significant drop in performance.</w:t>
+        <w:t xml:space="preserve">The final mode of operation I added was that for a ticket </w:t>
+      </w:r>
+      <w:proofErr w:type="gramStart"/>
+      <w:r>
+        <w:t>lock</w:t>
+      </w:r>
+      <w:proofErr w:type="gramEnd"/>
+      <w:r>
+        <w:t>, where each thread is given a ticket, and they are allowed to enter the critical section whenever their ticket is being served [Herlihy et al, 2008, pg.32]. This lock performs very poorly at higher thread counts, as due to the queue like nature of the threads when using the ticket lock, if a thread is de-scheduled as it is in the critical section then the entire queue is held up as a result, leading to a significant drop in performance.</w:t>
       </w:r>
     </w:p>
     <w:p>
@@ -554,7 +661,25 @@
           <w:sz w:val="28"/>
           <w:szCs w:val="28"/>
         </w:rPr>
-        <w:t xml:space="preserve"> (Fatish)</w:t>
+        <w:t xml:space="preserve"> (</w:t>
+      </w:r>
+      <w:proofErr w:type="spellStart"/>
+      <w:r>
+        <w:rPr>
+          <w:b/>
+          <w:sz w:val="28"/>
+          <w:szCs w:val="28"/>
+        </w:rPr>
+        <w:t>Fatish</w:t>
+      </w:r>
+      <w:proofErr w:type="spellEnd"/>
+      <w:r>
+        <w:rPr>
+          <w:b/>
+          <w:sz w:val="28"/>
+          <w:szCs w:val="28"/>
+        </w:rPr>
+        <w:t>)</w:t>
       </w:r>
     </w:p>
     <w:p>
@@ -699,7 +824,15 @@
         <w:tab/>
       </w:r>
       <w:r>
-        <w:t>Herlihy, Shavit. 2008. The Art of Multiprocessor Programming.</w:t>
+        <w:t xml:space="preserve">Herlihy, </w:t>
+      </w:r>
+      <w:proofErr w:type="spellStart"/>
+      <w:r>
+        <w:t>Shavit</w:t>
+      </w:r>
+      <w:proofErr w:type="spellEnd"/>
+      <w:r>
+        <w:t>. 2008. The Art of Multiprocessor Programming.</w:t>
       </w:r>
     </w:p>
     <w:p>
@@ -735,6 +868,7 @@
         </w:rPr>
         <w:t> </w:t>
       </w:r>
+      <w:proofErr w:type="gramStart"/>
       <w:r>
         <w:rPr>
           <w:rFonts w:ascii="Verdana" w:hAnsi="Verdana"/>
@@ -746,6 +880,7 @@
         </w:rPr>
         <w:t>Atomic Operations Library.</w:t>
       </w:r>
+      <w:proofErr w:type="gramEnd"/>
       <w:r>
         <w:rPr>
           <w:rStyle w:val="apple-converted-space"/>
@@ -770,8 +905,18 @@
       <w:pPr>
         <w:ind w:left="1440"/>
       </w:pPr>
-      <w:r>
-        <w:t xml:space="preserve">usleep(3) – Linux man page. Available: </w:t>
+      <w:proofErr w:type="spellStart"/>
+      <w:proofErr w:type="gramStart"/>
+      <w:r>
+        <w:t>usleep</w:t>
+      </w:r>
+      <w:proofErr w:type="spellEnd"/>
+      <w:r>
+        <w:t>(</w:t>
+      </w:r>
+      <w:proofErr w:type="gramEnd"/>
+      <w:r>
+        <w:t xml:space="preserve">3) – Linux man page. Available: </w:t>
       </w:r>
       <w:hyperlink r:id="rId7" w:history="1">
         <w:r>
@@ -798,7 +943,15 @@
         <w:ind w:left="1440"/>
       </w:pPr>
       <w:r>
-        <w:t xml:space="preserve">(10/02/2007). Circular Buffer. Available: </w:t>
+        <w:t xml:space="preserve">(10/02/2007). </w:t>
+      </w:r>
+      <w:proofErr w:type="gramStart"/>
+      <w:r>
+        <w:t>Circular Buffer.</w:t>
+      </w:r>
+      <w:proofErr w:type="gramEnd"/>
+      <w:r>
+        <w:t xml:space="preserve"> Available: </w:t>
       </w:r>
       <w:hyperlink r:id="rId8" w:history="1">
         <w:r>
@@ -820,10 +973,18 @@
         <w:t xml:space="preserve">Lockless Inc. Spinlocks and Read Write Locks. Available: </w:t>
       </w:r>
       <w:r>
-        <w:t>http://locklessinc.com/articles/locks/</w:t>
-      </w:r>
-      <w:r>
-        <w:t xml:space="preserve"> . Last accessed 29/01/2014</w:t>
+        <w:t>http://locklessinc.com/articles/locks</w:t>
+      </w:r>
+      <w:proofErr w:type="gramStart"/>
+      <w:r>
+        <w:t>/</w:t>
+      </w:r>
+      <w:r>
+        <w:t xml:space="preserve"> .</w:t>
+      </w:r>
+      <w:proofErr w:type="gramEnd"/>
+      <w:r>
+        <w:t xml:space="preserve"> Last accessed 29/01/2014</w:t>
       </w:r>
     </w:p>
     <w:p>
@@ -872,8 +1033,29 @@
     <w:p/>
     <w:p>
       <w:r>
-        <w:t>Read The Art of Multiprocessor Programming by Maurice Herlihy &amp; Nir Shavit</w:t>
-      </w:r>
+        <w:t xml:space="preserve">Read </w:t>
+      </w:r>
+      <w:proofErr w:type="gramStart"/>
+      <w:r>
+        <w:t>The</w:t>
+      </w:r>
+      <w:proofErr w:type="gramEnd"/>
+      <w:r>
+        <w:t xml:space="preserve"> Art of Multiprocessor Programming by Maurice Herlihy &amp; </w:t>
+      </w:r>
+      <w:proofErr w:type="spellStart"/>
+      <w:r>
+        <w:t>Nir</w:t>
+      </w:r>
+      <w:proofErr w:type="spellEnd"/>
+      <w:r>
+        <w:t xml:space="preserve"> </w:t>
+      </w:r>
+      <w:proofErr w:type="spellStart"/>
+      <w:r>
+        <w:t>Shavit</w:t>
+      </w:r>
+      <w:proofErr w:type="spellEnd"/>
     </w:p>
     <w:p>
       <w:r>
@@ -891,8 +1073,13 @@
       </w:r>
     </w:p>
     <w:p>
-      <w:r>
-        <w:t>Agreed with David Gregg to implement a Ring Buffer as the first data structure. I decided to go for a simple design in C to begin with. I implemented it using pthreads and two modes of operation; the first used mutexes in a simple lock and unlock fashion while the second used a spinlock</w:t>
+      <w:proofErr w:type="gramStart"/>
+      <w:r>
+        <w:t>Agreed with David Gregg to implement a Ring Buffer as the first data structure.</w:t>
+      </w:r>
+      <w:proofErr w:type="gramEnd"/>
+      <w:r>
+        <w:t xml:space="preserve"> I decided to go for a simple design in C to begin with. I implemented it using pthreads and two modes of operation; the first used mutexes in a simple lock and unlock fashion while the second used a spinlock</w:t>
       </w:r>
       <w:r>
         <w:t>. However, the implementation of the spinlock proved tricky due to the low level nature of C and so I decided early on to start using C++, in order to access the higher level intrinsics, since my focus was not on the implementation but rather the testing of these structures.</w:t>
@@ -935,8 +1122,13 @@
     </w:p>
     <w:p>
       <w:r>
-        <w:t>Need to gather data from my machine, spoon and ducss</w:t>
-      </w:r>
+        <w:t xml:space="preserve">Need to gather data from my machine, spoon and </w:t>
+      </w:r>
+      <w:proofErr w:type="spellStart"/>
+      <w:r>
+        <w:t>ducss</w:t>
+      </w:r>
+      <w:proofErr w:type="spellEnd"/>
     </w:p>
     <w:p/>
     <w:p>
@@ -945,9 +1137,35 @@
       </w:r>
     </w:p>
     <w:p>
-      <w:r>
-        <w:t>Gathered data from ducss, netsoc and local machine. VPN has only 1 core so no point testing on that. Tested assembly spinlock against C++ version, performance negligible.</w:t>
-      </w:r>
+      <w:proofErr w:type="gramStart"/>
+      <w:r>
+        <w:t xml:space="preserve">Gathered data from </w:t>
+      </w:r>
+      <w:proofErr w:type="spellStart"/>
+      <w:r>
+        <w:t>ducss</w:t>
+      </w:r>
+      <w:proofErr w:type="spellEnd"/>
+      <w:r>
+        <w:t xml:space="preserve">, </w:t>
+      </w:r>
+      <w:proofErr w:type="spellStart"/>
+      <w:r>
+        <w:t>netsoc</w:t>
+      </w:r>
+      <w:proofErr w:type="spellEnd"/>
+      <w:r>
+        <w:t xml:space="preserve"> and local machine.</w:t>
+      </w:r>
+      <w:proofErr w:type="gramEnd"/>
+      <w:r>
+        <w:t xml:space="preserve"> VPN has only 1 core so no point testing on that. </w:t>
+      </w:r>
+      <w:proofErr w:type="gramStart"/>
+      <w:r>
+        <w:t>Tested assembly spinlock against C++ version, performance negligible.</w:t>
+      </w:r>
+      <w:proofErr w:type="gramEnd"/>
     </w:p>
     <w:p>
       <w:r>
@@ -991,8 +1209,29 @@
       </w:r>
     </w:p>
     <w:p>
-      <w:r>
-        <w:t>Got perf + nice working. Came to the conclusion that a graph should be done for each size and mode of operation possible. In addition, started work on a linked list.</w:t>
+      <w:proofErr w:type="gramStart"/>
+      <w:r>
+        <w:t xml:space="preserve">Got </w:t>
+      </w:r>
+      <w:proofErr w:type="spellStart"/>
+      <w:r>
+        <w:t>perf</w:t>
+      </w:r>
+      <w:proofErr w:type="spellEnd"/>
+      <w:r>
+        <w:t xml:space="preserve"> + nice working.</w:t>
+      </w:r>
+      <w:proofErr w:type="gramEnd"/>
+      <w:r>
+        <w:t xml:space="preserve"> </w:t>
+      </w:r>
+      <w:proofErr w:type="gramStart"/>
+      <w:r>
+        <w:t>Came to the conclusion that a graph should be done for each size and mode of operation possible.</w:t>
+      </w:r>
+      <w:proofErr w:type="gramEnd"/>
+      <w:r>
+        <w:t xml:space="preserve"> In addition, started work on a linked list.</w:t>
       </w:r>
     </w:p>
     <w:p>
@@ -1001,9 +1240,11 @@
       </w:r>
     </w:p>
     <w:p>
+      <w:proofErr w:type="gramStart"/>
       <w:r>
         <w:t>Added to the ring buffer section of the report, gathered data on the CAS lock with no back off.</w:t>
       </w:r>
+      <w:proofErr w:type="gramEnd"/>
     </w:p>
     <w:p>
       <w:r>
@@ -1011,19 +1252,266 @@
       </w:r>
     </w:p>
     <w:p>
-      <w:r>
-        <w:t xml:space="preserve">Implemented an assembly version of the ticket lock to the ring buffer to compare against the c++ ticket lock. The difference was negligible. </w:t>
-      </w:r>
-    </w:p>
-    <w:p>
-      <w:r>
-        <w:t>Started gathering data from stoker using perf</w:t>
-      </w:r>
-    </w:p>
-    <w:p>
-      <w:r>
-        <w:t>Started gathering data from cube, perf not installed not, have requested</w:t>
-      </w:r>
+      <w:proofErr w:type="gramStart"/>
+      <w:r>
+        <w:t xml:space="preserve">Implemented an assembly version of the ticket lock to the ring buffer to compare against the </w:t>
+      </w:r>
+      <w:proofErr w:type="spellStart"/>
+      <w:r>
+        <w:t>c++</w:t>
+      </w:r>
+      <w:proofErr w:type="spellEnd"/>
+      <w:r>
+        <w:t xml:space="preserve"> ticket lock.</w:t>
+      </w:r>
+      <w:proofErr w:type="gramEnd"/>
+      <w:r>
+        <w:t xml:space="preserve"> The difference was negligible. </w:t>
+      </w:r>
+    </w:p>
+    <w:p>
+      <w:r>
+        <w:t xml:space="preserve">Started gathering data from stoker using </w:t>
+      </w:r>
+      <w:proofErr w:type="spellStart"/>
+      <w:r>
+        <w:t>perf</w:t>
+      </w:r>
+      <w:proofErr w:type="spellEnd"/>
+    </w:p>
+    <w:p>
+      <w:r>
+        <w:t xml:space="preserve">Started gathering data from cube, </w:t>
+      </w:r>
+      <w:proofErr w:type="spellStart"/>
+      <w:r>
+        <w:t>perf</w:t>
+      </w:r>
+      <w:proofErr w:type="spellEnd"/>
+      <w:r>
+        <w:t xml:space="preserve"> </w:t>
+      </w:r>
+      <w:proofErr w:type="gramStart"/>
+      <w:r>
+        <w:t>not installed not,</w:t>
+      </w:r>
+      <w:proofErr w:type="gramEnd"/>
+      <w:r>
+        <w:t xml:space="preserve"> have requested</w:t>
+      </w:r>
+    </w:p>
+    <w:p>
+      <w:r>
+        <w:t>12/02/14</w:t>
+      </w:r>
+    </w:p>
+    <w:p>
+      <w:pPr>
+        <w:spacing w:after="120" w:line="240" w:lineRule="auto"/>
+        <w:rPr>
+          <w:rFonts w:ascii="Helvetica" w:eastAsia="Times New Roman" w:hAnsi="Helvetica" w:cs="Helvetica"/>
+          <w:b/>
+          <w:bCs/>
+          <w:color w:val="213F4D"/>
+          <w:sz w:val="27"/>
+          <w:szCs w:val="27"/>
+          <w:lang w:eastAsia="en-IE"/>
+        </w:rPr>
+      </w:pPr>
+      <w:proofErr w:type="gramStart"/>
+      <w:r>
+        <w:rPr>
+          <w:rFonts w:ascii="Helvetica" w:eastAsia="Times New Roman" w:hAnsi="Helvetica" w:cs="Helvetica"/>
+          <w:b/>
+          <w:bCs/>
+          <w:color w:val="213F4D"/>
+          <w:sz w:val="27"/>
+          <w:szCs w:val="27"/>
+          <w:lang w:eastAsia="en-IE"/>
+        </w:rPr>
+        <w:t xml:space="preserve">Gathered data on the ring buffer from cube using </w:t>
+      </w:r>
+      <w:proofErr w:type="spellStart"/>
+      <w:r>
+        <w:rPr>
+          <w:rFonts w:ascii="Helvetica" w:eastAsia="Times New Roman" w:hAnsi="Helvetica" w:cs="Helvetica"/>
+          <w:b/>
+          <w:bCs/>
+          <w:color w:val="213F4D"/>
+          <w:sz w:val="27"/>
+          <w:szCs w:val="27"/>
+          <w:lang w:eastAsia="en-IE"/>
+        </w:rPr>
+        <w:t>perf</w:t>
+      </w:r>
+      <w:proofErr w:type="spellEnd"/>
+      <w:r>
+        <w:rPr>
+          <w:rFonts w:ascii="Helvetica" w:eastAsia="Times New Roman" w:hAnsi="Helvetica" w:cs="Helvetica"/>
+          <w:b/>
+          <w:bCs/>
+          <w:color w:val="213F4D"/>
+          <w:sz w:val="27"/>
+          <w:szCs w:val="27"/>
+          <w:lang w:eastAsia="en-IE"/>
+        </w:rPr>
+        <w:t>.</w:t>
+      </w:r>
+      <w:proofErr w:type="gramEnd"/>
+      <w:r>
+        <w:rPr>
+          <w:rFonts w:ascii="Helvetica" w:eastAsia="Times New Roman" w:hAnsi="Helvetica" w:cs="Helvetica"/>
+          <w:b/>
+          <w:bCs/>
+          <w:color w:val="213F4D"/>
+          <w:sz w:val="27"/>
+          <w:szCs w:val="27"/>
+          <w:lang w:eastAsia="en-IE"/>
+        </w:rPr>
+        <w:t xml:space="preserve"> </w:t>
+      </w:r>
+      <w:proofErr w:type="gramStart"/>
+      <w:r>
+        <w:rPr>
+          <w:rFonts w:ascii="Helvetica" w:eastAsia="Times New Roman" w:hAnsi="Helvetica" w:cs="Helvetica"/>
+          <w:b/>
+          <w:bCs/>
+          <w:color w:val="213F4D"/>
+          <w:sz w:val="27"/>
+          <w:szCs w:val="27"/>
+          <w:lang w:eastAsia="en-IE"/>
+        </w:rPr>
+        <w:t>In addition I …</w:t>
+      </w:r>
+      <w:proofErr w:type="gramEnd"/>
+    </w:p>
+    <w:p>
+      <w:pPr>
+        <w:tabs>
+          <w:tab w:val="left" w:pos="916"/>
+          <w:tab w:val="left" w:pos="1832"/>
+          <w:tab w:val="left" w:pos="2748"/>
+          <w:tab w:val="left" w:pos="3664"/>
+          <w:tab w:val="left" w:pos="4580"/>
+          <w:tab w:val="left" w:pos="5496"/>
+          <w:tab w:val="left" w:pos="6412"/>
+          <w:tab w:val="left" w:pos="7328"/>
+          <w:tab w:val="left" w:pos="8244"/>
+          <w:tab w:val="left" w:pos="9160"/>
+          <w:tab w:val="left" w:pos="10076"/>
+          <w:tab w:val="left" w:pos="10992"/>
+          <w:tab w:val="left" w:pos="11908"/>
+          <w:tab w:val="left" w:pos="12824"/>
+          <w:tab w:val="left" w:pos="13740"/>
+          <w:tab w:val="left" w:pos="14656"/>
+        </w:tabs>
+        <w:spacing w:before="150" w:after="150" w:line="273" w:lineRule="atLeast"/>
+        <w:rPr>
+          <w:rFonts w:ascii="Courier" w:eastAsia="Times New Roman" w:hAnsi="Courier" w:cs="Courier New"/>
+          <w:color w:val="596063"/>
+          <w:sz w:val="21"/>
+          <w:szCs w:val="21"/>
+          <w:lang w:eastAsia="en-IE"/>
+        </w:rPr>
+      </w:pPr>
+      <w:r>
+        <w:rPr>
+          <w:rFonts w:ascii="Courier" w:eastAsia="Times New Roman" w:hAnsi="Courier" w:cs="Courier New"/>
+          <w:color w:val="596063"/>
+          <w:sz w:val="21"/>
+          <w:szCs w:val="21"/>
+          <w:lang w:eastAsia="en-IE"/>
+        </w:rPr>
+        <w:t xml:space="preserve">…implemented a </w:t>
+      </w:r>
+      <w:proofErr w:type="spellStart"/>
+      <w:r>
+        <w:rPr>
+          <w:rFonts w:ascii="Courier" w:eastAsia="Times New Roman" w:hAnsi="Courier" w:cs="Courier New"/>
+          <w:color w:val="596063"/>
+          <w:sz w:val="21"/>
+          <w:szCs w:val="21"/>
+          <w:lang w:eastAsia="en-IE"/>
+        </w:rPr>
+        <w:t>spsc</w:t>
+      </w:r>
+      <w:proofErr w:type="spellEnd"/>
+      <w:r>
+        <w:rPr>
+          <w:rFonts w:ascii="Courier" w:eastAsia="Times New Roman" w:hAnsi="Courier" w:cs="Courier New"/>
+          <w:color w:val="596063"/>
+          <w:sz w:val="21"/>
+          <w:szCs w:val="21"/>
+          <w:lang w:eastAsia="en-IE"/>
+        </w:rPr>
+        <w:t xml:space="preserve"> lockless ring buffer and gathered data on it from stoker, cube and my local machine both normally and with </w:t>
+      </w:r>
+      <w:proofErr w:type="spellStart"/>
+      <w:r>
+        <w:rPr>
+          <w:rFonts w:ascii="Courier" w:eastAsia="Times New Roman" w:hAnsi="Courier" w:cs="Courier New"/>
+          <w:color w:val="596063"/>
+          <w:sz w:val="21"/>
+          <w:szCs w:val="21"/>
+          <w:lang w:eastAsia="en-IE"/>
+        </w:rPr>
+        <w:t>perf</w:t>
+      </w:r>
+      <w:proofErr w:type="spellEnd"/>
+    </w:p>
+    <w:p>
+      <w:r>
+        <w:lastRenderedPageBreak/>
+        <w:t>13/02/14</w:t>
+      </w:r>
+    </w:p>
+    <w:p>
+      <w:pPr>
+        <w:pStyle w:val="commit-title"/>
+        <w:spacing w:before="0" w:beforeAutospacing="0" w:after="120" w:afterAutospacing="0"/>
+        <w:rPr>
+          <w:rFonts w:ascii="Helvetica" w:hAnsi="Helvetica" w:cs="Helvetica"/>
+          <w:b/>
+          <w:bCs/>
+          <w:color w:val="213F4D"/>
+          <w:sz w:val="27"/>
+          <w:szCs w:val="27"/>
+        </w:rPr>
+      </w:pPr>
+      <w:r>
+        <w:rPr>
+          <w:rFonts w:ascii="Helvetica" w:hAnsi="Helvetica" w:cs="Helvetica"/>
+          <w:b/>
+          <w:bCs/>
+          <w:color w:val="213F4D"/>
+          <w:sz w:val="27"/>
+          <w:szCs w:val="27"/>
+        </w:rPr>
+        <w:t>Finished off the locked version of the linked list and messed around …</w:t>
+      </w:r>
+    </w:p>
+    <w:p>
+      <w:pPr>
+        <w:pStyle w:val="HTMLPreformatted"/>
+        <w:spacing w:before="150" w:after="150" w:line="273" w:lineRule="atLeast"/>
+        <w:rPr>
+          <w:rFonts w:ascii="Courier" w:hAnsi="Courier"/>
+          <w:color w:val="596063"/>
+          <w:sz w:val="21"/>
+          <w:szCs w:val="21"/>
+        </w:rPr>
+      </w:pPr>
+      <w:r>
+        <w:rPr>
+          <w:rFonts w:ascii="Courier" w:hAnsi="Courier"/>
+          <w:color w:val="596063"/>
+          <w:sz w:val="21"/>
+          <w:szCs w:val="21"/>
+        </w:rPr>
+        <w:t>…was CAS in test.cpp</w:t>
+      </w:r>
+    </w:p>
+    <w:p>
       <w:bookmarkStart w:id="0" w:name="_GoBack"/>
       <w:bookmarkEnd w:id="0"/>
     </w:p>
@@ -1240,6 +1728,70 @@
     <w:basedOn w:val="DefaultParagraphFont"/>
     <w:rsid w:val="006E6370"/>
   </w:style>
+  <w:style w:type="paragraph" w:customStyle="1" w:styleId="commit-title">
+    <w:name w:val="commit-title"/>
+    <w:basedOn w:val="Normal"/>
+    <w:rsid w:val="00A57156"/>
+    <w:pPr>
+      <w:spacing w:before="100" w:beforeAutospacing="1" w:after="100" w:afterAutospacing="1" w:line="240" w:lineRule="auto"/>
+    </w:pPr>
+    <w:rPr>
+      <w:rFonts w:ascii="Times New Roman" w:eastAsia="Times New Roman" w:hAnsi="Times New Roman" w:cs="Times New Roman"/>
+      <w:sz w:val="24"/>
+      <w:szCs w:val="24"/>
+      <w:lang w:eastAsia="en-IE"/>
+    </w:rPr>
+  </w:style>
+  <w:style w:type="paragraph" w:styleId="HTMLPreformatted">
+    <w:name w:val="HTML Preformatted"/>
+    <w:basedOn w:val="Normal"/>
+    <w:link w:val="HTMLPreformattedChar"/>
+    <w:uiPriority w:val="99"/>
+    <w:semiHidden/>
+    <w:unhideWhenUsed/>
+    <w:rsid w:val="00A57156"/>
+    <w:pPr>
+      <w:tabs>
+        <w:tab w:val="left" w:pos="916"/>
+        <w:tab w:val="left" w:pos="1832"/>
+        <w:tab w:val="left" w:pos="2748"/>
+        <w:tab w:val="left" w:pos="3664"/>
+        <w:tab w:val="left" w:pos="4580"/>
+        <w:tab w:val="left" w:pos="5496"/>
+        <w:tab w:val="left" w:pos="6412"/>
+        <w:tab w:val="left" w:pos="7328"/>
+        <w:tab w:val="left" w:pos="8244"/>
+        <w:tab w:val="left" w:pos="9160"/>
+        <w:tab w:val="left" w:pos="10076"/>
+        <w:tab w:val="left" w:pos="10992"/>
+        <w:tab w:val="left" w:pos="11908"/>
+        <w:tab w:val="left" w:pos="12824"/>
+        <w:tab w:val="left" w:pos="13740"/>
+        <w:tab w:val="left" w:pos="14656"/>
+      </w:tabs>
+      <w:spacing w:after="0" w:line="240" w:lineRule="auto"/>
+    </w:pPr>
+    <w:rPr>
+      <w:rFonts w:ascii="Courier New" w:eastAsia="Times New Roman" w:hAnsi="Courier New" w:cs="Courier New"/>
+      <w:sz w:val="20"/>
+      <w:szCs w:val="20"/>
+      <w:lang w:eastAsia="en-IE"/>
+    </w:rPr>
+  </w:style>
+  <w:style w:type="character" w:customStyle="1" w:styleId="HTMLPreformattedChar">
+    <w:name w:val="HTML Preformatted Char"/>
+    <w:basedOn w:val="DefaultParagraphFont"/>
+    <w:link w:val="HTMLPreformatted"/>
+    <w:uiPriority w:val="99"/>
+    <w:semiHidden/>
+    <w:rsid w:val="00A57156"/>
+    <w:rPr>
+      <w:rFonts w:ascii="Courier New" w:eastAsia="Times New Roman" w:hAnsi="Courier New" w:cs="Courier New"/>
+      <w:sz w:val="20"/>
+      <w:szCs w:val="20"/>
+      <w:lang w:eastAsia="en-IE"/>
+    </w:rPr>
+  </w:style>
 </w:styles>
 </file>
 
@@ -1445,6 +1997,70 @@
     <w:name w:val="apple-converted-space"/>
     <w:basedOn w:val="DefaultParagraphFont"/>
     <w:rsid w:val="006E6370"/>
+  </w:style>
+  <w:style w:type="paragraph" w:customStyle="1" w:styleId="commit-title">
+    <w:name w:val="commit-title"/>
+    <w:basedOn w:val="Normal"/>
+    <w:rsid w:val="00A57156"/>
+    <w:pPr>
+      <w:spacing w:before="100" w:beforeAutospacing="1" w:after="100" w:afterAutospacing="1" w:line="240" w:lineRule="auto"/>
+    </w:pPr>
+    <w:rPr>
+      <w:rFonts w:ascii="Times New Roman" w:eastAsia="Times New Roman" w:hAnsi="Times New Roman" w:cs="Times New Roman"/>
+      <w:sz w:val="24"/>
+      <w:szCs w:val="24"/>
+      <w:lang w:eastAsia="en-IE"/>
+    </w:rPr>
+  </w:style>
+  <w:style w:type="paragraph" w:styleId="HTMLPreformatted">
+    <w:name w:val="HTML Preformatted"/>
+    <w:basedOn w:val="Normal"/>
+    <w:link w:val="HTMLPreformattedChar"/>
+    <w:uiPriority w:val="99"/>
+    <w:semiHidden/>
+    <w:unhideWhenUsed/>
+    <w:rsid w:val="00A57156"/>
+    <w:pPr>
+      <w:tabs>
+        <w:tab w:val="left" w:pos="916"/>
+        <w:tab w:val="left" w:pos="1832"/>
+        <w:tab w:val="left" w:pos="2748"/>
+        <w:tab w:val="left" w:pos="3664"/>
+        <w:tab w:val="left" w:pos="4580"/>
+        <w:tab w:val="left" w:pos="5496"/>
+        <w:tab w:val="left" w:pos="6412"/>
+        <w:tab w:val="left" w:pos="7328"/>
+        <w:tab w:val="left" w:pos="8244"/>
+        <w:tab w:val="left" w:pos="9160"/>
+        <w:tab w:val="left" w:pos="10076"/>
+        <w:tab w:val="left" w:pos="10992"/>
+        <w:tab w:val="left" w:pos="11908"/>
+        <w:tab w:val="left" w:pos="12824"/>
+        <w:tab w:val="left" w:pos="13740"/>
+        <w:tab w:val="left" w:pos="14656"/>
+      </w:tabs>
+      <w:spacing w:after="0" w:line="240" w:lineRule="auto"/>
+    </w:pPr>
+    <w:rPr>
+      <w:rFonts w:ascii="Courier New" w:eastAsia="Times New Roman" w:hAnsi="Courier New" w:cs="Courier New"/>
+      <w:sz w:val="20"/>
+      <w:szCs w:val="20"/>
+      <w:lang w:eastAsia="en-IE"/>
+    </w:rPr>
+  </w:style>
+  <w:style w:type="character" w:customStyle="1" w:styleId="HTMLPreformattedChar">
+    <w:name w:val="HTML Preformatted Char"/>
+    <w:basedOn w:val="DefaultParagraphFont"/>
+    <w:link w:val="HTMLPreformatted"/>
+    <w:uiPriority w:val="99"/>
+    <w:semiHidden/>
+    <w:rsid w:val="00A57156"/>
+    <w:rPr>
+      <w:rFonts w:ascii="Courier New" w:eastAsia="Times New Roman" w:hAnsi="Courier New" w:cs="Courier New"/>
+      <w:sz w:val="20"/>
+      <w:szCs w:val="20"/>
+      <w:lang w:eastAsia="en-IE"/>
+    </w:rPr>
   </w:style>
 </w:styles>
 </file>

</xml_diff>

<commit_message>
Added code for a lockless linked list along with data from the three machines for key ranges 100, 100000 and 100000000.
</commit_message>
<xml_diff>
--- a/Report/Report.docx
+++ b/Report/Report.docx
@@ -115,105 +115,87 @@
           <w:sz w:val="28"/>
           <w:szCs w:val="28"/>
         </w:rPr>
-        <w:t xml:space="preserve"> (</w:t>
-      </w:r>
-      <w:proofErr w:type="spellStart"/>
-      <w:r>
+        <w:t xml:space="preserve"> (Fatish)</w:t>
+      </w:r>
+    </w:p>
+    <w:p>
+      <w:pPr>
+        <w:rPr>
+          <w:b/>
+        </w:rPr>
+      </w:pPr>
+      <w:r>
+        <w:rPr>
+          <w:b/>
+        </w:rPr>
+        <w:tab/>
+        <w:t>What Motivated You?</w:t>
+      </w:r>
+    </w:p>
+    <w:p>
+      <w:pPr>
+        <w:ind w:left="1440"/>
+      </w:pPr>
+      <w:r>
+        <w:t>I had been introduced to the idea of concurrency in the third year of my degree and it had piqued my interest. The solutions that concurrency provided for such computing problems as the memory and power wall to me seemed quite elegant.  I saw the potential that this technology had and so I took another module based on concurrency in my final year so that I may learn about it in a greater depth.</w:t>
+      </w:r>
+      <w:r>
+        <w:t xml:space="preserve"> This proved useful to my understanding and so when it came to choosing a project for my final year, I decided to combine my new found interest in concurrency with data structures, something I had always liked since I was introduced to them due to my ability to visualise them in my mind</w:t>
+      </w:r>
+      <w:r>
+        <w:t xml:space="preserve"> and their inherent usefulness in Computer Science.</w:t>
+      </w:r>
+    </w:p>
+    <w:p>
+      <w:pPr>
+        <w:rPr>
+          <w:b/>
+        </w:rPr>
+      </w:pPr>
+      <w:r>
+        <w:rPr>
+          <w:b/>
+        </w:rPr>
+        <w:tab/>
+        <w:t>Set the Scene</w:t>
+      </w:r>
+    </w:p>
+    <w:p>
+      <w:pPr>
+        <w:rPr>
+          <w:b/>
+        </w:rPr>
+      </w:pPr>
+      <w:r>
+        <w:rPr>
+          <w:b/>
+        </w:rPr>
+        <w:tab/>
+        <w:t>Produce a Critique</w:t>
+      </w:r>
+    </w:p>
+    <w:p>
+      <w:pPr>
         <w:rPr>
           <w:b/>
           <w:sz w:val="28"/>
           <w:szCs w:val="28"/>
         </w:rPr>
-        <w:t>Fatish</w:t>
-      </w:r>
-      <w:proofErr w:type="spellEnd"/>
+      </w:pPr>
       <w:r>
         <w:rPr>
           <w:b/>
           <w:sz w:val="28"/>
           <w:szCs w:val="28"/>
         </w:rPr>
-        <w:t>)</w:t>
-      </w:r>
-    </w:p>
-    <w:p>
-      <w:pPr>
-        <w:rPr>
-          <w:b/>
-        </w:rPr>
-      </w:pPr>
-      <w:r>
-        <w:rPr>
-          <w:b/>
-        </w:rPr>
-        <w:tab/>
-        <w:t>What Motivated You?</w:t>
-      </w:r>
-    </w:p>
-    <w:p>
-      <w:pPr>
-        <w:ind w:left="1440"/>
-      </w:pPr>
-      <w:r>
-        <w:t>I had been introduced to the idea of concurrency in the third year of my degree and it had piqued my interest. The solutions that concurrency provided for such computing problems as the memory and power wall to me seemed quite elegant.  I saw the potential that this technology had and so I took another module based on concurrency in my final year so that I may learn about it in a greater depth.</w:t>
-      </w:r>
-      <w:r>
-        <w:t xml:space="preserve"> This proved useful to my understanding and so when it came to choosing a project for my final year, I decided to combine my new found interest in concurrency with data structures, something I had always liked since I was introduced to them due to my ability to visualise them in my mind</w:t>
-      </w:r>
-      <w:r>
-        <w:t xml:space="preserve"> and their inherent usefulness in Computer Science.</w:t>
-      </w:r>
-    </w:p>
-    <w:p>
-      <w:pPr>
-        <w:rPr>
-          <w:b/>
-        </w:rPr>
-      </w:pPr>
-      <w:r>
-        <w:rPr>
-          <w:b/>
-        </w:rPr>
-        <w:tab/>
-        <w:t>Set the Scene</w:t>
-      </w:r>
-    </w:p>
-    <w:p>
-      <w:pPr>
-        <w:rPr>
-          <w:b/>
-        </w:rPr>
-      </w:pPr>
-      <w:r>
-        <w:rPr>
-          <w:b/>
-        </w:rPr>
-        <w:tab/>
-        <w:t>Produce a Critique</w:t>
-      </w:r>
-    </w:p>
-    <w:p>
-      <w:pPr>
+        <w:t>Method:</w:t>
+      </w:r>
+      <w:r>
         <w:rPr>
           <w:b/>
           <w:sz w:val="28"/>
           <w:szCs w:val="28"/>
         </w:rPr>
-      </w:pPr>
-      <w:r>
-        <w:rPr>
-          <w:b/>
-          <w:sz w:val="28"/>
-          <w:szCs w:val="28"/>
-        </w:rPr>
-        <w:t>Method:</w:t>
-      </w:r>
-      <w:r>
-        <w:rPr>
-          <w:b/>
-          <w:sz w:val="28"/>
-          <w:szCs w:val="28"/>
-        </w:rPr>
         <w:t xml:space="preserve"> (Fat)</w:t>
       </w:r>
     </w:p>
@@ -242,15 +224,7 @@
         <w:t>, I</w:t>
       </w:r>
       <w:r>
-        <w:t xml:space="preserve"> need to implement several different data structures, modifying them so that they can be run concurrently. Secondly, I need to run these </w:t>
-      </w:r>
-      <w:proofErr w:type="gramStart"/>
-      <w:r>
-        <w:t>data</w:t>
-      </w:r>
-      <w:proofErr w:type="gramEnd"/>
-      <w:r>
-        <w:t xml:space="preserve"> structures on several different computer architectures and gather data on their performance. Finally, I need to compile this data together and analyse it for anything of interest.</w:t>
+        <w:t xml:space="preserve"> need to implement several different data structures, modifying them so that they can be run concurrently. Secondly, I need to run these data structures on several different computer architectures and gather data on their performance. Finally, I need to compile this data together and analyse it for anything of interest.</w:t>
       </w:r>
     </w:p>
     <w:p>
@@ -311,15 +285,7 @@
         <w:ind w:left="1440"/>
       </w:pPr>
       <w:r>
-        <w:t xml:space="preserve">Initially, I implemented a lock using </w:t>
-      </w:r>
-      <w:proofErr w:type="spellStart"/>
-      <w:r>
-        <w:t>pthread</w:t>
-      </w:r>
-      <w:proofErr w:type="spellEnd"/>
-      <w:r>
-        <w:t xml:space="preserve"> mutexes, where a thread would lock the buffer when it wanted to access it and unlock it when it was done.</w:t>
+        <w:t>Initially, I implemented a lock using pthread mutexes, where a thread would lock the buffer when it wanted to access it and unlock it when it was done.</w:t>
       </w:r>
       <w:r>
         <w:t xml:space="preserve"> I chose to do this as I felt that it would provide a good benchmark to test more complicated locking algorithms. </w:t>
@@ -330,15 +296,7 @@
         <w:ind w:left="1440"/>
       </w:pPr>
       <w:r>
-        <w:t xml:space="preserve">Once I had that up and working properly I decided to implement a </w:t>
-      </w:r>
-      <w:proofErr w:type="spellStart"/>
-      <w:r>
-        <w:t>TestandTestandSet</w:t>
-      </w:r>
-      <w:proofErr w:type="spellEnd"/>
-      <w:r>
-        <w:t xml:space="preserve"> lock (TT</w:t>
+        <w:t>Once I had that up and working properly I decided to implement a TestandTestandSet lock (TT</w:t>
       </w:r>
       <w:r>
         <w:t>A</w:t>
@@ -390,7 +348,6 @@
         </w:rPr>
         <w:t> </w:t>
       </w:r>
-      <w:proofErr w:type="gramStart"/>
       <w:r>
         <w:rPr>
           <w:rFonts w:ascii="Verdana" w:hAnsi="Verdana"/>
@@ -424,35 +381,10 @@
         <w:t xml:space="preserve"> </w:t>
       </w:r>
       <w:r>
-        <w:t>to atomically set and unset a lock.</w:t>
-      </w:r>
-      <w:proofErr w:type="gramEnd"/>
-      <w:r>
-        <w:t xml:space="preserve"> Each thread repeatedly checks the lock, if they find that it is equal to one then they sleep for a specified amount of time using t</w:t>
-      </w:r>
-      <w:r>
-        <w:t xml:space="preserve">he </w:t>
-      </w:r>
-      <w:proofErr w:type="spellStart"/>
-      <w:r>
-        <w:t>usleep</w:t>
-      </w:r>
-      <w:proofErr w:type="spellEnd"/>
-      <w:r>
-        <w:t xml:space="preserve"> instruction [</w:t>
-      </w:r>
-      <w:proofErr w:type="spellStart"/>
-      <w:proofErr w:type="gramStart"/>
-      <w:r>
-        <w:t>usleep</w:t>
-      </w:r>
-      <w:proofErr w:type="spellEnd"/>
-      <w:r>
-        <w:t>(</w:t>
-      </w:r>
-      <w:proofErr w:type="gramEnd"/>
-      <w:r>
-        <w:t>3) – Linux man page. Available: http://linux.die.net/man/3/usleep]</w:t>
+        <w:t>to atomically set and unset a lock. Each thread repeatedly checks the lock, if they find that it is equal to one then they sleep for a specified amount of time using t</w:t>
+      </w:r>
+      <w:r>
+        <w:t>he usleep instruction [usleep(3) – Linux man page. Available: http://linux.die.net/man/3/usleep]</w:t>
       </w:r>
       <w:r>
         <w:t>. After they</w:t>
@@ -467,17 +399,7 @@
         <w:t>. Upon finishing, the thread then sets the lock to zero and the process continues on.</w:t>
       </w:r>
       <w:r>
-        <w:t xml:space="preserve"> I decided to implement this algorithm as it is an efficient implementation of a spinlock as the sleep instruction stops the </w:t>
-      </w:r>
-      <w:proofErr w:type="spellStart"/>
-      <w:proofErr w:type="gramStart"/>
-      <w:r>
-        <w:t>cpu</w:t>
-      </w:r>
-      <w:proofErr w:type="spellEnd"/>
-      <w:proofErr w:type="gramEnd"/>
-      <w:r>
-        <w:t xml:space="preserve"> traffic from </w:t>
+        <w:t xml:space="preserve"> I decided to implement this algorithm as it is an efficient implementation of a spinlock as the sleep instruction stops the cpu traffic from </w:t>
       </w:r>
       <w:r>
         <w:t>becoming overwhelming [Herlihy et al, 2008, pg.147]</w:t>
@@ -491,15 +413,7 @@
         <w:ind w:left="1440"/>
       </w:pPr>
       <w:r>
-        <w:t xml:space="preserve">Next I decided to implement a less sophisticated spinlock when compared to the TTAS lock, the </w:t>
-      </w:r>
-      <w:proofErr w:type="spellStart"/>
-      <w:r>
-        <w:t>TestAndSet</w:t>
-      </w:r>
-      <w:proofErr w:type="spellEnd"/>
-      <w:r>
-        <w:t xml:space="preserve"> lock (TAS) [Herlihy et al, 2008, pg. 144].</w:t>
+        <w:t>Next I decided to implement a less sophisticated spinlock when compared to the TTAS lock, the TestAndSet lock (TAS) [Herlihy et al, 2008, pg. 144].</w:t>
       </w:r>
       <w:r>
         <w:t xml:space="preserve"> This lock is less sophisticated, as while the TTAS lock tells a thread to sleep after it has failed to acquire the lock, the TAS lock does no such thing and simply allows the thread to continue polling. </w:t>
@@ -543,21 +457,13 @@
         <w:t>. However, I did investigate the possibility of implementing a spinlock written in assembly.</w:t>
       </w:r>
       <w:r>
+        <w:t xml:space="preserve"> Implementing pre-existing code</w:t>
+      </w:r>
+      <w:r>
         <w:t xml:space="preserve"> </w:t>
       </w:r>
-      <w:proofErr w:type="gramStart"/>
-      <w:r>
-        <w:t>Implementing pre-existing code</w:t>
-      </w:r>
-      <w:r>
-        <w:t xml:space="preserve"> </w:t>
-      </w:r>
-      <w:r>
-        <w:t>[Spinlocks and Read Write Locks.</w:t>
-      </w:r>
-      <w:proofErr w:type="gramEnd"/>
-      <w:r>
-        <w:t xml:space="preserve"> Available:</w:t>
+      <w:r>
+        <w:t>[Spinlocks and Read Write Locks. Available:</w:t>
       </w:r>
       <w:r>
         <w:t xml:space="preserve"> </w:t>
@@ -592,11 +498,7 @@
         <w:ind w:left="1440"/>
       </w:pPr>
       <w:r>
-        <w:t xml:space="preserve">The next lock I decided to implement was a lock based on the atomic instruction, ‘compare and swap’ which takes a value and compares it to another. </w:t>
-      </w:r>
-      <w:proofErr w:type="gramStart"/>
-      <w:r>
-        <w:t xml:space="preserve">If </w:t>
+        <w:t xml:space="preserve">The next lock I decided to implement was a lock based on the atomic instruction, ‘compare and swap’ which takes a value and compares it to another. If </w:t>
       </w:r>
       <w:r>
         <w:t>the first and second values are</w:t>
@@ -604,7 +506,6 @@
       <w:r>
         <w:t xml:space="preserve"> equal then the first value is replaced by a third value [Herlihy et al, 2008, pg.113].</w:t>
       </w:r>
-      <w:proofErr w:type="gramEnd"/>
       <w:r>
         <w:t xml:space="preserve"> This can then be placed within a loop, where threads continuously poll until one of them exchanges the lock successfully and breaks free into the critical section. This can create a lot of bus traffic however, similar to that of the TAS lock and so I added an exponential back off, similar in style to the TTAS lock, where a thread, upon failing to acquire the lock would sleep for a progressively larger time up to a defined maximum.</w:t>
       </w:r>
@@ -620,15 +521,7 @@
         <w:ind w:left="1440"/>
       </w:pPr>
       <w:r>
-        <w:t xml:space="preserve">The final mode of operation I added was that for a ticket </w:t>
-      </w:r>
-      <w:proofErr w:type="gramStart"/>
-      <w:r>
-        <w:t>lock</w:t>
-      </w:r>
-      <w:proofErr w:type="gramEnd"/>
-      <w:r>
-        <w:t>, where each thread is given a ticket, and they are allowed to enter the critical section whenever their ticket is being served [Herlihy et al, 2008, pg.32]. This lock performs very poorly at higher thread counts, as due to the queue like nature of the threads when using the ticket lock, if a thread is de-scheduled as it is in the critical section then the entire queue is held up as a result, leading to a significant drop in performance.</w:t>
+        <w:t>The final mode of operation I added was that for a ticket lock, where each thread is given a ticket, and they are allowed to enter the critical section whenever their ticket is being served [Herlihy et al, 2008, pg.32]. This lock performs very poorly at higher thread counts, as due to the queue like nature of the threads when using the ticket lock, if a thread is de-scheduled as it is in the critical section then the entire queue is held up as a result, leading to a significant drop in performance.</w:t>
       </w:r>
     </w:p>
     <w:p>
@@ -661,110 +554,92 @@
           <w:sz w:val="28"/>
           <w:szCs w:val="28"/>
         </w:rPr>
-        <w:t xml:space="preserve"> (</w:t>
-      </w:r>
-      <w:proofErr w:type="spellStart"/>
-      <w:r>
+        <w:t xml:space="preserve"> (Fatish)</w:t>
+      </w:r>
+    </w:p>
+    <w:p>
+      <w:pPr>
+        <w:rPr>
+          <w:b/>
+        </w:rPr>
+      </w:pPr>
+      <w:r>
+        <w:rPr>
+          <w:b/>
+        </w:rPr>
+        <w:tab/>
+        <w:t>Does your method work?</w:t>
+      </w:r>
+    </w:p>
+    <w:p>
+      <w:pPr>
+        <w:rPr>
+          <w:b/>
+        </w:rPr>
+      </w:pPr>
+      <w:r>
+        <w:rPr>
+          <w:b/>
+        </w:rPr>
+        <w:tab/>
+        <w:t>Ring Buffer</w:t>
+      </w:r>
+    </w:p>
+    <w:p>
+      <w:pPr>
+        <w:ind w:left="1440"/>
+      </w:pPr>
+      <w:r>
+        <w:t>Since the ring buffer is a circular FIFO queue, the size of the queue is not important, as threads will be reading/writing from the same place anyway, hence, the following data was collected by using a buffer with 1000 elements</w:t>
+      </w:r>
+      <w:r>
+        <w:t>.</w:t>
+      </w:r>
+    </w:p>
+    <w:p>
+      <w:pPr>
+        <w:ind w:left="1440"/>
+      </w:pPr>
+      <w:r>
+        <w:t>INSERT GRAPH</w:t>
+      </w:r>
+      <w:r>
+        <w:t xml:space="preserve"> FOR RING BUFFER</w:t>
+      </w:r>
+    </w:p>
+    <w:p>
+      <w:pPr>
+        <w:ind w:left="1440"/>
+      </w:pPr>
+      <w:r>
+        <w:t>For this, I am using the number of times that the critical section was entered, represented on the y-axis as iterations per second. The number of threads used is on the x-axis and goes from 1 to 128.</w:t>
+      </w:r>
+      <w:r>
+        <w:t xml:space="preserve"> Four different architectures were used, with each being subject to both modes of operation, Locked and Spinlock. </w:t>
+      </w:r>
+    </w:p>
+    <w:p>
+      <w:pPr>
         <w:rPr>
           <w:b/>
           <w:sz w:val="28"/>
           <w:szCs w:val="28"/>
         </w:rPr>
-        <w:t>Fatish</w:t>
-      </w:r>
-      <w:proofErr w:type="spellEnd"/>
+      </w:pPr>
       <w:r>
         <w:rPr>
           <w:b/>
           <w:sz w:val="28"/>
           <w:szCs w:val="28"/>
         </w:rPr>
-        <w:t>)</w:t>
-      </w:r>
-    </w:p>
-    <w:p>
-      <w:pPr>
-        <w:rPr>
-          <w:b/>
-        </w:rPr>
-      </w:pPr>
-      <w:r>
-        <w:rPr>
-          <w:b/>
-        </w:rPr>
-        <w:tab/>
-        <w:t>Does your method work?</w:t>
-      </w:r>
-    </w:p>
-    <w:p>
-      <w:pPr>
-        <w:rPr>
-          <w:b/>
-        </w:rPr>
-      </w:pPr>
-      <w:r>
-        <w:rPr>
-          <w:b/>
-        </w:rPr>
-        <w:tab/>
-        <w:t>Ring Buffer</w:t>
-      </w:r>
-    </w:p>
-    <w:p>
-      <w:pPr>
-        <w:ind w:left="1440"/>
-      </w:pPr>
-      <w:r>
-        <w:t>Since the ring buffer is a circular FIFO queue, the size of the queue is not important, as threads will be reading/writing from the same place anyway, hence, the following data was collected by using a buffer with 1000 elements</w:t>
-      </w:r>
-      <w:r>
-        <w:t>.</w:t>
-      </w:r>
-    </w:p>
-    <w:p>
-      <w:pPr>
-        <w:ind w:left="1440"/>
-      </w:pPr>
-      <w:r>
-        <w:t>INSERT GRAPH</w:t>
-      </w:r>
-      <w:r>
-        <w:t xml:space="preserve"> FOR RING BUFFER</w:t>
-      </w:r>
-    </w:p>
-    <w:p>
-      <w:pPr>
-        <w:ind w:left="1440"/>
-      </w:pPr>
-      <w:r>
-        <w:t>For this, I am using the number of times that the critical section was entered, represented on the y-axis as iterations per second. The number of threads used is on the x-axis and goes from 1 to 128.</w:t>
-      </w:r>
-      <w:r>
-        <w:t xml:space="preserve"> Four different architectures were used, with each being subject to both modes of operation, Locked and Spinlock. </w:t>
-      </w:r>
-    </w:p>
-    <w:p>
-      <w:pPr>
+        <w:t>Afterword:</w:t>
+      </w:r>
+      <w:r>
         <w:rPr>
           <w:b/>
           <w:sz w:val="28"/>
           <w:szCs w:val="28"/>
         </w:rPr>
-      </w:pPr>
-      <w:r>
-        <w:rPr>
-          <w:b/>
-          <w:sz w:val="28"/>
-          <w:szCs w:val="28"/>
-        </w:rPr>
-        <w:t>Afterword:</w:t>
-      </w:r>
-      <w:r>
-        <w:rPr>
-          <w:b/>
-          <w:sz w:val="28"/>
-          <w:szCs w:val="28"/>
-        </w:rPr>
         <w:t xml:space="preserve"> (Thin)</w:t>
       </w:r>
     </w:p>
@@ -824,15 +699,7 @@
         <w:tab/>
       </w:r>
       <w:r>
-        <w:t xml:space="preserve">Herlihy, </w:t>
-      </w:r>
-      <w:proofErr w:type="spellStart"/>
-      <w:r>
-        <w:t>Shavit</w:t>
-      </w:r>
-      <w:proofErr w:type="spellEnd"/>
-      <w:r>
-        <w:t>. 2008. The Art of Multiprocessor Programming.</w:t>
+        <w:t>Herlihy, Shavit. 2008. The Art of Multiprocessor Programming.</w:t>
       </w:r>
     </w:p>
     <w:p>
@@ -868,7 +735,6 @@
         </w:rPr>
         <w:t> </w:t>
       </w:r>
-      <w:proofErr w:type="gramStart"/>
       <w:r>
         <w:rPr>
           <w:rFonts w:ascii="Verdana" w:hAnsi="Verdana"/>
@@ -880,7 +746,6 @@
         </w:rPr>
         <w:t>Atomic Operations Library.</w:t>
       </w:r>
-      <w:proofErr w:type="gramEnd"/>
       <w:r>
         <w:rPr>
           <w:rStyle w:val="apple-converted-space"/>
@@ -905,18 +770,8 @@
       <w:pPr>
         <w:ind w:left="1440"/>
       </w:pPr>
-      <w:proofErr w:type="spellStart"/>
-      <w:proofErr w:type="gramStart"/>
-      <w:r>
-        <w:t>usleep</w:t>
-      </w:r>
-      <w:proofErr w:type="spellEnd"/>
-      <w:r>
-        <w:t>(</w:t>
-      </w:r>
-      <w:proofErr w:type="gramEnd"/>
-      <w:r>
-        <w:t xml:space="preserve">3) – Linux man page. Available: </w:t>
+      <w:r>
+        <w:t xml:space="preserve">usleep(3) – Linux man page. Available: </w:t>
       </w:r>
       <w:hyperlink r:id="rId7" w:history="1">
         <w:r>
@@ -943,15 +798,7 @@
         <w:ind w:left="1440"/>
       </w:pPr>
       <w:r>
-        <w:t xml:space="preserve">(10/02/2007). </w:t>
-      </w:r>
-      <w:proofErr w:type="gramStart"/>
-      <w:r>
-        <w:t>Circular Buffer.</w:t>
-      </w:r>
-      <w:proofErr w:type="gramEnd"/>
-      <w:r>
-        <w:t xml:space="preserve"> Available: </w:t>
+        <w:t xml:space="preserve">(10/02/2007). Circular Buffer. Available: </w:t>
       </w:r>
       <w:hyperlink r:id="rId8" w:history="1">
         <w:r>
@@ -973,18 +820,10 @@
         <w:t xml:space="preserve">Lockless Inc. Spinlocks and Read Write Locks. Available: </w:t>
       </w:r>
       <w:r>
-        <w:t>http://locklessinc.com/articles/locks</w:t>
-      </w:r>
-      <w:proofErr w:type="gramStart"/>
-      <w:r>
-        <w:t>/</w:t>
-      </w:r>
-      <w:r>
-        <w:t xml:space="preserve"> .</w:t>
-      </w:r>
-      <w:proofErr w:type="gramEnd"/>
-      <w:r>
-        <w:t xml:space="preserve"> Last accessed 29/01/2014</w:t>
+        <w:t>http://locklessinc.com/articles/locks/</w:t>
+      </w:r>
+      <w:r>
+        <w:t xml:space="preserve"> . Last accessed 29/01/2014</w:t>
       </w:r>
     </w:p>
     <w:p>
@@ -1033,29 +872,8 @@
     <w:p/>
     <w:p>
       <w:r>
-        <w:t xml:space="preserve">Read </w:t>
-      </w:r>
-      <w:proofErr w:type="gramStart"/>
-      <w:r>
-        <w:t>The</w:t>
-      </w:r>
-      <w:proofErr w:type="gramEnd"/>
-      <w:r>
-        <w:t xml:space="preserve"> Art of Multiprocessor Programming by Maurice Herlihy &amp; </w:t>
-      </w:r>
-      <w:proofErr w:type="spellStart"/>
-      <w:r>
-        <w:t>Nir</w:t>
-      </w:r>
-      <w:proofErr w:type="spellEnd"/>
-      <w:r>
-        <w:t xml:space="preserve"> </w:t>
-      </w:r>
-      <w:proofErr w:type="spellStart"/>
-      <w:r>
-        <w:t>Shavit</w:t>
-      </w:r>
-      <w:proofErr w:type="spellEnd"/>
+        <w:t>Read The Art of Multiprocessor Programming by Maurice Herlihy &amp; Nir Shavit</w:t>
+      </w:r>
     </w:p>
     <w:p>
       <w:r>
@@ -1073,13 +891,8 @@
       </w:r>
     </w:p>
     <w:p>
-      <w:proofErr w:type="gramStart"/>
-      <w:r>
-        <w:t>Agreed with David Gregg to implement a Ring Buffer as the first data structure.</w:t>
-      </w:r>
-      <w:proofErr w:type="gramEnd"/>
-      <w:r>
-        <w:t xml:space="preserve"> I decided to go for a simple design in C to begin with. I implemented it using pthreads and two modes of operation; the first used mutexes in a simple lock and unlock fashion while the second used a spinlock</w:t>
+      <w:r>
+        <w:t>Agreed with David Gregg to implement a Ring Buffer as the first data structure. I decided to go for a simple design in C to begin with. I implemented it using pthreads and two modes of operation; the first used mutexes in a simple lock and unlock fashion while the second used a spinlock</w:t>
       </w:r>
       <w:r>
         <w:t>. However, the implementation of the spinlock proved tricky due to the low level nature of C and so I decided early on to start using C++, in order to access the higher level intrinsics, since my focus was not on the implementation but rather the testing of these structures.</w:t>
@@ -1122,13 +935,8 @@
     </w:p>
     <w:p>
       <w:r>
-        <w:t xml:space="preserve">Need to gather data from my machine, spoon and </w:t>
-      </w:r>
-      <w:proofErr w:type="spellStart"/>
-      <w:r>
-        <w:t>ducss</w:t>
-      </w:r>
-      <w:proofErr w:type="spellEnd"/>
+        <w:t>Need to gather data from my machine, spoon and ducss</w:t>
+      </w:r>
     </w:p>
     <w:p/>
     <w:p>
@@ -1137,35 +945,9 @@
       </w:r>
     </w:p>
     <w:p>
-      <w:proofErr w:type="gramStart"/>
-      <w:r>
-        <w:t xml:space="preserve">Gathered data from </w:t>
-      </w:r>
-      <w:proofErr w:type="spellStart"/>
-      <w:r>
-        <w:t>ducss</w:t>
-      </w:r>
-      <w:proofErr w:type="spellEnd"/>
-      <w:r>
-        <w:t xml:space="preserve">, </w:t>
-      </w:r>
-      <w:proofErr w:type="spellStart"/>
-      <w:r>
-        <w:t>netsoc</w:t>
-      </w:r>
-      <w:proofErr w:type="spellEnd"/>
-      <w:r>
-        <w:t xml:space="preserve"> and local machine.</w:t>
-      </w:r>
-      <w:proofErr w:type="gramEnd"/>
-      <w:r>
-        <w:t xml:space="preserve"> VPN has only 1 core so no point testing on that. </w:t>
-      </w:r>
-      <w:proofErr w:type="gramStart"/>
-      <w:r>
-        <w:t>Tested assembly spinlock against C++ version, performance negligible.</w:t>
-      </w:r>
-      <w:proofErr w:type="gramEnd"/>
+      <w:r>
+        <w:t>Gathered data from ducss, netsoc and local machine. VPN has only 1 core so no point testing on that. Tested assembly spinlock against C++ version, performance negligible.</w:t>
+      </w:r>
     </w:p>
     <w:p>
       <w:r>
@@ -1209,29 +991,8 @@
       </w:r>
     </w:p>
     <w:p>
-      <w:proofErr w:type="gramStart"/>
-      <w:r>
-        <w:t xml:space="preserve">Got </w:t>
-      </w:r>
-      <w:proofErr w:type="spellStart"/>
-      <w:r>
-        <w:t>perf</w:t>
-      </w:r>
-      <w:proofErr w:type="spellEnd"/>
-      <w:r>
-        <w:t xml:space="preserve"> + nice working.</w:t>
-      </w:r>
-      <w:proofErr w:type="gramEnd"/>
-      <w:r>
-        <w:t xml:space="preserve"> </w:t>
-      </w:r>
-      <w:proofErr w:type="gramStart"/>
-      <w:r>
-        <w:t>Came to the conclusion that a graph should be done for each size and mode of operation possible.</w:t>
-      </w:r>
-      <w:proofErr w:type="gramEnd"/>
-      <w:r>
-        <w:t xml:space="preserve"> In addition, started work on a linked list.</w:t>
+      <w:r>
+        <w:t>Got perf + nice working. Came to the conclusion that a graph should be done for each size and mode of operation possible. In addition, started work on a linked list.</w:t>
       </w:r>
     </w:p>
     <w:p>
@@ -1240,11 +1001,9 @@
       </w:r>
     </w:p>
     <w:p>
-      <w:proofErr w:type="gramStart"/>
       <w:r>
         <w:t>Added to the ring buffer section of the report, gathered data on the CAS lock with no back off.</w:t>
       </w:r>
-      <w:proofErr w:type="gramEnd"/>
     </w:p>
     <w:p>
       <w:r>
@@ -1252,52 +1011,18 @@
       </w:r>
     </w:p>
     <w:p>
-      <w:proofErr w:type="gramStart"/>
-      <w:r>
-        <w:t xml:space="preserve">Implemented an assembly version of the ticket lock to the ring buffer to compare against the </w:t>
-      </w:r>
-      <w:proofErr w:type="spellStart"/>
-      <w:r>
-        <w:t>c++</w:t>
-      </w:r>
-      <w:proofErr w:type="spellEnd"/>
-      <w:r>
-        <w:t xml:space="preserve"> ticket lock.</w:t>
-      </w:r>
-      <w:proofErr w:type="gramEnd"/>
-      <w:r>
-        <w:t xml:space="preserve"> The difference was negligible. </w:t>
-      </w:r>
-    </w:p>
-    <w:p>
-      <w:r>
-        <w:t xml:space="preserve">Started gathering data from stoker using </w:t>
-      </w:r>
-      <w:proofErr w:type="spellStart"/>
-      <w:r>
-        <w:t>perf</w:t>
-      </w:r>
-      <w:proofErr w:type="spellEnd"/>
-    </w:p>
-    <w:p>
-      <w:r>
-        <w:t xml:space="preserve">Started gathering data from cube, </w:t>
-      </w:r>
-      <w:proofErr w:type="spellStart"/>
-      <w:r>
-        <w:t>perf</w:t>
-      </w:r>
-      <w:proofErr w:type="spellEnd"/>
-      <w:r>
-        <w:t xml:space="preserve"> </w:t>
-      </w:r>
-      <w:proofErr w:type="gramStart"/>
-      <w:r>
-        <w:t>not installed not,</w:t>
-      </w:r>
-      <w:proofErr w:type="gramEnd"/>
-      <w:r>
-        <w:t xml:space="preserve"> have requested</w:t>
+      <w:r>
+        <w:t xml:space="preserve">Implemented an assembly version of the ticket lock to the ring buffer to compare against the c++ ticket lock. The difference was negligible. </w:t>
+      </w:r>
+    </w:p>
+    <w:p>
+      <w:r>
+        <w:t>Started gathering data from stoker using perf</w:t>
+      </w:r>
+    </w:p>
+    <w:p>
+      <w:r>
+        <w:t>Started gathering data from cube, perf not installed not, have requested</w:t>
       </w:r>
     </w:p>
     <w:p>
@@ -1309,81 +1034,21 @@
       <w:pPr>
         <w:spacing w:after="120" w:line="240" w:lineRule="auto"/>
         <w:rPr>
-          <w:rFonts w:ascii="Helvetica" w:eastAsia="Times New Roman" w:hAnsi="Helvetica" w:cs="Helvetica"/>
-          <w:b/>
+          <w:rFonts w:eastAsia="Times New Roman" w:cs="Helvetica"/>
           <w:bCs/>
           <w:color w:val="213F4D"/>
-          <w:sz w:val="27"/>
-          <w:szCs w:val="27"/>
           <w:lang w:eastAsia="en-IE"/>
         </w:rPr>
       </w:pPr>
-      <w:proofErr w:type="gramStart"/>
-      <w:r>
-        <w:rPr>
-          <w:rFonts w:ascii="Helvetica" w:eastAsia="Times New Roman" w:hAnsi="Helvetica" w:cs="Helvetica"/>
-          <w:b/>
+      <w:r>
+        <w:rPr>
+          <w:rFonts w:eastAsia="Times New Roman" w:cs="Helvetica"/>
           <w:bCs/>
           <w:color w:val="213F4D"/>
-          <w:sz w:val="27"/>
-          <w:szCs w:val="27"/>
           <w:lang w:eastAsia="en-IE"/>
         </w:rPr>
-        <w:t xml:space="preserve">Gathered data on the ring buffer from cube using </w:t>
-      </w:r>
-      <w:proofErr w:type="spellStart"/>
-      <w:r>
-        <w:rPr>
-          <w:rFonts w:ascii="Helvetica" w:eastAsia="Times New Roman" w:hAnsi="Helvetica" w:cs="Helvetica"/>
-          <w:b/>
-          <w:bCs/>
-          <w:color w:val="213F4D"/>
-          <w:sz w:val="27"/>
-          <w:szCs w:val="27"/>
-          <w:lang w:eastAsia="en-IE"/>
-        </w:rPr>
-        <w:t>perf</w:t>
-      </w:r>
-      <w:proofErr w:type="spellEnd"/>
-      <w:r>
-        <w:rPr>
-          <w:rFonts w:ascii="Helvetica" w:eastAsia="Times New Roman" w:hAnsi="Helvetica" w:cs="Helvetica"/>
-          <w:b/>
-          <w:bCs/>
-          <w:color w:val="213F4D"/>
-          <w:sz w:val="27"/>
-          <w:szCs w:val="27"/>
-          <w:lang w:eastAsia="en-IE"/>
-        </w:rPr>
-        <w:t>.</w:t>
-      </w:r>
-      <w:proofErr w:type="gramEnd"/>
-      <w:r>
-        <w:rPr>
-          <w:rFonts w:ascii="Helvetica" w:eastAsia="Times New Roman" w:hAnsi="Helvetica" w:cs="Helvetica"/>
-          <w:b/>
-          <w:bCs/>
-          <w:color w:val="213F4D"/>
-          <w:sz w:val="27"/>
-          <w:szCs w:val="27"/>
-          <w:lang w:eastAsia="en-IE"/>
-        </w:rPr>
-        <w:t xml:space="preserve"> </w:t>
-      </w:r>
-      <w:proofErr w:type="gramStart"/>
-      <w:r>
-        <w:rPr>
-          <w:rFonts w:ascii="Helvetica" w:eastAsia="Times New Roman" w:hAnsi="Helvetica" w:cs="Helvetica"/>
-          <w:b/>
-          <w:bCs/>
-          <w:color w:val="213F4D"/>
-          <w:sz w:val="27"/>
-          <w:szCs w:val="27"/>
-          <w:lang w:eastAsia="en-IE"/>
-        </w:rPr>
-        <w:t>In addition I …</w:t>
-      </w:r>
-      <w:proofErr w:type="gramEnd"/>
+        <w:t>Gathered data on the ring buffer from cube using perf. In addition I …</w:t>
+      </w:r>
     </w:p>
     <w:p>
       <w:pPr>
@@ -1407,57 +1072,19 @@
         </w:tabs>
         <w:spacing w:before="150" w:after="150" w:line="273" w:lineRule="atLeast"/>
         <w:rPr>
-          <w:rFonts w:ascii="Courier" w:eastAsia="Times New Roman" w:hAnsi="Courier" w:cs="Courier New"/>
+          <w:rFonts w:eastAsia="Times New Roman" w:cs="Courier New"/>
           <w:color w:val="596063"/>
-          <w:sz w:val="21"/>
-          <w:szCs w:val="21"/>
           <w:lang w:eastAsia="en-IE"/>
         </w:rPr>
       </w:pPr>
       <w:r>
         <w:rPr>
-          <w:rFonts w:ascii="Courier" w:eastAsia="Times New Roman" w:hAnsi="Courier" w:cs="Courier New"/>
+          <w:rFonts w:eastAsia="Times New Roman" w:cs="Courier New"/>
           <w:color w:val="596063"/>
-          <w:sz w:val="21"/>
-          <w:szCs w:val="21"/>
           <w:lang w:eastAsia="en-IE"/>
         </w:rPr>
-        <w:t xml:space="preserve">…implemented a </w:t>
-      </w:r>
-      <w:proofErr w:type="spellStart"/>
-      <w:r>
-        <w:rPr>
-          <w:rFonts w:ascii="Courier" w:eastAsia="Times New Roman" w:hAnsi="Courier" w:cs="Courier New"/>
-          <w:color w:val="596063"/>
-          <w:sz w:val="21"/>
-          <w:szCs w:val="21"/>
-          <w:lang w:eastAsia="en-IE"/>
-        </w:rPr>
-        <w:t>spsc</w:t>
-      </w:r>
-      <w:proofErr w:type="spellEnd"/>
-      <w:r>
-        <w:rPr>
-          <w:rFonts w:ascii="Courier" w:eastAsia="Times New Roman" w:hAnsi="Courier" w:cs="Courier New"/>
-          <w:color w:val="596063"/>
-          <w:sz w:val="21"/>
-          <w:szCs w:val="21"/>
-          <w:lang w:eastAsia="en-IE"/>
-        </w:rPr>
-        <w:t xml:space="preserve"> lockless ring buffer and gathered data on it from stoker, cube and my local machine both normally and with </w:t>
-      </w:r>
-      <w:proofErr w:type="spellStart"/>
-      <w:r>
-        <w:rPr>
-          <w:rFonts w:ascii="Courier" w:eastAsia="Times New Roman" w:hAnsi="Courier" w:cs="Courier New"/>
-          <w:color w:val="596063"/>
-          <w:sz w:val="21"/>
-          <w:szCs w:val="21"/>
-          <w:lang w:eastAsia="en-IE"/>
-        </w:rPr>
-        <w:t>perf</w:t>
-      </w:r>
-      <w:proofErr w:type="spellEnd"/>
+        <w:t>…implemented a spsc lockless ring buffer and gathered data on it from stoker, cube and my local machine both normally and with perf</w:t>
+      </w:r>
     </w:p>
     <w:p>
       <w:r>
@@ -1470,24 +1097,218 @@
         <w:pStyle w:val="commit-title"/>
         <w:spacing w:before="0" w:beforeAutospacing="0" w:after="120" w:afterAutospacing="0"/>
         <w:rPr>
-          <w:rFonts w:ascii="Helvetica" w:hAnsi="Helvetica" w:cs="Helvetica"/>
-          <w:b/>
+          <w:rFonts w:asciiTheme="minorHAnsi" w:hAnsiTheme="minorHAnsi" w:cs="Helvetica"/>
           <w:bCs/>
           <w:color w:val="213F4D"/>
-          <w:sz w:val="27"/>
-          <w:szCs w:val="27"/>
-        </w:rPr>
-      </w:pPr>
-      <w:r>
-        <w:rPr>
-          <w:rFonts w:ascii="Helvetica" w:hAnsi="Helvetica" w:cs="Helvetica"/>
-          <w:b/>
+          <w:sz w:val="22"/>
+          <w:szCs w:val="22"/>
+        </w:rPr>
+      </w:pPr>
+      <w:r>
+        <w:rPr>
+          <w:rFonts w:asciiTheme="minorHAnsi" w:hAnsiTheme="minorHAnsi" w:cs="Helvetica"/>
           <w:bCs/>
           <w:color w:val="213F4D"/>
-          <w:sz w:val="27"/>
-          <w:szCs w:val="27"/>
+          <w:sz w:val="22"/>
+          <w:szCs w:val="22"/>
         </w:rPr>
         <w:t>Finished off the locked version of the linked list and messed around …</w:t>
+      </w:r>
+    </w:p>
+    <w:p>
+      <w:pPr>
+        <w:pStyle w:val="HTMLPreformatted"/>
+        <w:spacing w:before="150" w:after="150" w:line="273" w:lineRule="atLeast"/>
+        <w:rPr>
+          <w:rFonts w:asciiTheme="minorHAnsi" w:hAnsiTheme="minorHAnsi"/>
+          <w:color w:val="596063"/>
+          <w:sz w:val="22"/>
+          <w:szCs w:val="22"/>
+        </w:rPr>
+      </w:pPr>
+      <w:r>
+        <w:rPr>
+          <w:rFonts w:asciiTheme="minorHAnsi" w:hAnsiTheme="minorHAnsi"/>
+          <w:color w:val="596063"/>
+          <w:sz w:val="22"/>
+          <w:szCs w:val="22"/>
+        </w:rPr>
+        <w:t>…was CAS in test.cpp</w:t>
+      </w:r>
+    </w:p>
+    <w:p>
+      <w:pPr>
+        <w:pStyle w:val="HTMLPreformatted"/>
+        <w:spacing w:before="150" w:after="150" w:line="273" w:lineRule="atLeast"/>
+        <w:rPr>
+          <w:rFonts w:asciiTheme="minorHAnsi" w:hAnsiTheme="minorHAnsi"/>
+          <w:color w:val="596063"/>
+          <w:sz w:val="22"/>
+          <w:szCs w:val="22"/>
+        </w:rPr>
+      </w:pPr>
+      <w:r>
+        <w:rPr>
+          <w:rFonts w:asciiTheme="minorHAnsi" w:hAnsiTheme="minorHAnsi"/>
+          <w:color w:val="596063"/>
+          <w:sz w:val="22"/>
+          <w:szCs w:val="22"/>
+        </w:rPr>
+        <w:t>17/02/14</w:t>
+      </w:r>
+    </w:p>
+    <w:p>
+      <w:pPr>
+        <w:spacing w:after="120" w:line="240" w:lineRule="auto"/>
+        <w:rPr>
+          <w:rFonts w:eastAsia="Times New Roman" w:cs="Helvetica"/>
+          <w:bCs/>
+          <w:color w:val="213F4D"/>
+          <w:lang w:eastAsia="en-IE"/>
+        </w:rPr>
+      </w:pPr>
+      <w:r>
+        <w:rPr>
+          <w:rFonts w:eastAsia="Times New Roman" w:cs="Helvetica"/>
+          <w:bCs/>
+          <w:color w:val="213F4D"/>
+          <w:lang w:eastAsia="en-IE"/>
+        </w:rPr>
+        <w:t>Added modes of operation TAS with pause and TTAS with no pause for ri…</w:t>
+      </w:r>
+    </w:p>
+    <w:p>
+      <w:pPr>
+        <w:tabs>
+          <w:tab w:val="left" w:pos="916"/>
+          <w:tab w:val="left" w:pos="1832"/>
+          <w:tab w:val="left" w:pos="2748"/>
+          <w:tab w:val="left" w:pos="3664"/>
+          <w:tab w:val="left" w:pos="4580"/>
+          <w:tab w:val="left" w:pos="5496"/>
+          <w:tab w:val="left" w:pos="6412"/>
+          <w:tab w:val="left" w:pos="7328"/>
+          <w:tab w:val="left" w:pos="8244"/>
+          <w:tab w:val="left" w:pos="9160"/>
+          <w:tab w:val="left" w:pos="10076"/>
+          <w:tab w:val="left" w:pos="10992"/>
+          <w:tab w:val="left" w:pos="11908"/>
+          <w:tab w:val="left" w:pos="12824"/>
+          <w:tab w:val="left" w:pos="13740"/>
+          <w:tab w:val="left" w:pos="14656"/>
+        </w:tabs>
+        <w:spacing w:before="150" w:after="150" w:line="273" w:lineRule="atLeast"/>
+        <w:rPr>
+          <w:rFonts w:eastAsia="Times New Roman" w:cs="Courier New"/>
+          <w:color w:val="596063"/>
+          <w:lang w:eastAsia="en-IE"/>
+        </w:rPr>
+      </w:pPr>
+      <w:r>
+        <w:rPr>
+          <w:rFonts w:eastAsia="Times New Roman" w:cs="Courier New"/>
+          <w:color w:val="596063"/>
+          <w:lang w:eastAsia="en-IE"/>
+        </w:rPr>
+        <w:t>…ng buffer, collected data on stoker,local and cube</w:t>
+      </w:r>
+    </w:p>
+    <w:p>
+      <w:pPr>
+        <w:pStyle w:val="HTMLPreformatted"/>
+        <w:spacing w:before="150" w:after="150" w:line="273" w:lineRule="atLeast"/>
+        <w:rPr>
+          <w:rFonts w:asciiTheme="minorHAnsi" w:hAnsiTheme="minorHAnsi"/>
+          <w:color w:val="596063"/>
+          <w:sz w:val="22"/>
+          <w:szCs w:val="22"/>
+        </w:rPr>
+      </w:pPr>
+      <w:r>
+        <w:rPr>
+          <w:rFonts w:asciiTheme="minorHAnsi" w:hAnsiTheme="minorHAnsi"/>
+          <w:color w:val="596063"/>
+          <w:sz w:val="22"/>
+          <w:szCs w:val="22"/>
+        </w:rPr>
+        <w:t>18/02/14</w:t>
+      </w:r>
+    </w:p>
+    <w:p>
+      <w:pPr>
+        <w:pStyle w:val="commit-title"/>
+        <w:spacing w:before="15" w:beforeAutospacing="0" w:after="15" w:afterAutospacing="0"/>
+        <w:rPr>
+          <w:rFonts w:asciiTheme="minorHAnsi" w:hAnsiTheme="minorHAnsi" w:cs="Helvetica"/>
+          <w:bCs/>
+          <w:color w:val="333333"/>
+          <w:sz w:val="22"/>
+          <w:szCs w:val="22"/>
+        </w:rPr>
+      </w:pPr>
+      <w:hyperlink r:id="rId10" w:tooltip="Finished locked linked list, add modes of operation and gathered data fr...&#10;&#10;...om stoker, local and cube. Added CASLOCKND which is a CAS lock but with no delay. In addition, I ran tests to determine if locked performance differed with different key ranges. In" w:history="1">
+        <w:r>
+          <w:rPr>
+            <w:rStyle w:val="Hyperlink"/>
+            <w:rFonts w:asciiTheme="minorHAnsi" w:hAnsiTheme="minorHAnsi" w:cs="Helvetica"/>
+            <w:bCs/>
+            <w:color w:val="333333"/>
+            <w:sz w:val="22"/>
+            <w:szCs w:val="22"/>
+            <w:u w:val="none"/>
+          </w:rPr>
+          <w:t>Finished locked linked list, add modes of operation and gathered data…</w:t>
+        </w:r>
+      </w:hyperlink>
+      <w:r>
+        <w:rPr>
+          <w:rStyle w:val="apple-converted-space"/>
+          <w:rFonts w:asciiTheme="minorHAnsi" w:hAnsiTheme="minorHAnsi" w:cs="Helvetica"/>
+          <w:bCs/>
+          <w:color w:val="333333"/>
+          <w:sz w:val="22"/>
+          <w:szCs w:val="22"/>
+        </w:rPr>
+        <w:t> </w:t>
+      </w:r>
+      <w:hyperlink r:id="rId11" w:history="1">
+        <w:r>
+          <w:rPr>
+            <w:rStyle w:val="Hyperlink"/>
+            <w:rFonts w:asciiTheme="minorHAnsi" w:hAnsiTheme="minorHAnsi" w:cs="Helvetica"/>
+            <w:bCs/>
+            <w:color w:val="333333"/>
+            <w:sz w:val="22"/>
+            <w:szCs w:val="22"/>
+            <w:u w:val="none"/>
+            <w:shd w:val="clear" w:color="auto" w:fill="DDDDDD"/>
+          </w:rPr>
+          <w:t>…</w:t>
+        </w:r>
+      </w:hyperlink>
+    </w:p>
+    <w:p>
+      <w:pPr>
+        <w:pStyle w:val="HTMLPreformatted"/>
+        <w:pBdr>
+          <w:left w:val="single" w:sz="6" w:space="6" w:color="E5E5E5"/>
+        </w:pBdr>
+        <w:spacing w:before="75" w:after="150" w:line="273" w:lineRule="atLeast"/>
+        <w:rPr>
+          <w:rFonts w:asciiTheme="minorHAnsi" w:hAnsiTheme="minorHAnsi"/>
+          <w:color w:val="596063"/>
+          <w:sz w:val="22"/>
+          <w:szCs w:val="22"/>
+        </w:rPr>
+      </w:pPr>
+      <w:r>
+        <w:rPr>
+          <w:rFonts w:asciiTheme="minorHAnsi" w:hAnsiTheme="minorHAnsi"/>
+          <w:color w:val="596063"/>
+          <w:sz w:val="22"/>
+          <w:szCs w:val="22"/>
+        </w:rPr>
+        <w:t>… from stoker, local and cube. Added CASLOCKND which is a CAS lock but with no delay. In addition, I ran tests to determine if locked performance differed with different key ranges. In most cases it does not, though with a very small key range such as 10, progress slows drastically.</w:t>
       </w:r>
     </w:p>
     <w:p>
@@ -1501,17 +1322,16 @@
           <w:szCs w:val="21"/>
         </w:rPr>
       </w:pPr>
-      <w:r>
-        <w:rPr>
-          <w:rFonts w:ascii="Courier" w:hAnsi="Courier"/>
-          <w:color w:val="596063"/>
-          <w:sz w:val="21"/>
-          <w:szCs w:val="21"/>
-        </w:rPr>
-        <w:t>…was CAS in test.cpp</w:t>
-      </w:r>
-    </w:p>
-    <w:p>
+    </w:p>
+    <w:p>
+      <w:r>
+        <w:t>19/02/14</w:t>
+      </w:r>
+    </w:p>
+    <w:p>
+      <w:r>
+        <w:t>Added code for a lockless linked list using compare and swap and gathered data for three key ranges, 100, 100000 and 100000000 from stoker, cube and local.</w:t>
+      </w:r>
       <w:bookmarkStart w:id="0" w:name="_GoBack"/>
       <w:bookmarkEnd w:id="0"/>
     </w:p>
@@ -1792,6 +1612,11 @@
       <w:lang w:eastAsia="en-IE"/>
     </w:rPr>
   </w:style>
+  <w:style w:type="character" w:customStyle="1" w:styleId="hidden-text-expander">
+    <w:name w:val="hidden-text-expander"/>
+    <w:basedOn w:val="DefaultParagraphFont"/>
+    <w:rsid w:val="000B68A9"/>
+  </w:style>
 </w:styles>
 </file>
 
@@ -2061,6 +1886,11 @@
       <w:szCs w:val="20"/>
       <w:lang w:eastAsia="en-IE"/>
     </w:rPr>
+  </w:style>
+  <w:style w:type="character" w:customStyle="1" w:styleId="hidden-text-expander">
+    <w:name w:val="hidden-text-expander"/>
+    <w:basedOn w:val="DefaultParagraphFont"/>
+    <w:rsid w:val="000B68A9"/>
   </w:style>
 </w:styles>
 </file>

</xml_diff>

<commit_message>
Seperated my diary from the report, in addition I added to the report
</commit_message>
<xml_diff>
--- a/Report/Report.docx
+++ b/Report/Report.docx
@@ -20,13 +20,21 @@
           <w:szCs w:val="28"/>
         </w:rPr>
       </w:pPr>
+      <w:bookmarkStart w:id="0" w:name="_Toc380851616"/>
+      <w:r>
+        <w:rPr>
+          <w:rStyle w:val="Heading1Char"/>
+        </w:rPr>
+        <w:t>Introduction</w:t>
+      </w:r>
+      <w:bookmarkEnd w:id="0"/>
       <w:r>
         <w:rPr>
           <w:b/>
           <w:sz w:val="28"/>
           <w:szCs w:val="28"/>
         </w:rPr>
-        <w:t>Introduction:</w:t>
+        <w:t>:</w:t>
       </w:r>
       <w:r>
         <w:rPr>
@@ -53,6 +61,14 @@
     </w:p>
     <w:p>
       <w:pPr>
+        <w:ind w:left="1440"/>
+      </w:pPr>
+      <w:r>
+        <w:t>I have implemented several concurrent data structures, including a Ring Buffer and Linked list in C++. I have gathered data on the performance of these data structures across several different architectures and have graphed and analysed this data and have come to several conclusions as a result.</w:t>
+      </w:r>
+    </w:p>
+    <w:p>
+      <w:pPr>
         <w:rPr>
           <w:b/>
         </w:rPr>
@@ -67,6 +83,23 @@
     </w:p>
     <w:p>
       <w:pPr>
+        <w:ind w:left="1440"/>
+      </w:pPr>
+      <w:r>
+        <w:t>There has not been much work</w:t>
+      </w:r>
+      <w:r>
+        <w:t xml:space="preserve"> done</w:t>
+      </w:r>
+      <w:r>
+        <w:t xml:space="preserve"> in this area and I am hoping to shed some light on this and hopefully discover some interesting patterns or results </w:t>
+      </w:r>
+      <w:r>
+        <w:t>as I perform my comparisons on the data structures over the different architectures.</w:t>
+      </w:r>
+    </w:p>
+    <w:p>
+      <w:pPr>
         <w:rPr>
           <w:b/>
         </w:rPr>
@@ -80,6 +113,432 @@
       </w:r>
     </w:p>
     <w:p>
+      <w:r>
+        <w:rPr>
+          <w:b/>
+        </w:rPr>
+        <w:tab/>
+      </w:r>
+      <w:r>
+        <w:rPr>
+          <w:b/>
+        </w:rPr>
+        <w:tab/>
+      </w:r>
+    </w:p>
+    <w:sdt>
+      <w:sdtPr>
+        <w:id w:val="-594018629"/>
+        <w:docPartObj>
+          <w:docPartGallery w:val="Table of Contents"/>
+          <w:docPartUnique/>
+        </w:docPartObj>
+      </w:sdtPr>
+      <w:sdtEndPr>
+        <w:rPr>
+          <w:rFonts w:asciiTheme="minorHAnsi" w:eastAsiaTheme="minorHAnsi" w:hAnsiTheme="minorHAnsi" w:cstheme="minorBidi"/>
+          <w:noProof/>
+          <w:color w:val="auto"/>
+          <w:sz w:val="22"/>
+          <w:szCs w:val="22"/>
+          <w:lang w:val="en-IE" w:eastAsia="en-US"/>
+        </w:rPr>
+      </w:sdtEndPr>
+      <w:sdtContent>
+        <w:p>
+          <w:pPr>
+            <w:pStyle w:val="TOCHeading"/>
+          </w:pPr>
+          <w:r>
+            <w:t>Contents</w:t>
+          </w:r>
+        </w:p>
+        <w:p>
+          <w:pPr>
+            <w:pStyle w:val="TOC1"/>
+            <w:tabs>
+              <w:tab w:val="right" w:leader="dot" w:pos="9016"/>
+            </w:tabs>
+            <w:rPr>
+              <w:rFonts w:eastAsiaTheme="minorEastAsia"/>
+              <w:noProof/>
+              <w:lang w:eastAsia="en-IE"/>
+            </w:rPr>
+          </w:pPr>
+          <w:r>
+            <w:fldChar w:fldCharType="begin"/>
+          </w:r>
+          <w:r>
+            <w:instrText xml:space="preserve"> TOC \o "1-3" \h \z \u </w:instrText>
+          </w:r>
+          <w:r>
+            <w:fldChar w:fldCharType="separate"/>
+          </w:r>
+          <w:hyperlink w:anchor="_Toc380851616" w:history="1">
+            <w:r>
+              <w:rPr>
+                <w:rStyle w:val="Hyperlink"/>
+                <w:noProof/>
+              </w:rPr>
+              <w:t>Introduction</w:t>
+            </w:r>
+            <w:r>
+              <w:rPr>
+                <w:noProof/>
+                <w:webHidden/>
+              </w:rPr>
+              <w:tab/>
+            </w:r>
+            <w:r>
+              <w:rPr>
+                <w:noProof/>
+                <w:webHidden/>
+              </w:rPr>
+              <w:fldChar w:fldCharType="begin"/>
+            </w:r>
+            <w:r>
+              <w:rPr>
+                <w:noProof/>
+                <w:webHidden/>
+              </w:rPr>
+              <w:instrText xml:space="preserve"> PAGEREF _Toc380851616 \h </w:instrText>
+            </w:r>
+            <w:r>
+              <w:rPr>
+                <w:noProof/>
+                <w:webHidden/>
+              </w:rPr>
+            </w:r>
+            <w:r>
+              <w:rPr>
+                <w:noProof/>
+                <w:webHidden/>
+              </w:rPr>
+              <w:fldChar w:fldCharType="separate"/>
+            </w:r>
+            <w:r>
+              <w:rPr>
+                <w:noProof/>
+                <w:webHidden/>
+              </w:rPr>
+              <w:t>1</w:t>
+            </w:r>
+            <w:r>
+              <w:rPr>
+                <w:noProof/>
+                <w:webHidden/>
+              </w:rPr>
+              <w:fldChar w:fldCharType="end"/>
+            </w:r>
+          </w:hyperlink>
+        </w:p>
+        <w:p>
+          <w:pPr>
+            <w:pStyle w:val="TOC1"/>
+            <w:tabs>
+              <w:tab w:val="right" w:leader="dot" w:pos="9016"/>
+            </w:tabs>
+            <w:rPr>
+              <w:rFonts w:eastAsiaTheme="minorEastAsia"/>
+              <w:noProof/>
+              <w:lang w:eastAsia="en-IE"/>
+            </w:rPr>
+          </w:pPr>
+          <w:hyperlink w:anchor="_Toc380851617" w:history="1">
+            <w:r>
+              <w:rPr>
+                <w:rStyle w:val="Hyperlink"/>
+                <w:noProof/>
+              </w:rPr>
+              <w:t>Literature Review</w:t>
+            </w:r>
+            <w:r>
+              <w:rPr>
+                <w:noProof/>
+                <w:webHidden/>
+              </w:rPr>
+              <w:tab/>
+            </w:r>
+            <w:r>
+              <w:rPr>
+                <w:noProof/>
+                <w:webHidden/>
+              </w:rPr>
+              <w:fldChar w:fldCharType="begin"/>
+            </w:r>
+            <w:r>
+              <w:rPr>
+                <w:noProof/>
+                <w:webHidden/>
+              </w:rPr>
+              <w:instrText xml:space="preserve"> PAGEREF _Toc380851617 \h </w:instrText>
+            </w:r>
+            <w:r>
+              <w:rPr>
+                <w:noProof/>
+                <w:webHidden/>
+              </w:rPr>
+            </w:r>
+            <w:r>
+              <w:rPr>
+                <w:noProof/>
+                <w:webHidden/>
+              </w:rPr>
+              <w:fldChar w:fldCharType="separate"/>
+            </w:r>
+            <w:r>
+              <w:rPr>
+                <w:noProof/>
+                <w:webHidden/>
+              </w:rPr>
+              <w:t>1</w:t>
+            </w:r>
+            <w:r>
+              <w:rPr>
+                <w:noProof/>
+                <w:webHidden/>
+              </w:rPr>
+              <w:fldChar w:fldCharType="end"/>
+            </w:r>
+          </w:hyperlink>
+        </w:p>
+        <w:p>
+          <w:pPr>
+            <w:pStyle w:val="TOC1"/>
+            <w:tabs>
+              <w:tab w:val="right" w:leader="dot" w:pos="9016"/>
+            </w:tabs>
+            <w:rPr>
+              <w:rFonts w:eastAsiaTheme="minorEastAsia"/>
+              <w:noProof/>
+              <w:lang w:eastAsia="en-IE"/>
+            </w:rPr>
+          </w:pPr>
+          <w:hyperlink w:anchor="_Toc380851618" w:history="1">
+            <w:r>
+              <w:rPr>
+                <w:rStyle w:val="Hyperlink"/>
+                <w:noProof/>
+              </w:rPr>
+              <w:t>Method</w:t>
+            </w:r>
+            <w:r>
+              <w:rPr>
+                <w:noProof/>
+                <w:webHidden/>
+              </w:rPr>
+              <w:tab/>
+            </w:r>
+            <w:r>
+              <w:rPr>
+                <w:noProof/>
+                <w:webHidden/>
+              </w:rPr>
+              <w:fldChar w:fldCharType="begin"/>
+            </w:r>
+            <w:r>
+              <w:rPr>
+                <w:noProof/>
+                <w:webHidden/>
+              </w:rPr>
+              <w:instrText xml:space="preserve"> PAGEREF _Toc380851618 \h </w:instrText>
+            </w:r>
+            <w:r>
+              <w:rPr>
+                <w:noProof/>
+                <w:webHidden/>
+              </w:rPr>
+            </w:r>
+            <w:r>
+              <w:rPr>
+                <w:noProof/>
+                <w:webHidden/>
+              </w:rPr>
+              <w:fldChar w:fldCharType="separate"/>
+            </w:r>
+            <w:r>
+              <w:rPr>
+                <w:noProof/>
+                <w:webHidden/>
+              </w:rPr>
+              <w:t>2</w:t>
+            </w:r>
+            <w:r>
+              <w:rPr>
+                <w:noProof/>
+                <w:webHidden/>
+              </w:rPr>
+              <w:fldChar w:fldCharType="end"/>
+            </w:r>
+          </w:hyperlink>
+        </w:p>
+        <w:p>
+          <w:pPr>
+            <w:pStyle w:val="TOC1"/>
+            <w:tabs>
+              <w:tab w:val="right" w:leader="dot" w:pos="9016"/>
+            </w:tabs>
+            <w:rPr>
+              <w:rFonts w:eastAsiaTheme="minorEastAsia"/>
+              <w:noProof/>
+              <w:lang w:eastAsia="en-IE"/>
+            </w:rPr>
+          </w:pPr>
+          <w:hyperlink w:anchor="_Toc380851619" w:history="1">
+            <w:r>
+              <w:rPr>
+                <w:rStyle w:val="Hyperlink"/>
+                <w:noProof/>
+              </w:rPr>
+              <w:t>Experiments &amp; Evaluation</w:t>
+            </w:r>
+            <w:r>
+              <w:rPr>
+                <w:noProof/>
+                <w:webHidden/>
+              </w:rPr>
+              <w:tab/>
+            </w:r>
+            <w:r>
+              <w:rPr>
+                <w:noProof/>
+                <w:webHidden/>
+              </w:rPr>
+              <w:fldChar w:fldCharType="begin"/>
+            </w:r>
+            <w:r>
+              <w:rPr>
+                <w:noProof/>
+                <w:webHidden/>
+              </w:rPr>
+              <w:instrText xml:space="preserve"> PAGEREF _Toc380851619 \h </w:instrText>
+            </w:r>
+            <w:r>
+              <w:rPr>
+                <w:noProof/>
+                <w:webHidden/>
+              </w:rPr>
+            </w:r>
+            <w:r>
+              <w:rPr>
+                <w:noProof/>
+                <w:webHidden/>
+              </w:rPr>
+              <w:fldChar w:fldCharType="separate"/>
+            </w:r>
+            <w:r>
+              <w:rPr>
+                <w:noProof/>
+                <w:webHidden/>
+              </w:rPr>
+              <w:t>4</w:t>
+            </w:r>
+            <w:r>
+              <w:rPr>
+                <w:noProof/>
+                <w:webHidden/>
+              </w:rPr>
+              <w:fldChar w:fldCharType="end"/>
+            </w:r>
+          </w:hyperlink>
+        </w:p>
+        <w:p>
+          <w:pPr>
+            <w:pStyle w:val="TOC1"/>
+            <w:tabs>
+              <w:tab w:val="right" w:leader="dot" w:pos="9016"/>
+            </w:tabs>
+            <w:rPr>
+              <w:rFonts w:eastAsiaTheme="minorEastAsia"/>
+              <w:noProof/>
+              <w:lang w:eastAsia="en-IE"/>
+            </w:rPr>
+          </w:pPr>
+          <w:hyperlink w:anchor="_Toc380851620" w:history="1">
+            <w:r>
+              <w:rPr>
+                <w:rStyle w:val="Hyperlink"/>
+                <w:noProof/>
+              </w:rPr>
+              <w:t>Afterword</w:t>
+            </w:r>
+            <w:r>
+              <w:rPr>
+                <w:noProof/>
+                <w:webHidden/>
+              </w:rPr>
+              <w:tab/>
+            </w:r>
+            <w:r>
+              <w:rPr>
+                <w:noProof/>
+                <w:webHidden/>
+              </w:rPr>
+              <w:fldChar w:fldCharType="begin"/>
+            </w:r>
+            <w:r>
+              <w:rPr>
+                <w:noProof/>
+                <w:webHidden/>
+              </w:rPr>
+              <w:instrText xml:space="preserve"> PAGEREF _Toc380851620 \h </w:instrText>
+            </w:r>
+            <w:r>
+              <w:rPr>
+                <w:noProof/>
+                <w:webHidden/>
+              </w:rPr>
+            </w:r>
+            <w:r>
+              <w:rPr>
+                <w:noProof/>
+                <w:webHidden/>
+              </w:rPr>
+              <w:fldChar w:fldCharType="separate"/>
+            </w:r>
+            <w:r>
+              <w:rPr>
+                <w:noProof/>
+                <w:webHidden/>
+              </w:rPr>
+              <w:t>5</w:t>
+            </w:r>
+            <w:r>
+              <w:rPr>
+                <w:noProof/>
+                <w:webHidden/>
+              </w:rPr>
+              <w:fldChar w:fldCharType="end"/>
+            </w:r>
+          </w:hyperlink>
+        </w:p>
+        <w:p>
+          <w:pPr>
+            <w:tabs>
+              <w:tab w:val="left" w:pos="1575"/>
+            </w:tabs>
+          </w:pPr>
+          <w:r>
+            <w:rPr>
+              <w:b/>
+              <w:bCs/>
+              <w:noProof/>
+            </w:rPr>
+            <w:fldChar w:fldCharType="end"/>
+          </w:r>
+          <w:r>
+            <w:rPr>
+              <w:b/>
+              <w:bCs/>
+              <w:noProof/>
+            </w:rPr>
+            <w:tab/>
+          </w:r>
+        </w:p>
+      </w:sdtContent>
+    </w:sdt>
+    <w:p/>
+    <w:p>
       <w:pPr>
         <w:rPr>
           <w:b/>
@@ -101,13 +560,21 @@
           <w:szCs w:val="28"/>
         </w:rPr>
       </w:pPr>
+      <w:bookmarkStart w:id="1" w:name="_Toc380851617"/>
+      <w:r>
+        <w:rPr>
+          <w:rStyle w:val="Heading1Char"/>
+        </w:rPr>
+        <w:t>Literature Review</w:t>
+      </w:r>
+      <w:bookmarkEnd w:id="1"/>
       <w:r>
         <w:rPr>
           <w:b/>
           <w:sz w:val="28"/>
           <w:szCs w:val="28"/>
         </w:rPr>
-        <w:t>Literature Review:</w:t>
+        <w:t>:</w:t>
       </w:r>
       <w:r>
         <w:rPr>
@@ -140,11 +607,51 @@
         <w:t>I had been introduced to the idea of concurrency in the third year of my degree and it had piqued my interest. The solutions that concurrency provided for such computing problems as the memory and power wall to me seemed quite elegant.  I saw the potential that this technology had and so I took another module based on concurrency in my final year so that I may learn about it in a greater depth.</w:t>
       </w:r>
       <w:r>
-        <w:t xml:space="preserve"> This proved useful to my understanding and so when it came to choosing a project for my final year, I decided to combine my new found interest in concurrency with data structures, something I had always liked since I was introduced to them due to my ability to visualise them in my mind</w:t>
+        <w:t xml:space="preserve"> This proved useful to my understanding and so when it came to choosing a project for my final year, I decided to combine my new found interest in concurrency with data </w:t>
+      </w:r>
+      <w:r>
+        <w:lastRenderedPageBreak/>
+        <w:t>structures, something I had always liked since I was introduced to them due to my ability to visualise them in my mind</w:t>
       </w:r>
       <w:r>
         <w:t xml:space="preserve"> and their inherent usefulness in Computer Science.</w:t>
       </w:r>
+    </w:p>
+    <w:p>
+      <w:pPr>
+        <w:ind w:left="1440"/>
+      </w:pPr>
+      <w:r>
+        <w:t xml:space="preserve">The problem that presents itself is that there </w:t>
+      </w:r>
+      <w:r>
+        <w:t>does not seem to be</w:t>
+      </w:r>
+      <w:r>
+        <w:t xml:space="preserve"> a huge amount of data comparing the performance of concurrent data structures on different </w:t>
+      </w:r>
+      <w:r>
+        <w:t xml:space="preserve">architectures. </w:t>
+      </w:r>
+      <w:r>
+        <w:t>There is plenty of work done with regards to designing concurrent data structures [Moir et al. 2001]</w:t>
+      </w:r>
+      <w:r>
+        <w:t xml:space="preserve"> and implementing them [Herlihy. 1993]</w:t>
+      </w:r>
+      <w:r>
+        <w:t>, though considering the amount of research done on that topic, there is little to go on when it comes to comparing these structures across different architectures, to see how they affect the performance of the data structures.</w:t>
+      </w:r>
+    </w:p>
+    <w:p>
+      <w:pPr>
+        <w:ind w:left="1440"/>
+      </w:pPr>
+      <w:r>
+        <w:t>Hence, I am hoping to add to what little has been done in this area by performing my tests and analysis.</w:t>
+      </w:r>
+      <w:bookmarkStart w:id="2" w:name="_GoBack"/>
+      <w:bookmarkEnd w:id="2"/>
     </w:p>
     <w:p>
       <w:pPr>
@@ -182,13 +689,21 @@
           <w:szCs w:val="28"/>
         </w:rPr>
       </w:pPr>
+      <w:bookmarkStart w:id="3" w:name="_Toc380851618"/>
+      <w:r>
+        <w:rPr>
+          <w:rStyle w:val="Heading1Char"/>
+        </w:rPr>
+        <w:t>Method</w:t>
+      </w:r>
+      <w:bookmarkEnd w:id="3"/>
       <w:r>
         <w:rPr>
           <w:b/>
           <w:sz w:val="28"/>
           <w:szCs w:val="28"/>
         </w:rPr>
-        <w:t>Method:</w:t>
+        <w:t>:</w:t>
       </w:r>
       <w:r>
         <w:rPr>
@@ -224,106 +739,19 @@
         <w:t>, I</w:t>
       </w:r>
       <w:r>
-        <w:t xml:space="preserve"> need to implement several different data structures, modifying them so that they can be run concurrently. Secondly, I need to run these data structures on several different computer architectures and gather data on their performance. Finally, I need to compile this data together and analyse it for anything of interest.</w:t>
-      </w:r>
-    </w:p>
-    <w:p>
-      <w:pPr>
-        <w:rPr>
-          <w:b/>
-        </w:rPr>
-      </w:pPr>
-      <w:r>
-        <w:rPr>
-          <w:b/>
-        </w:rPr>
-        <w:tab/>
-        <w:t>How will you do it?</w:t>
-      </w:r>
-    </w:p>
-    <w:p>
-      <w:pPr>
-        <w:ind w:left="1440"/>
-      </w:pPr>
-      <w:r>
-        <w:t>After consulting with my supervisor, we agreed to take a modular approach to the project. I would select a data structure, implement it and gather data from it before moving onto the next data structure.</w:t>
-      </w:r>
-      <w:r>
-        <w:t xml:space="preserve"> I believed that this approach should help prevent confusion regarding different data sets, as I will only move on to another </w:t>
-      </w:r>
-      <w:r>
-        <w:lastRenderedPageBreak/>
-        <w:t>structure once the current one is done completely. In this way I would build my project up piece by piece.</w:t>
-      </w:r>
-    </w:p>
-    <w:p>
-      <w:pPr>
-        <w:rPr>
-          <w:b/>
-        </w:rPr>
-      </w:pPr>
-      <w:r>
-        <w:tab/>
-      </w:r>
-      <w:r>
-        <w:rPr>
-          <w:b/>
-        </w:rPr>
-        <w:t>Ring Buffer</w:t>
-      </w:r>
-    </w:p>
-    <w:p>
-      <w:pPr>
-        <w:ind w:left="1440"/>
-      </w:pPr>
-      <w:r>
-        <w:t>For my first data structure I decided to go for a circular FIFO queue. I chose this due to its relative simplicity when compared to other data structures and I felt that it would give me an opportunity to get to grips with the atomic libraries I would be working with, as well as setting up the timing metric for testing purposes.</w:t>
-      </w:r>
-    </w:p>
-    <w:p>
-      <w:pPr>
-        <w:ind w:left="1440"/>
-      </w:pPr>
-      <w:r>
-        <w:t>Initially, I implemented a lock using pthread mutexes, where a thread would lock the buffer when it wanted to access it and unlock it when it was done.</w:t>
-      </w:r>
-      <w:r>
-        <w:t xml:space="preserve"> I chose to do this as I felt that it would provide a good benchmark to test more complicated locking algorithms. </w:t>
-      </w:r>
-    </w:p>
-    <w:p>
-      <w:pPr>
-        <w:ind w:left="1440"/>
-      </w:pPr>
-      <w:r>
-        <w:t>Once I had that up and working properly I decided to implement a TestandTestandSet lock (TT</w:t>
-      </w:r>
-      <w:r>
-        <w:t>A</w:t>
-      </w:r>
-      <w:r>
-        <w:t>S)</w:t>
-      </w:r>
-      <w:r>
-        <w:t xml:space="preserve"> [Herlihy et al, 2008</w:t>
-      </w:r>
-      <w:r>
-        <w:t>, pg. 144</w:t>
-      </w:r>
-      <w:r>
-        <w:t>]</w:t>
-      </w:r>
-      <w:r>
-        <w:t xml:space="preserve">. This works by using the </w:t>
-      </w:r>
-      <w:r>
-        <w:t xml:space="preserve">C++ 11 </w:t>
-      </w:r>
-      <w:r>
-        <w:t>atomic exchange instructio</w:t>
-      </w:r>
-      <w:r>
-        <w:t xml:space="preserve">n </w:t>
+        <w:t xml:space="preserve"> need to implement several different data structures, modifying them so that they can be run concurrently. </w:t>
+      </w:r>
+      <w:r>
+        <w:t xml:space="preserve">This involves adding both locked and lockless modes of operation to the data structure. </w:t>
+      </w:r>
+      <w:r>
+        <w:t>Secondly, I need to run these data structures on several different computer architectures and gather data on their performance</w:t>
+      </w:r>
+      <w:r>
+        <w:t xml:space="preserve"> based on the number of iterations per second, number of threads and size of the data structure in question</w:t>
+      </w:r>
+      <w:r>
+        <w:t xml:space="preserve"> using tools like Perf </w:t>
       </w:r>
       <w:r>
         <w:t>[</w:t>
@@ -336,7 +764,17 @@
           <w:sz w:val="20"/>
           <w:szCs w:val="20"/>
         </w:rPr>
-        <w:t>Atomic Operations Library.</w:t>
+        <w:t>Perf Wiki</w:t>
+      </w:r>
+      <w:r>
+        <w:rPr>
+          <w:rFonts w:ascii="Verdana" w:hAnsi="Verdana"/>
+          <w:iCs/>
+          <w:color w:val="000000"/>
+          <w:sz w:val="20"/>
+          <w:szCs w:val="20"/>
+        </w:rPr>
+        <w:t>.</w:t>
       </w:r>
       <w:r>
         <w:rPr>
@@ -357,7 +795,162 @@
         </w:rPr>
         <w:t xml:space="preserve">Available: </w:t>
       </w:r>
-      <w:hyperlink r:id="rId5" w:history="1">
+      <w:r>
+        <w:t>https://perf.wiki.kernel.org/index.php/Main_Page</w:t>
+      </w:r>
+      <w:r>
+        <w:rPr>
+          <w:rFonts w:ascii="Verdana" w:hAnsi="Verdana"/>
+          <w:color w:val="000000"/>
+          <w:sz w:val="20"/>
+          <w:szCs w:val="20"/>
+        </w:rPr>
+        <w:t>].</w:t>
+      </w:r>
+      <w:r>
+        <w:t xml:space="preserve">Finally, I need to compile this data together and analyse it </w:t>
+      </w:r>
+      <w:r>
+        <w:t>to draw my conclusions.</w:t>
+      </w:r>
+      <w:r>
+        <w:t xml:space="preserve"> </w:t>
+      </w:r>
+    </w:p>
+    <w:p>
+      <w:pPr>
+        <w:rPr>
+          <w:b/>
+        </w:rPr>
+      </w:pPr>
+      <w:r>
+        <w:rPr>
+          <w:b/>
+        </w:rPr>
+        <w:tab/>
+        <w:t>How will you do it?</w:t>
+      </w:r>
+    </w:p>
+    <w:p>
+      <w:pPr>
+        <w:ind w:left="1440"/>
+      </w:pPr>
+      <w:r>
+        <w:t xml:space="preserve">After consulting with my supervisor, we agreed to take a modular approach to the project. I would select a data structure, implement it and gather data from it before moving onto the next </w:t>
+      </w:r>
+      <w:r>
+        <w:t>one</w:t>
+      </w:r>
+      <w:r>
+        <w:t>.</w:t>
+      </w:r>
+      <w:r>
+        <w:t xml:space="preserve"> I believed that this approach should help prevent confusion regarding different data sets, as I will only move on to another structure once the current one is done completely. In this way I would build my project up piece by piece.</w:t>
+      </w:r>
+    </w:p>
+    <w:p>
+      <w:pPr>
+        <w:rPr>
+          <w:b/>
+        </w:rPr>
+      </w:pPr>
+      <w:r>
+        <w:tab/>
+      </w:r>
+      <w:r>
+        <w:rPr>
+          <w:b/>
+        </w:rPr>
+        <w:t>Ring Buffer</w:t>
+      </w:r>
+    </w:p>
+    <w:p>
+      <w:pPr>
+        <w:ind w:left="1440"/>
+      </w:pPr>
+      <w:r>
+        <w:t>For my first data structure I decided to go for a circular FIFO queue. I chose this due to its relative simplicity when compared to other data structures and I felt that it would give me an opportunity to get to grips with the atomic libraries I would be working with, as well as setting up the timing metric for testing purposes.</w:t>
+      </w:r>
+    </w:p>
+    <w:p>
+      <w:pPr>
+        <w:ind w:left="1440"/>
+      </w:pPr>
+      <w:r>
+        <w:lastRenderedPageBreak/>
+        <w:t>Initially, I implemented a lock using pthread mutexes, where a thread would lock the buffer when it wanted to access it and unlock it when it was done.</w:t>
+      </w:r>
+      <w:r>
+        <w:t xml:space="preserve"> I chose to do this as I felt that it would provide a good benchmark to test more complicated locking algorithms. </w:t>
+      </w:r>
+    </w:p>
+    <w:p>
+      <w:pPr>
+        <w:ind w:left="1440"/>
+      </w:pPr>
+      <w:r>
+        <w:t>Once I had that up and working properly I decided to implement a TestandTestandSet lock (TT</w:t>
+      </w:r>
+      <w:r>
+        <w:t>A</w:t>
+      </w:r>
+      <w:r>
+        <w:t>S)</w:t>
+      </w:r>
+      <w:r>
+        <w:t xml:space="preserve"> [Herlihy et al, 2008</w:t>
+      </w:r>
+      <w:r>
+        <w:t>, pg. 144</w:t>
+      </w:r>
+      <w:r>
+        <w:t>]</w:t>
+      </w:r>
+      <w:r>
+        <w:t xml:space="preserve">. This works by using the </w:t>
+      </w:r>
+      <w:r>
+        <w:t xml:space="preserve">C++ 11 </w:t>
+      </w:r>
+      <w:r>
+        <w:t>atomic exchange instructio</w:t>
+      </w:r>
+      <w:r>
+        <w:t xml:space="preserve">n </w:t>
+      </w:r>
+      <w:r>
+        <w:t>[</w:t>
+      </w:r>
+      <w:r>
+        <w:rPr>
+          <w:rFonts w:ascii="Verdana" w:hAnsi="Verdana"/>
+          <w:iCs/>
+          <w:color w:val="000000"/>
+          <w:sz w:val="20"/>
+          <w:szCs w:val="20"/>
+        </w:rPr>
+        <w:t>Atomic Operations Library.</w:t>
+      </w:r>
+      <w:r>
+        <w:rPr>
+          <w:rStyle w:val="apple-converted-space"/>
+          <w:rFonts w:ascii="Verdana" w:hAnsi="Verdana"/>
+          <w:color w:val="000000"/>
+          <w:sz w:val="20"/>
+          <w:szCs w:val="20"/>
+        </w:rPr>
+        <w:t> </w:t>
+      </w:r>
+      <w:r>
+        <w:rPr>
+          <w:rFonts w:ascii="Verdana" w:hAnsi="Verdana"/>
+          <w:color w:val="000000"/>
+          <w:sz w:val="20"/>
+          <w:szCs w:val="20"/>
+        </w:rPr>
+        <w:t xml:space="preserve">Available: </w:t>
+      </w:r>
+      <w:hyperlink r:id="rId8" w:history="1">
         <w:r>
           <w:rPr>
             <w:rStyle w:val="Hyperlink"/>
@@ -407,6 +1000,9 @@
       <w:r>
         <w:t xml:space="preserve">. </w:t>
       </w:r>
+      <w:r>
+        <w:t xml:space="preserve"> Out of interest, I also decided to implement the TTAS lock without a pause instruction to investigate the effect that this would have on it.</w:t>
+      </w:r>
     </w:p>
     <w:p>
       <w:pPr>
@@ -439,6 +1035,9 @@
       <w:r>
         <w:t xml:space="preserve"> when compared to the TTAS lock [Herlihy et al, 2008, pg.145].</w:t>
       </w:r>
+      <w:r>
+        <w:t xml:space="preserve"> Like with the TTAS lock, I decided to add a pause instruction to the TAS lock to investigate what, if any difference it would have. </w:t>
+      </w:r>
     </w:p>
     <w:p>
       <w:pPr>
@@ -468,7 +1067,7 @@
       <w:r>
         <w:t xml:space="preserve"> </w:t>
       </w:r>
-      <w:hyperlink r:id="rId6" w:history="1">
+      <w:hyperlink r:id="rId9" w:history="1">
         <w:r>
           <w:rPr>
             <w:rStyle w:val="Hyperlink"/>
@@ -480,31 +1079,31 @@
         <w:t xml:space="preserve"> ]</w:t>
       </w:r>
       <w:r>
-        <w:t xml:space="preserve"> I integrated it into the buffer and compared it to the C++ atomic implementation to try and identify a performance difference. After comparing the two, I found the </w:t>
+        <w:t xml:space="preserve"> I integrated it into the buffer and compared it to the C++ atomic implementation to try and identify a performance difference. After comparing the two, I found the difference in performance to be </w:t>
+      </w:r>
+      <w:r>
+        <w:t>negligible and</w:t>
+      </w:r>
+      <w:r>
+        <w:t xml:space="preserve"> so decided to stick with the C++ implementation, as I found it easier to work with.</w:t>
+      </w:r>
+    </w:p>
+    <w:p>
+      <w:pPr>
+        <w:ind w:left="1440"/>
+      </w:pPr>
+      <w:r>
+        <w:t xml:space="preserve">The next lock I decided to implement was a lock based on the atomic instruction, ‘compare and swap’ which takes a value and compares it to another. If </w:t>
+      </w:r>
+      <w:r>
+        <w:t>the first and second values are</w:t>
+      </w:r>
+      <w:r>
+        <w:t xml:space="preserve"> equal then the first value is replaced by a third value [Herlihy et al, </w:t>
       </w:r>
       <w:r>
         <w:lastRenderedPageBreak/>
-        <w:t xml:space="preserve">difference in performance to be </w:t>
-      </w:r>
-      <w:r>
-        <w:t>negligible and</w:t>
-      </w:r>
-      <w:r>
-        <w:t xml:space="preserve"> so decided to stick with the C++ implementation, as I found it easier to work with.</w:t>
-      </w:r>
-    </w:p>
-    <w:p>
-      <w:pPr>
-        <w:ind w:left="1440"/>
-      </w:pPr>
-      <w:r>
-        <w:t xml:space="preserve">The next lock I decided to implement was a lock based on the atomic instruction, ‘compare and swap’ which takes a value and compares it to another. If </w:t>
-      </w:r>
-      <w:r>
-        <w:t>the first and second values are</w:t>
-      </w:r>
-      <w:r>
-        <w:t xml:space="preserve"> equal then the first value is replaced by a third value [Herlihy et al, 2008, pg.113].</w:t>
+        <w:t>2008, pg.113].</w:t>
       </w:r>
       <w:r>
         <w:t xml:space="preserve"> This can then be placed within a loop, where threads continuously poll until one of them exchanges the lock successfully and breaks free into the critical section. This can create a lot of bus traffic however, similar to that of the TAS lock and so I added an exponential back off, similar in style to the TTAS lock, where a thread, upon failing to acquire the lock would sleep for a progressively larger time up to a defined maximum.</w:t>
@@ -521,7 +1120,78 @@
         <w:ind w:left="1440"/>
       </w:pPr>
       <w:r>
-        <w:t>The final mode of operation I added was that for a ticket lock, where each thread is given a ticket, and they are allowed to enter the critical section whenever their ticket is being served [Herlihy et al, 2008, pg.32]. This lock performs very poorly at higher thread counts, as due to the queue like nature of the threads when using the ticket lock, if a thread is de-scheduled as it is in the critical section then the entire queue is held up as a result, leading to a significant drop in performance.</w:t>
+        <w:t xml:space="preserve">The final </w:t>
+      </w:r>
+      <w:r>
+        <w:t xml:space="preserve">locked </w:t>
+      </w:r>
+      <w:r>
+        <w:t>mode of operation I added was that for a ticket lock, where each thread is given a ticket, and they are allowed to enter the critical section whenever their ticket is being served [Herlihy et al, 2008, pg.32]. This lock performs very poorly at higher thread counts, as due to the queue like nature of the threads when using the ticket lock, if a thread is de-scheduled as it is in the critical section then the entire queue is held up as a result, leading to a significant drop in performance.</w:t>
+      </w:r>
+      <w:r>
+        <w:t xml:space="preserve"> As with previous locks, I decided to implement an assembly version of the ticket lock to compare its performance against the C++ implementation.  However, as with previous times, I found the two implementations to be negligible in performance and so decided to stick with the C++ implementation.</w:t>
+      </w:r>
+    </w:p>
+    <w:p>
+      <w:pPr>
+        <w:ind w:left="1440"/>
+      </w:pPr>
+      <w:r>
+        <w:t xml:space="preserve">For my lockless implementation of the ring buffer, I decided to implement </w:t>
+      </w:r>
+      <w:r>
+        <w:t>a single producer – single consumer queue. To push, the front of the queue is taken and the index after it is examined. If the back of the queue is not pointing there, then an item is pushed to the front of the queue, and the index after it becomes the new front. Alternatively, to pop, the back of the queue checks that it does not share the current index with the front of the queue, and only then will it remove an item from the queue.</w:t>
+      </w:r>
+    </w:p>
+    <w:p>
+      <w:r>
+        <w:rPr>
+          <w:b/>
+        </w:rPr>
+        <w:tab/>
+        <w:t>Linked List</w:t>
+      </w:r>
+    </w:p>
+    <w:p>
+      <w:pPr>
+        <w:ind w:left="1440"/>
+      </w:pPr>
+      <w:r>
+        <w:t>For my next data structure, I decided to implement a singly linked list. I did this because I already had some experience with implementing this structure both serially and concurrently from previous assignments during my time in college. In addition, it is relatively simple and I had hoped that it would act as a stepping stone to the more advanced data structure when the time came.</w:t>
+      </w:r>
+    </w:p>
+    <w:p>
+      <w:pPr>
+        <w:ind w:left="1440"/>
+      </w:pPr>
+      <w:r>
+        <w:t>As with the ring buffer I added both locked and lockless versions. The locked versions were all the same as the ring buffer, where a lock would be acquired, the add or remove code would be executed and the lock would then be released.</w:t>
+      </w:r>
+      <w:r>
+        <w:t xml:space="preserve"> </w:t>
+      </w:r>
+      <w:r>
+        <w:t>The following locked modes of operation were implemented for the ring buffer: Simple pthread mutex lock, TestAndTestAndSet, TestAndTestAndSet with no pause instruction, Compare and Swap lock, Compare and Swap lock with no backoff, TestAndSet, TestAndSet with a pause and finally, a ticket lock.</w:t>
+      </w:r>
+    </w:p>
+    <w:p>
+      <w:pPr>
+        <w:ind w:left="1440"/>
+      </w:pPr>
+      <w:r>
+        <w:t xml:space="preserve">I decided to base my lockess implementation of the atomic instruction ‘compare_exchange’ from the C++ 11 atomic library. I declared a pointer of type Node to be atomic which represented the head of the linked list. I then used this to atomically switch the list’s pointers whenever a node was added or removed. </w:t>
+      </w:r>
+      <w:r>
+        <w:lastRenderedPageBreak/>
+        <w:t>Interestingly, I only had to use this atomic instruction a subset of the total cases in my code. For example, whenever the list was empty, or when the head had to be changed, I had to use the atomic instruction to change the head. However, for cases where node wanted to insert itself in the middle of the list, no atomic instruction seemed necessary. I tested this on a list with differing maximum sizes, with the lowest being of size 5 nodes and yet the list remained valid through every test.</w:t>
+      </w:r>
+    </w:p>
+    <w:p>
+      <w:pPr>
+        <w:ind w:left="1440"/>
+      </w:pPr>
+      <w:r>
+        <w:t>For the lockless list, I decided to test it with a list of three different maximum sizes. They were 100, 100,000 and 100,000,000 nodes respectively to observe how the changing size affected the performance of the code.</w:t>
       </w:r>
     </w:p>
     <w:p>
@@ -532,13 +1202,27 @@
           <w:szCs w:val="28"/>
         </w:rPr>
       </w:pPr>
+      <w:bookmarkStart w:id="4" w:name="_Toc380851619"/>
+      <w:r>
+        <w:rPr>
+          <w:rStyle w:val="Heading1Char"/>
+        </w:rPr>
+        <w:t xml:space="preserve">Experiments &amp; </w:t>
+      </w:r>
+      <w:r>
+        <w:rPr>
+          <w:rStyle w:val="Heading1Char"/>
+        </w:rPr>
+        <w:t>Evaluation</w:t>
+      </w:r>
+      <w:bookmarkEnd w:id="4"/>
       <w:r>
         <w:rPr>
           <w:b/>
           <w:sz w:val="28"/>
           <w:szCs w:val="28"/>
         </w:rPr>
-        <w:t xml:space="preserve">Experiments &amp; </w:t>
+        <w:t>:</w:t>
       </w:r>
       <w:r>
         <w:rPr>
@@ -546,100 +1230,111 @@
           <w:sz w:val="28"/>
           <w:szCs w:val="28"/>
         </w:rPr>
-        <w:t>Evaluation:</w:t>
-      </w:r>
-      <w:r>
+        <w:t xml:space="preserve"> (Fatish)</w:t>
+      </w:r>
+    </w:p>
+    <w:p>
+      <w:pPr>
+        <w:rPr>
+          <w:b/>
+        </w:rPr>
+      </w:pPr>
+      <w:r>
+        <w:rPr>
+          <w:b/>
+        </w:rPr>
+        <w:tab/>
+        <w:t>Does your method work?</w:t>
+      </w:r>
+    </w:p>
+    <w:p>
+      <w:pPr>
+        <w:rPr>
+          <w:b/>
+        </w:rPr>
+      </w:pPr>
+      <w:r>
+        <w:rPr>
+          <w:b/>
+        </w:rPr>
+        <w:tab/>
+        <w:t>Ring Buffer</w:t>
+      </w:r>
+    </w:p>
+    <w:p>
+      <w:pPr>
+        <w:ind w:left="1440"/>
+      </w:pPr>
+      <w:r>
+        <w:t>Since the ring buffer is a circular FIFO queue, the size of the queue is not important, as threads will be reading/writing from the same place anyway, hence, the following data was collected by using a buffer with 1000 elements</w:t>
+      </w:r>
+      <w:r>
+        <w:t>.</w:t>
+      </w:r>
+    </w:p>
+    <w:p>
+      <w:pPr>
+        <w:ind w:left="1440"/>
+      </w:pPr>
+      <w:r>
+        <w:t>INSERT GRAPH</w:t>
+      </w:r>
+      <w:r>
+        <w:t xml:space="preserve"> FOR RING BUFFER</w:t>
+      </w:r>
+    </w:p>
+    <w:p>
+      <w:pPr>
+        <w:ind w:left="1440"/>
+      </w:pPr>
+      <w:r>
+        <w:t>For this, I am using the number of times that the critical section was entered, represented on the y-axis as iterations per second. The number of threads used is on the x-axis and goes from 1 to 128.</w:t>
+      </w:r>
+      <w:r>
+        <w:t xml:space="preserve"> Four different architectures were used, with each being subject to both modes of operation, Locked and Spinlock. </w:t>
+      </w:r>
+    </w:p>
+    <w:p>
+      <w:r>
+        <w:tab/>
+      </w:r>
+      <w:r>
+        <w:rPr>
+          <w:b/>
+        </w:rPr>
+        <w:t>Linked List</w:t>
+      </w:r>
+    </w:p>
+    <w:p>
+      <w:pPr>
         <w:rPr>
           <w:b/>
           <w:sz w:val="28"/>
           <w:szCs w:val="28"/>
         </w:rPr>
-        <w:t xml:space="preserve"> (Fatish)</w:t>
-      </w:r>
-    </w:p>
-    <w:p>
-      <w:pPr>
-        <w:rPr>
-          <w:b/>
-        </w:rPr>
-      </w:pPr>
-      <w:r>
-        <w:rPr>
-          <w:b/>
-        </w:rPr>
-        <w:tab/>
-        <w:t>Does your method work?</w:t>
-      </w:r>
-    </w:p>
-    <w:p>
-      <w:pPr>
-        <w:rPr>
-          <w:b/>
-        </w:rPr>
-      </w:pPr>
-      <w:r>
-        <w:rPr>
-          <w:b/>
-        </w:rPr>
-        <w:tab/>
-        <w:t>Ring Buffer</w:t>
-      </w:r>
-    </w:p>
-    <w:p>
-      <w:pPr>
-        <w:ind w:left="1440"/>
-      </w:pPr>
-      <w:r>
-        <w:t>Since the ring buffer is a circular FIFO queue, the size of the queue is not important, as threads will be reading/writing from the same place anyway, hence, the following data was collected by using a buffer with 1000 elements</w:t>
-      </w:r>
-      <w:r>
-        <w:t>.</w:t>
-      </w:r>
-    </w:p>
-    <w:p>
-      <w:pPr>
-        <w:ind w:left="1440"/>
-      </w:pPr>
-      <w:r>
-        <w:t>INSERT GRAPH</w:t>
-      </w:r>
-      <w:r>
-        <w:t xml:space="preserve"> FOR RING BUFFER</w:t>
-      </w:r>
-    </w:p>
-    <w:p>
-      <w:pPr>
-        <w:ind w:left="1440"/>
-      </w:pPr>
-      <w:r>
-        <w:t>For this, I am using the number of times that the critical section was entered, represented on the y-axis as iterations per second. The number of threads used is on the x-axis and goes from 1 to 128.</w:t>
-      </w:r>
-      <w:r>
-        <w:t xml:space="preserve"> Four different architectures were used, with each being subject to both modes of operation, Locked and Spinlock. </w:t>
-      </w:r>
-    </w:p>
-    <w:p>
-      <w:pPr>
+      </w:pPr>
+      <w:bookmarkStart w:id="5" w:name="_Toc380851620"/>
+      <w:r>
+        <w:rPr>
+          <w:rStyle w:val="Heading1Char"/>
+        </w:rPr>
+        <w:t>Afterword</w:t>
+      </w:r>
+      <w:bookmarkEnd w:id="5"/>
+      <w:r>
         <w:rPr>
           <w:b/>
           <w:sz w:val="28"/>
           <w:szCs w:val="28"/>
         </w:rPr>
-      </w:pPr>
+        <w:t>:</w:t>
+      </w:r>
       <w:r>
         <w:rPr>
           <w:b/>
           <w:sz w:val="28"/>
           <w:szCs w:val="28"/>
         </w:rPr>
-        <w:t>Afterword:</w:t>
-      </w:r>
-      <w:r>
-        <w:rPr>
-          <w:b/>
-          <w:sz w:val="28"/>
-          <w:szCs w:val="28"/>
-        </w:rPr>
         <w:t xml:space="preserve"> (Thin)</w:t>
       </w:r>
     </w:p>
@@ -706,19 +1401,16 @@
       <w:pPr>
         <w:ind w:left="1440"/>
         <w:rPr>
-          <w:rFonts w:ascii="Verdana" w:hAnsi="Verdana"/>
           <w:color w:val="000000"/>
           <w:sz w:val="20"/>
           <w:szCs w:val="20"/>
         </w:rPr>
       </w:pPr>
       <w:r>
-        <w:lastRenderedPageBreak/>
         <w:t xml:space="preserve">N/A </w:t>
       </w:r>
       <w:r>
         <w:rPr>
-          <w:rFonts w:ascii="Verdana" w:hAnsi="Verdana"/>
           <w:color w:val="000000"/>
           <w:sz w:val="20"/>
           <w:szCs w:val="20"/>
@@ -728,7 +1420,6 @@
       <w:r>
         <w:rPr>
           <w:rStyle w:val="apple-converted-space"/>
-          <w:rFonts w:ascii="Verdana" w:hAnsi="Verdana"/>
           <w:color w:val="000000"/>
           <w:sz w:val="20"/>
           <w:szCs w:val="20"/>
@@ -737,7 +1428,6 @@
       </w:r>
       <w:r>
         <w:rPr>
-          <w:rFonts w:ascii="Verdana" w:hAnsi="Verdana"/>
           <w:i/>
           <w:iCs/>
           <w:color w:val="000000"/>
@@ -749,7 +1439,6 @@
       <w:r>
         <w:rPr>
           <w:rStyle w:val="apple-converted-space"/>
-          <w:rFonts w:ascii="Verdana" w:hAnsi="Verdana"/>
           <w:color w:val="000000"/>
           <w:sz w:val="20"/>
           <w:szCs w:val="20"/>
@@ -758,7 +1447,6 @@
       </w:r>
       <w:r>
         <w:rPr>
-          <w:rFonts w:ascii="Verdana" w:hAnsi="Verdana"/>
           <w:color w:val="000000"/>
           <w:sz w:val="20"/>
           <w:szCs w:val="20"/>
@@ -773,7 +1461,7 @@
       <w:r>
         <w:t xml:space="preserve">usleep(3) – Linux man page. Available: </w:t>
       </w:r>
-      <w:hyperlink r:id="rId7" w:history="1">
+      <w:hyperlink r:id="rId10" w:history="1">
         <w:r>
           <w:rPr>
             <w:rStyle w:val="Hyperlink"/>
@@ -800,7 +1488,7 @@
       <w:r>
         <w:t xml:space="preserve">(10/02/2007). Circular Buffer. Available: </w:t>
       </w:r>
-      <w:hyperlink r:id="rId8" w:history="1">
+      <w:hyperlink r:id="rId11" w:history="1">
         <w:r>
           <w:rPr>
             <w:rStyle w:val="Hyperlink"/>
@@ -817,13 +1505,94 @@
         <w:ind w:left="1440"/>
       </w:pPr>
       <w:r>
-        <w:t xml:space="preserve">Lockless Inc. Spinlocks and Read Write Locks. Available: </w:t>
-      </w:r>
-      <w:r>
-        <w:t>http://locklessinc.com/articles/locks/</w:t>
-      </w:r>
-      <w:r>
-        <w:t xml:space="preserve"> . Last accessed 29/01/2014</w:t>
+        <w:lastRenderedPageBreak/>
+        <w:t>Lockless Inc. Spinlocks and Read Write Locks. Available: http://locklessinc.com/articles/locks/ . Last accessed 29/01/2014</w:t>
+      </w:r>
+    </w:p>
+    <w:p>
+      <w:pPr>
+        <w:ind w:left="1440"/>
+        <w:rPr>
+          <w:color w:val="000000"/>
+          <w:sz w:val="20"/>
+          <w:szCs w:val="20"/>
+        </w:rPr>
+      </w:pPr>
+      <w:r>
+        <w:t>(20/02/14). [</w:t>
+      </w:r>
+      <w:r>
+        <w:rPr>
+          <w:iCs/>
+          <w:color w:val="000000"/>
+          <w:sz w:val="20"/>
+          <w:szCs w:val="20"/>
+        </w:rPr>
+        <w:t>Perf Wiki.</w:t>
+      </w:r>
+      <w:r>
+        <w:rPr>
+          <w:rStyle w:val="apple-converted-space"/>
+          <w:color w:val="000000"/>
+          <w:sz w:val="20"/>
+          <w:szCs w:val="20"/>
+        </w:rPr>
+        <w:t> </w:t>
+      </w:r>
+      <w:r>
+        <w:rPr>
+          <w:color w:val="000000"/>
+          <w:sz w:val="20"/>
+          <w:szCs w:val="20"/>
+        </w:rPr>
+        <w:t xml:space="preserve">Available: </w:t>
+      </w:r>
+      <w:hyperlink r:id="rId12" w:history="1">
+        <w:r>
+          <w:rPr>
+            <w:rStyle w:val="Hyperlink"/>
+          </w:rPr>
+          <w:t>https://perf.wiki.kernel.org/index.php/Main_Page</w:t>
+        </w:r>
+      </w:hyperlink>
+      <w:r>
+        <w:rPr>
+          <w:color w:val="000000"/>
+          <w:sz w:val="20"/>
+          <w:szCs w:val="20"/>
+        </w:rPr>
+        <w:t>].</w:t>
+      </w:r>
+    </w:p>
+    <w:p>
+      <w:pPr>
+        <w:ind w:left="1440"/>
+        <w:rPr>
+          <w:color w:val="000000"/>
+          <w:sz w:val="20"/>
+          <w:szCs w:val="20"/>
+        </w:rPr>
+      </w:pPr>
+      <w:r>
+        <w:rPr>
+          <w:color w:val="000000"/>
+          <w:sz w:val="20"/>
+          <w:szCs w:val="20"/>
+        </w:rPr>
+        <w:t>Moir, Shavit. 2001. Concurrent Data Structures</w:t>
+      </w:r>
+    </w:p>
+    <w:p>
+      <w:pPr>
+        <w:ind w:left="1440"/>
+      </w:pPr>
+      <w:r>
+        <w:rPr>
+          <w:color w:val="000000"/>
+          <w:sz w:val="20"/>
+          <w:szCs w:val="20"/>
+        </w:rPr>
+        <w:t>Herlihy, 1993. A Methodology for Implementing Highly Concurrent Data Objects</w:t>
       </w:r>
     </w:p>
     <w:p>
@@ -855,6 +1624,15 @@
       </w:r>
       <w:r>
         <w:t>David Gregg</w:t>
+      </w:r>
+    </w:p>
+    <w:p>
+      <w:r>
+        <w:tab/>
+      </w:r>
+      <w:r>
+        <w:tab/>
+        <w:t>Jeremy Jones</w:t>
       </w:r>
     </w:p>
     <w:p>
@@ -870,472 +1648,8 @@
     <w:p/>
     <w:p/>
     <w:p/>
-    <w:p>
-      <w:r>
-        <w:t>Read The Art of Multiprocessor Programming by Maurice Herlihy &amp; Nir Shavit</w:t>
-      </w:r>
-    </w:p>
-    <w:p>
-      <w:r>
-        <w:t>Read several articles on Locklessinc.com/articles</w:t>
-      </w:r>
-    </w:p>
-    <w:p>
-      <w:r>
-        <w:t>Including Spinlocks and Read Write locks</w:t>
-      </w:r>
-    </w:p>
-    <w:p>
-      <w:r>
-        <w:t>23/01/14</w:t>
-      </w:r>
-    </w:p>
-    <w:p>
-      <w:r>
-        <w:t>Agreed with David Gregg to implement a Ring Buffer as the first data structure. I decided to go for a simple design in C to begin with. I implemented it using pthreads and two modes of operation; the first used mutexes in a simple lock and unlock fashion while the second used a spinlock</w:t>
-      </w:r>
-      <w:r>
-        <w:t>. However, the implementation of the spinlock proved tricky due to the low level nature of C and so I decided early on to start using C++, in order to access the higher level intrinsics, since my focus was not on the implementation but rather the testing of these structures.</w:t>
-      </w:r>
-    </w:p>
-    <w:p>
-      <w:hyperlink r:id="rId9" w:history="1">
-        <w:r>
-          <w:rPr>
-            <w:rStyle w:val="Hyperlink"/>
-          </w:rPr>
-          <w:t>http://people.csail.mit.edu/edya/publications/OptimisticFIFOQueue-DISC2004.pdf</w:t>
-        </w:r>
-      </w:hyperlink>
-      <w:r>
-        <w:t xml:space="preserve"> --Gives details on implementing a buffer using CAS.</w:t>
-      </w:r>
-    </w:p>
-    <w:p/>
-    <w:p>
-      <w:r>
-        <w:lastRenderedPageBreak/>
-        <w:t>27/01/14</w:t>
-      </w:r>
-    </w:p>
-    <w:p>
-      <w:r>
-        <w:t>Researched several papers on the topic of concurrent data structures, placed them into the research folder</w:t>
-      </w:r>
-    </w:p>
-    <w:p>
-      <w:r>
-        <w:t>Amended the output of the program to be easier to paste into excel for graph generation</w:t>
-      </w:r>
-    </w:p>
-    <w:p>
-      <w:r>
-        <w:t>Gathered data from stoker for both locked and spinlock modes of ring buffer</w:t>
-      </w:r>
-    </w:p>
-    <w:p>
-      <w:r>
-        <w:t>Need to gather data from my machine, spoon and ducss</w:t>
-      </w:r>
-    </w:p>
-    <w:p/>
-    <w:p>
-      <w:r>
-        <w:t>28/01/14</w:t>
-      </w:r>
-    </w:p>
-    <w:p>
-      <w:r>
-        <w:t>Gathered data from ducss, netsoc and local machine. VPN has only 1 core so no point testing on that. Tested assembly spinlock against C++ version, performance negligible.</w:t>
-      </w:r>
-    </w:p>
-    <w:p>
-      <w:r>
-        <w:t>29/01/14</w:t>
-      </w:r>
-    </w:p>
-    <w:p>
-      <w:r>
-        <w:t>Added in several references to the report</w:t>
-      </w:r>
-    </w:p>
-    <w:p>
-      <w:r>
-        <w:t>30/01/14</w:t>
-      </w:r>
-    </w:p>
-    <w:p>
-      <w:r>
-        <w:t>Added in a CAS lock</w:t>
-      </w:r>
-      <w:r>
-        <w:t xml:space="preserve"> with back off</w:t>
-      </w:r>
-      <w:r>
-        <w:t xml:space="preserve"> to the ring buffer and collected data from all 4 machines</w:t>
-      </w:r>
-    </w:p>
-    <w:p>
-      <w:r>
-        <w:t>02/02/14</w:t>
-      </w:r>
-    </w:p>
-    <w:p>
-      <w:r>
-        <w:t>Added a TAS and ticket lock to all 4 architectures and collected data</w:t>
-      </w:r>
-    </w:p>
-    <w:p>
-      <w:r>
-        <w:t>03/02/14</w:t>
-      </w:r>
-    </w:p>
-    <w:p>
-      <w:r>
-        <w:t>Got perf + nice working. Came to the conclusion that a graph should be done for each size and mode of operation possible. In addition, started work on a linked list.</w:t>
-      </w:r>
-    </w:p>
-    <w:p>
-      <w:r>
-        <w:t>06/02/14</w:t>
-      </w:r>
-    </w:p>
-    <w:p>
-      <w:r>
-        <w:t>Added to the ring buffer section of the report, gathered data on the CAS lock with no back off.</w:t>
-      </w:r>
-    </w:p>
-    <w:p>
-      <w:r>
-        <w:t>11/02/14</w:t>
-      </w:r>
-    </w:p>
-    <w:p>
-      <w:r>
-        <w:t xml:space="preserve">Implemented an assembly version of the ticket lock to the ring buffer to compare against the c++ ticket lock. The difference was negligible. </w:t>
-      </w:r>
-    </w:p>
-    <w:p>
-      <w:r>
-        <w:t>Started gathering data from stoker using perf</w:t>
-      </w:r>
-    </w:p>
-    <w:p>
-      <w:r>
-        <w:t>Started gathering data from cube, perf not installed not, have requested</w:t>
-      </w:r>
-    </w:p>
-    <w:p>
-      <w:r>
-        <w:t>12/02/14</w:t>
-      </w:r>
-    </w:p>
-    <w:p>
-      <w:pPr>
-        <w:spacing w:after="120" w:line="240" w:lineRule="auto"/>
-        <w:rPr>
-          <w:rFonts w:eastAsia="Times New Roman" w:cs="Helvetica"/>
-          <w:bCs/>
-          <w:color w:val="213F4D"/>
-          <w:lang w:eastAsia="en-IE"/>
-        </w:rPr>
-      </w:pPr>
-      <w:r>
-        <w:rPr>
-          <w:rFonts w:eastAsia="Times New Roman" w:cs="Helvetica"/>
-          <w:bCs/>
-          <w:color w:val="213F4D"/>
-          <w:lang w:eastAsia="en-IE"/>
-        </w:rPr>
-        <w:t>Gathered data on the ring buffer from cube using perf. In addition I …</w:t>
-      </w:r>
-    </w:p>
-    <w:p>
-      <w:pPr>
-        <w:tabs>
-          <w:tab w:val="left" w:pos="916"/>
-          <w:tab w:val="left" w:pos="1832"/>
-          <w:tab w:val="left" w:pos="2748"/>
-          <w:tab w:val="left" w:pos="3664"/>
-          <w:tab w:val="left" w:pos="4580"/>
-          <w:tab w:val="left" w:pos="5496"/>
-          <w:tab w:val="left" w:pos="6412"/>
-          <w:tab w:val="left" w:pos="7328"/>
-          <w:tab w:val="left" w:pos="8244"/>
-          <w:tab w:val="left" w:pos="9160"/>
-          <w:tab w:val="left" w:pos="10076"/>
-          <w:tab w:val="left" w:pos="10992"/>
-          <w:tab w:val="left" w:pos="11908"/>
-          <w:tab w:val="left" w:pos="12824"/>
-          <w:tab w:val="left" w:pos="13740"/>
-          <w:tab w:val="left" w:pos="14656"/>
-        </w:tabs>
-        <w:spacing w:before="150" w:after="150" w:line="273" w:lineRule="atLeast"/>
-        <w:rPr>
-          <w:rFonts w:eastAsia="Times New Roman" w:cs="Courier New"/>
-          <w:color w:val="596063"/>
-          <w:lang w:eastAsia="en-IE"/>
-        </w:rPr>
-      </w:pPr>
-      <w:r>
-        <w:rPr>
-          <w:rFonts w:eastAsia="Times New Roman" w:cs="Courier New"/>
-          <w:color w:val="596063"/>
-          <w:lang w:eastAsia="en-IE"/>
-        </w:rPr>
-        <w:t>…implemented a spsc lockless ring buffer and gathered data on it from stoker, cube and my local machine both normally and with perf</w:t>
-      </w:r>
-    </w:p>
-    <w:p>
-      <w:r>
-        <w:lastRenderedPageBreak/>
-        <w:t>13/02/14</w:t>
-      </w:r>
-    </w:p>
-    <w:p>
-      <w:pPr>
-        <w:pStyle w:val="commit-title"/>
-        <w:spacing w:before="0" w:beforeAutospacing="0" w:after="120" w:afterAutospacing="0"/>
-        <w:rPr>
-          <w:rFonts w:asciiTheme="minorHAnsi" w:hAnsiTheme="minorHAnsi" w:cs="Helvetica"/>
-          <w:bCs/>
-          <w:color w:val="213F4D"/>
-          <w:sz w:val="22"/>
-          <w:szCs w:val="22"/>
-        </w:rPr>
-      </w:pPr>
-      <w:r>
-        <w:rPr>
-          <w:rFonts w:asciiTheme="minorHAnsi" w:hAnsiTheme="minorHAnsi" w:cs="Helvetica"/>
-          <w:bCs/>
-          <w:color w:val="213F4D"/>
-          <w:sz w:val="22"/>
-          <w:szCs w:val="22"/>
-        </w:rPr>
-        <w:t>Finished off the locked version of the linked list and messed around …</w:t>
-      </w:r>
-    </w:p>
-    <w:p>
-      <w:pPr>
-        <w:pStyle w:val="HTMLPreformatted"/>
-        <w:spacing w:before="150" w:after="150" w:line="273" w:lineRule="atLeast"/>
-        <w:rPr>
-          <w:rFonts w:asciiTheme="minorHAnsi" w:hAnsiTheme="minorHAnsi"/>
-          <w:color w:val="596063"/>
-          <w:sz w:val="22"/>
-          <w:szCs w:val="22"/>
-        </w:rPr>
-      </w:pPr>
-      <w:r>
-        <w:rPr>
-          <w:rFonts w:asciiTheme="minorHAnsi" w:hAnsiTheme="minorHAnsi"/>
-          <w:color w:val="596063"/>
-          <w:sz w:val="22"/>
-          <w:szCs w:val="22"/>
-        </w:rPr>
-        <w:t>…was CAS in test.cpp</w:t>
-      </w:r>
-    </w:p>
-    <w:p>
-      <w:pPr>
-        <w:pStyle w:val="HTMLPreformatted"/>
-        <w:spacing w:before="150" w:after="150" w:line="273" w:lineRule="atLeast"/>
-        <w:rPr>
-          <w:rFonts w:asciiTheme="minorHAnsi" w:hAnsiTheme="minorHAnsi"/>
-          <w:color w:val="596063"/>
-          <w:sz w:val="22"/>
-          <w:szCs w:val="22"/>
-        </w:rPr>
-      </w:pPr>
-      <w:r>
-        <w:rPr>
-          <w:rFonts w:asciiTheme="minorHAnsi" w:hAnsiTheme="minorHAnsi"/>
-          <w:color w:val="596063"/>
-          <w:sz w:val="22"/>
-          <w:szCs w:val="22"/>
-        </w:rPr>
-        <w:t>17/02/14</w:t>
-      </w:r>
-    </w:p>
-    <w:p>
-      <w:pPr>
-        <w:spacing w:after="120" w:line="240" w:lineRule="auto"/>
-        <w:rPr>
-          <w:rFonts w:eastAsia="Times New Roman" w:cs="Helvetica"/>
-          <w:bCs/>
-          <w:color w:val="213F4D"/>
-          <w:lang w:eastAsia="en-IE"/>
-        </w:rPr>
-      </w:pPr>
-      <w:r>
-        <w:rPr>
-          <w:rFonts w:eastAsia="Times New Roman" w:cs="Helvetica"/>
-          <w:bCs/>
-          <w:color w:val="213F4D"/>
-          <w:lang w:eastAsia="en-IE"/>
-        </w:rPr>
-        <w:t>Added modes of operation TAS with pause and TTAS with no pause for ri…</w:t>
-      </w:r>
-    </w:p>
-    <w:p>
-      <w:pPr>
-        <w:tabs>
-          <w:tab w:val="left" w:pos="916"/>
-          <w:tab w:val="left" w:pos="1832"/>
-          <w:tab w:val="left" w:pos="2748"/>
-          <w:tab w:val="left" w:pos="3664"/>
-          <w:tab w:val="left" w:pos="4580"/>
-          <w:tab w:val="left" w:pos="5496"/>
-          <w:tab w:val="left" w:pos="6412"/>
-          <w:tab w:val="left" w:pos="7328"/>
-          <w:tab w:val="left" w:pos="8244"/>
-          <w:tab w:val="left" w:pos="9160"/>
-          <w:tab w:val="left" w:pos="10076"/>
-          <w:tab w:val="left" w:pos="10992"/>
-          <w:tab w:val="left" w:pos="11908"/>
-          <w:tab w:val="left" w:pos="12824"/>
-          <w:tab w:val="left" w:pos="13740"/>
-          <w:tab w:val="left" w:pos="14656"/>
-        </w:tabs>
-        <w:spacing w:before="150" w:after="150" w:line="273" w:lineRule="atLeast"/>
-        <w:rPr>
-          <w:rFonts w:eastAsia="Times New Roman" w:cs="Courier New"/>
-          <w:color w:val="596063"/>
-          <w:lang w:eastAsia="en-IE"/>
-        </w:rPr>
-      </w:pPr>
-      <w:r>
-        <w:rPr>
-          <w:rFonts w:eastAsia="Times New Roman" w:cs="Courier New"/>
-          <w:color w:val="596063"/>
-          <w:lang w:eastAsia="en-IE"/>
-        </w:rPr>
-        <w:t>…ng buffer, collected data on stoker,local and cube</w:t>
-      </w:r>
-    </w:p>
-    <w:p>
-      <w:pPr>
-        <w:pStyle w:val="HTMLPreformatted"/>
-        <w:spacing w:before="150" w:after="150" w:line="273" w:lineRule="atLeast"/>
-        <w:rPr>
-          <w:rFonts w:asciiTheme="minorHAnsi" w:hAnsiTheme="minorHAnsi"/>
-          <w:color w:val="596063"/>
-          <w:sz w:val="22"/>
-          <w:szCs w:val="22"/>
-        </w:rPr>
-      </w:pPr>
-      <w:r>
-        <w:rPr>
-          <w:rFonts w:asciiTheme="minorHAnsi" w:hAnsiTheme="minorHAnsi"/>
-          <w:color w:val="596063"/>
-          <w:sz w:val="22"/>
-          <w:szCs w:val="22"/>
-        </w:rPr>
-        <w:t>18/02/14</w:t>
-      </w:r>
-    </w:p>
-    <w:p>
-      <w:pPr>
-        <w:pStyle w:val="commit-title"/>
-        <w:spacing w:before="15" w:beforeAutospacing="0" w:after="15" w:afterAutospacing="0"/>
-        <w:rPr>
-          <w:rFonts w:asciiTheme="minorHAnsi" w:hAnsiTheme="minorHAnsi" w:cs="Helvetica"/>
-          <w:bCs/>
-          <w:color w:val="333333"/>
-          <w:sz w:val="22"/>
-          <w:szCs w:val="22"/>
-        </w:rPr>
-      </w:pPr>
-      <w:hyperlink r:id="rId10" w:tooltip="Finished locked linked list, add modes of operation and gathered data fr...&#10;&#10;...om stoker, local and cube. Added CASLOCKND which is a CAS lock but with no delay. In addition, I ran tests to determine if locked performance differed with different key ranges. In" w:history="1">
-        <w:r>
-          <w:rPr>
-            <w:rStyle w:val="Hyperlink"/>
-            <w:rFonts w:asciiTheme="minorHAnsi" w:hAnsiTheme="minorHAnsi" w:cs="Helvetica"/>
-            <w:bCs/>
-            <w:color w:val="333333"/>
-            <w:sz w:val="22"/>
-            <w:szCs w:val="22"/>
-            <w:u w:val="none"/>
-          </w:rPr>
-          <w:t>Finished locked linked list, add modes of operation and gathered data…</w:t>
-        </w:r>
-      </w:hyperlink>
-      <w:r>
-        <w:rPr>
-          <w:rStyle w:val="apple-converted-space"/>
-          <w:rFonts w:asciiTheme="minorHAnsi" w:hAnsiTheme="minorHAnsi" w:cs="Helvetica"/>
-          <w:bCs/>
-          <w:color w:val="333333"/>
-          <w:sz w:val="22"/>
-          <w:szCs w:val="22"/>
-        </w:rPr>
-        <w:t> </w:t>
-      </w:r>
-      <w:hyperlink r:id="rId11" w:history="1">
-        <w:r>
-          <w:rPr>
-            <w:rStyle w:val="Hyperlink"/>
-            <w:rFonts w:asciiTheme="minorHAnsi" w:hAnsiTheme="minorHAnsi" w:cs="Helvetica"/>
-            <w:bCs/>
-            <w:color w:val="333333"/>
-            <w:sz w:val="22"/>
-            <w:szCs w:val="22"/>
-            <w:u w:val="none"/>
-            <w:shd w:val="clear" w:color="auto" w:fill="DDDDDD"/>
-          </w:rPr>
-          <w:t>…</w:t>
-        </w:r>
-      </w:hyperlink>
-    </w:p>
-    <w:p>
-      <w:pPr>
-        <w:pStyle w:val="HTMLPreformatted"/>
-        <w:pBdr>
-          <w:left w:val="single" w:sz="6" w:space="6" w:color="E5E5E5"/>
-        </w:pBdr>
-        <w:spacing w:before="75" w:after="150" w:line="273" w:lineRule="atLeast"/>
-        <w:rPr>
-          <w:rFonts w:asciiTheme="minorHAnsi" w:hAnsiTheme="minorHAnsi"/>
-          <w:color w:val="596063"/>
-          <w:sz w:val="22"/>
-          <w:szCs w:val="22"/>
-        </w:rPr>
-      </w:pPr>
-      <w:r>
-        <w:rPr>
-          <w:rFonts w:asciiTheme="minorHAnsi" w:hAnsiTheme="minorHAnsi"/>
-          <w:color w:val="596063"/>
-          <w:sz w:val="22"/>
-          <w:szCs w:val="22"/>
-        </w:rPr>
-        <w:t>… from stoker, local and cube. Added CASLOCKND which is a CAS lock but with no delay. In addition, I ran tests to determine if locked performance differed with different key ranges. In most cases it does not, though with a very small key range such as 10, progress slows drastically.</w:t>
-      </w:r>
-    </w:p>
-    <w:p>
-      <w:pPr>
-        <w:pStyle w:val="HTMLPreformatted"/>
-        <w:spacing w:before="150" w:after="150" w:line="273" w:lineRule="atLeast"/>
-        <w:rPr>
-          <w:rFonts w:ascii="Courier" w:hAnsi="Courier"/>
-          <w:color w:val="596063"/>
-          <w:sz w:val="21"/>
-          <w:szCs w:val="21"/>
-        </w:rPr>
-      </w:pPr>
-    </w:p>
-    <w:p>
-      <w:r>
-        <w:t>19/02/14</w:t>
-      </w:r>
-    </w:p>
-    <w:p>
-      <w:r>
-        <w:t>Added code for a lockless linked list using compare and swap and gathered data for three key ranges, 100, 100000 and 100000000 from stoker, cube and local.</w:t>
-      </w:r>
-      <w:bookmarkStart w:id="0" w:name="_GoBack"/>
-      <w:bookmarkEnd w:id="0"/>
-    </w:p>
     <w:sectPr>
+      <w:footerReference w:type="default" r:id="rId13"/>
       <w:pgSz w:w="11906" w:h="16838"/>
       <w:pgMar w:top="1440" w:right="1440" w:bottom="1440" w:left="1440" w:header="708" w:footer="708" w:gutter="0"/>
       <w:cols w:space="708"/>
@@ -1343,6 +1657,109 @@
     </w:sectPr>
   </w:body>
 </w:document>
+</file>
+
+<file path=word/endnotes.xml><?xml version="1.0" encoding="utf-8"?>
+<w:endnotes xmlns:wpc="http://schemas.microsoft.com/office/word/2010/wordprocessingCanvas" xmlns:mc="http://schemas.openxmlformats.org/markup-compatibility/2006" xmlns:o="urn:schemas-microsoft-com:office:office" xmlns:r="http://schemas.openxmlformats.org/officeDocument/2006/relationships" xmlns:m="http://schemas.openxmlformats.org/officeDocument/2006/math" xmlns:v="urn:schemas-microsoft-com:vml" xmlns:wp14="http://schemas.microsoft.com/office/word/2010/wordprocessingDrawing" xmlns:wp="http://schemas.openxmlformats.org/drawingml/2006/wordprocessingDrawing" xmlns:w10="urn:schemas-microsoft-com:office:word" xmlns:w="http://schemas.openxmlformats.org/wordprocessingml/2006/main" xmlns:w14="http://schemas.microsoft.com/office/word/2010/wordml" xmlns:wpg="http://schemas.microsoft.com/office/word/2010/wordprocessingGroup" xmlns:wpi="http://schemas.microsoft.com/office/word/2010/wordprocessingInk" xmlns:wne="http://schemas.microsoft.com/office/word/2006/wordml" xmlns:wps="http://schemas.microsoft.com/office/word/2010/wordprocessingShape" mc:Ignorable="w14 wp14">
+  <w:endnote w:type="separator" w:id="-1">
+    <w:p>
+      <w:pPr>
+        <w:spacing w:after="0" w:line="240" w:lineRule="auto"/>
+      </w:pPr>
+      <w:r>
+        <w:separator/>
+      </w:r>
+    </w:p>
+  </w:endnote>
+  <w:endnote w:type="continuationSeparator" w:id="0">
+    <w:p>
+      <w:pPr>
+        <w:spacing w:after="0" w:line="240" w:lineRule="auto"/>
+      </w:pPr>
+      <w:r>
+        <w:continuationSeparator/>
+      </w:r>
+    </w:p>
+  </w:endnote>
+</w:endnotes>
+</file>
+
+<file path=word/footer1.xml><?xml version="1.0" encoding="utf-8"?>
+<w:ftr xmlns:wpc="http://schemas.microsoft.com/office/word/2010/wordprocessingCanvas" xmlns:mc="http://schemas.openxmlformats.org/markup-compatibility/2006" xmlns:o="urn:schemas-microsoft-com:office:office" xmlns:r="http://schemas.openxmlformats.org/officeDocument/2006/relationships" xmlns:m="http://schemas.openxmlformats.org/officeDocument/2006/math" xmlns:v="urn:schemas-microsoft-com:vml" xmlns:wp14="http://schemas.microsoft.com/office/word/2010/wordprocessingDrawing" xmlns:wp="http://schemas.openxmlformats.org/drawingml/2006/wordprocessingDrawing" xmlns:w10="urn:schemas-microsoft-com:office:word" xmlns:w="http://schemas.openxmlformats.org/wordprocessingml/2006/main" xmlns:w14="http://schemas.microsoft.com/office/word/2010/wordml" xmlns:wpg="http://schemas.microsoft.com/office/word/2010/wordprocessingGroup" xmlns:wpi="http://schemas.microsoft.com/office/word/2010/wordprocessingInk" xmlns:wne="http://schemas.microsoft.com/office/word/2006/wordml" xmlns:wps="http://schemas.microsoft.com/office/word/2010/wordprocessingShape" mc:Ignorable="w14 wp14">
+  <w:sdt>
+    <w:sdtPr>
+      <w:id w:val="-1366665187"/>
+      <w:docPartObj>
+        <w:docPartGallery w:val="Page Numbers (Bottom of Page)"/>
+        <w:docPartUnique/>
+      </w:docPartObj>
+    </w:sdtPr>
+    <w:sdtEndPr>
+      <w:rPr>
+        <w:noProof/>
+      </w:rPr>
+    </w:sdtEndPr>
+    <w:sdtContent>
+      <w:p>
+        <w:pPr>
+          <w:pStyle w:val="Footer"/>
+          <w:jc w:val="center"/>
+        </w:pPr>
+        <w:r>
+          <w:fldChar w:fldCharType="begin"/>
+        </w:r>
+        <w:r>
+          <w:instrText xml:space="preserve"> PAGE   \* MERGEFORMAT </w:instrText>
+        </w:r>
+        <w:r>
+          <w:fldChar w:fldCharType="separate"/>
+        </w:r>
+        <w:r>
+          <w:rPr>
+            <w:noProof/>
+          </w:rPr>
+          <w:t>2</w:t>
+        </w:r>
+        <w:r>
+          <w:rPr>
+            <w:noProof/>
+          </w:rPr>
+          <w:fldChar w:fldCharType="end"/>
+        </w:r>
+      </w:p>
+    </w:sdtContent>
+  </w:sdt>
+  <w:p>
+    <w:pPr>
+      <w:pStyle w:val="Footer"/>
+    </w:pPr>
+  </w:p>
+</w:ftr>
+</file>
+
+<file path=word/footnotes.xml><?xml version="1.0" encoding="utf-8"?>
+<w:footnotes xmlns:wpc="http://schemas.microsoft.com/office/word/2010/wordprocessingCanvas" xmlns:mc="http://schemas.openxmlformats.org/markup-compatibility/2006" xmlns:o="urn:schemas-microsoft-com:office:office" xmlns:r="http://schemas.openxmlformats.org/officeDocument/2006/relationships" xmlns:m="http://schemas.openxmlformats.org/officeDocument/2006/math" xmlns:v="urn:schemas-microsoft-com:vml" xmlns:wp14="http://schemas.microsoft.com/office/word/2010/wordprocessingDrawing" xmlns:wp="http://schemas.openxmlformats.org/drawingml/2006/wordprocessingDrawing" xmlns:w10="urn:schemas-microsoft-com:office:word" xmlns:w="http://schemas.openxmlformats.org/wordprocessingml/2006/main" xmlns:w14="http://schemas.microsoft.com/office/word/2010/wordml" xmlns:wpg="http://schemas.microsoft.com/office/word/2010/wordprocessingGroup" xmlns:wpi="http://schemas.microsoft.com/office/word/2010/wordprocessingInk" xmlns:wne="http://schemas.microsoft.com/office/word/2006/wordml" xmlns:wps="http://schemas.microsoft.com/office/word/2010/wordprocessingShape" mc:Ignorable="w14 wp14">
+  <w:footnote w:type="separator" w:id="-1">
+    <w:p>
+      <w:pPr>
+        <w:spacing w:after="0" w:line="240" w:lineRule="auto"/>
+      </w:pPr>
+      <w:r>
+        <w:separator/>
+      </w:r>
+    </w:p>
+  </w:footnote>
+  <w:footnote w:type="continuationSeparator" w:id="0">
+    <w:p>
+      <w:pPr>
+        <w:spacing w:after="0" w:line="240" w:lineRule="auto"/>
+      </w:pPr>
+      <w:r>
+        <w:continuationSeparator/>
+      </w:r>
+    </w:p>
+  </w:footnote>
+</w:footnotes>
 </file>
 
 <file path=word/styles.xml><?xml version="1.0" encoding="utf-8"?>
@@ -1505,6 +1922,29 @@
     <w:name w:val="Normal"/>
     <w:qFormat/>
   </w:style>
+  <w:style w:type="paragraph" w:styleId="Heading1">
+    <w:name w:val="heading 1"/>
+    <w:basedOn w:val="Normal"/>
+    <w:next w:val="Normal"/>
+    <w:link w:val="Heading1Char"/>
+    <w:uiPriority w:val="9"/>
+    <w:qFormat/>
+    <w:rsid w:val="001C6A10"/>
+    <w:pPr>
+      <w:keepNext/>
+      <w:keepLines/>
+      <w:spacing w:before="480" w:after="0"/>
+      <w:outlineLvl w:val="0"/>
+    </w:pPr>
+    <w:rPr>
+      <w:rFonts w:asciiTheme="majorHAnsi" w:eastAsiaTheme="majorEastAsia" w:hAnsiTheme="majorHAnsi" w:cstheme="majorBidi"/>
+      <w:b/>
+      <w:bCs/>
+      <w:color w:val="365F91" w:themeColor="accent1" w:themeShade="BF"/>
+      <w:sz w:val="28"/>
+      <w:szCs w:val="28"/>
+    </w:rPr>
+  </w:style>
   <w:style w:type="character" w:default="1" w:styleId="DefaultParagraphFont">
     <w:name w:val="Default Paragraph Font"/>
     <w:uiPriority w:val="1"/>
@@ -1616,6 +2056,123 @@
     <w:name w:val="hidden-text-expander"/>
     <w:basedOn w:val="DefaultParagraphFont"/>
     <w:rsid w:val="000B68A9"/>
+  </w:style>
+  <w:style w:type="paragraph" w:styleId="Header">
+    <w:name w:val="header"/>
+    <w:basedOn w:val="Normal"/>
+    <w:link w:val="HeaderChar"/>
+    <w:uiPriority w:val="99"/>
+    <w:unhideWhenUsed/>
+    <w:rsid w:val="001C6A10"/>
+    <w:pPr>
+      <w:tabs>
+        <w:tab w:val="center" w:pos="4513"/>
+        <w:tab w:val="right" w:pos="9026"/>
+      </w:tabs>
+      <w:spacing w:after="0" w:line="240" w:lineRule="auto"/>
+    </w:pPr>
+  </w:style>
+  <w:style w:type="character" w:customStyle="1" w:styleId="HeaderChar">
+    <w:name w:val="Header Char"/>
+    <w:basedOn w:val="DefaultParagraphFont"/>
+    <w:link w:val="Header"/>
+    <w:uiPriority w:val="99"/>
+    <w:rsid w:val="001C6A10"/>
+  </w:style>
+  <w:style w:type="paragraph" w:styleId="Footer">
+    <w:name w:val="footer"/>
+    <w:basedOn w:val="Normal"/>
+    <w:link w:val="FooterChar"/>
+    <w:uiPriority w:val="99"/>
+    <w:unhideWhenUsed/>
+    <w:rsid w:val="001C6A10"/>
+    <w:pPr>
+      <w:tabs>
+        <w:tab w:val="center" w:pos="4513"/>
+        <w:tab w:val="right" w:pos="9026"/>
+      </w:tabs>
+      <w:spacing w:after="0" w:line="240" w:lineRule="auto"/>
+    </w:pPr>
+  </w:style>
+  <w:style w:type="character" w:customStyle="1" w:styleId="FooterChar">
+    <w:name w:val="Footer Char"/>
+    <w:basedOn w:val="DefaultParagraphFont"/>
+    <w:link w:val="Footer"/>
+    <w:uiPriority w:val="99"/>
+    <w:rsid w:val="001C6A10"/>
+  </w:style>
+  <w:style w:type="character" w:customStyle="1" w:styleId="Heading1Char">
+    <w:name w:val="Heading 1 Char"/>
+    <w:basedOn w:val="DefaultParagraphFont"/>
+    <w:link w:val="Heading1"/>
+    <w:uiPriority w:val="9"/>
+    <w:rsid w:val="001C6A10"/>
+    <w:rPr>
+      <w:rFonts w:asciiTheme="majorHAnsi" w:eastAsiaTheme="majorEastAsia" w:hAnsiTheme="majorHAnsi" w:cstheme="majorBidi"/>
+      <w:b/>
+      <w:bCs/>
+      <w:color w:val="365F91" w:themeColor="accent1" w:themeShade="BF"/>
+      <w:sz w:val="28"/>
+      <w:szCs w:val="28"/>
+    </w:rPr>
+  </w:style>
+  <w:style w:type="paragraph" w:styleId="TOCHeading">
+    <w:name w:val="TOC Heading"/>
+    <w:basedOn w:val="Heading1"/>
+    <w:next w:val="Normal"/>
+    <w:uiPriority w:val="39"/>
+    <w:semiHidden/>
+    <w:unhideWhenUsed/>
+    <w:qFormat/>
+    <w:rsid w:val="001C6A10"/>
+    <w:pPr>
+      <w:outlineLvl w:val="9"/>
+    </w:pPr>
+    <w:rPr>
+      <w:lang w:val="en-US" w:eastAsia="ja-JP"/>
+    </w:rPr>
+  </w:style>
+  <w:style w:type="paragraph" w:styleId="TOC1">
+    <w:name w:val="toc 1"/>
+    <w:basedOn w:val="Normal"/>
+    <w:next w:val="Normal"/>
+    <w:autoRedefine/>
+    <w:uiPriority w:val="39"/>
+    <w:unhideWhenUsed/>
+    <w:rsid w:val="001C6A10"/>
+    <w:pPr>
+      <w:spacing w:after="100"/>
+    </w:pPr>
+  </w:style>
+  <w:style w:type="paragraph" w:styleId="BalloonText">
+    <w:name w:val="Balloon Text"/>
+    <w:basedOn w:val="Normal"/>
+    <w:link w:val="BalloonTextChar"/>
+    <w:uiPriority w:val="99"/>
+    <w:semiHidden/>
+    <w:unhideWhenUsed/>
+    <w:rsid w:val="001C6A10"/>
+    <w:pPr>
+      <w:spacing w:after="0" w:line="240" w:lineRule="auto"/>
+    </w:pPr>
+    <w:rPr>
+      <w:rFonts w:ascii="Tahoma" w:hAnsi="Tahoma" w:cs="Tahoma"/>
+      <w:sz w:val="16"/>
+      <w:szCs w:val="16"/>
+    </w:rPr>
+  </w:style>
+  <w:style w:type="character" w:customStyle="1" w:styleId="BalloonTextChar">
+    <w:name w:val="Balloon Text Char"/>
+    <w:basedOn w:val="DefaultParagraphFont"/>
+    <w:link w:val="BalloonText"/>
+    <w:uiPriority w:val="99"/>
+    <w:semiHidden/>
+    <w:rsid w:val="001C6A10"/>
+    <w:rPr>
+      <w:rFonts w:ascii="Tahoma" w:hAnsi="Tahoma" w:cs="Tahoma"/>
+      <w:sz w:val="16"/>
+      <w:szCs w:val="16"/>
+    </w:rPr>
   </w:style>
 </w:styles>
 </file>
@@ -1780,6 +2337,29 @@
     <w:name w:val="Normal"/>
     <w:qFormat/>
   </w:style>
+  <w:style w:type="paragraph" w:styleId="Heading1">
+    <w:name w:val="heading 1"/>
+    <w:basedOn w:val="Normal"/>
+    <w:next w:val="Normal"/>
+    <w:link w:val="Heading1Char"/>
+    <w:uiPriority w:val="9"/>
+    <w:qFormat/>
+    <w:rsid w:val="001C6A10"/>
+    <w:pPr>
+      <w:keepNext/>
+      <w:keepLines/>
+      <w:spacing w:before="480" w:after="0"/>
+      <w:outlineLvl w:val="0"/>
+    </w:pPr>
+    <w:rPr>
+      <w:rFonts w:asciiTheme="majorHAnsi" w:eastAsiaTheme="majorEastAsia" w:hAnsiTheme="majorHAnsi" w:cstheme="majorBidi"/>
+      <w:b/>
+      <w:bCs/>
+      <w:color w:val="365F91" w:themeColor="accent1" w:themeShade="BF"/>
+      <w:sz w:val="28"/>
+      <w:szCs w:val="28"/>
+    </w:rPr>
+  </w:style>
   <w:style w:type="character" w:default="1" w:styleId="DefaultParagraphFont">
     <w:name w:val="Default Paragraph Font"/>
     <w:uiPriority w:val="1"/>
@@ -1891,6 +2471,123 @@
     <w:name w:val="hidden-text-expander"/>
     <w:basedOn w:val="DefaultParagraphFont"/>
     <w:rsid w:val="000B68A9"/>
+  </w:style>
+  <w:style w:type="paragraph" w:styleId="Header">
+    <w:name w:val="header"/>
+    <w:basedOn w:val="Normal"/>
+    <w:link w:val="HeaderChar"/>
+    <w:uiPriority w:val="99"/>
+    <w:unhideWhenUsed/>
+    <w:rsid w:val="001C6A10"/>
+    <w:pPr>
+      <w:tabs>
+        <w:tab w:val="center" w:pos="4513"/>
+        <w:tab w:val="right" w:pos="9026"/>
+      </w:tabs>
+      <w:spacing w:after="0" w:line="240" w:lineRule="auto"/>
+    </w:pPr>
+  </w:style>
+  <w:style w:type="character" w:customStyle="1" w:styleId="HeaderChar">
+    <w:name w:val="Header Char"/>
+    <w:basedOn w:val="DefaultParagraphFont"/>
+    <w:link w:val="Header"/>
+    <w:uiPriority w:val="99"/>
+    <w:rsid w:val="001C6A10"/>
+  </w:style>
+  <w:style w:type="paragraph" w:styleId="Footer">
+    <w:name w:val="footer"/>
+    <w:basedOn w:val="Normal"/>
+    <w:link w:val="FooterChar"/>
+    <w:uiPriority w:val="99"/>
+    <w:unhideWhenUsed/>
+    <w:rsid w:val="001C6A10"/>
+    <w:pPr>
+      <w:tabs>
+        <w:tab w:val="center" w:pos="4513"/>
+        <w:tab w:val="right" w:pos="9026"/>
+      </w:tabs>
+      <w:spacing w:after="0" w:line="240" w:lineRule="auto"/>
+    </w:pPr>
+  </w:style>
+  <w:style w:type="character" w:customStyle="1" w:styleId="FooterChar">
+    <w:name w:val="Footer Char"/>
+    <w:basedOn w:val="DefaultParagraphFont"/>
+    <w:link w:val="Footer"/>
+    <w:uiPriority w:val="99"/>
+    <w:rsid w:val="001C6A10"/>
+  </w:style>
+  <w:style w:type="character" w:customStyle="1" w:styleId="Heading1Char">
+    <w:name w:val="Heading 1 Char"/>
+    <w:basedOn w:val="DefaultParagraphFont"/>
+    <w:link w:val="Heading1"/>
+    <w:uiPriority w:val="9"/>
+    <w:rsid w:val="001C6A10"/>
+    <w:rPr>
+      <w:rFonts w:asciiTheme="majorHAnsi" w:eastAsiaTheme="majorEastAsia" w:hAnsiTheme="majorHAnsi" w:cstheme="majorBidi"/>
+      <w:b/>
+      <w:bCs/>
+      <w:color w:val="365F91" w:themeColor="accent1" w:themeShade="BF"/>
+      <w:sz w:val="28"/>
+      <w:szCs w:val="28"/>
+    </w:rPr>
+  </w:style>
+  <w:style w:type="paragraph" w:styleId="TOCHeading">
+    <w:name w:val="TOC Heading"/>
+    <w:basedOn w:val="Heading1"/>
+    <w:next w:val="Normal"/>
+    <w:uiPriority w:val="39"/>
+    <w:semiHidden/>
+    <w:unhideWhenUsed/>
+    <w:qFormat/>
+    <w:rsid w:val="001C6A10"/>
+    <w:pPr>
+      <w:outlineLvl w:val="9"/>
+    </w:pPr>
+    <w:rPr>
+      <w:lang w:val="en-US" w:eastAsia="ja-JP"/>
+    </w:rPr>
+  </w:style>
+  <w:style w:type="paragraph" w:styleId="TOC1">
+    <w:name w:val="toc 1"/>
+    <w:basedOn w:val="Normal"/>
+    <w:next w:val="Normal"/>
+    <w:autoRedefine/>
+    <w:uiPriority w:val="39"/>
+    <w:unhideWhenUsed/>
+    <w:rsid w:val="001C6A10"/>
+    <w:pPr>
+      <w:spacing w:after="100"/>
+    </w:pPr>
+  </w:style>
+  <w:style w:type="paragraph" w:styleId="BalloonText">
+    <w:name w:val="Balloon Text"/>
+    <w:basedOn w:val="Normal"/>
+    <w:link w:val="BalloonTextChar"/>
+    <w:uiPriority w:val="99"/>
+    <w:semiHidden/>
+    <w:unhideWhenUsed/>
+    <w:rsid w:val="001C6A10"/>
+    <w:pPr>
+      <w:spacing w:after="0" w:line="240" w:lineRule="auto"/>
+    </w:pPr>
+    <w:rPr>
+      <w:rFonts w:ascii="Tahoma" w:hAnsi="Tahoma" w:cs="Tahoma"/>
+      <w:sz w:val="16"/>
+      <w:szCs w:val="16"/>
+    </w:rPr>
+  </w:style>
+  <w:style w:type="character" w:customStyle="1" w:styleId="BalloonTextChar">
+    <w:name w:val="Balloon Text Char"/>
+    <w:basedOn w:val="DefaultParagraphFont"/>
+    <w:link w:val="BalloonText"/>
+    <w:uiPriority w:val="99"/>
+    <w:semiHidden/>
+    <w:rsid w:val="001C6A10"/>
+    <w:rPr>
+      <w:rFonts w:ascii="Tahoma" w:hAnsi="Tahoma" w:cs="Tahoma"/>
+      <w:sz w:val="16"/>
+      <w:szCs w:val="16"/>
+    </w:rPr>
   </w:style>
 </w:styles>
 </file>
@@ -2178,4 +2875,16 @@
   <a:objectDefaults/>
   <a:extraClrSchemeLst/>
 </a:theme>
+</file>
+
+<file path=customXml/item1.xml><?xml version="1.0" encoding="utf-8"?>
+<b:Sources xmlns:b="http://schemas.openxmlformats.org/officeDocument/2006/bibliography" xmlns="http://schemas.openxmlformats.org/officeDocument/2006/bibliography" SelectedStyle="\APA.XSL" StyleName="APA"/>
+</file>
+
+<file path=customXml/itemProps1.xml><?xml version="1.0" encoding="utf-8"?>
+<ds:datastoreItem xmlns:ds="http://schemas.openxmlformats.org/officeDocument/2006/customXml" ds:itemID="{935C6590-BB2F-4657-922F-B4974E360358}">
+  <ds:schemaRefs>
+    <ds:schemaRef ds:uri="http://schemas.openxmlformats.org/officeDocument/2006/bibliography"/>
+  </ds:schemaRefs>
+</ds:datastoreItem>
 </file>
</xml_diff>

<commit_message>
Added a resize function to hash lockless and started work on the report again
</commit_message>
<xml_diff>
--- a/Report/Report.docx
+++ b/Report/Report.docx
@@ -64,7 +64,32 @@
         <w:ind w:left="1440"/>
       </w:pPr>
       <w:r>
-        <w:t>I have implemented several concurrent data structures, including a Ring Buffer and Linked list in C++. I have gathered data on the performance of these data structures across several different architectures and have graphed and analysed this data and have come to several conclusions as a result.</w:t>
+        <w:t xml:space="preserve">I have implemented </w:t>
+      </w:r>
+      <w:r>
+        <w:t>three concurrent data structures, a ring buffer</w:t>
+      </w:r>
+      <w:r>
+        <w:t>, linked list and a hash table. Each has one or two variations with regards to how they operate, such as the utilisation and placement of different pointers.</w:t>
+      </w:r>
+    </w:p>
+    <w:p>
+      <w:pPr>
+        <w:ind w:left="1440"/>
+      </w:pPr>
+      <w:r>
+        <w:t>I have implemented them with a mixture of locked and lock free algorithms. Among the locked implementations are a simple pthread mutex, a compare-and-swap lock and a ticket lock. For the lockless implementations I used the C++ 11 atomic library.</w:t>
+      </w:r>
+    </w:p>
+    <w:p>
+      <w:pPr>
+        <w:ind w:left="1440"/>
+      </w:pPr>
+      <w:r>
+        <w:t xml:space="preserve">I have gathered data </w:t>
+      </w:r>
+      <w:r>
+        <w:t>and compared the performance of these three data structures over three different systems with varying thread counts.</w:t>
       </w:r>
     </w:p>
     <w:p>
@@ -128,6 +153,15 @@
     </w:p>
     <w:sdt>
       <w:sdtPr>
+        <w:rPr>
+          <w:rFonts w:asciiTheme="minorHAnsi" w:eastAsiaTheme="minorHAnsi" w:hAnsiTheme="minorHAnsi" w:cstheme="minorBidi"/>
+          <w:b w:val="0"/>
+          <w:bCs w:val="0"/>
+          <w:color w:val="auto"/>
+          <w:sz w:val="22"/>
+          <w:szCs w:val="22"/>
+          <w:lang w:val="en-IE" w:eastAsia="en-US"/>
+        </w:rPr>
         <w:id w:val="-594018629"/>
         <w:docPartObj>
           <w:docPartGallery w:val="Table of Contents"/>
@@ -136,12 +170,7 @@
       </w:sdtPr>
       <w:sdtEndPr>
         <w:rPr>
-          <w:rFonts w:asciiTheme="minorHAnsi" w:eastAsiaTheme="minorHAnsi" w:hAnsiTheme="minorHAnsi" w:cstheme="minorBidi"/>
           <w:noProof/>
-          <w:color w:val="auto"/>
-          <w:sz w:val="22"/>
-          <w:szCs w:val="22"/>
-          <w:lang w:val="en-IE" w:eastAsia="en-US"/>
         </w:rPr>
       </w:sdtEndPr>
       <w:sdtContent>
@@ -604,14 +633,14 @@
         <w:ind w:left="1440"/>
       </w:pPr>
       <w:r>
-        <w:t>I had been introduced to the idea of concurrency in the third year of my degree and it had piqued my interest. The solutions that concurrency provided for such computing problems as the memory and power wall to me seemed quite elegant.  I saw the potential that this technology had and so I took another module based on concurrency in my final year so that I may learn about it in a greater depth.</w:t>
-      </w:r>
-      <w:r>
-        <w:t xml:space="preserve"> This proved useful to my understanding and so when it came to choosing a project for my final year, I decided to combine my new found interest in concurrency with data </w:t>
+        <w:t xml:space="preserve">I had been introduced to the idea of concurrency in the third year of my degree and it had piqued my interest. The solutions that concurrency provided for such </w:t>
       </w:r>
       <w:r>
         <w:lastRenderedPageBreak/>
-        <w:t>structures, something I had always liked since I was introduced to them due to my ability to visualise them in my mind</w:t>
+        <w:t>computing problems as the memory and power wall to me seemed quite elegant.  I saw the potential that this technology had and so I took another module based on concurrency in my final year so that I may learn about it in a greater depth.</w:t>
+      </w:r>
+      <w:r>
+        <w:t xml:space="preserve"> This proved useful to my understanding and so when it came to choosing a project for my final year, I decided to combine my new found interest in concurrency with data structures, something I had always liked since I was introduced to them due to my ability to visualise them in my mind</w:t>
       </w:r>
       <w:r>
         <w:t xml:space="preserve"> and their inherent usefulness in Computer Science.</w:t>
@@ -650,8 +679,6 @@
       <w:r>
         <w:t>Hence, I am hoping to add to what little has been done in this area by performing my tests and analysis.</w:t>
       </w:r>
-      <w:bookmarkStart w:id="2" w:name="_GoBack"/>
-      <w:bookmarkEnd w:id="2"/>
     </w:p>
     <w:p>
       <w:pPr>
@@ -689,14 +716,14 @@
           <w:szCs w:val="28"/>
         </w:rPr>
       </w:pPr>
-      <w:bookmarkStart w:id="3" w:name="_Toc380851618"/>
+      <w:bookmarkStart w:id="2" w:name="_Toc380851618"/>
       <w:r>
         <w:rPr>
           <w:rStyle w:val="Heading1Char"/>
         </w:rPr>
         <w:t>Method</w:t>
       </w:r>
-      <w:bookmarkEnd w:id="3"/>
+      <w:bookmarkEnd w:id="2"/>
       <w:r>
         <w:rPr>
           <w:b/>
@@ -739,16 +766,71 @@
         <w:t>, I</w:t>
       </w:r>
       <w:r>
-        <w:t xml:space="preserve"> need to implement several different data structures, modifying them so that they can be run concurrently. </w:t>
-      </w:r>
-      <w:r>
-        <w:t xml:space="preserve">This involves adding both locked and lockless modes of operation to the data structure. </w:t>
-      </w:r>
-      <w:r>
-        <w:t>Secondly, I need to run these data structures on several different computer architectures and gather data on their performance</w:t>
-      </w:r>
-      <w:r>
-        <w:t xml:space="preserve"> based on the number of iterations per second, number of threads and size of the data structure in question</w:t>
+        <w:t xml:space="preserve"> need to implement </w:t>
+      </w:r>
+      <w:r>
+        <w:t>the three different data structures</w:t>
+      </w:r>
+      <w:r>
+        <w:t xml:space="preserve">, modifying them so that they can be run concurrently. </w:t>
+      </w:r>
+      <w:r>
+        <w:t>This involves adding both locked and lockless modes of operation to the data structure</w:t>
+      </w:r>
+      <w:r>
+        <w:t>s</w:t>
+      </w:r>
+      <w:r>
+        <w:t xml:space="preserve">. </w:t>
+      </w:r>
+    </w:p>
+    <w:p>
+      <w:pPr>
+        <w:ind w:left="1440"/>
+      </w:pPr>
+      <w:r>
+        <w:t xml:space="preserve">Secondly, I need to run these data structures on </w:t>
+      </w:r>
+      <w:r>
+        <w:t>the three computer systems</w:t>
+      </w:r>
+      <w:r>
+        <w:t xml:space="preserve"> and gather data on their performance</w:t>
+      </w:r>
+      <w:r>
+        <w:t>. This data</w:t>
+      </w:r>
+      <w:r>
+        <w:t xml:space="preserve"> </w:t>
+      </w:r>
+      <w:r>
+        <w:t xml:space="preserve">will be </w:t>
+      </w:r>
+      <w:r>
+        <w:t>based on the number of iterations</w:t>
+      </w:r>
+      <w:r>
+        <w:t xml:space="preserve"> performed by each program per second, the number of threads running concurrently</w:t>
+      </w:r>
+      <w:r>
+        <w:t xml:space="preserve"> and size of the data structure in question</w:t>
+      </w:r>
+      <w:r>
+        <w:t xml:space="preserve">. </w:t>
+      </w:r>
+    </w:p>
+    <w:p>
+      <w:pPr>
+        <w:ind w:left="1440"/>
+        <w:rPr>
+          <w:rFonts w:ascii="Verdana" w:hAnsi="Verdana"/>
+          <w:color w:val="000000"/>
+          <w:sz w:val="20"/>
+          <w:szCs w:val="20"/>
+        </w:rPr>
+      </w:pPr>
+      <w:r>
+        <w:t>Finally I need to gather this data together and analyse it for anything of interest. To aid in the collection and analysis of this data as accurately as possible I will be</w:t>
       </w:r>
       <w:r>
         <w:t xml:space="preserve"> using tools like Perf </w:t>
@@ -774,7 +856,196 @@
           <w:sz w:val="20"/>
           <w:szCs w:val="20"/>
         </w:rPr>
+        <w:t xml:space="preserve">. </w:t>
+      </w:r>
+      <w:r>
+        <w:rPr>
+          <w:rFonts w:ascii="Verdana" w:hAnsi="Verdana"/>
+          <w:color w:val="000000"/>
+          <w:sz w:val="20"/>
+          <w:szCs w:val="20"/>
+        </w:rPr>
+        <w:t>Available:</w:t>
+      </w:r>
+      <w:r>
+        <w:rPr>
+          <w:rFonts w:ascii="Verdana" w:hAnsi="Verdana"/>
+          <w:color w:val="000000"/>
+          <w:sz w:val="20"/>
+          <w:szCs w:val="20"/>
+        </w:rPr>
+        <w:t xml:space="preserve"> </w:t>
+      </w:r>
+      <w:hyperlink r:id="rId8" w:history="1">
+        <w:r>
+          <w:rPr>
+            <w:rStyle w:val="Hyperlink"/>
+          </w:rPr>
+          <w:t>https://perf.wiki.kernel.org/index.php/Main_Page</w:t>
+        </w:r>
+      </w:hyperlink>
+      <w:r>
+        <w:rPr>
+          <w:rFonts w:ascii="Verdana" w:hAnsi="Verdana"/>
+          <w:color w:val="000000"/>
+          <w:sz w:val="20"/>
+          <w:szCs w:val="20"/>
+        </w:rPr>
+        <w:t>]</w:t>
+      </w:r>
+      <w:r>
+        <w:rPr>
+          <w:rFonts w:ascii="Verdana" w:hAnsi="Verdana"/>
+          <w:color w:val="000000"/>
+          <w:sz w:val="20"/>
+          <w:szCs w:val="20"/>
+        </w:rPr>
+        <w:t xml:space="preserve"> which can measure hardware counters and record such things as idle CPU cycles, cache misses and page faults</w:t>
+      </w:r>
+      <w:r>
+        <w:rPr>
+          <w:rFonts w:ascii="Verdana" w:hAnsi="Verdana"/>
+          <w:color w:val="000000"/>
+          <w:sz w:val="20"/>
+          <w:szCs w:val="20"/>
+        </w:rPr>
         <w:t>.</w:t>
+      </w:r>
+    </w:p>
+    <w:p>
+      <w:pPr>
+        <w:rPr>
+          <w:b/>
+        </w:rPr>
+      </w:pPr>
+      <w:r>
+        <w:rPr>
+          <w:b/>
+        </w:rPr>
+        <w:tab/>
+        <w:t>How will you do it?</w:t>
+      </w:r>
+    </w:p>
+    <w:p>
+      <w:pPr>
+        <w:ind w:left="1440"/>
+      </w:pPr>
+      <w:r>
+        <w:t xml:space="preserve">After consulting with my supervisor, we agreed to take a modular approach to the project. I would select a data structure, implement it and gather data from it before moving onto the next </w:t>
+      </w:r>
+      <w:r>
+        <w:t>one</w:t>
+      </w:r>
+      <w:r>
+        <w:t>.</w:t>
+      </w:r>
+      <w:r>
+        <w:t xml:space="preserve"> I believed that this approach </w:t>
+      </w:r>
+      <w:r>
+        <w:t xml:space="preserve">would </w:t>
+      </w:r>
+      <w:r>
+        <w:t xml:space="preserve">help prevent </w:t>
+      </w:r>
+      <w:r>
+        <w:lastRenderedPageBreak/>
+        <w:t>confusion regardin</w:t>
+      </w:r>
+      <w:r>
+        <w:t>g different data sets, as I would</w:t>
+      </w:r>
+      <w:r>
+        <w:t xml:space="preserve"> only move on to another structure once th</w:t>
+      </w:r>
+      <w:r>
+        <w:t>e current one is finished</w:t>
+      </w:r>
+      <w:r>
+        <w:t>. In this way I would build my project up piece by piece.</w:t>
+      </w:r>
+    </w:p>
+    <w:p>
+      <w:pPr>
+        <w:rPr>
+          <w:b/>
+        </w:rPr>
+      </w:pPr>
+      <w:r>
+        <w:tab/>
+      </w:r>
+      <w:r>
+        <w:rPr>
+          <w:b/>
+        </w:rPr>
+        <w:t>Ring Buffer</w:t>
+      </w:r>
+    </w:p>
+    <w:p>
+      <w:pPr>
+        <w:ind w:left="1440"/>
+      </w:pPr>
+      <w:r>
+        <w:t>For my first data structure I decided to go for a circular FIFO queue. I chose this due to its relative simplicity when compared to other data structures and I felt that it would give me an opportunity to get to grips with the atomic libraries I would be working with, as well as setting up the timing metric for testing purposes.</w:t>
+      </w:r>
+    </w:p>
+    <w:p>
+      <w:pPr>
+        <w:ind w:left="1440"/>
+      </w:pPr>
+      <w:r>
+        <w:t>Initially, I implemented a lock using pthread mutexes, where a thread would lock the buffer when it wanted to access it and unlock it when it was done.</w:t>
+      </w:r>
+      <w:r>
+        <w:t xml:space="preserve"> I chose to do this as I felt that it would provide a good benchmark to test more complicated locking algorithms. </w:t>
+      </w:r>
+    </w:p>
+    <w:p>
+      <w:pPr>
+        <w:ind w:left="1440"/>
+      </w:pPr>
+      <w:r>
+        <w:t>Once I had that up and working properly I decided to implement a TestandTestandSet lock (TT</w:t>
+      </w:r>
+      <w:r>
+        <w:t>A</w:t>
+      </w:r>
+      <w:r>
+        <w:t>S)</w:t>
+      </w:r>
+      <w:r>
+        <w:t xml:space="preserve"> [Herlihy et al, 2008</w:t>
+      </w:r>
+      <w:r>
+        <w:t>, pg. 144</w:t>
+      </w:r>
+      <w:r>
+        <w:t>]</w:t>
+      </w:r>
+      <w:r>
+        <w:t xml:space="preserve">. This works by using the </w:t>
+      </w:r>
+      <w:r>
+        <w:t xml:space="preserve">C++ 11 </w:t>
+      </w:r>
+      <w:r>
+        <w:t>atomic exchange instructio</w:t>
+      </w:r>
+      <w:r>
+        <w:t xml:space="preserve">n </w:t>
+      </w:r>
+      <w:r>
+        <w:t>[</w:t>
+      </w:r>
+      <w:r>
+        <w:rPr>
+          <w:rFonts w:ascii="Verdana" w:hAnsi="Verdana"/>
+          <w:iCs/>
+          <w:color w:val="000000"/>
+          <w:sz w:val="20"/>
+          <w:szCs w:val="20"/>
+        </w:rPr>
+        <w:t>Atomic Operations Library.</w:t>
       </w:r>
       <w:r>
         <w:rPr>
@@ -795,162 +1066,7 @@
         </w:rPr>
         <w:t xml:space="preserve">Available: </w:t>
       </w:r>
-      <w:r>
-        <w:t>https://perf.wiki.kernel.org/index.php/Main_Page</w:t>
-      </w:r>
-      <w:r>
-        <w:rPr>
-          <w:rFonts w:ascii="Verdana" w:hAnsi="Verdana"/>
-          <w:color w:val="000000"/>
-          <w:sz w:val="20"/>
-          <w:szCs w:val="20"/>
-        </w:rPr>
-        <w:t>].</w:t>
-      </w:r>
-      <w:r>
-        <w:t xml:space="preserve">Finally, I need to compile this data together and analyse it </w:t>
-      </w:r>
-      <w:r>
-        <w:t>to draw my conclusions.</w:t>
-      </w:r>
-      <w:r>
-        <w:t xml:space="preserve"> </w:t>
-      </w:r>
-    </w:p>
-    <w:p>
-      <w:pPr>
-        <w:rPr>
-          <w:b/>
-        </w:rPr>
-      </w:pPr>
-      <w:r>
-        <w:rPr>
-          <w:b/>
-        </w:rPr>
-        <w:tab/>
-        <w:t>How will you do it?</w:t>
-      </w:r>
-    </w:p>
-    <w:p>
-      <w:pPr>
-        <w:ind w:left="1440"/>
-      </w:pPr>
-      <w:r>
-        <w:t xml:space="preserve">After consulting with my supervisor, we agreed to take a modular approach to the project. I would select a data structure, implement it and gather data from it before moving onto the next </w:t>
-      </w:r>
-      <w:r>
-        <w:t>one</w:t>
-      </w:r>
-      <w:r>
-        <w:t>.</w:t>
-      </w:r>
-      <w:r>
-        <w:t xml:space="preserve"> I believed that this approach should help prevent confusion regarding different data sets, as I will only move on to another structure once the current one is done completely. In this way I would build my project up piece by piece.</w:t>
-      </w:r>
-    </w:p>
-    <w:p>
-      <w:pPr>
-        <w:rPr>
-          <w:b/>
-        </w:rPr>
-      </w:pPr>
-      <w:r>
-        <w:tab/>
-      </w:r>
-      <w:r>
-        <w:rPr>
-          <w:b/>
-        </w:rPr>
-        <w:t>Ring Buffer</w:t>
-      </w:r>
-    </w:p>
-    <w:p>
-      <w:pPr>
-        <w:ind w:left="1440"/>
-      </w:pPr>
-      <w:r>
-        <w:t>For my first data structure I decided to go for a circular FIFO queue. I chose this due to its relative simplicity when compared to other data structures and I felt that it would give me an opportunity to get to grips with the atomic libraries I would be working with, as well as setting up the timing metric for testing purposes.</w:t>
-      </w:r>
-    </w:p>
-    <w:p>
-      <w:pPr>
-        <w:ind w:left="1440"/>
-      </w:pPr>
-      <w:r>
-        <w:lastRenderedPageBreak/>
-        <w:t>Initially, I implemented a lock using pthread mutexes, where a thread would lock the buffer when it wanted to access it and unlock it when it was done.</w:t>
-      </w:r>
-      <w:r>
-        <w:t xml:space="preserve"> I chose to do this as I felt that it would provide a good benchmark to test more complicated locking algorithms. </w:t>
-      </w:r>
-    </w:p>
-    <w:p>
-      <w:pPr>
-        <w:ind w:left="1440"/>
-      </w:pPr>
-      <w:r>
-        <w:t>Once I had that up and working properly I decided to implement a TestandTestandSet lock (TT</w:t>
-      </w:r>
-      <w:r>
-        <w:t>A</w:t>
-      </w:r>
-      <w:r>
-        <w:t>S)</w:t>
-      </w:r>
-      <w:r>
-        <w:t xml:space="preserve"> [Herlihy et al, 2008</w:t>
-      </w:r>
-      <w:r>
-        <w:t>, pg. 144</w:t>
-      </w:r>
-      <w:r>
-        <w:t>]</w:t>
-      </w:r>
-      <w:r>
-        <w:t xml:space="preserve">. This works by using the </w:t>
-      </w:r>
-      <w:r>
-        <w:t xml:space="preserve">C++ 11 </w:t>
-      </w:r>
-      <w:r>
-        <w:t>atomic exchange instructio</w:t>
-      </w:r>
-      <w:r>
-        <w:t xml:space="preserve">n </w:t>
-      </w:r>
-      <w:r>
-        <w:t>[</w:t>
-      </w:r>
-      <w:r>
-        <w:rPr>
-          <w:rFonts w:ascii="Verdana" w:hAnsi="Verdana"/>
-          <w:iCs/>
-          <w:color w:val="000000"/>
-          <w:sz w:val="20"/>
-          <w:szCs w:val="20"/>
-        </w:rPr>
-        <w:t>Atomic Operations Library.</w:t>
-      </w:r>
-      <w:r>
-        <w:rPr>
-          <w:rStyle w:val="apple-converted-space"/>
-          <w:rFonts w:ascii="Verdana" w:hAnsi="Verdana"/>
-          <w:color w:val="000000"/>
-          <w:sz w:val="20"/>
-          <w:szCs w:val="20"/>
-        </w:rPr>
-        <w:t> </w:t>
-      </w:r>
-      <w:r>
-        <w:rPr>
-          <w:rFonts w:ascii="Verdana" w:hAnsi="Verdana"/>
-          <w:color w:val="000000"/>
-          <w:sz w:val="20"/>
-          <w:szCs w:val="20"/>
-        </w:rPr>
-        <w:t xml:space="preserve">Available: </w:t>
-      </w:r>
-      <w:hyperlink r:id="rId8" w:history="1">
+      <w:hyperlink r:id="rId9" w:history="1">
         <w:r>
           <w:rPr>
             <w:rStyle w:val="Hyperlink"/>
@@ -1053,7 +1169,11 @@
         <w:t xml:space="preserve"> [Circular Buffer. Available: http://c2.com/cgi/wiki?CircularBuffer]</w:t>
       </w:r>
       <w:r>
-        <w:t>. However, I did investigate the possibility of implementing a spinlock written in assembly.</w:t>
+        <w:t xml:space="preserve">. However, I did investigate the possibility of </w:t>
+      </w:r>
+      <w:r>
+        <w:lastRenderedPageBreak/>
+        <w:t>implementing a spinlock written in assembly.</w:t>
       </w:r>
       <w:r>
         <w:t xml:space="preserve"> Implementing pre-existing code</w:t>
@@ -1067,7 +1187,7 @@
       <w:r>
         <w:t xml:space="preserve"> </w:t>
       </w:r>
-      <w:hyperlink r:id="rId9" w:history="1">
+      <w:hyperlink r:id="rId10" w:history="1">
         <w:r>
           <w:rPr>
             <w:rStyle w:val="Hyperlink"/>
@@ -1099,11 +1219,7 @@
         <w:t>the first and second values are</w:t>
       </w:r>
       <w:r>
-        <w:t xml:space="preserve"> equal then the first value is replaced by a third value [Herlihy et al, </w:t>
-      </w:r>
-      <w:r>
-        <w:lastRenderedPageBreak/>
-        <w:t>2008, pg.113].</w:t>
+        <w:t xml:space="preserve"> equal then the first value is replaced by a third value [Herlihy et al, 2008, pg.113].</w:t>
       </w:r>
       <w:r>
         <w:t xml:space="preserve"> This can then be placed within a loop, where threads continuously poll until one of them exchanges the lock successfully and breaks free into the critical section. This can create a lot of bus traffic however, similar to that of the TAS lock and so I added an exponential back off, similar in style to the TTAS lock, where a thread, upon failing to acquire the lock would sleep for a progressively larger time up to a defined maximum.</w:t>
@@ -1165,7 +1281,11 @@
         <w:ind w:left="1440"/>
       </w:pPr>
       <w:r>
-        <w:t>As with the ring buffer I added both locked and lockless versions. The locked versions were all the same as the ring buffer, where a lock would be acquired, the add or remove code would be executed and the lock would then be released.</w:t>
+        <w:t xml:space="preserve">As with the ring buffer I added both locked and lockless versions. The locked versions were all the same as the ring buffer, where a lock would be acquired, the </w:t>
+      </w:r>
+      <w:r>
+        <w:lastRenderedPageBreak/>
+        <w:t>add or remove code would be executed and the lock would then be released.</w:t>
       </w:r>
       <w:r>
         <w:t xml:space="preserve"> </w:t>
@@ -1179,20 +1299,139 @@
         <w:ind w:left="1440"/>
       </w:pPr>
       <w:r>
-        <w:t xml:space="preserve">I decided to base my lockess implementation of the atomic instruction ‘compare_exchange’ from the C++ 11 atomic library. I declared a pointer of type Node to be atomic which represented the head of the linked list. I then used this to atomically switch the list’s pointers whenever a node was added or removed. </w:t>
+        <w:t>I decided to base my lockess implementation of the atomic instruction ‘compare_exchange’ from the C++ 11 atomic library. I declared a pointer of type Node to be atomic which represented the head of the linked list. I then used this to atomically switch the list’s pointers whenever a node was added or removed. Interestingly, I only had to use this atomic instruction a subset of the total cases in my code. For example, whenever the list was empty, or when the head had to be changed, I had to use the atomic instruction to change the head. However, for cases where node wanted to insert itself in the middle of the list, no atomic instruction seemed necessary. I tested this on a list with differing maximum sizes, with the lowest being of size 5 nodes and yet the list remained valid through every test.</w:t>
+      </w:r>
+    </w:p>
+    <w:p>
+      <w:pPr>
+        <w:ind w:left="1440"/>
+      </w:pPr>
+      <w:r>
+        <w:t xml:space="preserve">For the lockless list, I decided to test it with a list of three different maximum </w:t>
+      </w:r>
+      <w:r>
+        <w:t>key ranges, where, as each key was randomly generated, it would be subjected to the modulo of the key range and since the list was ordered and had no duplicates, this was put in place a hard cap on the maximum size of the list. I originally picked the values of 100, 100,000 and 100,000,000 to be the key ranges, but keeping in mind the cost of the modulo operation in terms of CPU cycles [reference] I decided to replace these with powers of two, namely 128, 131072 and 134217728 as I knew that the compiler I was using, g++ would optimise the modulo operation by replacing it with a bit shift operation, which requires far less CPU cycles [reference] and minimising the cost of using such large numbers.</w:t>
+      </w:r>
+    </w:p>
+    <w:p>
+      <w:pPr>
+        <w:ind w:firstLine="720"/>
+        <w:rPr>
+          <w:b/>
+        </w:rPr>
+      </w:pPr>
+      <w:r>
+        <w:rPr>
+          <w:b/>
+        </w:rPr>
+        <w:t>Linked List</w:t>
+      </w:r>
+      <w:r>
+        <w:rPr>
+          <w:b/>
+        </w:rPr>
+        <w:t xml:space="preserve"> ALT</w:t>
+      </w:r>
+    </w:p>
+    <w:p>
+      <w:pPr>
+        <w:ind w:left="1440"/>
+      </w:pPr>
+      <w:r>
+        <w:t>After implementing the linked list and observing some of the data that was being gathered I saw that once the list started</w:t>
+      </w:r>
+      <w:r>
+        <w:t xml:space="preserve"> to get long, past 1,000 nodes, the performance dropped off significantly. I concluded that it was due to the time being spent by the threads traversing the list looking for an insertion point or a node to delete.</w:t>
+      </w:r>
+    </w:p>
+    <w:p>
+      <w:pPr>
+        <w:ind w:left="1440"/>
+      </w:pPr>
+      <w:r>
+        <w:t>I felt that this was not optimal, as the size of the list was interfering with the comparison of the locking algorithms. Hence, I decided to remove the traversal issue all together and implemented a multi-consumer, multi-producer linked list buffer. This worked by always adding and removing from the head and tail respectively. There was no traversal of the list necessary and while this did mean that the list would no longer be ordered or free from duplicates, it was my opinion that this would provide clearer data from the locking algorithms.</w:t>
+      </w:r>
+    </w:p>
+    <w:p>
+      <w:pPr>
+        <w:ind w:left="1440"/>
+      </w:pPr>
+      <w:r>
+        <w:t xml:space="preserve">As I was implementing it initially, I felt that to take my original linked list and to convert it into the FIFO buffer that I wanted I would need to introduce a second pointer to each node, which would point to the node previous to it, essentially </w:t>
       </w:r>
       <w:r>
         <w:lastRenderedPageBreak/>
-        <w:t>Interestingly, I only had to use this atomic instruction a subset of the total cases in my code. For example, whenever the list was empty, or when the head had to be changed, I had to use the atomic instruction to change the head. However, for cases where node wanted to insert itself in the middle of the list, no atomic instruction seemed necessary. I tested this on a list with differing maximum sizes, with the lowest being of size 5 nodes and yet the list remained valid through every test.</w:t>
-      </w:r>
-    </w:p>
-    <w:p>
-      <w:pPr>
-        <w:ind w:left="1440"/>
-      </w:pPr>
-      <w:r>
-        <w:t>For the lockless list, I decided to test it with a list of three different maximum sizes. They were 100, 100,000 and 100,000,000 nodes respectively to observe how the changing size affected the performance of the code.</w:t>
-      </w:r>
+        <w:t>making it a doubly-linked list, as after removing a node from the end, the tail would need to know what the previous node in the list was so that it could point to it.</w:t>
+      </w:r>
+    </w:p>
+    <w:p>
+      <w:pPr>
+        <w:ind w:left="1440"/>
+      </w:pPr>
+      <w:r>
+        <w:t>It was only after I had finished implementing the buffer that I realised that I did not need the second pointer for each node if I simply rearranged the placement of the pointers.</w:t>
+      </w:r>
+      <w:r>
+        <w:t xml:space="preserve"> If I swapped the head and tail pointers around then I would again only need one pointer per node to implement the data structure.</w:t>
+      </w:r>
+      <w:r>
+        <w:t xml:space="preserve"> It worked as follows: the tail pointer would keep track of the oldest node in the list. Whenever a new node was added, the last node to be added would then be pointed to this node and the head pointer would move to the new head. It was in essence, flipping my initial implementation around but that small change reduced the complexity and size of the data structure as now, each node again only needed to store one pointer and all the code that was added to deal with the second pointer could be removed.</w:t>
+      </w:r>
+    </w:p>
+    <w:p>
+      <w:pPr>
+        <w:rPr>
+          <w:b/>
+        </w:rPr>
+      </w:pPr>
+      <w:r>
+        <w:tab/>
+      </w:r>
+      <w:r>
+        <w:rPr>
+          <w:b/>
+        </w:rPr>
+        <w:t>Hash Table</w:t>
+      </w:r>
+    </w:p>
+    <w:p>
+      <w:pPr>
+        <w:ind w:left="1440"/>
+      </w:pPr>
+      <w:r>
+        <w:t>For designing the lockless hash table I made the following decisions based on research done with regards to lockless hash tables; it would be a closed addressing hash table, each index in the table would point to a linked list, so any collisions would result in a node being added onto the relevant list. Finally, it would have a coarse-grained resize function, which involved transferring the lists or buckets to a new, larger table [reference].</w:t>
+      </w:r>
+    </w:p>
+    <w:p>
+      <w:pPr>
+        <w:ind w:left="1440"/>
+      </w:pPr>
+      <w:r>
+        <w:t>To represent the buckets I decided to use the lockless linked list I had already implemented, as I had already tested it when I was collecting the data from it and it would save me time. I decided to go with my FIFO buffer implementation of the linked list to eliminate traversing the buckets as an issue. I gave each bucket two atomic variables, a head and tail pointer, which would reduce the time spent adding/removing nodes and would ensure that I could do it atomically through the use of the C++11 atomic library.</w:t>
+      </w:r>
+      <w:r>
+        <w:t xml:space="preserve"> This would be the only use of the atomic library, the hash table itself did not have any atomic variables.</w:t>
+      </w:r>
+    </w:p>
+    <w:p>
+      <w:pPr>
+        <w:ind w:left="1440"/>
+      </w:pPr>
+      <w:r>
+        <w:t xml:space="preserve">For the locked version of the hash table, I decided to </w:t>
+      </w:r>
+      <w:bookmarkStart w:id="3" w:name="_GoBack"/>
+      <w:bookmarkEnd w:id="3"/>
+    </w:p>
+    <w:p>
+      <w:pPr>
+        <w:ind w:left="1440"/>
+      </w:pPr>
+    </w:p>
+    <w:p>
+      <w:pPr>
+        <w:ind w:left="1440"/>
+      </w:pPr>
     </w:p>
     <w:p>
       <w:pPr>
@@ -1288,6 +1527,7 @@
         <w:ind w:left="1440"/>
       </w:pPr>
       <w:r>
+        <w:lastRenderedPageBreak/>
         <w:t>For this, I am using the number of times that the critical section was entered, represented on the y-axis as iterations per second. The number of threads used is on the x-axis and goes from 1 to 128.</w:t>
       </w:r>
       <w:r>
@@ -1461,7 +1701,7 @@
       <w:r>
         <w:t xml:space="preserve">usleep(3) – Linux man page. Available: </w:t>
       </w:r>
-      <w:hyperlink r:id="rId10" w:history="1">
+      <w:hyperlink r:id="rId11" w:history="1">
         <w:r>
           <w:rPr>
             <w:rStyle w:val="Hyperlink"/>
@@ -1488,7 +1728,7 @@
       <w:r>
         <w:t xml:space="preserve">(10/02/2007). Circular Buffer. Available: </w:t>
       </w:r>
-      <w:hyperlink r:id="rId11" w:history="1">
+      <w:hyperlink r:id="rId12" w:history="1">
         <w:r>
           <w:rPr>
             <w:rStyle w:val="Hyperlink"/>
@@ -1505,7 +1745,6 @@
         <w:ind w:left="1440"/>
       </w:pPr>
       <w:r>
-        <w:lastRenderedPageBreak/>
         <w:t>Lockless Inc. Spinlocks and Read Write Locks. Available: http://locklessinc.com/articles/locks/ . Last accessed 29/01/2014</w:t>
       </w:r>
     </w:p>
@@ -1547,7 +1786,7 @@
         </w:rPr>
         <w:t xml:space="preserve">Available: </w:t>
       </w:r>
-      <w:hyperlink r:id="rId12" w:history="1">
+      <w:hyperlink r:id="rId13" w:history="1">
         <w:r>
           <w:rPr>
             <w:rStyle w:val="Hyperlink"/>
@@ -1649,7 +1888,7 @@
     <w:p/>
     <w:p/>
     <w:sectPr>
-      <w:footerReference w:type="default" r:id="rId13"/>
+      <w:footerReference w:type="default" r:id="rId14"/>
       <w:pgSz w:w="11906" w:h="16838"/>
       <w:pgMar w:top="1440" w:right="1440" w:bottom="1440" w:left="1440" w:header="708" w:footer="708" w:gutter="0"/>
       <w:cols w:space="708"/>
@@ -1718,7 +1957,7 @@
           <w:rPr>
             <w:noProof/>
           </w:rPr>
-          <w:t>2</w:t>
+          <w:t>6</w:t>
         </w:r>
         <w:r>
           <w:rPr>
@@ -2882,7 +3121,7 @@
 </file>
 
 <file path=customXml/itemProps1.xml><?xml version="1.0" encoding="utf-8"?>
-<ds:datastoreItem xmlns:ds="http://schemas.openxmlformats.org/officeDocument/2006/customXml" ds:itemID="{935C6590-BB2F-4657-922F-B4974E360358}">
+<ds:datastoreItem xmlns:ds="http://schemas.openxmlformats.org/officeDocument/2006/customXml" ds:itemID="{8482B19A-B83B-4651-9F12-2831A51F5770}">
   <ds:schemaRefs>
     <ds:schemaRef ds:uri="http://schemas.openxmlformats.org/officeDocument/2006/bibliography"/>
   </ds:schemaRefs>

</xml_diff>

<commit_message>
Added to the report, now up to the 21-03 in my work diary in a loose sense
</commit_message>
<xml_diff>
--- a/Report/Report.docx
+++ b/Report/Report.docx
@@ -1324,13 +1324,7 @@
         <w:rPr>
           <w:b/>
         </w:rPr>
-        <w:t>Linked List</w:t>
-      </w:r>
-      <w:r>
-        <w:rPr>
-          <w:b/>
-        </w:rPr>
-        <w:t xml:space="preserve"> ALT</w:t>
+        <w:t>Linked List ALT</w:t>
       </w:r>
     </w:p>
     <w:p>
@@ -1396,6 +1390,26 @@
     </w:p>
     <w:p>
       <w:pPr>
+        <w:rPr>
+          <w:b/>
+        </w:rPr>
+      </w:pPr>
+      <w:r>
+        <w:rPr>
+          <w:b/>
+        </w:rPr>
+        <w:tab/>
+      </w:r>
+      <w:r>
+        <w:rPr>
+          <w:b/>
+        </w:rPr>
+        <w:tab/>
+        <w:t>Lockless</w:t>
+      </w:r>
+    </w:p>
+    <w:p>
+      <w:pPr>
         <w:ind w:left="1440"/>
       </w:pPr>
       <w:r>
@@ -1410,7 +1424,62 @@
         <w:t>To represent the buckets I decided to use the lockless linked list I had already implemented, as I had already tested it when I was collecting the data from it and it would save me time. I decided to go with my FIFO buffer implementation of the linked list to eliminate traversing the buckets as an issue. I gave each bucket two atomic variables, a head and tail pointer, which would reduce the time spent adding/removing nodes and would ensure that I could do it atomically through the use of the C++11 atomic library.</w:t>
       </w:r>
       <w:r>
-        <w:t xml:space="preserve"> This would be the only use of the atomic library, the hash table itself did not have any atomic variables.</w:t>
+        <w:t xml:space="preserve"> This would be the only use of the atomic </w:t>
+      </w:r>
+      <w:r>
+        <w:t>library;</w:t>
+      </w:r>
+      <w:r>
+        <w:t xml:space="preserve"> the hash table itself did not have any atomic variables.</w:t>
+      </w:r>
+    </w:p>
+    <w:p>
+      <w:pPr>
+        <w:ind w:left="1440"/>
+      </w:pPr>
+      <w:r>
+        <w:t>After I had implemented the data structure I ran into two points of interest. The first was that as the program ran, it would sometimes post extremely low results for one of the iterations, usually the iteration using four threads in total. To try and discern the cause I added in a counter that tracked the failure rate of the atomic instructions in both the add and remove functions</w:t>
+      </w:r>
+      <w:r>
+        <w:t xml:space="preserve">, but this proved to not be the cause of the problem as the resulting values I was getting were both quite low, </w:t>
+      </w:r>
+      <w:r>
+        <w:t>no more than fifty failures per iteration and these did not correlate to the drop in performance I was observing. I decided to put it aside for a while, with the intention of returning and utilising the tool perf to try and find the cause of the performance drop.</w:t>
+      </w:r>
+    </w:p>
+    <w:p>
+      <w:pPr>
+        <w:ind w:left="1440"/>
+      </w:pPr>
+      <w:r>
+        <w:t xml:space="preserve">The second point of interest I encountered was that the program occasionally caused a segmentation fault while it was running at high thread counts, around 32 threads or more, though sometimes it occurred at lower counts such as 8. As the </w:t>
+      </w:r>
+      <w:r>
+        <w:lastRenderedPageBreak/>
+        <w:t>problem’s frequency seemed to increase at higher counts my first thought was that it might be a contention issue. After reviewing the code, I noticed that I was accessing the hash table a lot during both the add and remove function calls in the form of “</w:t>
+      </w:r>
+      <w:r>
+        <w:t>htable-&gt;table[hash]</w:t>
+      </w:r>
+      <w:r>
+        <w:t>”. I believed that this may be the cause of the segmentation faults, as if a thread was halfway through an add, another thread may change the value of the hash among other things, leading to a segmentation fault. I tried to solve this by instead passing the bucket reference to a variable, tmpList which I would then use in the computation. In addition, I added several more checks into my code, checking that tmpList still pointed to the place it was supposed to and that if it was not then abort the operation and try again.</w:t>
+      </w:r>
+      <w:r>
+        <w:t xml:space="preserve"> To test to see if the problem had been fixed by my changes I set it to run twenty times, one after another</w:t>
+      </w:r>
+      <w:r>
+        <w:t>, with the intention that if a segmentation fault would appear, indicating that the problem had not been fixed , that it would in these conditions. Luckily, this was not the case and my implementation seemed to be working correctly.</w:t>
+      </w:r>
+    </w:p>
+    <w:p>
+      <w:pPr>
+        <w:ind w:left="1440"/>
+      </w:pPr>
+      <w:r>
+        <w:rPr>
+          <w:b/>
+        </w:rPr>
+        <w:t>Locked</w:t>
       </w:r>
     </w:p>
     <w:p>
@@ -1419,6 +1488,17 @@
       </w:pPr>
       <w:r>
         <w:t xml:space="preserve">For the locked version of the hash table, I decided to </w:t>
+      </w:r>
+      <w:r>
+        <w:t>have two implementations. The first implementation involved locking the entire hash table with a lock whenever a thread wanted to interact with the table. The second implementation differed from the first in that there was no global lock, but instead each bucket had its own lock. So whenever a thread wished to interact with a specific bucket, it would obtain the bucket’s lock and perform its work, in this way it allowed for the absence of a global lock and instead had a more modular approach which I would then compare to the first locked implementation.</w:t>
+      </w:r>
+    </w:p>
+    <w:p>
+      <w:pPr>
+        <w:ind w:left="1440"/>
+      </w:pPr>
+      <w:r>
+        <w:t>To keep search times constant, I had to add in functionality to allow my hash table to resize itself when buckets got too full [reference]. I decided to implement a locked resize function first, which involved going through each bucket and rehashing each key. Then depending on the value of the hash, the key would either be left alone or transferred to another bucket. I was able to write this part of the implementation serially, as it is only called in inside the add function, where at which point a lock will have already been obtained, making the need for additional locks irrelevant.</w:t>
       </w:r>
       <w:bookmarkStart w:id="3" w:name="_GoBack"/>
       <w:bookmarkEnd w:id="3"/>
@@ -1516,6 +1596,7 @@
         <w:ind w:left="1440"/>
       </w:pPr>
       <w:r>
+        <w:lastRenderedPageBreak/>
         <w:t>INSERT GRAPH</w:t>
       </w:r>
       <w:r>
@@ -1527,7 +1608,6 @@
         <w:ind w:left="1440"/>
       </w:pPr>
       <w:r>
-        <w:lastRenderedPageBreak/>
         <w:t>For this, I am using the number of times that the critical section was entered, represented on the y-axis as iterations per second. The number of threads used is on the x-axis and goes from 1 to 128.</w:t>
       </w:r>
       <w:r>
@@ -1957,7 +2037,7 @@
           <w:rPr>
             <w:noProof/>
           </w:rPr>
-          <w:t>6</w:t>
+          <w:t>7</w:t>
         </w:r>
         <w:r>
           <w:rPr>
@@ -3121,7 +3201,7 @@
 </file>
 
 <file path=customXml/itemProps1.xml><?xml version="1.0" encoding="utf-8"?>
-<ds:datastoreItem xmlns:ds="http://schemas.openxmlformats.org/officeDocument/2006/customXml" ds:itemID="{8482B19A-B83B-4651-9F12-2831A51F5770}">
+<ds:datastoreItem xmlns:ds="http://schemas.openxmlformats.org/officeDocument/2006/customXml" ds:itemID="{17EA2AE7-D85D-4715-9A11-E475AF572637}">
   <ds:schemaRefs>
     <ds:schemaRef ds:uri="http://schemas.openxmlformats.org/officeDocument/2006/bibliography"/>
   </ds:schemaRefs>

</xml_diff>

<commit_message>
Added to the report saved the presentation as .pdf
</commit_message>
<xml_diff>
--- a/Report/Report.docx
+++ b/Report/Report.docx
@@ -78,7 +78,15 @@
         <w:ind w:left="1440"/>
       </w:pPr>
       <w:r>
-        <w:t>I have implemented them with a mixture of locked and lock free algorithms. Among the locked implementations are a simple pthread mutex, a compare-and-swap lock and a ticket lock. For the lockless implementations I used the C++ 11 atomic library.</w:t>
+        <w:t xml:space="preserve">I have implemented them with a mixture of locked and lock free algorithms. Among the locked implementations are a simple </w:t>
+      </w:r>
+      <w:proofErr w:type="spellStart"/>
+      <w:r>
+        <w:t>pthread</w:t>
+      </w:r>
+      <w:proofErr w:type="spellEnd"/>
+      <w:r>
+        <w:t xml:space="preserve"> mutex, a compare-and-swap lock and a ticket lock. For the lockless implementations I used the C++ 11 atomic library.</w:t>
       </w:r>
     </w:p>
     <w:p>
@@ -611,7 +619,25 @@
           <w:sz w:val="28"/>
           <w:szCs w:val="28"/>
         </w:rPr>
-        <w:t xml:space="preserve"> (Fatish)</w:t>
+        <w:t xml:space="preserve"> (</w:t>
+      </w:r>
+      <w:proofErr w:type="spellStart"/>
+      <w:r>
+        <w:rPr>
+          <w:b/>
+          <w:sz w:val="28"/>
+          <w:szCs w:val="28"/>
+        </w:rPr>
+        <w:t>Fatish</w:t>
+      </w:r>
+      <w:proofErr w:type="spellEnd"/>
+      <w:r>
+        <w:rPr>
+          <w:b/>
+          <w:sz w:val="28"/>
+          <w:szCs w:val="28"/>
+        </w:rPr>
+        <w:t>)</w:t>
       </w:r>
     </w:p>
     <w:p>
@@ -663,7 +689,15 @@
         <w:t xml:space="preserve">architectures. </w:t>
       </w:r>
       <w:r>
-        <w:t>There is plenty of work done with regards to designing concurrent data structures [Moir et al. 2001]</w:t>
+        <w:t>There is plenty of work done with regards to designing concurrent data structures [</w:t>
+      </w:r>
+      <w:proofErr w:type="spellStart"/>
+      <w:r>
+        <w:t>Moir</w:t>
+      </w:r>
+      <w:proofErr w:type="spellEnd"/>
+      <w:r>
+        <w:t xml:space="preserve"> et al. 2001]</w:t>
       </w:r>
       <w:r>
         <w:t xml:space="preserve"> and implementing them [Herlihy. 1993]</w:t>
@@ -833,11 +867,20 @@
         <w:t>Finally I need to gather this data together and analyse it for anything of interest. To aid in the collection and analysis of this data as accurately as possible I will be</w:t>
       </w:r>
       <w:r>
-        <w:t xml:space="preserve"> using tools like Perf </w:t>
+        <w:t xml:space="preserve"> using tools like </w:t>
+      </w:r>
+      <w:proofErr w:type="spellStart"/>
+      <w:r>
+        <w:t>Perf</w:t>
+      </w:r>
+      <w:proofErr w:type="spellEnd"/>
+      <w:r>
+        <w:t xml:space="preserve"> </w:t>
       </w:r>
       <w:r>
         <w:t>[</w:t>
       </w:r>
+      <w:proofErr w:type="spellStart"/>
       <w:r>
         <w:rPr>
           <w:rFonts w:ascii="Verdana" w:hAnsi="Verdana"/>
@@ -846,8 +889,9 @@
           <w:sz w:val="20"/>
           <w:szCs w:val="20"/>
         </w:rPr>
-        <w:t>Perf Wiki</w:t>
-      </w:r>
+        <w:t>Perf</w:t>
+      </w:r>
+      <w:proofErr w:type="spellEnd"/>
       <w:r>
         <w:rPr>
           <w:rFonts w:ascii="Verdana" w:hAnsi="Verdana"/>
@@ -856,8 +900,19 @@
           <w:sz w:val="20"/>
           <w:szCs w:val="20"/>
         </w:rPr>
+        <w:t xml:space="preserve"> Wiki</w:t>
+      </w:r>
+      <w:r>
+        <w:rPr>
+          <w:rFonts w:ascii="Verdana" w:hAnsi="Verdana"/>
+          <w:iCs/>
+          <w:color w:val="000000"/>
+          <w:sz w:val="20"/>
+          <w:szCs w:val="20"/>
+        </w:rPr>
         <w:t xml:space="preserve">. </w:t>
       </w:r>
+      <w:proofErr w:type="gramStart"/>
       <w:r>
         <w:rPr>
           <w:rFonts w:ascii="Verdana" w:hAnsi="Verdana"/>
@@ -911,6 +966,7 @@
         </w:rPr>
         <w:t>.</w:t>
       </w:r>
+      <w:proofErr w:type="gramEnd"/>
     </w:p>
     <w:p>
       <w:pPr>
@@ -967,12 +1023,71 @@
     </w:p>
     <w:p>
       <w:pPr>
-        <w:rPr>
-          <w:b/>
-        </w:rPr>
-      </w:pPr>
-      <w:r>
+        <w:ind w:left="1440"/>
+        <w:rPr>
+          <w:b/>
+        </w:rPr>
+      </w:pPr>
+      <w:proofErr w:type="spellStart"/>
+      <w:r>
+        <w:rPr>
+          <w:b/>
+        </w:rPr>
+        <w:t>Definiton</w:t>
+      </w:r>
+      <w:proofErr w:type="spellEnd"/>
+      <w:r>
+        <w:rPr>
+          <w:b/>
+        </w:rPr>
+        <w:t xml:space="preserve"> of Locked &amp; how I will be implementing it</w:t>
+      </w:r>
+    </w:p>
+    <w:p>
+      <w:pPr>
+        <w:ind w:left="1440"/>
+        <w:rPr>
+          <w:b/>
+        </w:rPr>
+      </w:pPr>
+      <w:r>
+        <w:rPr>
+          <w:b/>
+        </w:rPr>
         <w:tab/>
+        <w:t>List of lockless modes</w:t>
+      </w:r>
+    </w:p>
+    <w:p>
+      <w:pPr>
+        <w:ind w:left="1440"/>
+        <w:rPr>
+          <w:b/>
+        </w:rPr>
+      </w:pPr>
+      <w:proofErr w:type="spellStart"/>
+      <w:r>
+        <w:rPr>
+          <w:b/>
+        </w:rPr>
+        <w:t>Defintion</w:t>
+      </w:r>
+      <w:proofErr w:type="spellEnd"/>
+      <w:r>
+        <w:rPr>
+          <w:b/>
+        </w:rPr>
+        <w:t xml:space="preserve"> of lockless &amp; how I will be implementing it</w:t>
+      </w:r>
+    </w:p>
+    <w:p>
+      <w:pPr>
+        <w:rPr>
+          <w:b/>
+        </w:rPr>
+      </w:pPr>
+      <w:r>
+        <w:tab/>
       </w:r>
       <w:r>
         <w:rPr>
@@ -994,7 +1109,15 @@
         <w:ind w:left="1440"/>
       </w:pPr>
       <w:r>
-        <w:t>Initially, I implemented a lock using pthread mutexes, where a thread would lock the buffer when it wanted to access it and unlock it when it was done.</w:t>
+        <w:t xml:space="preserve">Initially, I implemented a lock using </w:t>
+      </w:r>
+      <w:proofErr w:type="spellStart"/>
+      <w:r>
+        <w:t>pthread</w:t>
+      </w:r>
+      <w:proofErr w:type="spellEnd"/>
+      <w:r>
+        <w:t xml:space="preserve"> mutexes, where a thread would lock the buffer when it wanted to access it and unlock it when it was done.</w:t>
       </w:r>
       <w:r>
         <w:t xml:space="preserve"> I chose to do this as I felt that it would provide a good benchmark to test more complicated locking algorithms. </w:t>
@@ -1005,7 +1128,15 @@
         <w:ind w:left="1440"/>
       </w:pPr>
       <w:r>
-        <w:t>Once I had that up and working properly I decided to implement a TestandTestandSet lock (TT</w:t>
+        <w:t xml:space="preserve">Once I had that up and working properly I decided to implement a </w:t>
+      </w:r>
+      <w:proofErr w:type="spellStart"/>
+      <w:r>
+        <w:t>TestandTestandSet</w:t>
+      </w:r>
+      <w:proofErr w:type="spellEnd"/>
+      <w:r>
+        <w:t xml:space="preserve"> lock (TT</w:t>
       </w:r>
       <w:r>
         <w:t>A</w:t>
@@ -1057,6 +1188,7 @@
         </w:rPr>
         <w:t> </w:t>
       </w:r>
+      <w:proofErr w:type="gramStart"/>
       <w:r>
         <w:rPr>
           <w:rFonts w:ascii="Verdana" w:hAnsi="Verdana"/>
@@ -1090,10 +1222,35 @@
         <w:t xml:space="preserve"> </w:t>
       </w:r>
       <w:r>
-        <w:t>to atomically set and unset a lock. Each thread repeatedly checks the lock, if they find that it is equal to one then they sleep for a specified amount of time using t</w:t>
-      </w:r>
-      <w:r>
-        <w:t>he usleep instruction [usleep(3) – Linux man page. Available: http://linux.die.net/man/3/usleep]</w:t>
+        <w:t>to atomically set and unset a lock.</w:t>
+      </w:r>
+      <w:proofErr w:type="gramEnd"/>
+      <w:r>
+        <w:t xml:space="preserve"> Each thread repeatedly checks the lock, if they find that it is equal to one then they sleep for a specified amount of time using t</w:t>
+      </w:r>
+      <w:r>
+        <w:t xml:space="preserve">he </w:t>
+      </w:r>
+      <w:proofErr w:type="spellStart"/>
+      <w:r>
+        <w:t>usleep</w:t>
+      </w:r>
+      <w:proofErr w:type="spellEnd"/>
+      <w:r>
+        <w:t xml:space="preserve"> instruction [</w:t>
+      </w:r>
+      <w:proofErr w:type="spellStart"/>
+      <w:proofErr w:type="gramStart"/>
+      <w:r>
+        <w:t>usleep</w:t>
+      </w:r>
+      <w:proofErr w:type="spellEnd"/>
+      <w:r>
+        <w:t>(</w:t>
+      </w:r>
+      <w:proofErr w:type="gramEnd"/>
+      <w:r>
+        <w:t>3) – Linux man page. Available: http://linux.die.net/man/3/usleep]</w:t>
       </w:r>
       <w:r>
         <w:t>. After they</w:t>
@@ -1108,7 +1265,17 @@
         <w:t>. Upon finishing, the thread then sets the lock to zero and the process continues on.</w:t>
       </w:r>
       <w:r>
-        <w:t xml:space="preserve"> I decided to implement this algorithm as it is an efficient implementation of a spinlock as the sleep instruction stops the cpu traffic from </w:t>
+        <w:t xml:space="preserve"> I decided to implement this algorithm as it is an efficient implementation of a spinlock as the sleep instruction stops the </w:t>
+      </w:r>
+      <w:proofErr w:type="spellStart"/>
+      <w:proofErr w:type="gramStart"/>
+      <w:r>
+        <w:t>cpu</w:t>
+      </w:r>
+      <w:proofErr w:type="spellEnd"/>
+      <w:proofErr w:type="gramEnd"/>
+      <w:r>
+        <w:t xml:space="preserve"> traffic from </w:t>
       </w:r>
       <w:r>
         <w:t>becoming overwhelming [Herlihy et al, 2008, pg.147]</w:t>
@@ -1125,10 +1292,26 @@
         <w:ind w:left="1440"/>
       </w:pPr>
       <w:r>
-        <w:t>Next I decided to implement a less sophisticated spinlock when compared to the TTAS lock, the TestAndSet lock (TAS) [Herlihy et al, 2008, pg. 144].</w:t>
-      </w:r>
-      <w:r>
-        <w:t xml:space="preserve"> This lock is less sophisticated, as while the TTAS lock tells a thread to sleep after it has failed to acquire the lock, the TAS lock does no such thing and simply allows the thread to continue polling. </w:t>
+        <w:t xml:space="preserve">Next I decided to implement a less sophisticated spinlock when compared to the TTAS lock, the </w:t>
+      </w:r>
+      <w:proofErr w:type="spellStart"/>
+      <w:r>
+        <w:t>TestAndSet</w:t>
+      </w:r>
+      <w:proofErr w:type="spellEnd"/>
+      <w:r>
+        <w:t xml:space="preserve"> lock (TAS) [Herlihy et al, 2008, pg. 144].</w:t>
+      </w:r>
+      <w:r>
+        <w:t xml:space="preserve"> This lock is less sophisticated, as while the TTAS lock tells a thread to sleep after it has failed to acquire the lock, the TAS lock does no such thing and simply allows the thread to </w:t>
+      </w:r>
+      <w:proofErr w:type="gramStart"/>
+      <w:r>
+        <w:t>continue</w:t>
+      </w:r>
+      <w:proofErr w:type="gramEnd"/>
+      <w:r>
+        <w:t xml:space="preserve"> polling. </w:t>
       </w:r>
       <w:r>
         <w:t>This leads to</w:t>
@@ -1160,6 +1343,7 @@
         <w:ind w:left="1440"/>
       </w:pPr>
       <w:r>
+        <w:lastRenderedPageBreak/>
         <w:t xml:space="preserve">Since the ring buffer is a FIFO queue, it is not possible to integrate much concurrency besides a spinlock say compared to a linked list as </w:t>
       </w:r>
       <w:r>
@@ -1169,20 +1353,24 @@
         <w:t xml:space="preserve"> [Circular Buffer. Available: http://c2.com/cgi/wiki?CircularBuffer]</w:t>
       </w:r>
       <w:r>
-        <w:t xml:space="preserve">. However, I did investigate the possibility of </w:t>
-      </w:r>
-      <w:r>
-        <w:lastRenderedPageBreak/>
-        <w:t>implementing a spinlock written in assembly.</w:t>
-      </w:r>
-      <w:r>
-        <w:t xml:space="preserve"> Implementing pre-existing code</w:t>
+        <w:t>. However, I did investigate the possibility of implementing a spinlock written in assembly.</w:t>
       </w:r>
       <w:r>
         <w:t xml:space="preserve"> </w:t>
       </w:r>
-      <w:r>
-        <w:t>[Spinlocks and Read Write Locks. Available:</w:t>
+      <w:proofErr w:type="gramStart"/>
+      <w:r>
+        <w:t>Implementing pre-existing code</w:t>
+      </w:r>
+      <w:r>
+        <w:t xml:space="preserve"> </w:t>
+      </w:r>
+      <w:r>
+        <w:t>[Spinlocks and Read Write Locks.</w:t>
+      </w:r>
+      <w:proofErr w:type="gramEnd"/>
+      <w:r>
+        <w:t xml:space="preserve"> Available:</w:t>
       </w:r>
       <w:r>
         <w:t xml:space="preserve"> </w:t>
@@ -1213,7 +1401,11 @@
         <w:ind w:left="1440"/>
       </w:pPr>
       <w:r>
-        <w:t xml:space="preserve">The next lock I decided to implement was a lock based on the atomic instruction, ‘compare and swap’ which takes a value and compares it to another. If </w:t>
+        <w:t xml:space="preserve">The next lock I decided to implement was a lock based on the atomic instruction, ‘compare and swap’ which takes a value and compares it to another. </w:t>
+      </w:r>
+      <w:proofErr w:type="gramStart"/>
+      <w:r>
+        <w:t xml:space="preserve">If </w:t>
       </w:r>
       <w:r>
         <w:t>the first and second values are</w:t>
@@ -1221,6 +1413,7 @@
       <w:r>
         <w:t xml:space="preserve"> equal then the first value is replaced by a third value [Herlihy et al, 2008, pg.113].</w:t>
       </w:r>
+      <w:proofErr w:type="gramEnd"/>
       <w:r>
         <w:t xml:space="preserve"> This can then be placed within a loop, where threads continuously poll until one of them exchanges the lock successfully and breaks free into the critical section. This can create a lot of bus traffic however, similar to that of the TAS lock and so I added an exponential back off, similar in style to the TTAS lock, where a thread, upon failing to acquire the lock would sleep for a progressively larger time up to a defined maximum.</w:t>
       </w:r>
@@ -1242,7 +1435,15 @@
         <w:t xml:space="preserve">locked </w:t>
       </w:r>
       <w:r>
-        <w:t>mode of operation I added was that for a ticket lock, where each thread is given a ticket, and they are allowed to enter the critical section whenever their ticket is being served [Herlihy et al, 2008, pg.32]. This lock performs very poorly at higher thread counts, as due to the queue like nature of the threads when using the ticket lock, if a thread is de-scheduled as it is in the critical section then the entire queue is held up as a result, leading to a significant drop in performance.</w:t>
+        <w:t xml:space="preserve">mode of operation I added was that for a ticket </w:t>
+      </w:r>
+      <w:proofErr w:type="gramStart"/>
+      <w:r>
+        <w:t>lock</w:t>
+      </w:r>
+      <w:proofErr w:type="gramEnd"/>
+      <w:r>
+        <w:t>, where each thread is given a ticket, and they are allowed to enter the critical section whenever their ticket is being served [Herlihy et al, 2008, pg.32]. This lock performs very poorly at higher thread counts, as due to the queue like nature of the threads when using the ticket lock, if a thread is de-scheduled as it is in the critical section then the entire queue is held up as a result, leading to a significant drop in performance.</w:t>
       </w:r>
       <w:r>
         <w:t xml:space="preserve"> As with previous locks, I decided to implement an assembly version of the ticket lock to compare its performance against the C++ implementation.  However, as with previous times, I found the two implementations to be negligible in performance and so decided to stick with the C++ implementation.</w:t>
@@ -1273,33 +1474,105 @@
         <w:ind w:left="1440"/>
       </w:pPr>
       <w:r>
-        <w:t>For my next data structure, I decided to implement a singly linked list. I did this because I already had some experience with implementing this structure both serially and concurrently from previous assignments during my time in college. In addition, it is relatively simple and I had hoped that it would act as a stepping stone to the more advanced data structure when the time came.</w:t>
-      </w:r>
-    </w:p>
-    <w:p>
-      <w:pPr>
-        <w:ind w:left="1440"/>
-      </w:pPr>
-      <w:r>
-        <w:t xml:space="preserve">As with the ring buffer I added both locked and lockless versions. The locked versions were all the same as the ring buffer, where a lock would be acquired, the </w:t>
+        <w:t xml:space="preserve">For my next data structure, I decided to implement a singly linked list. I did this because I already had some experience with implementing this structure both serially and concurrently from previous assignments during my time in college. In </w:t>
       </w:r>
       <w:r>
         <w:lastRenderedPageBreak/>
-        <w:t>add or remove code would be executed and the lock would then be released.</w:t>
+        <w:t>addition, it is relatively simple and I had hoped that it would act as a stepping stone to the more advanced data structure when the time came.</w:t>
+      </w:r>
+    </w:p>
+    <w:p>
+      <w:pPr>
+        <w:ind w:left="1440"/>
+      </w:pPr>
+      <w:r>
+        <w:t xml:space="preserve">As with the ring buffer I added both locked and lockless versions. The locked versions were all the same as the ring buffer, where a lock would be acquired, </w:t>
+      </w:r>
+      <w:proofErr w:type="gramStart"/>
+      <w:r>
+        <w:t>the add</w:t>
+      </w:r>
+      <w:proofErr w:type="gramEnd"/>
+      <w:r>
+        <w:t xml:space="preserve"> or remove code would be executed and the lock would then be released.</w:t>
       </w:r>
       <w:r>
         <w:t xml:space="preserve"> </w:t>
       </w:r>
       <w:r>
-        <w:t>The following locked modes of operation were implemented for the ring buffer: Simple pthread mutex lock, TestAndTestAndSet, TestAndTestAndSet with no pause instruction, Compare and Swap lock, Compare and Swap lock with no backoff, TestAndSet, TestAndSet with a pause and finally, a ticket lock.</w:t>
-      </w:r>
-    </w:p>
-    <w:p>
-      <w:pPr>
-        <w:ind w:left="1440"/>
-      </w:pPr>
-      <w:r>
-        <w:t>I decided to base my lockess implementation of the atomic instruction ‘compare_exchange’ from the C++ 11 atomic library. I declared a pointer of type Node to be atomic which represented the head of the linked list. I then used this to atomically switch the list’s pointers whenever a node was added or removed. Interestingly, I only had to use this atomic instruction a subset of the total cases in my code. For example, whenever the list was empty, or when the head had to be changed, I had to use the atomic instruction to change the head. However, for cases where node wanted to insert itself in the middle of the list, no atomic instruction seemed necessary. I tested this on a list with differing maximum sizes, with the lowest being of size 5 nodes and yet the list remained valid through every test.</w:t>
+        <w:t xml:space="preserve">The following locked modes of operation were implemented for the ring buffer: Simple </w:t>
+      </w:r>
+      <w:proofErr w:type="spellStart"/>
+      <w:r>
+        <w:t>pthread</w:t>
+      </w:r>
+      <w:proofErr w:type="spellEnd"/>
+      <w:r>
+        <w:t xml:space="preserve"> mutex lock, </w:t>
+      </w:r>
+      <w:proofErr w:type="spellStart"/>
+      <w:r>
+        <w:t>TestAndTestAndSet</w:t>
+      </w:r>
+      <w:proofErr w:type="spellEnd"/>
+      <w:r>
+        <w:t xml:space="preserve">, </w:t>
+      </w:r>
+      <w:proofErr w:type="spellStart"/>
+      <w:r>
+        <w:t>TestAndTestAndSet</w:t>
+      </w:r>
+      <w:proofErr w:type="spellEnd"/>
+      <w:r>
+        <w:t xml:space="preserve"> with no pause instruction, Compare and Swap lock, Compare and Swap lock with no </w:t>
+      </w:r>
+      <w:proofErr w:type="spellStart"/>
+      <w:r>
+        <w:t>backoff</w:t>
+      </w:r>
+      <w:proofErr w:type="spellEnd"/>
+      <w:r>
+        <w:t xml:space="preserve">, </w:t>
+      </w:r>
+      <w:proofErr w:type="spellStart"/>
+      <w:r>
+        <w:t>TestAndSet</w:t>
+      </w:r>
+      <w:proofErr w:type="spellEnd"/>
+      <w:r>
+        <w:t xml:space="preserve">, </w:t>
+      </w:r>
+      <w:proofErr w:type="spellStart"/>
+      <w:r>
+        <w:t>TestAndSet</w:t>
+      </w:r>
+      <w:proofErr w:type="spellEnd"/>
+      <w:r>
+        <w:t xml:space="preserve"> with a pause and finally, a ticket lock.</w:t>
+      </w:r>
+    </w:p>
+    <w:p>
+      <w:pPr>
+        <w:ind w:left="1440"/>
+      </w:pPr>
+      <w:r>
+        <w:t xml:space="preserve">I decided to base my </w:t>
+      </w:r>
+      <w:proofErr w:type="spellStart"/>
+      <w:r>
+        <w:t>lockess</w:t>
+      </w:r>
+      <w:proofErr w:type="spellEnd"/>
+      <w:r>
+        <w:t xml:space="preserve"> implementation of the atomic instruction ‘</w:t>
+      </w:r>
+      <w:proofErr w:type="spellStart"/>
+      <w:r>
+        <w:t>compare_exchange</w:t>
+      </w:r>
+      <w:proofErr w:type="spellEnd"/>
+      <w:r>
+        <w:t>’ from the C++ 11 atomic library. I declared a pointer of type Node to be atomic which represented the head of the linked list. I then used this to atomically switch the list’s pointers whenever a node was added or removed. Interestingly, I only had to use this atomic instruction a subset of the total cases in my code. For example, whenever the list was empty, or when the head had to be changed, I had to use the atomic instruction to change the head. However, for cases where node wanted to insert itself in the middle of the list, no atomic instruction seemed necessary. I tested this on a list with differing maximum sizes, with the lowest being of size 5 nodes and yet the list remained valid through every test.</w:t>
       </w:r>
     </w:p>
     <w:p>
@@ -1343,19 +1616,19 @@
         <w:ind w:left="1440"/>
       </w:pPr>
       <w:r>
-        <w:t>I felt that this was not optimal, as the size of the list was interfering with the comparison of the locking algorithms. Hence, I decided to remove the traversal issue all together and implemented a multi-consumer, multi-producer linked list buffer. This worked by always adding and removing from the head and tail respectively. There was no traversal of the list necessary and while this did mean that the list would no longer be ordered or free from duplicates, it was my opinion that this would provide clearer data from the locking algorithms.</w:t>
-      </w:r>
-    </w:p>
-    <w:p>
-      <w:pPr>
-        <w:ind w:left="1440"/>
-      </w:pPr>
-      <w:r>
-        <w:t xml:space="preserve">As I was implementing it initially, I felt that to take my original linked list and to convert it into the FIFO buffer that I wanted I would need to introduce a second pointer to each node, which would point to the node previous to it, essentially </w:t>
+        <w:t xml:space="preserve">I felt that this was not optimal, as the size of the list was interfering with the comparison of the locking algorithms. Hence, I decided to remove the traversal issue all together and implemented a multi-consumer, multi-producer linked list buffer. This worked by always adding and removing from the head and tail respectively. There was no traversal of the list necessary and while this did mean that the list </w:t>
       </w:r>
       <w:r>
         <w:lastRenderedPageBreak/>
-        <w:t>making it a doubly-linked list, as after removing a node from the end, the tail would need to know what the previous node in the list was so that it could point to it.</w:t>
+        <w:t>would no longer be ordered or free from duplicates, it was my opinion that this would provide clearer data from the locking algorithms.</w:t>
+      </w:r>
+    </w:p>
+    <w:p>
+      <w:pPr>
+        <w:ind w:left="1440"/>
+      </w:pPr>
+      <w:r>
+        <w:t>As I was implementing it initially, I felt that to take my original linked list and to convert it into the FIFO buffer that I wanted I would need to introduce a second pointer to each node, which would point to the node previous to it, essentially making it a doubly-linked list, as after removing a node from the end, the tail would need to know what the previous node in the list was so that it could point to it.</w:t>
       </w:r>
     </w:p>
     <w:p>
@@ -1444,25 +1717,67 @@
         <w:t xml:space="preserve">, but this proved to not be the cause of the problem as the resulting values I was getting were both quite low, </w:t>
       </w:r>
       <w:r>
-        <w:t>no more than fifty failures per iteration and these did not correlate to the drop in performance I was observing. I decided to put it aside for a while, with the intention of returning and utilising the tool perf to try and find the cause of the performance drop.</w:t>
-      </w:r>
-    </w:p>
-    <w:p>
-      <w:pPr>
-        <w:ind w:left="1440"/>
-      </w:pPr>
-      <w:r>
-        <w:t xml:space="preserve">The second point of interest I encountered was that the program occasionally caused a segmentation fault while it was running at high thread counts, around 32 threads or more, though sometimes it occurred at lower counts such as 8. As the </w:t>
+        <w:t xml:space="preserve">no more than fifty failures per iteration and these did not correlate to the drop in performance I was </w:t>
       </w:r>
       <w:r>
         <w:lastRenderedPageBreak/>
-        <w:t>problem’s frequency seemed to increase at higher counts my first thought was that it might be a contention issue. After reviewing the code, I noticed that I was accessing the hash table a lot during both the add and remove function calls in the form of “</w:t>
-      </w:r>
-      <w:r>
-        <w:t>htable-&gt;table[hash]</w:t>
-      </w:r>
-      <w:r>
-        <w:t>”. I believed that this may be the cause of the segmentation faults, as if a thread was halfway through an add, another thread may change the value of the hash among other things, leading to a segmentation fault. I tried to solve this by instead passing the bucket reference to a variable, tmpList which I would then use in the computation. In addition, I added several more checks into my code, checking that tmpList still pointed to the place it was supposed to and that if it was not then abort the operation and try again.</w:t>
+        <w:t xml:space="preserve">observing. I decided to put it aside for a while, with the intention of returning and utilising the tool </w:t>
+      </w:r>
+      <w:proofErr w:type="spellStart"/>
+      <w:r>
+        <w:t>perf</w:t>
+      </w:r>
+      <w:proofErr w:type="spellEnd"/>
+      <w:r>
+        <w:t xml:space="preserve"> to try and find the cause of the performance drop.</w:t>
+      </w:r>
+    </w:p>
+    <w:p>
+      <w:pPr>
+        <w:ind w:left="1440"/>
+      </w:pPr>
+      <w:r>
+        <w:t>The second point of interest I encountered was that the program occasionally caused a segmentation fault while it was running at high thread counts, around 32 threads or more, though sometimes it occurred at lower counts such as 8. As the problem’s frequency seemed to increase at higher counts my first thought was that it might be a contention issue. After reviewing the code, I noticed that I was accessing the hash table a lot during both the add and remove function calls in the form of “</w:t>
+      </w:r>
+      <w:proofErr w:type="spellStart"/>
+      <w:r>
+        <w:t>htable</w:t>
+      </w:r>
+      <w:proofErr w:type="spellEnd"/>
+      <w:r>
+        <w:t>-&gt;</w:t>
+      </w:r>
+      <w:proofErr w:type="gramStart"/>
+      <w:r>
+        <w:t>table[</w:t>
+      </w:r>
+      <w:proofErr w:type="gramEnd"/>
+      <w:r>
+        <w:t xml:space="preserve">hash]”. I believed that this may be the cause of the segmentation faults, as if a thread was halfway through </w:t>
+      </w:r>
+      <w:proofErr w:type="gramStart"/>
+      <w:r>
+        <w:t>an add</w:t>
+      </w:r>
+      <w:proofErr w:type="gramEnd"/>
+      <w:r>
+        <w:t xml:space="preserve">, another thread may change the value of the hash among other things, leading to a segmentation fault. I tried to solve this by instead passing the bucket reference to a variable, </w:t>
+      </w:r>
+      <w:proofErr w:type="spellStart"/>
+      <w:r>
+        <w:t>tmpList</w:t>
+      </w:r>
+      <w:proofErr w:type="spellEnd"/>
+      <w:r>
+        <w:t xml:space="preserve"> which I would then use in the computation. In addition, I added several more checks into my code, checking that </w:t>
+      </w:r>
+      <w:proofErr w:type="spellStart"/>
+      <w:r>
+        <w:t>tmpList</w:t>
+      </w:r>
+      <w:proofErr w:type="spellEnd"/>
+      <w:r>
+        <w:t xml:space="preserve"> still pointed to the place it was supposed to and that if it was not then abort the operation and try again.</w:t>
       </w:r>
       <w:r>
         <w:t xml:space="preserve"> To test to see if the problem had been fixed by my changes I set it to run twenty times, one after another</w:t>
@@ -1496,9 +1811,182 @@
     <w:p>
       <w:pPr>
         <w:ind w:left="1440"/>
-      </w:pPr>
-      <w:r>
-        <w:t>To keep search times constant, I had to add in functionality to allow my hash table to resize itself when buckets got too full [reference]. I decided to implement a locked resize function first, which involved going through each bucket and rehashing each key. Then depending on the value of the hash, the key would either be left alone or transferred to another bucket. I was able to write this part of the implementation serially, as it is only called in inside the add function, where at which point a lock will have already been obtained, making the need for additional locks irrelevant.</w:t>
+        <w:rPr>
+          <w:b/>
+        </w:rPr>
+      </w:pPr>
+      <w:r>
+        <w:rPr>
+          <w:b/>
+        </w:rPr>
+        <w:t>Resizing</w:t>
+      </w:r>
+    </w:p>
+    <w:p>
+      <w:pPr>
+        <w:ind w:left="1440"/>
+      </w:pPr>
+      <w:r>
+        <w:t xml:space="preserve">To keep search times constant, I had to add in functionality to allow my hash table to resize itself when buckets got too full [reference]. I decided to implement a locked resize function first, which involved going through each bucket and rehashing each key. Then </w:t>
+      </w:r>
+      <w:r>
+        <w:t>the key would be transferred to the new table, based on its new hash</w:t>
+      </w:r>
+      <w:r>
+        <w:t>. I was able to write this part of the implementation se</w:t>
+      </w:r>
+      <w:r>
+        <w:t xml:space="preserve">rially, as it is only called </w:t>
+      </w:r>
+      <w:r>
+        <w:t>inside the add function, where at which point a lock will have already been obtained, making the need for additional locks irrelevant.</w:t>
+      </w:r>
+    </w:p>
+    <w:p>
+      <w:pPr>
+        <w:ind w:left="1440"/>
+      </w:pPr>
+      <w:r>
+        <w:t>For my lockless implementation I investigated several potential methods, one of which involved leaving the keys where they were and forming new lists from them by dynamically creating each bucket [reference, concurrent hash table].</w:t>
+      </w:r>
+      <w:r>
+        <w:t xml:space="preserve"> Another option from the same paper was to resize the table in place, where the current table was made bigger and the keys rehashed. Yet another option was to incrementally </w:t>
+      </w:r>
+      <w:r>
+        <w:lastRenderedPageBreak/>
+        <w:t xml:space="preserve">resize the table, where all </w:t>
+      </w:r>
+      <w:proofErr w:type="gramStart"/>
+      <w:r>
+        <w:t>adds</w:t>
+      </w:r>
+      <w:proofErr w:type="gramEnd"/>
+      <w:r>
+        <w:t xml:space="preserve"> started to add to another table, with remove and contain calls checking both tables and only switching to the new table when all the keys had been transferred from the old [reference].</w:t>
+      </w:r>
+      <w:r>
+        <w:t xml:space="preserve"> I decided to try and implement the first solution and see how I got on. I immediately ran into problems with segmentation faults as I was unable to implement a necessary amount of atomicity to stop the threads from interfering with each other. This problem persisted for the two other solutions I attempted, each was plagued by segmentation faults which I was unable to get rid of. In the end I had to settle for using a lock, similar to my locked implementation, where only one thread was allowed access to resize the table.</w:t>
+      </w:r>
+      <w:r>
+        <w:t xml:space="preserve"> </w:t>
+      </w:r>
+    </w:p>
+    <w:p>
+      <w:pPr>
+        <w:ind w:left="1440"/>
+      </w:pPr>
+      <w:r>
+        <w:t>To compensate for my inability to implement a lockless resize function, I planned to test my implementations with a large initial table size. I hoped that this would minimise the need for the table to resize and so have the smallest impact on the performance, allowing me to compare the locked and lockless algorithms almost purely based</w:t>
+      </w:r>
+      <w:r>
+        <w:t xml:space="preserve"> on what I had written</w:t>
+      </w:r>
+      <w:r>
+        <w:t xml:space="preserve"> already, the add and remove functions.</w:t>
+      </w:r>
+    </w:p>
+    <w:p>
+      <w:pPr>
+        <w:ind w:left="1440"/>
+        <w:rPr>
+          <w:b/>
+        </w:rPr>
+      </w:pPr>
+      <w:r>
+        <w:rPr>
+          <w:b/>
+        </w:rPr>
+        <w:t>Contains Function</w:t>
+      </w:r>
+    </w:p>
+    <w:p>
+      <w:pPr>
+        <w:ind w:left="1440"/>
+      </w:pPr>
+      <w:r>
+        <w:t xml:space="preserve">Before I began testing my hash table I decided that I wanted it to replicate a real world hash table as closely as possible. To do this I would need to add in </w:t>
+      </w:r>
+      <w:proofErr w:type="gramStart"/>
+      <w:r>
+        <w:t>a contains</w:t>
+      </w:r>
+      <w:proofErr w:type="gramEnd"/>
+      <w:r>
+        <w:t xml:space="preserve"> function, a function that took key and searched for it in the hash table [reference]. I would need to implement this functionality in all three of my hash table variations. The implementation itself was relatively </w:t>
+      </w:r>
+      <w:proofErr w:type="gramStart"/>
+      <w:r>
+        <w:t>easy,</w:t>
+      </w:r>
+      <w:proofErr w:type="gramEnd"/>
+      <w:r>
+        <w:t xml:space="preserve"> I randomly produced a key, got its hash and then retrieved the bucket associated with that hash. Once I had that I then iterated through the bucket until I had either found the key or I reached the end of the bucket.</w:t>
+      </w:r>
+      <w:r>
+        <w:t xml:space="preserve"> </w:t>
+      </w:r>
+    </w:p>
+    <w:p>
+      <w:pPr>
+        <w:ind w:left="1440"/>
+        <w:rPr>
+          <w:b/>
+        </w:rPr>
+      </w:pPr>
+      <w:r>
+        <w:rPr>
+          <w:b/>
+        </w:rPr>
+        <w:t>Tracking Search Results</w:t>
+      </w:r>
+    </w:p>
+    <w:p>
+      <w:pPr>
+        <w:ind w:left="1440"/>
+      </w:pPr>
+      <w:r>
+        <w:t xml:space="preserve">As a means to record positive and negative hash table searches I added in two variables, </w:t>
+      </w:r>
+      <w:proofErr w:type="spellStart"/>
+      <w:r>
+        <w:t>pSearches</w:t>
+      </w:r>
+      <w:proofErr w:type="spellEnd"/>
+      <w:r>
+        <w:t xml:space="preserve"> and </w:t>
+      </w:r>
+      <w:proofErr w:type="spellStart"/>
+      <w:r>
+        <w:t>nSearches</w:t>
+      </w:r>
+      <w:proofErr w:type="spellEnd"/>
+      <w:r>
+        <w:t xml:space="preserve"> to represent the total number of positive and negative searches each time the program ran.</w:t>
+      </w:r>
+      <w:r>
+        <w:t xml:space="preserve"> I did this because I planned to utilise these when I was testing the table to see if there were any correlations between the number of successful/unsuccessful searches and the table performance</w:t>
+      </w:r>
+    </w:p>
+    <w:p>
+      <w:pPr>
+        <w:ind w:left="1440"/>
+        <w:rPr>
+          <w:b/>
+        </w:rPr>
+      </w:pPr>
+      <w:r>
+        <w:rPr>
+          <w:b/>
+        </w:rPr>
+        <w:t>Choose function</w:t>
+      </w:r>
+    </w:p>
+    <w:p>
+      <w:pPr>
+        <w:ind w:left="1440"/>
+      </w:pPr>
+      <w:r>
+        <w:t xml:space="preserve">As </w:t>
       </w:r>
       <w:bookmarkStart w:id="3" w:name="_GoBack"/>
       <w:bookmarkEnd w:id="3"/>
@@ -1549,7 +2037,25 @@
           <w:sz w:val="28"/>
           <w:szCs w:val="28"/>
         </w:rPr>
-        <w:t xml:space="preserve"> (Fatish)</w:t>
+        <w:t xml:space="preserve"> (</w:t>
+      </w:r>
+      <w:proofErr w:type="spellStart"/>
+      <w:r>
+        <w:rPr>
+          <w:b/>
+          <w:sz w:val="28"/>
+          <w:szCs w:val="28"/>
+        </w:rPr>
+        <w:t>Fatish</w:t>
+      </w:r>
+      <w:proofErr w:type="spellEnd"/>
+      <w:r>
+        <w:rPr>
+          <w:b/>
+          <w:sz w:val="28"/>
+          <w:szCs w:val="28"/>
+        </w:rPr>
+        <w:t>)</w:t>
       </w:r>
     </w:p>
     <w:p>
@@ -1585,6 +2091,7 @@
         <w:ind w:left="1440"/>
       </w:pPr>
       <w:r>
+        <w:lastRenderedPageBreak/>
         <w:t>Since the ring buffer is a circular FIFO queue, the size of the queue is not important, as threads will be reading/writing from the same place anyway, hence, the following data was collected by using a buffer with 1000 elements</w:t>
       </w:r>
       <w:r>
@@ -1596,7 +2103,6 @@
         <w:ind w:left="1440"/>
       </w:pPr>
       <w:r>
-        <w:lastRenderedPageBreak/>
         <w:t>INSERT GRAPH</w:t>
       </w:r>
       <w:r>
@@ -1714,7 +2220,15 @@
         <w:tab/>
       </w:r>
       <w:r>
-        <w:t>Herlihy, Shavit. 2008. The Art of Multiprocessor Programming.</w:t>
+        <w:t xml:space="preserve">Herlihy, </w:t>
+      </w:r>
+      <w:proofErr w:type="spellStart"/>
+      <w:r>
+        <w:t>Shavit</w:t>
+      </w:r>
+      <w:proofErr w:type="spellEnd"/>
+      <w:r>
+        <w:t>. 2008. The Art of Multiprocessor Programming.</w:t>
       </w:r>
     </w:p>
     <w:p>
@@ -1746,6 +2260,7 @@
         </w:rPr>
         <w:t> </w:t>
       </w:r>
+      <w:proofErr w:type="gramStart"/>
       <w:r>
         <w:rPr>
           <w:i/>
@@ -1756,6 +2271,7 @@
         </w:rPr>
         <w:t>Atomic Operations Library.</w:t>
       </w:r>
+      <w:proofErr w:type="gramEnd"/>
       <w:r>
         <w:rPr>
           <w:rStyle w:val="apple-converted-space"/>
@@ -1778,8 +2294,18 @@
       <w:pPr>
         <w:ind w:left="1440"/>
       </w:pPr>
-      <w:r>
-        <w:t xml:space="preserve">usleep(3) – Linux man page. Available: </w:t>
+      <w:proofErr w:type="spellStart"/>
+      <w:proofErr w:type="gramStart"/>
+      <w:r>
+        <w:t>usleep</w:t>
+      </w:r>
+      <w:proofErr w:type="spellEnd"/>
+      <w:r>
+        <w:t>(</w:t>
+      </w:r>
+      <w:proofErr w:type="gramEnd"/>
+      <w:r>
+        <w:t xml:space="preserve">3) – Linux man page. Available: </w:t>
       </w:r>
       <w:hyperlink r:id="rId11" w:history="1">
         <w:r>
@@ -1806,7 +2332,15 @@
         <w:ind w:left="1440"/>
       </w:pPr>
       <w:r>
-        <w:t xml:space="preserve">(10/02/2007). Circular Buffer. Available: </w:t>
+        <w:t xml:space="preserve">(10/02/2007). </w:t>
+      </w:r>
+      <w:proofErr w:type="gramStart"/>
+      <w:r>
+        <w:t>Circular Buffer.</w:t>
+      </w:r>
+      <w:proofErr w:type="gramEnd"/>
+      <w:r>
+        <w:t xml:space="preserve"> Available: </w:t>
       </w:r>
       <w:hyperlink r:id="rId12" w:history="1">
         <w:r>
@@ -1825,7 +2359,15 @@
         <w:ind w:left="1440"/>
       </w:pPr>
       <w:r>
-        <w:t>Lockless Inc. Spinlocks and Read Write Locks. Available: http://locklessinc.com/articles/locks/ . Last accessed 29/01/2014</w:t>
+        <w:t>Lockless Inc. Spinlocks and Read Write Locks. Available: http://locklessinc.com/articles/locks</w:t>
+      </w:r>
+      <w:proofErr w:type="gramStart"/>
+      <w:r>
+        <w:t>/ .</w:t>
+      </w:r>
+      <w:proofErr w:type="gramEnd"/>
+      <w:r>
+        <w:t xml:space="preserve"> Last accessed 29/01/2014</w:t>
       </w:r>
     </w:p>
     <w:p>
@@ -1840,6 +2382,7 @@
       <w:r>
         <w:t>(20/02/14). [</w:t>
       </w:r>
+      <w:proofErr w:type="spellStart"/>
       <w:r>
         <w:rPr>
           <w:iCs/>
@@ -1847,7 +2390,17 @@
           <w:sz w:val="20"/>
           <w:szCs w:val="20"/>
         </w:rPr>
-        <w:t>Perf Wiki.</w:t>
+        <w:t>Perf</w:t>
+      </w:r>
+      <w:proofErr w:type="spellEnd"/>
+      <w:r>
+        <w:rPr>
+          <w:iCs/>
+          <w:color w:val="000000"/>
+          <w:sz w:val="20"/>
+          <w:szCs w:val="20"/>
+        </w:rPr>
+        <w:t xml:space="preserve"> Wiki.</w:t>
       </w:r>
       <w:r>
         <w:rPr>
@@ -1892,26 +2445,64 @@
           <w:szCs w:val="20"/>
         </w:rPr>
       </w:pPr>
+      <w:proofErr w:type="spellStart"/>
       <w:r>
         <w:rPr>
           <w:color w:val="000000"/>
           <w:sz w:val="20"/>
           <w:szCs w:val="20"/>
         </w:rPr>
-        <w:t>Moir, Shavit. 2001. Concurrent Data Structures</w:t>
-      </w:r>
-    </w:p>
-    <w:p>
-      <w:pPr>
-        <w:ind w:left="1440"/>
-      </w:pPr>
+        <w:t>Moir</w:t>
+      </w:r>
+      <w:proofErr w:type="spellEnd"/>
       <w:r>
         <w:rPr>
           <w:color w:val="000000"/>
           <w:sz w:val="20"/>
           <w:szCs w:val="20"/>
         </w:rPr>
-        <w:t>Herlihy, 1993. A Methodology for Implementing Highly Concurrent Data Objects</w:t>
+        <w:t xml:space="preserve">, </w:t>
+      </w:r>
+      <w:proofErr w:type="spellStart"/>
+      <w:r>
+        <w:rPr>
+          <w:color w:val="000000"/>
+          <w:sz w:val="20"/>
+          <w:szCs w:val="20"/>
+        </w:rPr>
+        <w:t>Shavit</w:t>
+      </w:r>
+      <w:proofErr w:type="spellEnd"/>
+      <w:r>
+        <w:rPr>
+          <w:color w:val="000000"/>
+          <w:sz w:val="20"/>
+          <w:szCs w:val="20"/>
+        </w:rPr>
+        <w:t>. 2001. Concurrent Data Structures</w:t>
+      </w:r>
+    </w:p>
+    <w:p>
+      <w:pPr>
+        <w:ind w:left="1440"/>
+      </w:pPr>
+      <w:proofErr w:type="gramStart"/>
+      <w:r>
+        <w:rPr>
+          <w:color w:val="000000"/>
+          <w:sz w:val="20"/>
+          <w:szCs w:val="20"/>
+        </w:rPr>
+        <w:t>Herlihy, 1993.</w:t>
+      </w:r>
+      <w:proofErr w:type="gramEnd"/>
+      <w:r>
+        <w:rPr>
+          <w:color w:val="000000"/>
+          <w:sz w:val="20"/>
+          <w:szCs w:val="20"/>
+        </w:rPr>
+        <w:t xml:space="preserve"> A Methodology for Implementing Highly Concurrent Data Objects</w:t>
       </w:r>
     </w:p>
     <w:p>
@@ -2037,7 +2628,7 @@
           <w:rPr>
             <w:noProof/>
           </w:rPr>
-          <w:t>7</w:t>
+          <w:t>8</w:t>
         </w:r>
         <w:r>
           <w:rPr>
@@ -3201,7 +3792,7 @@
 </file>
 
 <file path=customXml/itemProps1.xml><?xml version="1.0" encoding="utf-8"?>
-<ds:datastoreItem xmlns:ds="http://schemas.openxmlformats.org/officeDocument/2006/customXml" ds:itemID="{17EA2AE7-D85D-4715-9A11-E475AF572637}">
+<ds:datastoreItem xmlns:ds="http://schemas.openxmlformats.org/officeDocument/2006/customXml" ds:itemID="{D168A548-210C-41AA-9306-1070F58545E3}">
   <ds:schemaRefs>
     <ds:schemaRef ds:uri="http://schemas.openxmlformats.org/officeDocument/2006/bibliography"/>
   </ds:schemaRefs>

</xml_diff>

<commit_message>
Finished off the method section of the singly linked list for now, on to the doubly linked list next
</commit_message>
<xml_diff>
--- a/Report/Report.docx
+++ b/Report/Report.docx
@@ -16,7 +16,7 @@
       <w:pPr>
         <w:pStyle w:val="Heading1"/>
       </w:pPr>
-      <w:bookmarkStart w:id="0" w:name="_Toc384062716"/>
+      <w:bookmarkStart w:id="0" w:name="_Toc384133426"/>
       <w:r>
         <w:t>Acknowledgements:</w:t>
       </w:r>
@@ -57,8 +57,6 @@
         <w:t>Contents</w:t>
       </w:r>
     </w:p>
-    <w:bookmarkStart w:id="1" w:name="_GoBack"/>
-    <w:bookmarkEnd w:id="1"/>
     <w:p>
       <w:pPr>
         <w:pStyle w:val="TOC1"/>
@@ -80,7 +78,7 @@
       <w:r>
         <w:fldChar w:fldCharType="separate"/>
       </w:r>
-      <w:hyperlink w:anchor="_Toc384062716" w:history="1">
+      <w:hyperlink w:anchor="_Toc384133426" w:history="1">
         <w:r>
           <w:rPr>
             <w:rStyle w:val="Hyperlink"/>
@@ -107,7 +105,7 @@
             <w:noProof/>
             <w:webHidden/>
           </w:rPr>
-          <w:instrText xml:space="preserve"> PAGEREF _Toc384062716 \h </w:instrText>
+          <w:instrText xml:space="preserve"> PAGEREF _Toc384133426 \h </w:instrText>
         </w:r>
         <w:r>
           <w:rPr>
@@ -150,7 +148,7 @@
           <w:lang w:eastAsia="en-IE"/>
         </w:rPr>
       </w:pPr>
-      <w:hyperlink w:anchor="_Toc384062717" w:history="1">
+      <w:hyperlink w:anchor="_Toc384133427" w:history="1">
         <w:r>
           <w:rPr>
             <w:rStyle w:val="Hyperlink"/>
@@ -177,7 +175,7 @@
             <w:noProof/>
             <w:webHidden/>
           </w:rPr>
-          <w:instrText xml:space="preserve"> PAGEREF _Toc384062717 \h </w:instrText>
+          <w:instrText xml:space="preserve"> PAGEREF _Toc384133427 \h </w:instrText>
         </w:r>
         <w:r>
           <w:rPr>
@@ -220,7 +218,7 @@
           <w:lang w:eastAsia="en-IE"/>
         </w:rPr>
       </w:pPr>
-      <w:hyperlink w:anchor="_Toc384062718" w:history="1">
+      <w:hyperlink w:anchor="_Toc384133428" w:history="1">
         <w:r>
           <w:rPr>
             <w:rStyle w:val="Hyperlink"/>
@@ -247,7 +245,7 @@
             <w:noProof/>
             <w:webHidden/>
           </w:rPr>
-          <w:instrText xml:space="preserve"> PAGEREF _Toc384062718 \h </w:instrText>
+          <w:instrText xml:space="preserve"> PAGEREF _Toc384133428 \h </w:instrText>
         </w:r>
         <w:r>
           <w:rPr>
@@ -290,7 +288,7 @@
           <w:lang w:eastAsia="en-IE"/>
         </w:rPr>
       </w:pPr>
-      <w:hyperlink w:anchor="_Toc384062719" w:history="1">
+      <w:hyperlink w:anchor="_Toc384133429" w:history="1">
         <w:r>
           <w:rPr>
             <w:rStyle w:val="Hyperlink"/>
@@ -317,7 +315,7 @@
             <w:noProof/>
             <w:webHidden/>
           </w:rPr>
-          <w:instrText xml:space="preserve"> PAGEREF _Toc384062719 \h </w:instrText>
+          <w:instrText xml:space="preserve"> PAGEREF _Toc384133429 \h </w:instrText>
         </w:r>
         <w:r>
           <w:rPr>
@@ -360,7 +358,7 @@
           <w:lang w:eastAsia="en-IE"/>
         </w:rPr>
       </w:pPr>
-      <w:hyperlink w:anchor="_Toc384062720" w:history="1">
+      <w:hyperlink w:anchor="_Toc384133430" w:history="1">
         <w:r>
           <w:rPr>
             <w:rStyle w:val="Hyperlink"/>
@@ -387,7 +385,7 @@
             <w:noProof/>
             <w:webHidden/>
           </w:rPr>
-          <w:instrText xml:space="preserve"> PAGEREF _Toc384062720 \h </w:instrText>
+          <w:instrText xml:space="preserve"> PAGEREF _Toc384133430 \h </w:instrText>
         </w:r>
         <w:r>
           <w:rPr>
@@ -407,7 +405,7 @@
             <w:noProof/>
             <w:webHidden/>
           </w:rPr>
-          <w:t>2</w:t>
+          <w:t>3</w:t>
         </w:r>
         <w:r>
           <w:rPr>
@@ -430,7 +428,7 @@
           <w:lang w:eastAsia="en-IE"/>
         </w:rPr>
       </w:pPr>
-      <w:hyperlink w:anchor="_Toc384062721" w:history="1">
+      <w:hyperlink w:anchor="_Toc384133431" w:history="1">
         <w:r>
           <w:rPr>
             <w:rStyle w:val="Hyperlink"/>
@@ -457,7 +455,7 @@
             <w:noProof/>
             <w:webHidden/>
           </w:rPr>
-          <w:instrText xml:space="preserve"> PAGEREF _Toc384062721 \h </w:instrText>
+          <w:instrText xml:space="preserve"> PAGEREF _Toc384133431 \h </w:instrText>
         </w:r>
         <w:r>
           <w:rPr>
@@ -500,7 +498,7 @@
           <w:lang w:eastAsia="en-IE"/>
         </w:rPr>
       </w:pPr>
-      <w:hyperlink w:anchor="_Toc384062722" w:history="1">
+      <w:hyperlink w:anchor="_Toc384133432" w:history="1">
         <w:r>
           <w:rPr>
             <w:rStyle w:val="Hyperlink"/>
@@ -527,7 +525,7 @@
             <w:noProof/>
             <w:webHidden/>
           </w:rPr>
-          <w:instrText xml:space="preserve"> PAGEREF _Toc384062722 \h </w:instrText>
+          <w:instrText xml:space="preserve"> PAGEREF _Toc384133432 \h </w:instrText>
         </w:r>
         <w:r>
           <w:rPr>
@@ -570,7 +568,7 @@
           <w:lang w:eastAsia="en-IE"/>
         </w:rPr>
       </w:pPr>
-      <w:hyperlink w:anchor="_Toc384062723" w:history="1">
+      <w:hyperlink w:anchor="_Toc384133433" w:history="1">
         <w:r>
           <w:rPr>
             <w:rStyle w:val="Hyperlink"/>
@@ -597,7 +595,7 @@
             <w:noProof/>
             <w:webHidden/>
           </w:rPr>
-          <w:instrText xml:space="preserve"> PAGEREF _Toc384062723 \h </w:instrText>
+          <w:instrText xml:space="preserve"> PAGEREF _Toc384133433 \h </w:instrText>
         </w:r>
         <w:r>
           <w:rPr>
@@ -640,7 +638,7 @@
           <w:lang w:eastAsia="en-IE"/>
         </w:rPr>
       </w:pPr>
-      <w:hyperlink w:anchor="_Toc384062724" w:history="1">
+      <w:hyperlink w:anchor="_Toc384133434" w:history="1">
         <w:r>
           <w:rPr>
             <w:rStyle w:val="Hyperlink"/>
@@ -667,7 +665,7 @@
             <w:noProof/>
             <w:webHidden/>
           </w:rPr>
-          <w:instrText xml:space="preserve"> PAGEREF _Toc384062724 \h </w:instrText>
+          <w:instrText xml:space="preserve"> PAGEREF _Toc384133434 \h </w:instrText>
         </w:r>
         <w:r>
           <w:rPr>
@@ -710,7 +708,7 @@
           <w:lang w:eastAsia="en-IE"/>
         </w:rPr>
       </w:pPr>
-      <w:hyperlink w:anchor="_Toc384062725" w:history="1">
+      <w:hyperlink w:anchor="_Toc384133435" w:history="1">
         <w:r>
           <w:rPr>
             <w:rStyle w:val="Hyperlink"/>
@@ -737,7 +735,7 @@
             <w:noProof/>
             <w:webHidden/>
           </w:rPr>
-          <w:instrText xml:space="preserve"> PAGEREF _Toc384062725 \h </w:instrText>
+          <w:instrText xml:space="preserve"> PAGEREF _Toc384133435 \h </w:instrText>
         </w:r>
         <w:r>
           <w:rPr>
@@ -757,7 +755,7 @@
             <w:noProof/>
             <w:webHidden/>
           </w:rPr>
-          <w:t>4</w:t>
+          <w:t>5</w:t>
         </w:r>
         <w:r>
           <w:rPr>
@@ -780,7 +778,7 @@
           <w:lang w:eastAsia="en-IE"/>
         </w:rPr>
       </w:pPr>
-      <w:hyperlink w:anchor="_Toc384062726" w:history="1">
+      <w:hyperlink w:anchor="_Toc384133436" w:history="1">
         <w:r>
           <w:rPr>
             <w:rStyle w:val="Hyperlink"/>
@@ -807,7 +805,7 @@
             <w:noProof/>
             <w:webHidden/>
           </w:rPr>
-          <w:instrText xml:space="preserve"> PAGEREF _Toc384062726 \h </w:instrText>
+          <w:instrText xml:space="preserve"> PAGEREF _Toc384133436 \h </w:instrText>
         </w:r>
         <w:r>
           <w:rPr>
@@ -850,7 +848,7 @@
           <w:lang w:eastAsia="en-IE"/>
         </w:rPr>
       </w:pPr>
-      <w:hyperlink w:anchor="_Toc384062727" w:history="1">
+      <w:hyperlink w:anchor="_Toc384133437" w:history="1">
         <w:r>
           <w:rPr>
             <w:rStyle w:val="Hyperlink"/>
@@ -877,7 +875,7 @@
             <w:noProof/>
             <w:webHidden/>
           </w:rPr>
-          <w:instrText xml:space="preserve"> PAGEREF _Toc384062727 \h </w:instrText>
+          <w:instrText xml:space="preserve"> PAGEREF _Toc384133437 \h </w:instrText>
         </w:r>
         <w:r>
           <w:rPr>
@@ -920,7 +918,7 @@
           <w:lang w:eastAsia="en-IE"/>
         </w:rPr>
       </w:pPr>
-      <w:hyperlink w:anchor="_Toc384062728" w:history="1">
+      <w:hyperlink w:anchor="_Toc384133438" w:history="1">
         <w:r>
           <w:rPr>
             <w:rStyle w:val="Hyperlink"/>
@@ -947,7 +945,7 @@
             <w:noProof/>
             <w:webHidden/>
           </w:rPr>
-          <w:instrText xml:space="preserve"> PAGEREF _Toc384062728 \h </w:instrText>
+          <w:instrText xml:space="preserve"> PAGEREF _Toc384133438 \h </w:instrText>
         </w:r>
         <w:r>
           <w:rPr>
@@ -990,7 +988,7 @@
           <w:lang w:eastAsia="en-IE"/>
         </w:rPr>
       </w:pPr>
-      <w:hyperlink w:anchor="_Toc384062729" w:history="1">
+      <w:hyperlink w:anchor="_Toc384133439" w:history="1">
         <w:r>
           <w:rPr>
             <w:rStyle w:val="Hyperlink"/>
@@ -1017,7 +1015,7 @@
             <w:noProof/>
             <w:webHidden/>
           </w:rPr>
-          <w:instrText xml:space="preserve"> PAGEREF _Toc384062729 \h </w:instrText>
+          <w:instrText xml:space="preserve"> PAGEREF _Toc384133439 \h </w:instrText>
         </w:r>
         <w:r>
           <w:rPr>
@@ -1060,7 +1058,7 @@
           <w:lang w:eastAsia="en-IE"/>
         </w:rPr>
       </w:pPr>
-      <w:hyperlink w:anchor="_Toc384062730" w:history="1">
+      <w:hyperlink w:anchor="_Toc384133440" w:history="1">
         <w:r>
           <w:rPr>
             <w:rStyle w:val="Hyperlink"/>
@@ -1087,7 +1085,7 @@
             <w:noProof/>
             <w:webHidden/>
           </w:rPr>
-          <w:instrText xml:space="preserve"> PAGEREF _Toc384062730 \h </w:instrText>
+          <w:instrText xml:space="preserve"> PAGEREF _Toc384133440 \h </w:instrText>
         </w:r>
         <w:r>
           <w:rPr>
@@ -1130,7 +1128,7 @@
           <w:lang w:eastAsia="en-IE"/>
         </w:rPr>
       </w:pPr>
-      <w:hyperlink w:anchor="_Toc384062731" w:history="1">
+      <w:hyperlink w:anchor="_Toc384133441" w:history="1">
         <w:r>
           <w:rPr>
             <w:rStyle w:val="Hyperlink"/>
@@ -1157,7 +1155,7 @@
             <w:noProof/>
             <w:webHidden/>
           </w:rPr>
-          <w:instrText xml:space="preserve"> PAGEREF _Toc384062731 \h </w:instrText>
+          <w:instrText xml:space="preserve"> PAGEREF _Toc384133441 \h </w:instrText>
         </w:r>
         <w:r>
           <w:rPr>
@@ -1200,13 +1198,13 @@
           <w:lang w:eastAsia="en-IE"/>
         </w:rPr>
       </w:pPr>
-      <w:hyperlink w:anchor="_Toc384062732" w:history="1">
+      <w:hyperlink w:anchor="_Toc384133442" w:history="1">
         <w:r>
           <w:rPr>
             <w:rStyle w:val="Hyperlink"/>
             <w:noProof/>
           </w:rPr>
-          <w:t>3.2.2 List of locked modes</w:t>
+          <w:t>3.2.1 Recap of locked &amp; lockless</w:t>
         </w:r>
         <w:r>
           <w:rPr>
@@ -1227,7 +1225,7 @@
             <w:noProof/>
             <w:webHidden/>
           </w:rPr>
-          <w:instrText xml:space="preserve"> PAGEREF _Toc384062732 \h </w:instrText>
+          <w:instrText xml:space="preserve"> PAGEREF _Toc384133442 \h </w:instrText>
         </w:r>
         <w:r>
           <w:rPr>
@@ -1270,13 +1268,13 @@
           <w:lang w:eastAsia="en-IE"/>
         </w:rPr>
       </w:pPr>
-      <w:hyperlink w:anchor="_Toc384062733" w:history="1">
+      <w:hyperlink w:anchor="_Toc384133443" w:history="1">
         <w:r>
           <w:rPr>
             <w:rStyle w:val="Hyperlink"/>
             <w:noProof/>
           </w:rPr>
-          <w:t>3.3.1 Ring Buffer</w:t>
+          <w:t>3.2.2 List of locked modes</w:t>
         </w:r>
         <w:r>
           <w:rPr>
@@ -1297,7 +1295,77 @@
             <w:noProof/>
             <w:webHidden/>
           </w:rPr>
-          <w:instrText xml:space="preserve"> PAGEREF _Toc384062733 \h </w:instrText>
+          <w:instrText xml:space="preserve"> PAGEREF _Toc384133443 \h </w:instrText>
+        </w:r>
+        <w:r>
+          <w:rPr>
+            <w:noProof/>
+            <w:webHidden/>
+          </w:rPr>
+        </w:r>
+        <w:r>
+          <w:rPr>
+            <w:noProof/>
+            <w:webHidden/>
+          </w:rPr>
+          <w:fldChar w:fldCharType="separate"/>
+        </w:r>
+        <w:r>
+          <w:rPr>
+            <w:noProof/>
+            <w:webHidden/>
+          </w:rPr>
+          <w:t>6</w:t>
+        </w:r>
+        <w:r>
+          <w:rPr>
+            <w:noProof/>
+            <w:webHidden/>
+          </w:rPr>
+          <w:fldChar w:fldCharType="end"/>
+        </w:r>
+      </w:hyperlink>
+    </w:p>
+    <w:p>
+      <w:pPr>
+        <w:pStyle w:val="TOC2"/>
+        <w:tabs>
+          <w:tab w:val="right" w:leader="dot" w:pos="9016"/>
+        </w:tabs>
+        <w:rPr>
+          <w:rFonts w:eastAsiaTheme="minorEastAsia"/>
+          <w:noProof/>
+          <w:lang w:eastAsia="en-IE"/>
+        </w:rPr>
+      </w:pPr>
+      <w:hyperlink w:anchor="_Toc384133444" w:history="1">
+        <w:r>
+          <w:rPr>
+            <w:rStyle w:val="Hyperlink"/>
+            <w:noProof/>
+          </w:rPr>
+          <w:t>3.3 Data Strctures</w:t>
+        </w:r>
+        <w:r>
+          <w:rPr>
+            <w:noProof/>
+            <w:webHidden/>
+          </w:rPr>
+          <w:tab/>
+        </w:r>
+        <w:r>
+          <w:rPr>
+            <w:noProof/>
+            <w:webHidden/>
+          </w:rPr>
+          <w:fldChar w:fldCharType="begin"/>
+        </w:r>
+        <w:r>
+          <w:rPr>
+            <w:noProof/>
+            <w:webHidden/>
+          </w:rPr>
+          <w:instrText xml:space="preserve"> PAGEREF _Toc384133444 \h </w:instrText>
         </w:r>
         <w:r>
           <w:rPr>
@@ -1340,13 +1408,13 @@
           <w:lang w:eastAsia="en-IE"/>
         </w:rPr>
       </w:pPr>
-      <w:hyperlink w:anchor="_Toc384062734" w:history="1">
+      <w:hyperlink w:anchor="_Toc384133445" w:history="1">
         <w:r>
           <w:rPr>
             <w:rStyle w:val="Hyperlink"/>
             <w:noProof/>
           </w:rPr>
-          <w:t>3.2.2 Linked List</w:t>
+          <w:t>3.3.1 Ring Buffer</w:t>
         </w:r>
         <w:r>
           <w:rPr>
@@ -1367,7 +1435,7 @@
             <w:noProof/>
             <w:webHidden/>
           </w:rPr>
-          <w:instrText xml:space="preserve"> PAGEREF _Toc384062734 \h </w:instrText>
+          <w:instrText xml:space="preserve"> PAGEREF _Toc384133445 \h </w:instrText>
         </w:r>
         <w:r>
           <w:rPr>
@@ -1387,7 +1455,7 @@
             <w:noProof/>
             <w:webHidden/>
           </w:rPr>
-          <w:t>9</w:t>
+          <w:t>8</w:t>
         </w:r>
         <w:r>
           <w:rPr>
@@ -1410,13 +1478,13 @@
           <w:lang w:eastAsia="en-IE"/>
         </w:rPr>
       </w:pPr>
-      <w:hyperlink w:anchor="_Toc384062735" w:history="1">
+      <w:hyperlink w:anchor="_Toc384133446" w:history="1">
         <w:r>
           <w:rPr>
             <w:rStyle w:val="Hyperlink"/>
             <w:noProof/>
           </w:rPr>
-          <w:t>3.2.2.1 Singly Linked List</w:t>
+          <w:t>3.3.2 Linked List</w:t>
         </w:r>
         <w:r>
           <w:rPr>
@@ -1437,7 +1505,7 @@
             <w:noProof/>
             <w:webHidden/>
           </w:rPr>
-          <w:instrText xml:space="preserve"> PAGEREF _Toc384062735 \h </w:instrText>
+          <w:instrText xml:space="preserve"> PAGEREF _Toc384133446 \h </w:instrText>
         </w:r>
         <w:r>
           <w:rPr>
@@ -1480,13 +1548,13 @@
           <w:lang w:eastAsia="en-IE"/>
         </w:rPr>
       </w:pPr>
-      <w:hyperlink w:anchor="_Toc384062736" w:history="1">
+      <w:hyperlink w:anchor="_Toc384133447" w:history="1">
         <w:r>
           <w:rPr>
             <w:rStyle w:val="Hyperlink"/>
             <w:noProof/>
           </w:rPr>
-          <w:t>3.2.2.2 Doubly Linked Buffer</w:t>
+          <w:t>3.3.2.1 Singly Linked List</w:t>
         </w:r>
         <w:r>
           <w:rPr>
@@ -1507,7 +1575,7 @@
             <w:noProof/>
             <w:webHidden/>
           </w:rPr>
-          <w:instrText xml:space="preserve"> PAGEREF _Toc384062736 \h </w:instrText>
+          <w:instrText xml:space="preserve"> PAGEREF _Toc384133447 \h </w:instrText>
         </w:r>
         <w:r>
           <w:rPr>
@@ -1527,7 +1595,7 @@
             <w:noProof/>
             <w:webHidden/>
           </w:rPr>
-          <w:t>10</w:t>
+          <w:t>9</w:t>
         </w:r>
         <w:r>
           <w:rPr>
@@ -1550,13 +1618,13 @@
           <w:lang w:eastAsia="en-IE"/>
         </w:rPr>
       </w:pPr>
-      <w:hyperlink w:anchor="_Toc384062737" w:history="1">
+      <w:hyperlink w:anchor="_Toc384133448" w:history="1">
         <w:r>
           <w:rPr>
             <w:rStyle w:val="Hyperlink"/>
             <w:noProof/>
           </w:rPr>
-          <w:t>3.2.2.3 Singly Linked Buffer</w:t>
+          <w:t>3.3.2.2 Doubly Linked Buffer</w:t>
         </w:r>
         <w:r>
           <w:rPr>
@@ -1577,7 +1645,7 @@
             <w:noProof/>
             <w:webHidden/>
           </w:rPr>
-          <w:instrText xml:space="preserve"> PAGEREF _Toc384062737 \h </w:instrText>
+          <w:instrText xml:space="preserve"> PAGEREF _Toc384133448 \h </w:instrText>
         </w:r>
         <w:r>
           <w:rPr>
@@ -1620,13 +1688,13 @@
           <w:lang w:eastAsia="en-IE"/>
         </w:rPr>
       </w:pPr>
-      <w:hyperlink w:anchor="_Toc384062738" w:history="1">
+      <w:hyperlink w:anchor="_Toc384133449" w:history="1">
         <w:r>
           <w:rPr>
             <w:rStyle w:val="Hyperlink"/>
             <w:noProof/>
           </w:rPr>
-          <w:t>3.2.4 Hash Table</w:t>
+          <w:t>3.3.2.3 Singly Linked Buffer</w:t>
         </w:r>
         <w:r>
           <w:rPr>
@@ -1647,7 +1715,7 @@
             <w:noProof/>
             <w:webHidden/>
           </w:rPr>
-          <w:instrText xml:space="preserve"> PAGEREF _Toc384062738 \h </w:instrText>
+          <w:instrText xml:space="preserve"> PAGEREF _Toc384133449 \h </w:instrText>
         </w:r>
         <w:r>
           <w:rPr>
@@ -1668,6 +1736,76 @@
             <w:webHidden/>
           </w:rPr>
           <w:t>10</w:t>
+        </w:r>
+        <w:r>
+          <w:rPr>
+            <w:noProof/>
+            <w:webHidden/>
+          </w:rPr>
+          <w:fldChar w:fldCharType="end"/>
+        </w:r>
+      </w:hyperlink>
+    </w:p>
+    <w:p>
+      <w:pPr>
+        <w:pStyle w:val="TOC3"/>
+        <w:tabs>
+          <w:tab w:val="right" w:leader="dot" w:pos="9016"/>
+        </w:tabs>
+        <w:rPr>
+          <w:rFonts w:eastAsiaTheme="minorEastAsia"/>
+          <w:noProof/>
+          <w:lang w:eastAsia="en-IE"/>
+        </w:rPr>
+      </w:pPr>
+      <w:hyperlink w:anchor="_Toc384133450" w:history="1">
+        <w:r>
+          <w:rPr>
+            <w:rStyle w:val="Hyperlink"/>
+            <w:noProof/>
+          </w:rPr>
+          <w:t>3.3.3 Hash Table</w:t>
+        </w:r>
+        <w:r>
+          <w:rPr>
+            <w:noProof/>
+            <w:webHidden/>
+          </w:rPr>
+          <w:tab/>
+        </w:r>
+        <w:r>
+          <w:rPr>
+            <w:noProof/>
+            <w:webHidden/>
+          </w:rPr>
+          <w:fldChar w:fldCharType="begin"/>
+        </w:r>
+        <w:r>
+          <w:rPr>
+            <w:noProof/>
+            <w:webHidden/>
+          </w:rPr>
+          <w:instrText xml:space="preserve"> PAGEREF _Toc384133450 \h </w:instrText>
+        </w:r>
+        <w:r>
+          <w:rPr>
+            <w:noProof/>
+            <w:webHidden/>
+          </w:rPr>
+        </w:r>
+        <w:r>
+          <w:rPr>
+            <w:noProof/>
+            <w:webHidden/>
+          </w:rPr>
+          <w:fldChar w:fldCharType="separate"/>
+        </w:r>
+        <w:r>
+          <w:rPr>
+            <w:noProof/>
+            <w:webHidden/>
+          </w:rPr>
+          <w:t>11</w:t>
         </w:r>
         <w:r>
           <w:rPr>
@@ -1690,7 +1828,7 @@
           <w:lang w:eastAsia="en-IE"/>
         </w:rPr>
       </w:pPr>
-      <w:hyperlink w:anchor="_Toc384062739" w:history="1">
+      <w:hyperlink w:anchor="_Toc384133451" w:history="1">
         <w:r>
           <w:rPr>
             <w:rStyle w:val="Hyperlink"/>
@@ -1717,7 +1855,7 @@
             <w:noProof/>
             <w:webHidden/>
           </w:rPr>
-          <w:instrText xml:space="preserve"> PAGEREF _Toc384062739 \h </w:instrText>
+          <w:instrText xml:space="preserve"> PAGEREF _Toc384133451 \h </w:instrText>
         </w:r>
         <w:r>
           <w:rPr>
@@ -1760,7 +1898,7 @@
           <w:lang w:eastAsia="en-IE"/>
         </w:rPr>
       </w:pPr>
-      <w:hyperlink w:anchor="_Toc384062740" w:history="1">
+      <w:hyperlink w:anchor="_Toc384133452" w:history="1">
         <w:r>
           <w:rPr>
             <w:rStyle w:val="Hyperlink"/>
@@ -1787,7 +1925,7 @@
             <w:noProof/>
             <w:webHidden/>
           </w:rPr>
-          <w:instrText xml:space="preserve"> PAGEREF _Toc384062740 \h </w:instrText>
+          <w:instrText xml:space="preserve"> PAGEREF _Toc384133452 \h </w:instrText>
         </w:r>
         <w:r>
           <w:rPr>
@@ -1830,7 +1968,7 @@
           <w:lang w:eastAsia="en-IE"/>
         </w:rPr>
       </w:pPr>
-      <w:hyperlink w:anchor="_Toc384062741" w:history="1">
+      <w:hyperlink w:anchor="_Toc384133453" w:history="1">
         <w:r>
           <w:rPr>
             <w:rStyle w:val="Hyperlink"/>
@@ -1857,7 +1995,7 @@
             <w:noProof/>
             <w:webHidden/>
           </w:rPr>
-          <w:instrText xml:space="preserve"> PAGEREF _Toc384062741 \h </w:instrText>
+          <w:instrText xml:space="preserve"> PAGEREF _Toc384133453 \h </w:instrText>
         </w:r>
         <w:r>
           <w:rPr>
@@ -1900,7 +2038,7 @@
           <w:lang w:eastAsia="en-IE"/>
         </w:rPr>
       </w:pPr>
-      <w:hyperlink w:anchor="_Toc384062742" w:history="1">
+      <w:hyperlink w:anchor="_Toc384133454" w:history="1">
         <w:r>
           <w:rPr>
             <w:rStyle w:val="Hyperlink"/>
@@ -1927,7 +2065,7 @@
             <w:noProof/>
             <w:webHidden/>
           </w:rPr>
-          <w:instrText xml:space="preserve"> PAGEREF _Toc384062742 \h </w:instrText>
+          <w:instrText xml:space="preserve"> PAGEREF _Toc384133454 \h </w:instrText>
         </w:r>
         <w:r>
           <w:rPr>
@@ -1970,7 +2108,7 @@
           <w:lang w:eastAsia="en-IE"/>
         </w:rPr>
       </w:pPr>
-      <w:hyperlink w:anchor="_Toc384062743" w:history="1">
+      <w:hyperlink w:anchor="_Toc384133455" w:history="1">
         <w:r>
           <w:rPr>
             <w:rStyle w:val="Hyperlink"/>
@@ -1997,7 +2135,7 @@
             <w:noProof/>
             <w:webHidden/>
           </w:rPr>
-          <w:instrText xml:space="preserve"> PAGEREF _Toc384062743 \h </w:instrText>
+          <w:instrText xml:space="preserve"> PAGEREF _Toc384133455 \h </w:instrText>
         </w:r>
         <w:r>
           <w:rPr>
@@ -2017,7 +2155,7 @@
             <w:noProof/>
             <w:webHidden/>
           </w:rPr>
-          <w:t>14</w:t>
+          <w:t>15</w:t>
         </w:r>
         <w:r>
           <w:rPr>
@@ -2040,7 +2178,7 @@
           <w:lang w:eastAsia="en-IE"/>
         </w:rPr>
       </w:pPr>
-      <w:hyperlink w:anchor="_Toc384062744" w:history="1">
+      <w:hyperlink w:anchor="_Toc384133456" w:history="1">
         <w:r>
           <w:rPr>
             <w:rStyle w:val="Hyperlink"/>
@@ -2067,7 +2205,7 @@
             <w:noProof/>
             <w:webHidden/>
           </w:rPr>
-          <w:instrText xml:space="preserve"> PAGEREF _Toc384062744 \h </w:instrText>
+          <w:instrText xml:space="preserve"> PAGEREF _Toc384133456 \h </w:instrText>
         </w:r>
         <w:r>
           <w:rPr>
@@ -2110,7 +2248,7 @@
           <w:lang w:eastAsia="en-IE"/>
         </w:rPr>
       </w:pPr>
-      <w:hyperlink w:anchor="_Toc384062745" w:history="1">
+      <w:hyperlink w:anchor="_Toc384133457" w:history="1">
         <w:r>
           <w:rPr>
             <w:rStyle w:val="Hyperlink"/>
@@ -2137,7 +2275,7 @@
             <w:noProof/>
             <w:webHidden/>
           </w:rPr>
-          <w:instrText xml:space="preserve"> PAGEREF _Toc384062745 \h </w:instrText>
+          <w:instrText xml:space="preserve"> PAGEREF _Toc384133457 \h </w:instrText>
         </w:r>
         <w:r>
           <w:rPr>
@@ -2180,7 +2318,7 @@
           <w:lang w:eastAsia="en-IE"/>
         </w:rPr>
       </w:pPr>
-      <w:hyperlink w:anchor="_Toc384062746" w:history="1">
+      <w:hyperlink w:anchor="_Toc384133458" w:history="1">
         <w:r>
           <w:rPr>
             <w:rStyle w:val="Hyperlink"/>
@@ -2207,7 +2345,7 @@
             <w:noProof/>
             <w:webHidden/>
           </w:rPr>
-          <w:instrText xml:space="preserve"> PAGEREF _Toc384062746 \h </w:instrText>
+          <w:instrText xml:space="preserve"> PAGEREF _Toc384133458 \h </w:instrText>
         </w:r>
         <w:r>
           <w:rPr>
@@ -2250,7 +2388,7 @@
           <w:lang w:eastAsia="en-IE"/>
         </w:rPr>
       </w:pPr>
-      <w:hyperlink w:anchor="_Toc384062747" w:history="1">
+      <w:hyperlink w:anchor="_Toc384133459" w:history="1">
         <w:r>
           <w:rPr>
             <w:rStyle w:val="Hyperlink"/>
@@ -2277,7 +2415,7 @@
             <w:noProof/>
             <w:webHidden/>
           </w:rPr>
-          <w:instrText xml:space="preserve"> PAGEREF _Toc384062747 \h </w:instrText>
+          <w:instrText xml:space="preserve"> PAGEREF _Toc384133459 \h </w:instrText>
         </w:r>
         <w:r>
           <w:rPr>
@@ -2322,7 +2460,7 @@
       <w:pPr>
         <w:pStyle w:val="Heading1"/>
       </w:pPr>
-      <w:bookmarkStart w:id="2" w:name="_Toc384062717"/>
+      <w:bookmarkStart w:id="1" w:name="_Toc384133427"/>
       <w:r>
         <w:rPr>
           <w:rStyle w:val="Heading1Char"/>
@@ -2337,20 +2475,20 @@
       <w:r>
         <w:t xml:space="preserve"> (Thin)</w:t>
       </w:r>
+      <w:bookmarkEnd w:id="1"/>
+    </w:p>
+    <w:p>
+      <w:pPr>
+        <w:pStyle w:val="Heading2"/>
+      </w:pPr>
+      <w:bookmarkStart w:id="2" w:name="_Toc384133428"/>
+      <w:r>
+        <w:t xml:space="preserve">1.1 </w:t>
+      </w:r>
+      <w:r>
+        <w:t>My Work:</w:t>
+      </w:r>
       <w:bookmarkEnd w:id="2"/>
-    </w:p>
-    <w:p>
-      <w:pPr>
-        <w:pStyle w:val="Heading2"/>
-      </w:pPr>
-      <w:bookmarkStart w:id="3" w:name="_Toc384062718"/>
-      <w:r>
-        <w:t xml:space="preserve">1.1 </w:t>
-      </w:r>
-      <w:r>
-        <w:t>My Work:</w:t>
-      </w:r>
-      <w:bookmarkEnd w:id="3"/>
     </w:p>
     <w:p>
       <w:pPr>
@@ -2467,7 +2605,7 @@
       <w:pPr>
         <w:pStyle w:val="Heading1"/>
       </w:pPr>
-      <w:bookmarkStart w:id="4" w:name="_Toc384062719"/>
+      <w:bookmarkStart w:id="3" w:name="_Toc384133429"/>
       <w:r>
         <w:rPr>
           <w:rStyle w:val="Heading1Char"/>
@@ -2506,383 +2644,377 @@
       <w:r>
         <w:t>)</w:t>
       </w:r>
+      <w:bookmarkEnd w:id="3"/>
+    </w:p>
+    <w:p>
+      <w:pPr>
+        <w:rPr>
+          <w:b/>
+        </w:rPr>
+      </w:pPr>
+      <w:r>
+        <w:rPr>
+          <w:b/>
+        </w:rPr>
+        <w:tab/>
+      </w:r>
+    </w:p>
+    <w:p>
+      <w:pPr>
+        <w:pStyle w:val="Heading2"/>
+      </w:pPr>
+      <w:bookmarkStart w:id="4" w:name="_Toc384133430"/>
+      <w:r>
+        <w:lastRenderedPageBreak/>
+        <w:t xml:space="preserve">2.1 </w:t>
+      </w:r>
+      <w:r>
+        <w:t>What Motivated You?</w:t>
+      </w:r>
       <w:bookmarkEnd w:id="4"/>
     </w:p>
     <w:p>
       <w:pPr>
-        <w:rPr>
-          <w:b/>
-        </w:rPr>
-      </w:pPr>
-      <w:r>
-        <w:rPr>
-          <w:b/>
-        </w:rPr>
+        <w:ind w:left="1440"/>
+      </w:pPr>
+      <w:r>
+        <w:t>I had been introduced to the idea of concurrency in the third year of my degree and it had piqued my interest. The solutions that concurrency provided for such computing problems as the memory and power wall to me seemed quite elegant.  I saw the potential that this technology had and so I took another module based on concurrency in my final year so that I may learn about it in a greater depth.</w:t>
+      </w:r>
+      <w:r>
+        <w:t xml:space="preserve"> This proved useful to my understanding and so when it came to choosing a project for my final year, I decided to combine my new found interest in concurrency with data structures, something I had always liked since I was introduced to them due to my ability to visualise them in my mind</w:t>
+      </w:r>
+      <w:r>
+        <w:t xml:space="preserve"> and their inherent usefulness in Computer Science.</w:t>
+      </w:r>
+    </w:p>
+    <w:p>
+      <w:pPr>
+        <w:ind w:left="1440"/>
+      </w:pPr>
+      <w:r>
+        <w:t xml:space="preserve">The problem that presents itself is that there </w:t>
+      </w:r>
+      <w:r>
+        <w:t>does not seem to be</w:t>
+      </w:r>
+      <w:r>
+        <w:t xml:space="preserve"> a huge amount of data comparing the performance of concurrent data structures on different </w:t>
+      </w:r>
+      <w:r>
+        <w:t xml:space="preserve">architectures. </w:t>
+      </w:r>
+      <w:r>
+        <w:t>There is plenty of work done with regards to designing concurrent data structures [</w:t>
+      </w:r>
+      <w:proofErr w:type="spellStart"/>
+      <w:r>
+        <w:t>Moir</w:t>
+      </w:r>
+      <w:proofErr w:type="spellEnd"/>
+      <w:r>
+        <w:t xml:space="preserve"> et al. 2001]</w:t>
+      </w:r>
+      <w:r>
+        <w:t xml:space="preserve"> and implementing them [Herlihy. 1993]</w:t>
+      </w:r>
+      <w:r>
+        <w:t>, though considering the amount of research done on that topic, there is little to go on when it comes to comparing these structures across different architectures, to see how they affect the performance of the data structures.</w:t>
+      </w:r>
+    </w:p>
+    <w:p>
+      <w:pPr>
+        <w:ind w:left="1440"/>
+      </w:pPr>
+      <w:r>
+        <w:t>Hence, I am hoping to add to what little has been done in this area by performing my tests and analysis.</w:t>
+      </w:r>
+    </w:p>
+    <w:p>
+      <w:pPr>
+        <w:pStyle w:val="Heading2"/>
+      </w:pPr>
+      <w:bookmarkStart w:id="5" w:name="_Toc384133431"/>
+      <w:r>
+        <w:t xml:space="preserve">2.2 </w:t>
+      </w:r>
+      <w:r>
+        <w:t>Locked &amp; Lockless Programming</w:t>
+      </w:r>
+      <w:bookmarkEnd w:id="5"/>
+    </w:p>
+    <w:p>
+      <w:pPr>
+        <w:ind w:left="1440"/>
+      </w:pPr>
+      <w:r>
+        <w:t>A lock in terms of computer science is a synchronisation mechanism which is used to control access to a resource in an environment that contains more than one thread of execution</w:t>
+      </w:r>
+      <w:r>
+        <w:t xml:space="preserve"> [reference]. A common lock to implement using pthreads is a mutex, which is used to protect a shared resource. It works by only ever allowing one thread to ‘own’ </w:t>
+      </w:r>
+      <w:r>
+        <w:t>it</w:t>
+      </w:r>
+      <w:r>
+        <w:t xml:space="preserve"> and only the thread who owns th</w:t>
+      </w:r>
+      <w:r>
+        <w:t>e mutex can access the resource [reference]. While this is a convenient way of ensuring mutual exclusion [reference], it does not scale with an increased amount of computing power or threads [reference], as only one thread can access the resource at any given time.</w:t>
+      </w:r>
+    </w:p>
+    <w:p>
+      <w:pPr>
+        <w:ind w:left="1440"/>
+      </w:pPr>
+      <w:r>
+        <w:t xml:space="preserve">The term Lockless in computer science when referring to a non-blocking algorithm [reference] equates to an algorithm where threads </w:t>
+      </w:r>
+      <w:proofErr w:type="gramStart"/>
+      <w:r>
+        <w:t>who</w:t>
+      </w:r>
+      <w:proofErr w:type="gramEnd"/>
+      <w:r>
+        <w:t xml:space="preserve"> are competing for a shared resource do not have their execution postponed by mutual exclusion. These algorithms, while not using locks such as a mutex, still use atomic instructions as a means to protect a shared resource [reference].</w:t>
+      </w:r>
+    </w:p>
+    <w:p>
+      <w:pPr>
+        <w:ind w:left="1440"/>
+      </w:pPr>
+      <w:r>
+        <w:t xml:space="preserve">The term </w:t>
+      </w:r>
+      <w:r>
+        <w:t>Lock Free</w:t>
+      </w:r>
+      <w:r>
+        <w:t xml:space="preserve"> when discussing non-blocking algorithms, means that individual threads are allowed to starve, but progress is guaranteed on a system wide level. At least one of the threads will make progress when a program’s threads are run for sufficiently long.</w:t>
+      </w:r>
+    </w:p>
+    <w:p>
+      <w:pPr>
+        <w:ind w:left="1440"/>
+      </w:pPr>
+      <w:r>
+        <w:t xml:space="preserve">The term </w:t>
+      </w:r>
+      <w:r>
+        <w:t>Wait Free</w:t>
+      </w:r>
+      <w:r>
+        <w:t xml:space="preserve"> when discussing non-blocking algorithms represents the strongest non-blocking guarantee of progress.</w:t>
+      </w:r>
+      <w:r>
+        <w:t xml:space="preserve"> It guarantees both system wide progress and starvation freedom for the threads [reference]. Every operation has </w:t>
+      </w:r>
+      <w:proofErr w:type="gramStart"/>
+      <w:r>
+        <w:lastRenderedPageBreak/>
+        <w:t>abound</w:t>
+      </w:r>
+      <w:proofErr w:type="gramEnd"/>
+      <w:r>
+        <w:t xml:space="preserve"> on the number of steps the algorithm will take before the operation completes [reference]. It is for this reason that all wait free algorithms are also lock free [reference].</w:t>
+      </w:r>
+    </w:p>
+    <w:p>
+      <w:pPr>
+        <w:ind w:left="1440"/>
+      </w:pPr>
+      <w:r>
+        <w:t xml:space="preserve">An </w:t>
+      </w:r>
+      <w:r>
+        <w:t>Atomic Instruction</w:t>
+      </w:r>
+      <w:r>
+        <w:t xml:space="preserve"> is an </w:t>
+      </w:r>
+      <w:r>
+        <w:t>operation that completes in a single step relative to other threads. When an atomic instruction is performed, no other thread can observe the instruction half completed, it will either complete entirely or not do anything, much like have transactions in databases work [reference].</w:t>
+      </w:r>
+      <w:r>
+        <w:t xml:space="preserve"> Without this guarantee of completion, lockless programming would not be possible, as there would be no way, other than using a lock such as a mutex, to protect a shared resource used by multiple threads [reference].</w:t>
+      </w:r>
+    </w:p>
+    <w:p>
+      <w:pPr>
+        <w:ind w:left="1440"/>
+      </w:pPr>
+      <w:r>
+        <w:t xml:space="preserve">A </w:t>
+      </w:r>
+      <w:r>
+        <w:t>Concurrent Data Structure</w:t>
+      </w:r>
+      <w:r>
+        <w:t xml:space="preserve"> in computer science is a data structure that has been designed and implemented for use by multiple threads [reference]. As a result they are significantly more difficult to design and verify than </w:t>
+      </w:r>
+      <w:r>
+        <w:t>regular, serial data structures, due to the asynchronous nature of threads. However, this added complexity can pay off as concurrent data structures can be very scalable if the shared resources of the data structure can be properly protected and utilised by the threads working on it [reference].</w:t>
+      </w:r>
+    </w:p>
+    <w:p>
+      <w:pPr>
+        <w:pStyle w:val="Heading2"/>
+      </w:pPr>
+      <w:bookmarkStart w:id="6" w:name="_Toc384133432"/>
+      <w:r>
+        <w:t>2.3 Previous Work</w:t>
+      </w:r>
+      <w:bookmarkEnd w:id="6"/>
+    </w:p>
+    <w:p>
+      <w:r>
         <w:tab/>
       </w:r>
-    </w:p>
-    <w:p>
-      <w:pPr>
-        <w:pStyle w:val="Heading2"/>
-      </w:pPr>
-      <w:bookmarkStart w:id="5" w:name="_Toc384062720"/>
-      <w:r>
-        <w:t xml:space="preserve">2.1 </w:t>
-      </w:r>
-      <w:r>
-        <w:t>What Motivated You?</w:t>
-      </w:r>
-      <w:bookmarkEnd w:id="5"/>
-    </w:p>
-    <w:p>
-      <w:pPr>
-        <w:ind w:left="1440"/>
-      </w:pPr>
-      <w:r>
-        <w:t xml:space="preserve">I had been introduced to the idea of concurrency in the third year of my degree and it had piqued my interest. The solutions that concurrency provided for such computing problems as the memory and power wall to me seemed quite elegant.  I </w:t>
-      </w:r>
+      <w:r>
+        <w:tab/>
+      </w:r>
+    </w:p>
+    <w:p>
+      <w:pPr>
+        <w:pStyle w:val="Heading3"/>
+      </w:pPr>
+      <w:bookmarkStart w:id="7" w:name="_Toc384133433"/>
+      <w:r>
+        <w:t>2.3.1 The Art of Multiprocessor Programming</w:t>
+      </w:r>
+      <w:bookmarkEnd w:id="7"/>
+    </w:p>
+    <w:p>
+      <w:pPr>
+        <w:ind w:left="1440"/>
+      </w:pPr>
+      <w:r>
+        <w:t xml:space="preserve">When it came to researching what work had been done before now, I initially looked towards “The Art of Multiprocessor Programming” by Maurice Herlihy and </w:t>
+      </w:r>
+      <w:proofErr w:type="spellStart"/>
+      <w:r>
+        <w:t>Nir</w:t>
+      </w:r>
+      <w:proofErr w:type="spellEnd"/>
+      <w:r>
+        <w:t xml:space="preserve"> </w:t>
+      </w:r>
+      <w:proofErr w:type="spellStart"/>
+      <w:r>
+        <w:t>Shavit</w:t>
+      </w:r>
+      <w:proofErr w:type="spellEnd"/>
+      <w:r>
+        <w:t>. It covers much of the current state of multiprocessor programming, detailing some of the various problems that are encountered with concurrent programming, such as the Producer-Consumer problem [reference] and the ABA problem [reference]. It then delves into the foundations of shared memory [reference] and the basics of multithreaded programming, detailing the spin lock and the issue of contention, where many threads vie for control of the lock [reference]. It then goes through several data structures, such as the linked list and hash table, describing the different aspects of design and implementation and the problems one faces when attempting to implement locked and lockless forms of these structures.</w:t>
+      </w:r>
+      <w:r>
+        <w:t xml:space="preserve"> Considering how closely this book follows my own work, it was only natural that it inspired me and guided me while I was choosing, designing and implementing</w:t>
+      </w:r>
+      <w:r>
+        <w:t xml:space="preserve"> the data structures for my project.</w:t>
+      </w:r>
+    </w:p>
+    <w:p>
+      <w:pPr>
+        <w:pStyle w:val="Heading3"/>
+      </w:pPr>
+      <w:bookmarkStart w:id="8" w:name="_Toc384133434"/>
+      <w:r>
+        <w:t>2.3.2 Designing Concurrent Data Structures</w:t>
+      </w:r>
+      <w:bookmarkEnd w:id="8"/>
+    </w:p>
+    <w:p>
+      <w:pPr>
+        <w:ind w:left="1440"/>
+      </w:pPr>
+      <w:r>
+        <w:t xml:space="preserve">“Designing Concurrent Data Structures” by Mark </w:t>
+      </w:r>
+      <w:proofErr w:type="spellStart"/>
+      <w:r>
+        <w:t>Moir</w:t>
+      </w:r>
+      <w:proofErr w:type="spellEnd"/>
+      <w:r>
+        <w:t xml:space="preserve"> and </w:t>
+      </w:r>
+      <w:proofErr w:type="spellStart"/>
+      <w:r>
+        <w:t>Nir</w:t>
+      </w:r>
+      <w:proofErr w:type="spellEnd"/>
+      <w:r>
+        <w:t xml:space="preserve"> </w:t>
+      </w:r>
+      <w:proofErr w:type="spellStart"/>
+      <w:r>
+        <w:t>Shavit</w:t>
+      </w:r>
+      <w:proofErr w:type="spellEnd"/>
+      <w:r>
+        <w:t xml:space="preserve">, goes into depth on the processes required to successfully design a concurrent data structure, both in the general sense, talking about issues like blocking and non-blocking techniques [reference], performance and verification techniques [reference] while also going into detail for a range of specific data structures, like Stacks and Queues, Linked Lists and hash tables. </w:t>
+      </w:r>
+    </w:p>
+    <w:p>
+      <w:pPr>
+        <w:pStyle w:val="Heading3"/>
+      </w:pPr>
+      <w:bookmarkStart w:id="9" w:name="_Toc384133435"/>
       <w:r>
         <w:lastRenderedPageBreak/>
-        <w:t>saw the potential that this technology had and so I took another module based on concurrency in my final year so that I may learn about it in a greater depth.</w:t>
-      </w:r>
-      <w:r>
-        <w:t xml:space="preserve"> This proved useful to my understanding and so when it came to choosing a project for my final year, I decided to combine my new found interest in concurrency with data structures, something I had always liked since I was introduced to them due to my ability to visualise them in my mind</w:t>
-      </w:r>
-      <w:r>
-        <w:t xml:space="preserve"> and their inherent usefulness in Computer Science.</w:t>
-      </w:r>
-    </w:p>
-    <w:p>
-      <w:pPr>
-        <w:ind w:left="1440"/>
-      </w:pPr>
-      <w:r>
-        <w:t xml:space="preserve">The problem that presents itself is that there </w:t>
-      </w:r>
-      <w:r>
-        <w:t>does not seem to be</w:t>
-      </w:r>
-      <w:r>
-        <w:t xml:space="preserve"> a huge amount of data comparing the performance of concurrent data structures on different </w:t>
-      </w:r>
-      <w:r>
-        <w:t xml:space="preserve">architectures. </w:t>
-      </w:r>
-      <w:r>
-        <w:t>There is plenty of work done with regards to designing concurrent data structures [</w:t>
-      </w:r>
-      <w:proofErr w:type="spellStart"/>
-      <w:r>
-        <w:t>Moir</w:t>
-      </w:r>
-      <w:proofErr w:type="spellEnd"/>
-      <w:r>
-        <w:t xml:space="preserve"> et al. 2001]</w:t>
-      </w:r>
-      <w:r>
-        <w:t xml:space="preserve"> and implementing them [Herlihy. 1993]</w:t>
-      </w:r>
-      <w:r>
-        <w:t>, though considering the amount of research done on that topic, there is little to go on when it comes to comparing these structures across different architectures, to see how they affect the performance of the data structures.</w:t>
-      </w:r>
-    </w:p>
-    <w:p>
-      <w:pPr>
-        <w:ind w:left="1440"/>
-      </w:pPr>
-      <w:r>
-        <w:t>Hence, I am hoping to add to what little has been done in this area by performing my tests and analysis.</w:t>
-      </w:r>
-    </w:p>
-    <w:p>
-      <w:pPr>
-        <w:pStyle w:val="Heading2"/>
-      </w:pPr>
-      <w:bookmarkStart w:id="6" w:name="_Toc384062721"/>
-      <w:r>
-        <w:t xml:space="preserve">2.2 </w:t>
-      </w:r>
-      <w:r>
-        <w:t>Locked &amp; Lockless Programming</w:t>
-      </w:r>
-      <w:bookmarkEnd w:id="6"/>
-    </w:p>
-    <w:p>
-      <w:pPr>
-        <w:ind w:left="1440"/>
-      </w:pPr>
-      <w:r>
-        <w:t>A lock in terms of computer science is a synchronisation mechanism which is used to control access to a resource in an environment that contains more than one thread of execution</w:t>
-      </w:r>
-      <w:r>
-        <w:t xml:space="preserve"> [reference]. A common lock to implement using pthreads is a mutex, which is used to protect a shared resource. It works by only ever allowing one thread to ‘own’ </w:t>
-      </w:r>
-      <w:r>
-        <w:t>it</w:t>
-      </w:r>
-      <w:r>
-        <w:t xml:space="preserve"> and only the thread who owns th</w:t>
-      </w:r>
-      <w:r>
-        <w:t>e mutex can access the resource [reference]. While this is a convenient way of ensuring mutual exclusion [reference], it does not scale with an increased amount of computing power or threads [reference], as only one thread can access the resource at any given time.</w:t>
-      </w:r>
-    </w:p>
-    <w:p>
-      <w:pPr>
-        <w:ind w:left="1440"/>
-      </w:pPr>
-      <w:r>
-        <w:t xml:space="preserve">The term Lockless in computer science when referring to a non-blocking algorithm [reference] equates to an algorithm where threads </w:t>
-      </w:r>
-      <w:proofErr w:type="gramStart"/>
-      <w:r>
-        <w:t>who</w:t>
-      </w:r>
-      <w:proofErr w:type="gramEnd"/>
-      <w:r>
-        <w:t xml:space="preserve"> are competing for a shared resource do not have their execution postponed by mutual exclusion. These algorithms, while not using locks such as a mutex, still use atomic instructions as a means to protect a shared resource [reference].</w:t>
-      </w:r>
-    </w:p>
-    <w:p>
-      <w:pPr>
-        <w:ind w:left="1440"/>
-      </w:pPr>
-      <w:r>
-        <w:t xml:space="preserve">The term </w:t>
-      </w:r>
-      <w:r>
-        <w:t>Lock Free</w:t>
-      </w:r>
-      <w:r>
-        <w:t xml:space="preserve"> when discussing non-blocking algorithms, means that individual threads are allowed to starve, but progress is guaranteed on a system wide level. At least one of the threads will make progress when a program’s threads are run for sufficiently long.</w:t>
-      </w:r>
-    </w:p>
-    <w:p>
-      <w:pPr>
-        <w:ind w:left="1440"/>
-      </w:pPr>
-      <w:r>
-        <w:t xml:space="preserve">The term </w:t>
-      </w:r>
-      <w:r>
-        <w:t>Wait Free</w:t>
-      </w:r>
-      <w:r>
-        <w:t xml:space="preserve"> when discussing non-blocking algorithms represents the strongest non-blocking guarantee of progress.</w:t>
-      </w:r>
-      <w:r>
-        <w:t xml:space="preserve"> It guarantees both system wide progress and starvation freedom for the threads [reference]. Every operation has </w:t>
-      </w:r>
-      <w:proofErr w:type="gramStart"/>
-      <w:r>
-        <w:t>abound</w:t>
-      </w:r>
-      <w:proofErr w:type="gramEnd"/>
-      <w:r>
-        <w:t xml:space="preserve"> on the number of steps the algorithm will take before the operation completes [reference]. It is for this reason that all wait free algorithms are also lock free [reference].</w:t>
-      </w:r>
-    </w:p>
-    <w:p>
-      <w:pPr>
-        <w:ind w:left="1440"/>
-      </w:pPr>
-      <w:r>
-        <w:lastRenderedPageBreak/>
-        <w:t xml:space="preserve">An </w:t>
-      </w:r>
-      <w:r>
-        <w:t>Atomic Instruction</w:t>
-      </w:r>
-      <w:r>
-        <w:t xml:space="preserve"> is an </w:t>
-      </w:r>
-      <w:r>
-        <w:t>operation that completes in a single step relative to other threads. When an atomic instruction is performed, no other thread can observe the instruction half completed, it will either complete entirely or not do anything, much like have transactions in databases work [reference].</w:t>
-      </w:r>
-      <w:r>
-        <w:t xml:space="preserve"> Without this guarantee of completion, lockless programming would not be possible, as there would be no way, other than using a lock such as a mutex, to protect a shared resource used by multiple threads [reference].</w:t>
-      </w:r>
-    </w:p>
-    <w:p>
-      <w:pPr>
-        <w:ind w:left="1440"/>
-      </w:pPr>
-      <w:r>
-        <w:t xml:space="preserve">A </w:t>
-      </w:r>
-      <w:r>
-        <w:t>Concurrent Data Structure</w:t>
-      </w:r>
-      <w:r>
-        <w:t xml:space="preserve"> in computer science is a data structure that has been designed and implemented for use by multiple threads [reference]. As a result they are significantly more difficult to design and verify than </w:t>
-      </w:r>
-      <w:r>
-        <w:t>regular, serial data structures, due to the asynchronous nature of threads. However, this added complexity can pay off as concurrent data structures can be very scalable if the shared resources of the data structure can be properly protected and utilised by the threads working on it [reference].</w:t>
-      </w:r>
-    </w:p>
-    <w:p>
-      <w:pPr>
-        <w:pStyle w:val="Heading2"/>
-      </w:pPr>
-      <w:bookmarkStart w:id="7" w:name="_Toc384062722"/>
-      <w:r>
-        <w:t>2.3 Previous Work</w:t>
-      </w:r>
-      <w:bookmarkEnd w:id="7"/>
-    </w:p>
-    <w:p>
-      <w:r>
-        <w:tab/>
-      </w:r>
-      <w:r>
-        <w:tab/>
+        <w:t>2.3.3 Implementing Concurrent Data Objects</w:t>
+      </w:r>
+      <w:bookmarkEnd w:id="9"/>
+    </w:p>
+    <w:p>
+      <w:pPr>
+        <w:ind w:left="1440"/>
+      </w:pPr>
+      <w:r>
+        <w:t>“A Methodology for Implementing Highly Concurrent Data Objects” by Maurice Herlihy goes through the process of implementing a concurrent data structure, highlighting the issues with the conventional techniques of relying on critical sections [reference] and instead leaning towards a lockless approach</w:t>
+      </w:r>
+      <w:r>
+        <w:t>, and the differences between lock-free and wait-free approaches.</w:t>
       </w:r>
     </w:p>
     <w:p>
       <w:pPr>
         <w:pStyle w:val="Heading3"/>
       </w:pPr>
-      <w:bookmarkStart w:id="8" w:name="_Toc384062723"/>
-      <w:r>
-        <w:t>2.3.1 The Art of Multiprocessor Programming</w:t>
-      </w:r>
-      <w:bookmarkEnd w:id="8"/>
-    </w:p>
-    <w:p>
-      <w:pPr>
-        <w:ind w:left="1440"/>
-      </w:pPr>
-      <w:r>
-        <w:t xml:space="preserve">When it came to researching what work had been done before now, I initially looked towards “The Art of Multiprocessor Programming” by Maurice Herlihy and </w:t>
-      </w:r>
-      <w:proofErr w:type="spellStart"/>
-      <w:r>
-        <w:t>Nir</w:t>
-      </w:r>
-      <w:proofErr w:type="spellEnd"/>
-      <w:r>
-        <w:t xml:space="preserve"> </w:t>
-      </w:r>
-      <w:proofErr w:type="spellStart"/>
-      <w:r>
-        <w:t>Shavit</w:t>
-      </w:r>
-      <w:proofErr w:type="spellEnd"/>
-      <w:r>
-        <w:t>. It covers much of the current state of multiprocessor programming, detailing some of the various problems that are encountered with concurrent programming, such as the Producer-Consumer problem [reference] and the ABA problem [reference]. It then delves into the foundations of shared memory [reference] and the basics of multithreaded programming, detailing the spin lock and the issue of contention, where many threads vie for control of the lock [reference]. It then goes through several data structures, such as the linked list and hash table, describing the different aspects of design and implementation and the problems one faces when attempting to implement locked and lockless forms of these structures.</w:t>
-      </w:r>
-      <w:r>
-        <w:t xml:space="preserve"> Considering how closely this book follows my own work, it was only natural that it inspired me and guided me while I was choosing, designing and implementing</w:t>
-      </w:r>
-      <w:r>
-        <w:t xml:space="preserve"> the data structures for my project.</w:t>
+      <w:bookmarkStart w:id="10" w:name="_Toc384133436"/>
+      <w:r>
+        <w:t>2.3.4 Experimental Analysis of Algorithms</w:t>
+      </w:r>
+      <w:bookmarkEnd w:id="10"/>
+    </w:p>
+    <w:p>
+      <w:pPr>
+        <w:ind w:left="1440"/>
+      </w:pPr>
+      <w:r>
+        <w:t>“A Theoretician’s Guide to the Experimental Analysis of Algorithms” by David S. Johnson discusses the issues that can arise when attempting to analyse algorithms experimentally, where he goes over several principles which he feels are essential to properly and accurately analysing algorithms ranging from, “Use Reasonably Efficient Implementations”[reference] to, “Ensure Comparability”[reference]. In addition, he also goes over ideas and techniques of presenting data [reference] which I found to be most interesting.</w:t>
       </w:r>
     </w:p>
     <w:p>
       <w:pPr>
         <w:pStyle w:val="Heading3"/>
       </w:pPr>
-      <w:bookmarkStart w:id="9" w:name="_Toc384062724"/>
-      <w:r>
-        <w:t>2.3.2 Designing Concurrent Data Structures</w:t>
-      </w:r>
-      <w:bookmarkEnd w:id="9"/>
-    </w:p>
-    <w:p>
-      <w:pPr>
-        <w:ind w:left="1440"/>
-      </w:pPr>
-      <w:r>
-        <w:t xml:space="preserve">“Designing Concurrent Data Structures” by Mark </w:t>
-      </w:r>
-      <w:proofErr w:type="spellStart"/>
-      <w:r>
-        <w:t>Moir</w:t>
-      </w:r>
-      <w:proofErr w:type="spellEnd"/>
-      <w:r>
-        <w:t xml:space="preserve"> and </w:t>
-      </w:r>
-      <w:proofErr w:type="spellStart"/>
-      <w:r>
-        <w:t>Nir</w:t>
-      </w:r>
-      <w:proofErr w:type="spellEnd"/>
-      <w:r>
-        <w:t xml:space="preserve"> </w:t>
-      </w:r>
-      <w:proofErr w:type="spellStart"/>
-      <w:r>
-        <w:t>Shavit</w:t>
-      </w:r>
-      <w:proofErr w:type="spellEnd"/>
-      <w:r>
-        <w:t xml:space="preserve">, goes into depth on the processes required to successfully design a concurrent data structure, both in the general sense, talking about issues like blocking and non-blocking techniques [reference], performance and verification techniques [reference] while also going into detail for a range of specific data structures, like Stacks and Queues, Linked Lists and hash tables. </w:t>
-      </w:r>
-    </w:p>
+      <w:bookmarkStart w:id="11" w:name="_Toc384133437"/>
+      <w:r>
+        <w:t>2.3.5 A Lock-Free, Cache Efficient Shared Ring Buffer</w:t>
+      </w:r>
+      <w:bookmarkEnd w:id="11"/>
+    </w:p>
+    <w:p/>
     <w:p>
       <w:pPr>
         <w:pStyle w:val="Heading3"/>
       </w:pPr>
-      <w:bookmarkStart w:id="10" w:name="_Toc384062725"/>
-      <w:r>
-        <w:t>2.3.3 Implementing Concurrent Data Objects</w:t>
-      </w:r>
-      <w:bookmarkEnd w:id="10"/>
-    </w:p>
-    <w:p>
-      <w:pPr>
-        <w:ind w:left="1440"/>
-      </w:pPr>
-      <w:r>
-        <w:t xml:space="preserve">“A Methodology for Implementing Highly Concurrent Data Objects” by Maurice Herlihy goes through the process of implementing a concurrent data structure, highlighting the issues with the conventional techniques of relying on critical </w:t>
-      </w:r>
-      <w:r>
-        <w:lastRenderedPageBreak/>
-        <w:t>sections [reference] and instead leaning towards a lockless approach</w:t>
-      </w:r>
-      <w:r>
-        <w:t>, and the differences between lock-free and wait-free approaches.</w:t>
-      </w:r>
-    </w:p>
-    <w:p>
-      <w:pPr>
-        <w:pStyle w:val="Heading3"/>
-      </w:pPr>
-      <w:bookmarkStart w:id="11" w:name="_Toc384062726"/>
-      <w:r>
-        <w:t>2.3.4 Experimental Analysis of Algorithms</w:t>
-      </w:r>
-      <w:bookmarkEnd w:id="11"/>
-    </w:p>
-    <w:p>
-      <w:pPr>
-        <w:ind w:left="1440"/>
-      </w:pPr>
-      <w:r>
-        <w:t>“A Theoretician’s Guide to the Experimental Analysis of Algorithms” by David S. Johnson discusses the issues that can arise when attempting to analyse algorithms experimentally, where he goes over several principles which he feels are essential to properly and accurately analysing algorithms ranging from, “Use Reasonably Efficient Implementations”[reference] to, “Ensure Comparability”[reference]. In addition, he also goes over ideas and techniques of presenting data [reference] which I found to be most interesting.</w:t>
-      </w:r>
-    </w:p>
-    <w:p>
-      <w:pPr>
-        <w:pStyle w:val="Heading3"/>
-      </w:pPr>
-      <w:bookmarkStart w:id="12" w:name="_Toc384062727"/>
-      <w:r>
-        <w:t>2.3.5 A Lock-Free, Cache Efficient Shared Ring Buffer</w:t>
+      <w:bookmarkStart w:id="12" w:name="_Toc384133438"/>
+      <w:r>
+        <w:t>2.3.6 Resizable Scalable Concurrent Hash Tables</w:t>
       </w:r>
       <w:bookmarkEnd w:id="12"/>
-    </w:p>
-    <w:p/>
-    <w:p>
-      <w:pPr>
-        <w:pStyle w:val="Heading3"/>
-      </w:pPr>
-      <w:bookmarkStart w:id="13" w:name="_Toc384062728"/>
-      <w:r>
-        <w:t>2.3.6 Resizable Scalable Concurrent Hash Tables</w:t>
-      </w:r>
-      <w:bookmarkEnd w:id="13"/>
     </w:p>
     <w:p/>
     <w:p/>
@@ -2890,7 +3022,7 @@
       <w:pPr>
         <w:pStyle w:val="Heading1"/>
       </w:pPr>
-      <w:bookmarkStart w:id="14" w:name="_Toc384062729"/>
+      <w:bookmarkStart w:id="13" w:name="_Toc384133439"/>
       <w:r>
         <w:rPr>
           <w:rStyle w:val="Heading1Char"/>
@@ -2913,20 +3045,20 @@
       <w:r>
         <w:t xml:space="preserve"> (Fat)</w:t>
       </w:r>
+      <w:bookmarkEnd w:id="13"/>
+    </w:p>
+    <w:p>
+      <w:pPr>
+        <w:pStyle w:val="Heading2"/>
+      </w:pPr>
+      <w:bookmarkStart w:id="14" w:name="_Toc384133440"/>
+      <w:r>
+        <w:t xml:space="preserve">3.1 </w:t>
+      </w:r>
+      <w:r>
+        <w:t>What do you have to do?</w:t>
+      </w:r>
       <w:bookmarkEnd w:id="14"/>
-    </w:p>
-    <w:p>
-      <w:pPr>
-        <w:pStyle w:val="Heading2"/>
-      </w:pPr>
-      <w:bookmarkStart w:id="15" w:name="_Toc384062730"/>
-      <w:r>
-        <w:t xml:space="preserve">3.1 </w:t>
-      </w:r>
-      <w:r>
-        <w:t>What do you have to do?</w:t>
-      </w:r>
-      <w:bookmarkEnd w:id="15"/>
     </w:p>
     <w:p>
       <w:pPr>
@@ -3117,110 +3249,122 @@
       <w:pPr>
         <w:pStyle w:val="Heading2"/>
       </w:pPr>
-      <w:bookmarkStart w:id="16" w:name="_Toc384062731"/>
+      <w:bookmarkStart w:id="15" w:name="_Toc384133441"/>
       <w:r>
         <w:t xml:space="preserve">3.2 </w:t>
       </w:r>
       <w:r>
         <w:t>How will you do it?</w:t>
       </w:r>
+      <w:bookmarkEnd w:id="15"/>
+    </w:p>
+    <w:p>
+      <w:pPr>
+        <w:ind w:left="1440"/>
+      </w:pPr>
+      <w:r>
+        <w:t xml:space="preserve">After consulting with my supervisor, we agreed to take a modular approach to the project. I would select a data structure, implement it and gather data from it before </w:t>
+      </w:r>
+      <w:r>
+        <w:lastRenderedPageBreak/>
+        <w:t xml:space="preserve">moving onto the next </w:t>
+      </w:r>
+      <w:r>
+        <w:t>one</w:t>
+      </w:r>
+      <w:r>
+        <w:t>.</w:t>
+      </w:r>
+      <w:r>
+        <w:t xml:space="preserve"> I believed that this approach </w:t>
+      </w:r>
+      <w:r>
+        <w:t xml:space="preserve">would </w:t>
+      </w:r>
+      <w:r>
+        <w:t>help prevent confusion regardin</w:t>
+      </w:r>
+      <w:r>
+        <w:t>g different data sets, as I would</w:t>
+      </w:r>
+      <w:r>
+        <w:t xml:space="preserve"> only move on to another structure once th</w:t>
+      </w:r>
+      <w:r>
+        <w:t>e current one is finished</w:t>
+      </w:r>
+      <w:r>
+        <w:t>. In this way I would build my project up piece by piece.</w:t>
+      </w:r>
+    </w:p>
+    <w:p>
+      <w:pPr>
+        <w:ind w:left="1440"/>
+        <w:rPr>
+          <w:b/>
+        </w:rPr>
+      </w:pPr>
+      <w:r>
+        <w:rPr>
+          <w:b/>
+        </w:rPr>
+        <w:t>Recap</w:t>
+      </w:r>
+      <w:r>
+        <w:rPr>
+          <w:b/>
+        </w:rPr>
+        <w:t xml:space="preserve"> of Locked</w:t>
+      </w:r>
+      <w:r>
+        <w:rPr>
+          <w:b/>
+        </w:rPr>
+        <w:t xml:space="preserve"> (defined in background)</w:t>
+      </w:r>
+      <w:r>
+        <w:rPr>
+          <w:b/>
+        </w:rPr>
+        <w:t xml:space="preserve"> &amp; how I will be implementing it</w:t>
+      </w:r>
+    </w:p>
+    <w:p>
+      <w:pPr>
+        <w:ind w:left="1440"/>
+        <w:rPr>
+          <w:b/>
+        </w:rPr>
+      </w:pPr>
+      <w:r>
+        <w:rPr>
+          <w:b/>
+        </w:rPr>
+        <w:t>Recap of lockless &amp; how I will be implementing it</w:t>
+      </w:r>
+    </w:p>
+    <w:p>
+      <w:pPr>
+        <w:pStyle w:val="Heading3"/>
+      </w:pPr>
+      <w:bookmarkStart w:id="16" w:name="_Toc384133442"/>
+      <w:r>
+        <w:t>3.2.1 Recap of locked &amp; lockless</w:t>
+      </w:r>
       <w:bookmarkEnd w:id="16"/>
     </w:p>
     <w:p>
       <w:pPr>
-        <w:ind w:left="1440"/>
-      </w:pPr>
-      <w:r>
-        <w:t xml:space="preserve">After consulting with my supervisor, we agreed to take a modular approach to the project. I would select a data structure, implement it and gather data from it before moving onto the next </w:t>
-      </w:r>
-      <w:r>
-        <w:t>one</w:t>
-      </w:r>
-      <w:r>
-        <w:t>.</w:t>
-      </w:r>
-      <w:r>
-        <w:t xml:space="preserve"> I believed that this approach </w:t>
-      </w:r>
-      <w:r>
-        <w:t xml:space="preserve">would </w:t>
-      </w:r>
-      <w:r>
-        <w:t>help prevent confusion regardin</w:t>
-      </w:r>
-      <w:r>
-        <w:t>g different data sets, as I would</w:t>
-      </w:r>
-      <w:r>
-        <w:t xml:space="preserve"> only move on to another structure once th</w:t>
-      </w:r>
-      <w:r>
-        <w:t>e current one is finished</w:t>
-      </w:r>
-      <w:r>
-        <w:t>. In this way I would build my project up piece by piece.</w:t>
-      </w:r>
-    </w:p>
-    <w:p>
-      <w:pPr>
-        <w:ind w:left="1440"/>
         <w:rPr>
           <w:b/>
         </w:rPr>
       </w:pPr>
-      <w:r>
-        <w:rPr>
-          <w:b/>
-        </w:rPr>
-        <w:lastRenderedPageBreak/>
-        <w:t>Recap</w:t>
-      </w:r>
-      <w:r>
-        <w:rPr>
-          <w:b/>
-        </w:rPr>
-        <w:t xml:space="preserve"> of Locked</w:t>
-      </w:r>
-      <w:r>
-        <w:rPr>
-          <w:b/>
-        </w:rPr>
-        <w:t xml:space="preserve"> (defined in background)</w:t>
-      </w:r>
-      <w:r>
-        <w:rPr>
-          <w:b/>
-        </w:rPr>
-        <w:t xml:space="preserve"> &amp; how I will be implementing it</w:t>
-      </w:r>
-    </w:p>
-    <w:p>
-      <w:pPr>
-        <w:ind w:left="1440"/>
-        <w:rPr>
-          <w:b/>
-        </w:rPr>
-      </w:pPr>
-      <w:r>
-        <w:rPr>
-          <w:b/>
-        </w:rPr>
-        <w:t>Recap of lockless &amp; how I will be implementing it</w:t>
-      </w:r>
-    </w:p>
-    <w:p>
-      <w:pPr>
-        <w:ind w:left="1440"/>
-        <w:rPr>
-          <w:b/>
-        </w:rPr>
-      </w:pPr>
     </w:p>
     <w:p>
       <w:pPr>
         <w:pStyle w:val="Heading3"/>
       </w:pPr>
-      <w:bookmarkStart w:id="17" w:name="_Toc384062732"/>
+      <w:bookmarkStart w:id="17" w:name="_Toc384133443"/>
       <w:r>
         <w:t>3.2.2 List of locked</w:t>
       </w:r>
@@ -3439,6 +3583,7 @@
         <w:pStyle w:val="Heading4"/>
       </w:pPr>
       <w:r>
+        <w:lastRenderedPageBreak/>
         <w:t>3.2.2.5</w:t>
       </w:r>
       <w:r>
@@ -3490,62 +3635,226 @@
         <w:t xml:space="preserve"> the TAS lock does no such thing and simply allows the thread to continue polling. This leads to a dramatic increase in the amount of bus traffic between the CPUs in the machine and therefo</w:t>
       </w:r>
       <w:r>
-        <w:t xml:space="preserve">re results in fewer iterations </w:t>
+        <w:t>re results in fewer iterations per second and hence, a loss in performance</w:t>
+      </w:r>
+      <w:r>
+        <w:t xml:space="preserve"> when compared to the TTAS lock [Herlihy et al, 2008, pg.145]. </w:t>
+      </w:r>
+    </w:p>
+    <w:p/>
+    <w:p>
+      <w:pPr>
+        <w:pStyle w:val="Heading4"/>
+      </w:pPr>
+      <w:r>
+        <w:t>3.2.2.6</w:t>
+      </w:r>
+      <w:r>
+        <w:t xml:space="preserve"> TASWP</w:t>
+      </w:r>
+    </w:p>
+    <w:p>
+      <w:pPr>
+        <w:ind w:left="1440"/>
+      </w:pPr>
+      <w:r>
+        <w:t>Like with the TTA</w:t>
+      </w:r>
+      <w:r>
+        <w:t>S lock, I decided to add a sleep</w:t>
+      </w:r>
+      <w:r>
+        <w:t xml:space="preserve"> instruction to the TAS lock to investigate what, </w:t>
+      </w:r>
+      <w:r>
+        <w:t>if any difference it would have on the lock’s performance</w:t>
+      </w:r>
+    </w:p>
+    <w:p>
+      <w:pPr>
+        <w:pStyle w:val="Heading4"/>
+      </w:pPr>
+      <w:r>
+        <w:t>3.2.2.7</w:t>
+      </w:r>
+      <w:r>
+        <w:t xml:space="preserve"> TAS_RELAX</w:t>
+      </w:r>
+    </w:p>
+    <w:p>
+      <w:pPr>
+        <w:ind w:left="1440"/>
+      </w:pPr>
+      <w:r>
+        <w:t>Again, as with the TTAS lock, I decided to compare the sleep instruction implemented in TASWP and TTASWP with the intrinsic _</w:t>
+      </w:r>
+      <w:proofErr w:type="spellStart"/>
+      <w:r>
+        <w:t>mm_pause</w:t>
+      </w:r>
+      <w:proofErr w:type="spellEnd"/>
+      <w:r>
+        <w:t xml:space="preserve"> to investigate the difference, if any it would have on the different locks. </w:t>
+      </w:r>
+    </w:p>
+    <w:p>
+      <w:pPr>
+        <w:pStyle w:val="Heading4"/>
+      </w:pPr>
+      <w:r>
+        <w:t>3.2.2.8</w:t>
+      </w:r>
+      <w:r>
+        <w:t xml:space="preserve"> CASLOCK</w:t>
+      </w:r>
+    </w:p>
+    <w:p>
+      <w:pPr>
+        <w:ind w:left="1440"/>
+      </w:pPr>
+      <w:r>
+        <w:t xml:space="preserve">The next lock I decided to implement was a lock based on the atomic instruction, ‘compare and swap’ which takes a value and compares it to another. </w:t>
+      </w:r>
+      <w:proofErr w:type="gramStart"/>
+      <w:r>
+        <w:t>If the first and second values are equal then the first value is replaced by a third value [Herlihy et al, 2008, pg.113].</w:t>
+      </w:r>
+      <w:proofErr w:type="gramEnd"/>
+      <w:r>
+        <w:t xml:space="preserve"> This can then be placed within a loop, where threads continuously poll until one of them exchanges the lock successfully and breaks free into the critical section. This can create a lot of bus traffic however, similar to that of the TAS lock and so I added an exponential back off, similar in style to the TTAS lock, where a thread, upon failing to acquire the lock would sleep</w:t>
+      </w:r>
+      <w:r>
+        <w:t>, but with each failed attempt, would sleep</w:t>
+      </w:r>
+      <w:r>
+        <w:t xml:space="preserve"> for a progressively larger time up to a defined maximum. </w:t>
+      </w:r>
+    </w:p>
+    <w:p>
+      <w:pPr>
+        <w:pStyle w:val="Heading4"/>
+      </w:pPr>
+      <w:r>
+        <w:t>3.2.2.9</w:t>
+      </w:r>
+      <w:r>
+        <w:t xml:space="preserve"> CASLOCKND</w:t>
+      </w:r>
+    </w:p>
+    <w:p>
+      <w:pPr>
+        <w:ind w:left="1440"/>
+      </w:pPr>
+      <w:r>
+        <w:t xml:space="preserve">As with previous locking modes, I wanted </w:t>
+      </w:r>
+      <w:r>
+        <w:t>to ensure that lock was implemented thoroughly, with different variations</w:t>
+      </w:r>
+      <w:r>
+        <w:t>, and so I chose to implement the CASLOCK but without the exponential back-off to investigate if it was really necessary and if so when and in which scenarios</w:t>
+      </w:r>
+      <w:r>
+        <w:t xml:space="preserve"> it made a difference.</w:t>
+      </w:r>
+    </w:p>
+    <w:p>
+      <w:pPr>
+        <w:pStyle w:val="Heading4"/>
+      </w:pPr>
+      <w:r>
+        <w:t>3.2.2.1</w:t>
+      </w:r>
+      <w:r>
+        <w:t>0</w:t>
+      </w:r>
+      <w:r>
+        <w:t xml:space="preserve"> CASLOCK_RELAX</w:t>
+      </w:r>
+    </w:p>
+    <w:p>
+      <w:pPr>
+        <w:ind w:left="1440"/>
+      </w:pPr>
+      <w:r>
+        <w:t>Similar to both the TAS_RELAX and TTAS_RELAX, the CASLOCK_RELAX mode replaced the exponential back-off, but instead of getting rid of it all together I replaced it with the intrinsic _</w:t>
+      </w:r>
+      <w:proofErr w:type="spellStart"/>
+      <w:r>
+        <w:t>mm_pause</w:t>
+      </w:r>
+      <w:proofErr w:type="spellEnd"/>
+      <w:r>
+        <w:t xml:space="preserve"> to investigate which had the better performance between it and the back-off.</w:t>
+      </w:r>
+    </w:p>
+    <w:p>
+      <w:pPr>
+        <w:pStyle w:val="Heading4"/>
+      </w:pPr>
+      <w:r>
+        <w:t>3.2.2.1</w:t>
+      </w:r>
+      <w:r>
+        <w:t>1</w:t>
+      </w:r>
+      <w:r>
+        <w:t xml:space="preserve"> TICKET</w:t>
+      </w:r>
+    </w:p>
+    <w:p>
+      <w:pPr>
+        <w:ind w:left="1440"/>
+      </w:pPr>
+      <w:r>
+        <w:t xml:space="preserve">The final </w:t>
+      </w:r>
+      <w:r>
+        <w:t>type of lock I added was</w:t>
+      </w:r>
+      <w:r>
+        <w:t xml:space="preserve"> a ticket lock, where each thread is given a ticket, and they are allowed to enter the critical section whenever their ticket is being served [Herlihy et al, 2008, pg.32]. This lock performs very poorly at higher thread </w:t>
       </w:r>
       <w:r>
         <w:lastRenderedPageBreak/>
-        <w:t>per second and hence, a loss in performance</w:t>
-      </w:r>
-      <w:r>
-        <w:t xml:space="preserve"> when compared to the TTAS lock [Herlihy et al, 2008, pg.145]. </w:t>
-      </w:r>
-    </w:p>
-    <w:p/>
+        <w:t>counts, as due to the queue like nature of the threads when using the ticket lock, if a thread is de-scheduled as it is in the critical section then the entire queue is held up as a result, leading to a significant drop in performance</w:t>
+      </w:r>
+      <w:r>
+        <w:t xml:space="preserve"> [reference].</w:t>
+      </w:r>
+      <w:r>
+        <w:t xml:space="preserve"> As with the TTAS lock, if a thread polls and finds that it is not its turn in the queue yet it sleeps, where the amount of time sleeping is proportional to how far back in the queue the thread is, so if the thread is relatively close to the top of the queue it will</w:t>
+      </w:r>
+      <w:r>
+        <w:t xml:space="preserve"> sleep for less than if it was near the bottom of the queue.</w:t>
+      </w:r>
+      <w:r>
+        <w:t xml:space="preserve"> </w:t>
+      </w:r>
+    </w:p>
     <w:p>
       <w:pPr>
         <w:pStyle w:val="Heading4"/>
       </w:pPr>
       <w:r>
-        <w:t>3.2.2.6</w:t>
-      </w:r>
-      <w:r>
-        <w:t xml:space="preserve"> TASWP</w:t>
-      </w:r>
-    </w:p>
-    <w:p>
-      <w:pPr>
-        <w:ind w:left="1440"/>
-      </w:pPr>
-      <w:r>
-        <w:t>Like with the TTA</w:t>
-      </w:r>
-      <w:r>
-        <w:t>S lock, I decided to add a sleep</w:t>
-      </w:r>
-      <w:r>
-        <w:t xml:space="preserve"> instruction to the TAS lock to investigate what, </w:t>
-      </w:r>
-      <w:r>
-        <w:t>if any difference it would have on the lock’s performance</w:t>
-      </w:r>
-    </w:p>
-    <w:p>
-      <w:pPr>
-        <w:pStyle w:val="Heading4"/>
-      </w:pPr>
-      <w:r>
-        <w:t>3.2.2.7</w:t>
-      </w:r>
-      <w:r>
-        <w:t xml:space="preserve"> TAS_RELAX</w:t>
-      </w:r>
-    </w:p>
-    <w:p>
-      <w:pPr>
-        <w:ind w:left="1440"/>
-      </w:pPr>
-      <w:r>
-        <w:t>Again, as with the TTAS lock, I decided to compare the sleep instruction implemented in TASWP and TTASWP with the intrinsic _</w:t>
+        <w:t>3.2.2.1</w:t>
+      </w:r>
+      <w:r>
+        <w:t>2</w:t>
+      </w:r>
+      <w:r>
+        <w:t xml:space="preserve"> TICKET_RELAX</w:t>
+      </w:r>
+    </w:p>
+    <w:p>
+      <w:pPr>
+        <w:ind w:left="1440"/>
+      </w:pPr>
+      <w:r>
+        <w:t>As with the previous locks, I decided</w:t>
+      </w:r>
+      <w:r>
+        <w:t xml:space="preserve"> to compare the impact of the sleep instruction on the ticket lock by replacing it with the intrinsic _</w:t>
       </w:r>
       <w:proofErr w:type="spellStart"/>
       <w:r>
@@ -3553,179 +3862,29 @@
       </w:r>
       <w:proofErr w:type="spellEnd"/>
       <w:r>
-        <w:t xml:space="preserve"> to investigate the difference, if any it would have on the different locks. </w:t>
-      </w:r>
-    </w:p>
-    <w:p>
-      <w:pPr>
-        <w:pStyle w:val="Heading4"/>
-      </w:pPr>
-      <w:r>
-        <w:t>3.2.2.8</w:t>
-      </w:r>
-      <w:r>
-        <w:t xml:space="preserve"> CASLOCK</w:t>
-      </w:r>
-    </w:p>
-    <w:p>
-      <w:pPr>
-        <w:ind w:left="1440"/>
-      </w:pPr>
-      <w:r>
-        <w:t xml:space="preserve">The next lock I decided to implement was a lock based on the atomic instruction, ‘compare and swap’ which takes a value and compares it to another. </w:t>
-      </w:r>
-      <w:proofErr w:type="gramStart"/>
-      <w:r>
-        <w:t>If the first and second values are equal then the first value is replaced by a third value [Herlihy et al, 2008, pg.113].</w:t>
-      </w:r>
-      <w:proofErr w:type="gramEnd"/>
-      <w:r>
-        <w:t xml:space="preserve"> This can then be placed within a loop, where threads continuously poll until one of them exchanges the lock successfully and breaks free into the critical section. This can create a lot of bus traffic however, similar to that of the TAS lock and so I added an exponential back off, similar in style to the TTAS lock, where a thread, upon failing to acquire the lock would sleep</w:t>
-      </w:r>
-      <w:r>
-        <w:t>, but with each failed attempt, would sleep</w:t>
-      </w:r>
-      <w:r>
-        <w:t xml:space="preserve"> for a progressively larger time up to a defined maximum. </w:t>
-      </w:r>
-    </w:p>
-    <w:p>
-      <w:pPr>
-        <w:pStyle w:val="Heading4"/>
-      </w:pPr>
-      <w:r>
-        <w:t>3.2.2.9</w:t>
-      </w:r>
-      <w:r>
-        <w:t xml:space="preserve"> CASLOCKND</w:t>
-      </w:r>
-    </w:p>
-    <w:p>
-      <w:pPr>
-        <w:ind w:left="1440"/>
-      </w:pPr>
-      <w:r>
-        <w:t xml:space="preserve">As with previous locking modes, I wanted </w:t>
-      </w:r>
-      <w:r>
-        <w:t>to ensure that lock was implemented thoroughly, with different variations</w:t>
-      </w:r>
-      <w:r>
-        <w:t>, and so I chose to implement the CASLOCK but without the exponential back-off to investigate if it was really necessary and if so when and in which scenarios</w:t>
-      </w:r>
-      <w:r>
-        <w:t xml:space="preserve"> it made a difference.</w:t>
-      </w:r>
-    </w:p>
-    <w:p>
-      <w:pPr>
-        <w:pStyle w:val="Heading4"/>
-      </w:pPr>
-      <w:r>
-        <w:t>3.2.2.1</w:t>
-      </w:r>
-      <w:r>
-        <w:t>0</w:t>
-      </w:r>
-      <w:r>
-        <w:t xml:space="preserve"> CASLOCK_RELAX</w:t>
-      </w:r>
-    </w:p>
-    <w:p>
-      <w:pPr>
-        <w:ind w:left="1440"/>
-      </w:pPr>
-      <w:r>
-        <w:t>Similar to both the TAS_RELAX and TTAS_RELAX, the CASLOCK_RELAX mode replaced the exponential back-off, but instead of getting rid of it all together I replaced it with the intrinsic _</w:t>
+        <w:t xml:space="preserve"> and compare the two for performance.</w:t>
+      </w:r>
+    </w:p>
+    <w:p>
+      <w:pPr>
+        <w:pStyle w:val="Heading2"/>
+      </w:pPr>
+      <w:bookmarkStart w:id="18" w:name="_Toc384133444"/>
+      <w:r>
+        <w:t xml:space="preserve">3.3 Data </w:t>
       </w:r>
       <w:proofErr w:type="spellStart"/>
       <w:r>
-        <w:t>mm_pause</w:t>
-      </w:r>
+        <w:t>Strctures</w:t>
+      </w:r>
+      <w:bookmarkEnd w:id="18"/>
       <w:proofErr w:type="spellEnd"/>
-      <w:r>
-        <w:t xml:space="preserve"> to investigate which had the better performance between it and the back-off.</w:t>
-      </w:r>
-    </w:p>
-    <w:p>
-      <w:pPr>
-        <w:pStyle w:val="Heading4"/>
-      </w:pPr>
-      <w:r>
-        <w:t>3.2.2.1</w:t>
-      </w:r>
-      <w:r>
-        <w:t>1</w:t>
-      </w:r>
-      <w:r>
-        <w:t xml:space="preserve"> TICKET</w:t>
-      </w:r>
-    </w:p>
-    <w:p>
-      <w:pPr>
-        <w:ind w:left="1440"/>
-      </w:pPr>
-      <w:r>
-        <w:t xml:space="preserve">The final </w:t>
-      </w:r>
-      <w:r>
-        <w:t>type of lock I added was</w:t>
-      </w:r>
-      <w:r>
-        <w:t xml:space="preserve"> a ticket lock, where each thread is given a ticket, and they are allowed to enter the critical section whenever their ticket is being served [Herlihy et al, 2008, pg.32]. This lock performs very poorly at higher thread counts, as due to the queue like nature of the threads when using the ticket lock, if a thread is de-scheduled as it is in the critical section then the entire queue is held up as a result, leading to a significant drop in performance</w:t>
-      </w:r>
-      <w:r>
-        <w:t xml:space="preserve"> [reference].</w:t>
-      </w:r>
-      <w:r>
-        <w:t xml:space="preserve"> As with the TTAS lock, if a thread polls and finds that it is not its turn in the queue yet it sleeps, where the amount of time sleeping is proportional to how far back in the queue the thread is, so if the thread is relatively close to the top of the queue it will</w:t>
-      </w:r>
-      <w:r>
-        <w:t xml:space="preserve"> sleep for less than if it was near the bottom of the queue.</w:t>
-      </w:r>
-      <w:r>
-        <w:t xml:space="preserve"> </w:t>
-      </w:r>
-    </w:p>
-    <w:p>
-      <w:pPr>
-        <w:pStyle w:val="Heading4"/>
-      </w:pPr>
-      <w:r>
-        <w:lastRenderedPageBreak/>
-        <w:t>3.2.2.1</w:t>
-      </w:r>
-      <w:r>
-        <w:t>2</w:t>
-      </w:r>
-      <w:r>
-        <w:t xml:space="preserve"> TICKET_RELAX</w:t>
-      </w:r>
-    </w:p>
-    <w:p>
-      <w:pPr>
-        <w:ind w:left="1440"/>
-      </w:pPr>
-      <w:r>
-        <w:t>As with the previous locks, I decided</w:t>
-      </w:r>
-      <w:r>
-        <w:t xml:space="preserve"> to compare the impact of the sleep instruction on the ticket lock by replacing it with the intrinsic _</w:t>
-      </w:r>
-      <w:proofErr w:type="spellStart"/>
-      <w:r>
-        <w:t>mm_pause</w:t>
-      </w:r>
-      <w:proofErr w:type="spellEnd"/>
-      <w:r>
-        <w:t xml:space="preserve"> and compare the two for performance.</w:t>
-      </w:r>
     </w:p>
     <w:p>
       <w:pPr>
         <w:pStyle w:val="Heading3"/>
       </w:pPr>
-      <w:bookmarkStart w:id="18" w:name="_Toc384062733"/>
+      <w:bookmarkStart w:id="19" w:name="_Toc384133445"/>
       <w:r>
         <w:t>3.3</w:t>
       </w:r>
@@ -3735,7 +3894,7 @@
       <w:r>
         <w:t>Ring Buffer</w:t>
       </w:r>
-      <w:bookmarkEnd w:id="18"/>
+      <w:bookmarkEnd w:id="19"/>
     </w:p>
     <w:p>
       <w:pPr>
@@ -3869,7 +4028,11 @@
         <w:t xml:space="preserve"> To push, the front of the buffer</w:t>
       </w:r>
       <w:r>
-        <w:t xml:space="preserve"> is taken and the index after it is ex</w:t>
+        <w:t xml:space="preserve"> is taken and the </w:t>
+      </w:r>
+      <w:r>
+        <w:lastRenderedPageBreak/>
+        <w:t>index after it is ex</w:t>
       </w:r>
       <w:r>
         <w:t>amined. If the back of the buffer</w:t>
@@ -3933,309 +4096,466 @@
       <w:pPr>
         <w:pStyle w:val="Heading3"/>
       </w:pPr>
-      <w:bookmarkStart w:id="19" w:name="_Toc384062734"/>
+      <w:bookmarkStart w:id="20" w:name="_Toc384133446"/>
+      <w:r>
+        <w:t>3.3</w:t>
+      </w:r>
+      <w:r>
+        <w:t xml:space="preserve">.2 </w:t>
+      </w:r>
+      <w:r>
+        <w:t>Linked List</w:t>
+      </w:r>
+      <w:bookmarkEnd w:id="20"/>
+    </w:p>
+    <w:p>
+      <w:pPr>
+        <w:ind w:left="1440"/>
+      </w:pPr>
+      <w:r>
+        <w:t>For my next data structure, I decided to implement a singly linked list. I did this because I already had some experience with implementing this structure both serially and concurrently from previous assignments during my time in college. In addition, I believe that it is relatively simple to design and implement and I had hoped that it would act as a stepping stone to the more advanced data structures when the time came for those to be implemented.</w:t>
+      </w:r>
+    </w:p>
+    <w:p/>
+    <w:p>
+      <w:pPr>
+        <w:pStyle w:val="Heading3"/>
+      </w:pPr>
+      <w:bookmarkStart w:id="21" w:name="_Toc384133447"/>
+      <w:r>
+        <w:t>3.3</w:t>
+      </w:r>
+      <w:r>
+        <w:t>.2.1 Singly Linked List</w:t>
+      </w:r>
+      <w:bookmarkEnd w:id="21"/>
+    </w:p>
+    <w:p/>
+    <w:p>
+      <w:pPr>
+        <w:ind w:left="1440"/>
+      </w:pPr>
+      <w:r>
+        <w:t>This variation of the linked list contains one class, the Node class which is used to make up the linked list. This class had two attributes and a constructor function. The first attribute, key</w:t>
+      </w:r>
+      <w:r>
+        <w:t>,</w:t>
+      </w:r>
+      <w:r>
+        <w:t xml:space="preserve"> represents the value assigned to the node</w:t>
+      </w:r>
+      <w:r>
+        <w:t>. The second attribute, next represents a pointer of type Node which is used to point to the next node in the linked list. Finally, the constructor takes two parameters, a value and a pointer of type Node and assigns them to their respective attributes within the node.</w:t>
+      </w:r>
+      <w:r>
+        <w:t xml:space="preserve"> </w:t>
+      </w:r>
+      <w:r>
+        <w:t>This variation is implemented in such a way as to be ordered, so that the smallest values are at the head of the list and that there are no duplicate values in the list.</w:t>
+      </w:r>
+    </w:p>
+    <w:p>
+      <w:pPr>
+        <w:ind w:left="1440"/>
+      </w:pPr>
+      <w:r>
+        <w:t>The head of the list, a pointer of type Node, is not part of any class as I decided to not add a List class for this variation as I encountered problems with calling the pthreads.</w:t>
+      </w:r>
+    </w:p>
+    <w:p>
+      <w:pPr>
+        <w:ind w:left="1440"/>
+      </w:pPr>
+      <w:r>
+        <w:t xml:space="preserve">This variation contains three functions, Add, Remove and </w:t>
+      </w:r>
+      <w:proofErr w:type="spellStart"/>
+      <w:r>
+        <w:t>printList</w:t>
+      </w:r>
+      <w:proofErr w:type="spellEnd"/>
+      <w:r>
+        <w:t xml:space="preserve">. Add works by randomly generating a value using the </w:t>
+      </w:r>
+      <w:proofErr w:type="gramStart"/>
+      <w:r>
+        <w:t>rand(</w:t>
+      </w:r>
+      <w:proofErr w:type="gramEnd"/>
+      <w:r>
+        <w:t>) function [reference]. It then creates a node</w:t>
+      </w:r>
+      <w:r>
+        <w:t xml:space="preserve"> using this key</w:t>
+      </w:r>
+      <w:r>
+        <w:t xml:space="preserve"> and attempts to add it to the list of nodes.</w:t>
+      </w:r>
+      <w:r>
+        <w:t xml:space="preserve"> To begin, it gets the current value of the head variable. If the head is equal to NULL then a list does not yet exist, so it sets up the list. If the list already exists but the node that has just been generated has a smaller value than the one at the head of the list, then the new node is inserted in front of the head of the list and the head is changed to the new node. If the list exists and the node to be added is not smaller than the head of the list then the list is traversed by getting a copy of the head pointer and repeatedly assigning the value of each node’s next pointer. In this sense it can move down the </w:t>
+      </w:r>
       <w:r>
         <w:lastRenderedPageBreak/>
-        <w:t xml:space="preserve">3.2.2 </w:t>
-      </w:r>
-      <w:r>
-        <w:t>Linked List</w:t>
-      </w:r>
-      <w:bookmarkEnd w:id="19"/>
+        <w:t>list, checking the values of each node as it goes</w:t>
+      </w:r>
+      <w:r>
+        <w:t>. If it finds a node that is larger than the new node in terms of key value then it inserts the new node before the larger node. It does this by pointing the new node’s pointer to the larger node and by getting the node previous to the larger node and assigning its next pointer to the new node.</w:t>
+      </w:r>
+      <w:r>
+        <w:t xml:space="preserve"> If the end of the list is reached, marked by a node’s next pointer being equal to NULL then the new node is simply added onto the end of the list, by assigning the next pointer of the last node in the list to the new node, making it the last node in the list.</w:t>
+      </w:r>
+      <w:r>
+        <w:t xml:space="preserve"> </w:t>
+      </w:r>
+    </w:p>
+    <w:p>
+      <w:pPr>
+        <w:ind w:left="1440"/>
+      </w:pPr>
+      <w:r>
+        <w:t xml:space="preserve">The Remove function works in that it first generates a random number which will act as the value that it will search for and try </w:t>
+      </w:r>
+      <w:r>
+        <w:t xml:space="preserve">to </w:t>
+      </w:r>
+      <w:r>
+        <w:t>remove from the list.</w:t>
+      </w:r>
+      <w:r>
+        <w:t xml:space="preserve"> Firstly it takes a copy of the head of the list and checks if it is equal to NULL. If it is then there are no nodes in the list to remove. Alternatively if the key of the head of the list is equal to the key that the function is searching for then it will point the head to the next node in the list and remove the now isolated node.</w:t>
+      </w:r>
+      <w:r>
+        <w:t xml:space="preserve"> If neither of these cases is true then the list is traversed until either the node is found or the end of the list is reached. If the node is found in the list then the next pointer of the node before it is changed so that it points to the node that the node to be deleted points to, effectively removing that node from the list.</w:t>
+      </w:r>
+    </w:p>
+    <w:p>
+      <w:pPr>
+        <w:ind w:left="1440"/>
+      </w:pPr>
+      <w:r>
+        <w:t xml:space="preserve">The </w:t>
+      </w:r>
+      <w:proofErr w:type="spellStart"/>
+      <w:r>
+        <w:t>printList</w:t>
+      </w:r>
+      <w:proofErr w:type="spellEnd"/>
+      <w:r>
+        <w:t xml:space="preserve"> function is relatively simple compared to the Add and Remove functions. It simply takes a copy of the head of the list and traverses the list until it r</w:t>
+      </w:r>
+      <w:r>
+        <w:t>eaches the end. For each node it</w:t>
+      </w:r>
+      <w:r>
+        <w:t xml:space="preserve"> prints out their key value followed by a comma.</w:t>
+      </w:r>
+    </w:p>
+    <w:p>
+      <w:pPr>
+        <w:pStyle w:val="Heading4"/>
+      </w:pPr>
+      <w:r>
+        <w:t>3.3</w:t>
+      </w:r>
+      <w:r>
+        <w:t>.2.1.1 Locked</w:t>
+      </w:r>
+    </w:p>
+    <w:p>
+      <w:pPr>
+        <w:ind w:left="1440"/>
+      </w:pPr>
+      <w:r>
+        <w:t>The locked version of this variation would be similar to the locked version of the ring buffer I implemented, where any attempt to act on the list would require a thread to acquire the lock, which it would then release once it had completed its work.</w:t>
+      </w:r>
+      <w:r>
+        <w:t xml:space="preserve"> Since this was a locked variation I did not have to declare the head of the list as an atomic variable, so I was able to simply declare it as volatile which prevents the compiler from optimising any code that it is a part of [reference].</w:t>
+      </w:r>
+      <w:r>
+        <w:t xml:space="preserve"> I declared the key attribute of the Node class to be volatile for the same reasons, along with any function level variables that dealt with the head or Node.</w:t>
+      </w:r>
+    </w:p>
+    <w:p>
+      <w:pPr>
+        <w:ind w:left="1440"/>
+      </w:pPr>
+      <w:r>
+        <w:t xml:space="preserve">For the Add function I added in all the different locking modes to acquire the lock before the key value was randomly generated </w:t>
+      </w:r>
+      <w:r>
+        <w:t>and added in the unlocking code at the end of the function, ensuring that only one thread could access the body of the function at any one time.</w:t>
+      </w:r>
+    </w:p>
+    <w:p>
+      <w:pPr>
+        <w:ind w:left="1440"/>
+      </w:pPr>
+      <w:r>
+        <w:t>The same was done for the Remove function, the acquiring and releasing code was added before the key generation and after the body of the function respectively.</w:t>
+      </w:r>
+    </w:p>
+    <w:p>
+      <w:pPr>
+        <w:ind w:left="1440"/>
+      </w:pPr>
+      <w:r>
+        <w:t xml:space="preserve">The </w:t>
+      </w:r>
+      <w:proofErr w:type="spellStart"/>
+      <w:r>
+        <w:t>printList</w:t>
+      </w:r>
+      <w:proofErr w:type="spellEnd"/>
+      <w:r>
+        <w:t xml:space="preserve"> function did not need to have any locking code added as it only called in the main function once the threads had finished their work and had been terminated.</w:t>
+      </w:r>
+    </w:p>
+    <w:p>
+      <w:pPr>
+        <w:pStyle w:val="Heading4"/>
+      </w:pPr>
+      <w:r>
+        <w:lastRenderedPageBreak/>
+        <w:t>3.3</w:t>
+      </w:r>
+      <w:r>
+        <w:t>.2.1.1 Lockless</w:t>
+      </w:r>
+    </w:p>
+    <w:p/>
+    <w:p>
+      <w:pPr>
+        <w:ind w:left="1440"/>
+      </w:pPr>
+      <w:r>
+        <w:t>I decided to base m</w:t>
+      </w:r>
+      <w:r>
+        <w:t>y lock</w:t>
+      </w:r>
+      <w:r>
+        <w:t>l</w:t>
+      </w:r>
+      <w:r>
+        <w:t xml:space="preserve">ess implementation of this variation of the linked list on the </w:t>
+      </w:r>
+      <w:r>
+        <w:t>atomic instruction ‘</w:t>
+      </w:r>
+      <w:proofErr w:type="spellStart"/>
+      <w:r>
+        <w:t>compare_exchange</w:t>
+      </w:r>
+      <w:proofErr w:type="spellEnd"/>
+      <w:r>
+        <w:t xml:space="preserve">’ </w:t>
+      </w:r>
+      <w:r>
+        <w:t xml:space="preserve">and its associated functions </w:t>
+      </w:r>
+      <w:r>
+        <w:t>from the C++ 11 atomic library</w:t>
+      </w:r>
+      <w:r>
+        <w:t xml:space="preserve"> [reference]</w:t>
+      </w:r>
+      <w:r>
+        <w:t>.</w:t>
+      </w:r>
+      <w:r>
+        <w:t xml:space="preserve"> To do this I would need to declare at least one atomic variable to call the necessary functions so I chose the head pointer of type Node. I did this because having an atomic head pointer would allow me to atomically change the head of the list. For this implementation I decided to remove the volatile keywords from the code and see if it made a difference to the validity or the performance of the data structure.</w:t>
+      </w:r>
+    </w:p>
+    <w:p>
+      <w:pPr>
+        <w:ind w:left="1440"/>
+      </w:pPr>
+      <w:r>
+        <w:t xml:space="preserve">For the Add function, the code was somewhat smaller in size than the locked version as I did not need to add the different locking modes. Instead, the head is atomically loaded into a variable which is then checked to see if it is equal to NULL. If so then the atomic head pointer is changed from NULL to the new node that was created beforehand. This is done using the </w:t>
+      </w:r>
+      <w:proofErr w:type="spellStart"/>
+      <w:r>
+        <w:t>std</w:t>
+      </w:r>
+      <w:proofErr w:type="spellEnd"/>
+      <w:r>
+        <w:t>::</w:t>
+      </w:r>
+      <w:proofErr w:type="spellStart"/>
+      <w:r>
+        <w:t>atomic_compare_exchange_weak</w:t>
+      </w:r>
+      <w:proofErr w:type="spellEnd"/>
+      <w:r>
+        <w:t xml:space="preserve"> function which acts as an atomic compare-and-swap instruction [reference], else if the head needed to be changed to another node than the atomic function would be called again, instead swapping the value of head from the old node to the new node.</w:t>
+      </w:r>
+    </w:p>
+    <w:p>
+      <w:pPr>
+        <w:ind w:left="1440"/>
+      </w:pPr>
+      <w:r>
+        <w:t>It was at this point that I came across a point of interest in the code. I was unsure how to proceed with writing the code for atomically traversing the list so I decided to implement it serially and see what happened.</w:t>
+      </w:r>
+      <w:r>
+        <w:t xml:space="preserve"> I then ran the code several times and to my surprise the list it created was ordered with no duplicates and appeared to work </w:t>
+      </w:r>
+      <w:proofErr w:type="spellStart"/>
+      <w:r>
+        <w:t>locklessly</w:t>
+      </w:r>
+      <w:proofErr w:type="spellEnd"/>
+      <w:r>
+        <w:t xml:space="preserve"> for all intents and purposes. I repeated the procedure for the Remove function which was designed identically to the Add function, with atomic instructions for dealing with the head but serial code for dealing with list traversal and the results were the same.</w:t>
+      </w:r>
+      <w:r>
+        <w:t xml:space="preserve"> </w:t>
+      </w:r>
+    </w:p>
+    <w:p>
+      <w:pPr>
+        <w:ind w:left="1440"/>
+      </w:pPr>
+      <w:r>
+        <w:t>To try force an error from my implementation I changed the maximum list size to five and ran it. Such a small list should have encountered a lot of contention considering the number of threads acting on it and yet no errors were found in the lists that were produced.</w:t>
+      </w:r>
     </w:p>
     <w:p>
       <w:pPr>
         <w:pStyle w:val="Heading3"/>
       </w:pPr>
-      <w:bookmarkStart w:id="20" w:name="_Toc384062735"/>
-      <w:r>
-        <w:t>3.2.2.1 Singly Linked List</w:t>
-      </w:r>
-      <w:bookmarkEnd w:id="20"/>
+      <w:bookmarkStart w:id="22" w:name="_Toc384133448"/>
+      <w:bookmarkStart w:id="23" w:name="_GoBack"/>
+      <w:bookmarkEnd w:id="23"/>
+      <w:r>
+        <w:t>3.3</w:t>
+      </w:r>
+      <w:r>
+        <w:t>.2.2 Doubly Linked Buffer</w:t>
+      </w:r>
+      <w:bookmarkEnd w:id="22"/>
+    </w:p>
+    <w:p>
+      <w:pPr>
+        <w:pStyle w:val="Heading4"/>
+      </w:pPr>
+      <w:r>
+        <w:t>3.3</w:t>
+      </w:r>
+      <w:r>
+        <w:t>.2.2.1 Locked</w:t>
+      </w:r>
     </w:p>
     <w:p/>
     <w:p>
       <w:pPr>
+        <w:ind w:left="1440"/>
+      </w:pPr>
+      <w:r>
+        <w:t>After implementing the linked list and observing some of the data that was being gathered I saw that once the list started</w:t>
+      </w:r>
+      <w:r>
+        <w:t xml:space="preserve"> to get long, past 1,000 nodes, the performance dropped off significantly. I concluded that it was due to the time being spent by the threads traversing the list looking for an insertion point or a node to delete.</w:t>
+      </w:r>
+    </w:p>
+    <w:p>
+      <w:pPr>
+        <w:ind w:left="1440"/>
+      </w:pPr>
+      <w:r>
+        <w:t xml:space="preserve">I felt that this was not optimal, as the size of the list was interfering with the comparison of the locking algorithms. Hence, I decided to remove the traversal issue </w:t>
+      </w:r>
+      <w:r>
+        <w:lastRenderedPageBreak/>
+        <w:t>all together and implemented a multi-consumer, multi-producer linked list buffer. This worked by always adding and removing from the head and tail respectively. There was no traversal of the list necessary and while this did mean that the list would no longer be ordered or free from duplicates, it was my opinion that this would provide clearer data from the locking algorithms.</w:t>
+      </w:r>
+    </w:p>
+    <w:p>
+      <w:pPr>
         <w:pStyle w:val="Heading4"/>
       </w:pPr>
       <w:r>
-        <w:t>3.2.2.1.1 Locked</w:t>
-      </w:r>
-    </w:p>
-    <w:p>
-      <w:pPr>
-        <w:ind w:left="1440"/>
-      </w:pPr>
-      <w:r>
-        <w:t>For my next data structure, I decided to implement a singly linked list. I did this because I already had some experience with implementing this structure both serially and concurrently from previous assignments during my time in college. In addition, it is relatively simple and I had hoped that it would act as a stepping stone to the more advanced data structure when the time came.</w:t>
-      </w:r>
-    </w:p>
-    <w:p>
-      <w:pPr>
-        <w:ind w:left="1440"/>
-      </w:pPr>
-      <w:r>
-        <w:t xml:space="preserve">As with the ring buffer I added both locked and lockless versions. The locked versions were all the same as the ring buffer, where a lock would be acquired, </w:t>
-      </w:r>
-      <w:proofErr w:type="gramStart"/>
-      <w:r>
-        <w:t>the add</w:t>
-      </w:r>
-      <w:proofErr w:type="gramEnd"/>
-      <w:r>
-        <w:t xml:space="preserve"> or remove code would be executed and the lock would then be released.</w:t>
+        <w:t>3.3</w:t>
+      </w:r>
+      <w:r>
+        <w:t>.2.2.2 Lockless</w:t>
+      </w:r>
+    </w:p>
+    <w:p/>
+    <w:p>
+      <w:pPr>
+        <w:ind w:left="1440"/>
+      </w:pPr>
+      <w:r>
+        <w:t>As I was implementing it initially, I felt that to take my original linked list and to convert it into the FIFO buffer that I wanted I would need to introduce a second pointer to each node, which would point to the node previous to it, essentially making it a doubly-linked list, as after removing a node from the end, the tail would need to know what the previous node in the list was so that it could point to it.</w:t>
+      </w:r>
+    </w:p>
+    <w:p>
+      <w:pPr>
+        <w:pStyle w:val="Heading3"/>
+      </w:pPr>
+      <w:bookmarkStart w:id="24" w:name="_Toc384133449"/>
+      <w:r>
+        <w:t>3.3</w:t>
+      </w:r>
+      <w:r>
+        <w:t>.2.3 Singly Linked Buffer</w:t>
+      </w:r>
+      <w:bookmarkEnd w:id="24"/>
+    </w:p>
+    <w:p>
+      <w:pPr>
+        <w:pStyle w:val="Heading4"/>
+      </w:pPr>
+      <w:r>
+        <w:t>3.3</w:t>
+      </w:r>
+      <w:r>
+        <w:t>.2.3.1 Locked</w:t>
+      </w:r>
+    </w:p>
+    <w:p/>
+    <w:p>
+      <w:pPr>
+        <w:ind w:left="1440"/>
+      </w:pPr>
+      <w:r>
+        <w:t>It was only after I had finished implementing the buffer that I realised that I did not need the second pointer for each node if I simply rearranged the placement of the pointers.</w:t>
+      </w:r>
+      <w:r>
+        <w:t xml:space="preserve"> If I swapped the head and tail pointers around then I would again only need one pointer per node to implement the data structure.</w:t>
+      </w:r>
+      <w:r>
+        <w:t xml:space="preserve"> It worked as follows: the tail pointer would keep track of the oldest node in the list. Whenever a new node was added, the last node to be added would then be pointed to this node and the head pointer would move to the new head. It was in essence, flipping my initial implementation around but that small change reduced the complexity and size of the data structure as now, each node again only needed to store one pointer and all the code that was added to deal with the second pointer could be removed.</w:t>
+      </w:r>
+    </w:p>
+    <w:p>
+      <w:pPr>
+        <w:pStyle w:val="Heading4"/>
+      </w:pPr>
+      <w:r>
+        <w:t>3.3</w:t>
+      </w:r>
+      <w:r>
+        <w:t>.2.3.2 Locked</w:t>
+      </w:r>
+    </w:p>
+    <w:p/>
+    <w:p>
+      <w:pPr>
+        <w:pStyle w:val="Heading3"/>
+      </w:pPr>
+      <w:bookmarkStart w:id="25" w:name="_Toc384133450"/>
+      <w:r>
+        <w:t>3.3.3</w:t>
       </w:r>
       <w:r>
         <w:t xml:space="preserve"> </w:t>
       </w:r>
       <w:r>
-        <w:t xml:space="preserve">The following locked modes of operation were implemented for the ring buffer: Simple </w:t>
-      </w:r>
-      <w:proofErr w:type="spellStart"/>
-      <w:r>
-        <w:t>pthread</w:t>
-      </w:r>
-      <w:proofErr w:type="spellEnd"/>
-      <w:r>
-        <w:t xml:space="preserve"> mutex lock, </w:t>
-      </w:r>
-      <w:proofErr w:type="spellStart"/>
-      <w:r>
-        <w:t>TestAndTestAndSet</w:t>
-      </w:r>
-      <w:proofErr w:type="spellEnd"/>
-      <w:r>
-        <w:t xml:space="preserve">, </w:t>
-      </w:r>
-      <w:proofErr w:type="spellStart"/>
-      <w:r>
-        <w:t>TestAndTestAndSet</w:t>
-      </w:r>
-      <w:proofErr w:type="spellEnd"/>
-      <w:r>
-        <w:t xml:space="preserve"> with no pause instruction, Compare and Swap lock, Compare and Swap lock with no </w:t>
-      </w:r>
-      <w:proofErr w:type="spellStart"/>
-      <w:r>
-        <w:t>backoff</w:t>
-      </w:r>
-      <w:proofErr w:type="spellEnd"/>
-      <w:r>
-        <w:t xml:space="preserve">, </w:t>
-      </w:r>
-      <w:proofErr w:type="spellStart"/>
-      <w:r>
-        <w:t>TestAndSet</w:t>
-      </w:r>
-      <w:proofErr w:type="spellEnd"/>
-      <w:r>
-        <w:t xml:space="preserve">, </w:t>
-      </w:r>
-      <w:proofErr w:type="spellStart"/>
-      <w:r>
-        <w:t>TestAndSet</w:t>
-      </w:r>
-      <w:proofErr w:type="spellEnd"/>
-      <w:r>
-        <w:t xml:space="preserve"> with a pause and finally, a ticket lock.</w:t>
-      </w:r>
-    </w:p>
-    <w:p>
-      <w:pPr>
-        <w:pStyle w:val="Heading4"/>
-      </w:pPr>
-      <w:r>
-        <w:t>3.2.2.1.1 Lockless</w:t>
-      </w:r>
-    </w:p>
-    <w:p/>
-    <w:p>
-      <w:pPr>
-        <w:ind w:left="1440"/>
-      </w:pPr>
-      <w:r>
-        <w:t xml:space="preserve">I decided to base my </w:t>
-      </w:r>
-      <w:proofErr w:type="spellStart"/>
-      <w:r>
-        <w:t>lockess</w:t>
-      </w:r>
-      <w:proofErr w:type="spellEnd"/>
-      <w:r>
-        <w:t xml:space="preserve"> implementation of the atomic instruction ‘</w:t>
-      </w:r>
-      <w:proofErr w:type="spellStart"/>
-      <w:r>
-        <w:t>compare_exchange</w:t>
-      </w:r>
-      <w:proofErr w:type="spellEnd"/>
-      <w:r>
-        <w:t>’ from the C++ 11 atomic library. I declared a pointer of type Node to be atomic which represented the head of the linked list. I then used this to atomically switch the list’s pointers whenever a node was added or removed. Interestingly, I only had to use this atomic instruction a subset of the total cases in my code. For example, whenever the list was empty, or when the head had to be changed, I had to use the atomic instruction to change the head. However, for cases where node wanted to insert itself in the middle of the list, no atomic instruction seemed necessary. I tested this on a list with differing maximum sizes, with the lowest being of size 5 nodes and yet the list remained valid through every test.</w:t>
-      </w:r>
-    </w:p>
-    <w:p>
-      <w:pPr>
-        <w:ind w:left="1440"/>
-      </w:pPr>
-      <w:r>
-        <w:t xml:space="preserve">For the lockless list, I decided to test it with a list of three different maximum </w:t>
-      </w:r>
-      <w:r>
-        <w:t>key ranges, where, as each key was randomly generated, it would be subjected to the modulo of the key range and since the list was ordered and had no duplicates, this was put in place a hard cap on the maximum size of the list. I originally picked the values of 100, 100,000 and 100,000,000 to be the key ranges, but keeping in mind the cost of the modulo operation in terms of CPU cycles [reference] I decided to replace these with powers of two, namely 128, 131072 and 134217728 as I knew that the compiler I was using, g++ would optimise the modulo operation by replacing it with a bit shift operation, which requires far less CPU cycles [reference] and minimising the cost of using such large numbers.</w:t>
-      </w:r>
-    </w:p>
-    <w:p>
-      <w:pPr>
-        <w:pStyle w:val="Heading3"/>
-      </w:pPr>
-      <w:bookmarkStart w:id="21" w:name="_Toc384062736"/>
-      <w:r>
-        <w:lastRenderedPageBreak/>
-        <w:t>3.2.2.2</w:t>
-      </w:r>
-      <w:r>
-        <w:t xml:space="preserve"> </w:t>
-      </w:r>
-      <w:r>
-        <w:t>Doubly Linked Buffer</w:t>
-      </w:r>
-      <w:bookmarkEnd w:id="21"/>
-    </w:p>
-    <w:p>
-      <w:pPr>
-        <w:pStyle w:val="Heading4"/>
-      </w:pPr>
-      <w:r>
-        <w:t>3.2.2.2</w:t>
-      </w:r>
-      <w:r>
-        <w:t>.1 Locked</w:t>
-      </w:r>
-    </w:p>
-    <w:p/>
-    <w:p>
-      <w:pPr>
-        <w:ind w:left="1440"/>
-      </w:pPr>
-      <w:r>
-        <w:t>After implementing the linked list and observing some of the data that was being gathered I saw that once the list started</w:t>
-      </w:r>
-      <w:r>
-        <w:t xml:space="preserve"> to get long, past 1,000 nodes, the performance dropped off significantly. I concluded that it was due to the time being spent by the threads traversing the list looking for an insertion point or a node to delete.</w:t>
-      </w:r>
-    </w:p>
-    <w:p>
-      <w:pPr>
-        <w:ind w:left="1440"/>
-      </w:pPr>
-      <w:r>
-        <w:t>I felt that this was not optimal, as the size of the list was interfering with the comparison of the locking algorithms. Hence, I decided to remove the traversal issue all together and implemented a multi-consumer, multi-producer linked list buffer. This worked by always adding and removing from the head and tail respectively. There was no traversal of the list necessary and while this did mean that the list would no longer be ordered or free from duplicates, it was my opinion that this would provide clearer data from the locking algorithms.</w:t>
-      </w:r>
-    </w:p>
-    <w:p>
-      <w:pPr>
-        <w:pStyle w:val="Heading4"/>
-      </w:pPr>
-      <w:r>
-        <w:t>3.2.2.2.</w:t>
-      </w:r>
-      <w:r>
-        <w:t>2 Lockless</w:t>
-      </w:r>
-    </w:p>
-    <w:p/>
-    <w:p>
-      <w:pPr>
-        <w:ind w:left="1440"/>
-      </w:pPr>
-      <w:r>
-        <w:t>As I was implementing it initially, I felt that to take my original linked list and to convert it into the FIFO buffer that I wanted I would need to introduce a second pointer to each node, which would point to the node previous to it, essentially making it a doubly-linked list, as after removing a node from the end, the tail would need to know what the previous node in the list was so that it could point to it.</w:t>
-      </w:r>
-    </w:p>
-    <w:p>
-      <w:pPr>
-        <w:pStyle w:val="Heading3"/>
-      </w:pPr>
-      <w:bookmarkStart w:id="22" w:name="_Toc384062737"/>
-      <w:r>
-        <w:t>3.2.2.</w:t>
-      </w:r>
-      <w:r>
-        <w:t>3</w:t>
-      </w:r>
-      <w:r>
-        <w:t xml:space="preserve"> </w:t>
-      </w:r>
-      <w:r>
-        <w:t>Singly</w:t>
-      </w:r>
-      <w:r>
-        <w:t xml:space="preserve"> Linked Buffer</w:t>
-      </w:r>
-      <w:bookmarkEnd w:id="22"/>
-    </w:p>
-    <w:p>
-      <w:pPr>
-        <w:pStyle w:val="Heading4"/>
-      </w:pPr>
-      <w:r>
-        <w:t>3.2.2.</w:t>
-      </w:r>
-      <w:r>
-        <w:t>3</w:t>
-      </w:r>
-      <w:r>
-        <w:t>.1 Locked</w:t>
-      </w:r>
-    </w:p>
-    <w:p/>
-    <w:p>
-      <w:pPr>
-        <w:ind w:left="1440"/>
-      </w:pPr>
-      <w:r>
-        <w:t>It was only after I had finished implementing the buffer that I realised that I did not need the second pointer for each node if I simply rearranged the placement of the pointers.</w:t>
-      </w:r>
-      <w:r>
-        <w:t xml:space="preserve"> If I swapped the head and tail pointers around then I would again only need one pointer per node to implement the data structure.</w:t>
-      </w:r>
-      <w:r>
-        <w:t xml:space="preserve"> It worked as follows: the tail pointer would keep track of the oldest node in the list. Whenever a new node was added, the last node to be added would then be pointed to this node and the head pointer would move to the new head. It was in essence, flipping my initial implementation around but that small change reduced the complexity and size of the data structure as now, each node again only needed to store one pointer and all the code that was added to deal with the second pointer could be removed.</w:t>
-      </w:r>
-    </w:p>
-    <w:p>
-      <w:pPr>
-        <w:pStyle w:val="Heading4"/>
-      </w:pPr>
-      <w:r>
-        <w:t>3.2.2.</w:t>
-      </w:r>
-      <w:r>
-        <w:t>3</w:t>
-      </w:r>
-      <w:r>
-        <w:t>.</w:t>
-      </w:r>
-      <w:r>
-        <w:t>2</w:t>
-      </w:r>
-      <w:r>
-        <w:t xml:space="preserve"> Locked</w:t>
-      </w:r>
-    </w:p>
-    <w:p/>
-    <w:p>
-      <w:pPr>
-        <w:pStyle w:val="Heading3"/>
-      </w:pPr>
-      <w:bookmarkStart w:id="23" w:name="_Toc384062738"/>
-      <w:r>
-        <w:t xml:space="preserve">3.2.4 </w:t>
-      </w:r>
-      <w:r>
         <w:t>Hash Table</w:t>
       </w:r>
-      <w:bookmarkEnd w:id="23"/>
+      <w:bookmarkEnd w:id="25"/>
     </w:p>
     <w:p>
       <w:pPr>
@@ -4262,16 +4582,19 @@
         <w:ind w:left="1440"/>
       </w:pPr>
       <w:r>
+        <w:t>For designing the lockless hash table I made the following decisions based on research done with regards to lockless hash tables; it would be a closed addressing hash table, each index in the table would point to a linked list, so any collisions would result in a node being added onto the relevant list. Finally, it would have a coarse-grained resize function, which involved transferring the lists or buckets to a new, larger table [reference].</w:t>
+      </w:r>
+    </w:p>
+    <w:p>
+      <w:pPr>
+        <w:ind w:left="1440"/>
+      </w:pPr>
+      <w:r>
+        <w:t xml:space="preserve">To represent the buckets I decided to use the lockless linked list I had already implemented, as I had already tested it when I was collecting the data from it and it would save me time. I decided to go with my FIFO buffer implementation of the linked list to eliminate traversing the buckets as an issue. I gave each bucket two </w:t>
+      </w:r>
+      <w:r>
         <w:lastRenderedPageBreak/>
-        <w:t>For designing the lockless hash table I made the following decisions based on research done with regards to lockless hash tables; it would be a closed addressing hash table, each index in the table would point to a linked list, so any collisions would result in a node being added onto the relevant list. Finally, it would have a coarse-grained resize function, which involved transferring the lists or buckets to a new, larger table [reference].</w:t>
-      </w:r>
-    </w:p>
-    <w:p>
-      <w:pPr>
-        <w:ind w:left="1440"/>
-      </w:pPr>
-      <w:r>
-        <w:t>To represent the buckets I decided to use the lockless linked list I had already implemented, as I had already tested it when I was collecting the data from it and it would save me time. I decided to go with my FIFO buffer implementation of the linked list to eliminate traversing the buckets as an issue. I gave each bucket two atomic variables, a head and tail pointer, which would reduce the time spent adding/removing nodes and would ensure that I could do it atomically through the use of the C++11 atomic library.</w:t>
+        <w:t>atomic variables, a head and tail pointer, which would reduce the time spent adding/removing nodes and would ensure that I could do it atomically through the use of the C++11 atomic library.</w:t>
       </w:r>
       <w:r>
         <w:t xml:space="preserve"> This would be the only use of the atomic </w:t>
@@ -4375,11 +4698,55 @@
         <w:ind w:left="1440"/>
       </w:pPr>
       <w:r>
+        <w:t xml:space="preserve">For the locked version of the hash table, I decided to </w:t>
+      </w:r>
+      <w:r>
+        <w:t>have two implementations. The first implementation involved locking the entire hash table with a lock whenever a thread wanted to interact with the table. The second implementation differed from the first in that there was no global lock, but instead each bucket had its own lock. So whenever a thread wished to interact with a specific bucket, it would obtain the bucket’s lock and perform its work, in this way it allowed for the absence of a global lock and instead had a more modular approach which I would then compare to the first locked implementation.</w:t>
+      </w:r>
+    </w:p>
+    <w:p>
+      <w:pPr>
+        <w:ind w:left="1440"/>
+        <w:rPr>
+          <w:b/>
+        </w:rPr>
+      </w:pPr>
+      <w:r>
+        <w:rPr>
+          <w:b/>
+        </w:rPr>
+        <w:t>Global Lock</w:t>
+      </w:r>
+    </w:p>
+    <w:p>
+      <w:pPr>
+        <w:ind w:left="1440"/>
+      </w:pPr>
+      <w:r>
         <w:lastRenderedPageBreak/>
-        <w:t xml:space="preserve">For the locked version of the hash table, I decided to </w:t>
-      </w:r>
-      <w:r>
-        <w:t>have two implementations. The first implementation involved locking the entire hash table with a lock whenever a thread wanted to interact with the table. The second implementation differed from the first in that there was no global lock, but instead each bucket had its own lock. So whenever a thread wished to interact with a specific bucket, it would obtain the bucket’s lock and perform its work, in this way it allowed for the absence of a global lock and instead had a more modular approach which I would then compare to the first locked implementation.</w:t>
+        <w:t>The premise for the globally locked hash table was simple, I wanted a baseline to compare my other two implementations on, the lockless and lock per bucket variations.</w:t>
+      </w:r>
+      <w:r>
+        <w:t xml:space="preserve"> In addition, I felt that it would be useful to get </w:t>
+      </w:r>
+      <w:proofErr w:type="gramStart"/>
+      <w:r>
+        <w:t>the add</w:t>
+      </w:r>
+      <w:proofErr w:type="gramEnd"/>
+      <w:r>
+        <w:t xml:space="preserve"> and remove functions working and tested in this implementation before moving onto more advanced variations. </w:t>
+      </w:r>
+    </w:p>
+    <w:p>
+      <w:pPr>
+        <w:ind w:left="1440"/>
+      </w:pPr>
+      <w:r>
+        <w:t>As this was a baseline implementation, I decided to go for a very basic locking strategy, where a lock was acquired before a thread interacted with the table at all, and that the lock was global, in that only one thread could interact with the hash table a</w:t>
+      </w:r>
+      <w:r>
+        <w:t>t any given time, any other thread that attempted to interact with the table would be blocked.</w:t>
       </w:r>
     </w:p>
     <w:p>
@@ -4393,295 +4760,254 @@
         <w:rPr>
           <w:b/>
         </w:rPr>
-        <w:t>Global Lock</w:t>
-      </w:r>
-    </w:p>
-    <w:p>
-      <w:pPr>
-        <w:ind w:left="1440"/>
-      </w:pPr>
-      <w:r>
-        <w:t>The premise for the globally locked hash table was simple, I wanted a baseline to compare my other two implementations on, the lockless and lock per bucket variations.</w:t>
-      </w:r>
-      <w:r>
-        <w:t xml:space="preserve"> In addition, I felt that it would be useful to get </w:t>
+        <w:t>Lock Per Bucket</w:t>
+      </w:r>
+    </w:p>
+    <w:p>
+      <w:pPr>
+        <w:ind w:left="1440"/>
+      </w:pPr>
+      <w:r>
+        <w:t>This variation of my locked implementation of the hash table would be different in the sense that instead of threads acquiring a global lock, where only one thread would be able to access the table at any one time, each list in the table, or bucket, would have its own lock. In this way, multiple threads could work on the hash table at any given time and that they would acquire a lock for the bucket they were about to interact with so a thread would only be blocked if it attempted to interact with a bucket that another thread was already interacting with.</w:t>
+      </w:r>
+      <w:r>
+        <w:t xml:space="preserve"> </w:t>
+      </w:r>
+    </w:p>
+    <w:p>
+      <w:pPr>
+        <w:ind w:left="1440"/>
+      </w:pPr>
+      <w:r>
+        <w:t xml:space="preserve">I felt that this implementation was more complex than the globally locked variety, I ran into some trouble when  I attempted to implement the rest of the locking modes besides the basic </w:t>
+      </w:r>
+      <w:proofErr w:type="spellStart"/>
+      <w:r>
+        <w:t>pthread</w:t>
+      </w:r>
+      <w:proofErr w:type="spellEnd"/>
+      <w:r>
+        <w:t xml:space="preserve"> mutex lock, though I discovered that it was because I had mixed up a reference to one bucket’s lock with another. After I had corrected this I was able to implement the rest of the locked modes, TAS, CAS, TICKET </w:t>
+      </w:r>
+      <w:proofErr w:type="spellStart"/>
+      <w:r>
+        <w:t>etc</w:t>
+      </w:r>
+      <w:proofErr w:type="spellEnd"/>
+      <w:r>
+        <w:t xml:space="preserve"> with no further delays.</w:t>
+      </w:r>
+    </w:p>
+    <w:p>
+      <w:pPr>
+        <w:ind w:left="1440"/>
+        <w:rPr>
+          <w:b/>
+        </w:rPr>
+      </w:pPr>
+      <w:r>
+        <w:rPr>
+          <w:b/>
+        </w:rPr>
+        <w:t>Resizing</w:t>
+      </w:r>
+    </w:p>
+    <w:p>
+      <w:pPr>
+        <w:ind w:left="1440"/>
+      </w:pPr>
+      <w:r>
+        <w:t xml:space="preserve">To keep search times constant, I had to add in functionality to allow my hash table to resize itself when buckets got too full [reference]. I decided to implement a locked resize function first, which involved going through each bucket and rehashing each key. Then </w:t>
+      </w:r>
+      <w:r>
+        <w:t>the key would be transferred to the new table, based on its new hash</w:t>
+      </w:r>
+      <w:r>
+        <w:t>. I was able to write this part of the implementation se</w:t>
+      </w:r>
+      <w:r>
+        <w:t xml:space="preserve">rially, as it is only called </w:t>
+      </w:r>
+      <w:r>
+        <w:t>inside the add function, where at which point a lock will have already been obtained, making the need for additional locks irrelevant.</w:t>
+      </w:r>
+    </w:p>
+    <w:p>
+      <w:pPr>
+        <w:ind w:left="1440"/>
+      </w:pPr>
+      <w:r>
+        <w:t>For my lockless implementation I investigated several potential methods, one of which involved leaving the keys where they were and forming new lists from them by dynamically creating each bucket [reference, concurrent hash table].</w:t>
+      </w:r>
+      <w:r>
+        <w:t xml:space="preserve"> Another option from the same paper was to resize the table in place, where the current table was made bigger and the keys rehashed. Yet another option was to incrementally resize the table, where all </w:t>
       </w:r>
       <w:proofErr w:type="gramStart"/>
       <w:r>
+        <w:t>adds</w:t>
+      </w:r>
+      <w:proofErr w:type="gramEnd"/>
+      <w:r>
+        <w:t xml:space="preserve"> started to add to another table, with remove and contain calls checking both tables and only switching to the new table when all the keys had been transferred from the old [reference].</w:t>
+      </w:r>
+      <w:r>
+        <w:t xml:space="preserve"> I decided to try and implement </w:t>
+      </w:r>
+      <w:r>
+        <w:lastRenderedPageBreak/>
+        <w:t>the first solution and see how I got on. I immediately ran into problems with segmentation faults as I was unable to implement a necessary amount of atomicity to stop the threads from interfering with each other. This problem persisted for the two other solutions I attempted, each was plagued by segmentation faults which I was unable to get rid of. In the end I had to settle for using a lock, similar to my locked implementation, where only one thread was allowed access to resize the table.</w:t>
+      </w:r>
+      <w:r>
+        <w:t xml:space="preserve"> </w:t>
+      </w:r>
+    </w:p>
+    <w:p>
+      <w:pPr>
+        <w:ind w:left="1440"/>
+      </w:pPr>
+      <w:r>
+        <w:t>To compensate for my inability to implement a lockless resize function, I planned to test my implementations with a large initial table size. I hoped that this would minimise the need for the table to resize and so have the smallest impact on the performance, allowing me to compare the locked and lockless algorithms almost purely based</w:t>
+      </w:r>
+      <w:r>
+        <w:t xml:space="preserve"> on what I had written</w:t>
+      </w:r>
+      <w:r>
+        <w:t xml:space="preserve"> already, the add and remove functions.</w:t>
+      </w:r>
+    </w:p>
+    <w:p>
+      <w:pPr>
+        <w:ind w:left="1440"/>
+        <w:rPr>
+          <w:b/>
+        </w:rPr>
+      </w:pPr>
+      <w:r>
+        <w:rPr>
+          <w:b/>
+        </w:rPr>
+        <w:t>Contains Function</w:t>
+      </w:r>
+    </w:p>
+    <w:p>
+      <w:pPr>
+        <w:ind w:left="1440"/>
+      </w:pPr>
+      <w:r>
+        <w:t xml:space="preserve">Before I began testing my hash table I decided that I wanted it to replicate a real world hash table as closely as possible. To do this I would need to add in </w:t>
+      </w:r>
+      <w:proofErr w:type="gramStart"/>
+      <w:r>
+        <w:t>a contains</w:t>
+      </w:r>
+      <w:proofErr w:type="gramEnd"/>
+      <w:r>
+        <w:t xml:space="preserve"> function, a function that took key and searched for it in the hash table [reference]. I would need to implement this functionality in all three of my hash table variations. The implementation itself was relatively </w:t>
+      </w:r>
+      <w:proofErr w:type="gramStart"/>
+      <w:r>
+        <w:t>easy,</w:t>
+      </w:r>
+      <w:proofErr w:type="gramEnd"/>
+      <w:r>
+        <w:t xml:space="preserve"> I randomly produced a key, got its hash and then retrieved the bucket associated with that hash. Once I had that I then iterated through the bucket until I had either found the key or I reached the end of the bucket.</w:t>
+      </w:r>
+      <w:r>
+        <w:t xml:space="preserve"> </w:t>
+      </w:r>
+    </w:p>
+    <w:p>
+      <w:pPr>
+        <w:ind w:left="1440"/>
+        <w:rPr>
+          <w:b/>
+        </w:rPr>
+      </w:pPr>
+      <w:r>
+        <w:rPr>
+          <w:b/>
+        </w:rPr>
+        <w:t>Tracking Search Results</w:t>
+      </w:r>
+    </w:p>
+    <w:p>
+      <w:pPr>
+        <w:ind w:left="1440"/>
+      </w:pPr>
+      <w:r>
+        <w:t xml:space="preserve">As a means to record positive and negative hash table searches I added in two variables, </w:t>
+      </w:r>
+      <w:proofErr w:type="spellStart"/>
+      <w:r>
+        <w:t>pSearches</w:t>
+      </w:r>
+      <w:proofErr w:type="spellEnd"/>
+      <w:r>
+        <w:t xml:space="preserve"> and </w:t>
+      </w:r>
+      <w:proofErr w:type="spellStart"/>
+      <w:r>
+        <w:t>nSearches</w:t>
+      </w:r>
+      <w:proofErr w:type="spellEnd"/>
+      <w:r>
+        <w:t xml:space="preserve"> to represent the total number of positive and negative searches each time the program ran.</w:t>
+      </w:r>
+      <w:r>
+        <w:t xml:space="preserve"> I did this because I planned to utilise these when I was testing the table to see if there were any correlations between the number of successful/unsuccessful searches and the table performance</w:t>
+      </w:r>
+    </w:p>
+    <w:p>
+      <w:pPr>
+        <w:ind w:left="1440"/>
+        <w:rPr>
+          <w:b/>
+        </w:rPr>
+      </w:pPr>
+      <w:r>
+        <w:rPr>
+          <w:b/>
+        </w:rPr>
+        <w:t>Choose function</w:t>
+      </w:r>
+    </w:p>
+    <w:p>
+      <w:pPr>
+        <w:ind w:left="1440"/>
+      </w:pPr>
+      <w:r>
+        <w:t xml:space="preserve">With the addition of </w:t>
+      </w:r>
+      <w:proofErr w:type="gramStart"/>
+      <w:r>
+        <w:t>the contains</w:t>
+      </w:r>
+      <w:proofErr w:type="gramEnd"/>
+      <w:r>
+        <w:t xml:space="preserve"> function in my hash table, I now encountered something which I had not done so far in the project. Whereas with the ring buffer and linked list there were just two functions, the hash table now had three. I could no longer simply assign half of the threads to adding and half to removing items. I had to come up with a better solution.  An additional concern was that I wanted to replicate the function call ratios for hash tables, which are about 90% contains calls, 9% add calls and 1% remove calls [reference Art of Multiprocessor…]. In the end I decided to implement the choose function.</w:t>
+      </w:r>
+    </w:p>
+    <w:p>
+      <w:pPr>
+        <w:ind w:left="1440"/>
+      </w:pPr>
+      <w:r>
+        <w:t xml:space="preserve">The choose function would be relatively simple, now, whenever a thread was spawned, it would call the choose function, instead of calling </w:t>
+      </w:r>
+      <w:proofErr w:type="gramStart"/>
+      <w:r>
         <w:t>the add</w:t>
       </w:r>
       <w:proofErr w:type="gramEnd"/>
       <w:r>
-        <w:t xml:space="preserve"> and remove functions working and tested in this implementation before moving onto more advanced variations. </w:t>
-      </w:r>
-    </w:p>
-    <w:p>
-      <w:pPr>
-        <w:ind w:left="1440"/>
-      </w:pPr>
-      <w:r>
-        <w:t>As this was a baseline implementation, I decided to go for a very basic locking strategy, where a lock was acquired before a thread interacted with the table at all, and that the lock was global, in that only one thread could interact with the hash table a</w:t>
-      </w:r>
-      <w:r>
-        <w:t>t any given time, any other thread that attempted to interact with the table would be blocked.</w:t>
-      </w:r>
-    </w:p>
-    <w:p>
-      <w:pPr>
-        <w:ind w:left="1440"/>
-        <w:rPr>
-          <w:b/>
-        </w:rPr>
-      </w:pPr>
-      <w:r>
-        <w:rPr>
-          <w:b/>
-        </w:rPr>
-        <w:t>Lock Per Bucket</w:t>
-      </w:r>
-    </w:p>
-    <w:p>
-      <w:pPr>
-        <w:ind w:left="1440"/>
-      </w:pPr>
-      <w:r>
-        <w:t>This variation of my locked implementation of the hash table would be different in the sense that instead of threads acquiring a global lock, where only one thread would be able to access the table at any one time, each list in the table, or bucket, would have its own lock. In this way, multiple threads could work on the hash table at any given time and that they would acquire a lock for the bucket they were about to interact with so a thread would only be blocked if it attempted to interact with a bucket that another thread was already interacting with.</w:t>
-      </w:r>
-      <w:r>
-        <w:t xml:space="preserve"> </w:t>
-      </w:r>
-    </w:p>
-    <w:p>
-      <w:pPr>
-        <w:ind w:left="1440"/>
-      </w:pPr>
-      <w:r>
-        <w:t xml:space="preserve">I felt that this implementation was more complex than the globally locked variety, I ran into some trouble when  I attempted to implement the rest of the locking modes besides the basic </w:t>
-      </w:r>
-      <w:proofErr w:type="spellStart"/>
-      <w:r>
-        <w:t>pthread</w:t>
-      </w:r>
-      <w:proofErr w:type="spellEnd"/>
-      <w:r>
-        <w:t xml:space="preserve"> mutex lock, though I discovered that it was because I had mixed up a reference to one bucket’s lock with another. After I had corrected this I was able to implement the rest of the locked modes, TAS, CAS, TICKET </w:t>
-      </w:r>
-      <w:proofErr w:type="spellStart"/>
-      <w:r>
-        <w:t>etc</w:t>
-      </w:r>
-      <w:proofErr w:type="spellEnd"/>
-      <w:r>
-        <w:t xml:space="preserve"> with no further delays.</w:t>
-      </w:r>
-    </w:p>
-    <w:p>
-      <w:pPr>
-        <w:ind w:left="1440"/>
-        <w:rPr>
-          <w:b/>
-        </w:rPr>
-      </w:pPr>
-      <w:r>
-        <w:rPr>
-          <w:b/>
-        </w:rPr>
-        <w:t>Resizing</w:t>
-      </w:r>
-    </w:p>
-    <w:p>
-      <w:pPr>
-        <w:ind w:left="1440"/>
-      </w:pPr>
-      <w:r>
-        <w:t xml:space="preserve">To keep search times constant, I had to add in functionality to allow my hash table to resize itself when buckets got too full [reference]. I decided to implement a locked resize function first, which involved going through each bucket and rehashing each key. Then </w:t>
-      </w:r>
-      <w:r>
-        <w:t>the key would be transferred to the new table, based on its new hash</w:t>
-      </w:r>
-      <w:r>
-        <w:t>. I was able to write this part of the implementation se</w:t>
-      </w:r>
-      <w:r>
-        <w:t xml:space="preserve">rially, as it is only called </w:t>
+        <w:t xml:space="preserve"> or remove function.</w:t>
+      </w:r>
+      <w:r>
+        <w:t xml:space="preserve"> Inside the choose function, a number would be randomly generated, initially I used the modulo operation to cap the number at 100 and then used an if-</w:t>
       </w:r>
       <w:r>
         <w:lastRenderedPageBreak/>
-        <w:t>inside the add function, where at which point a lock will have already been obtained, making the need for additional locks irrelevant.</w:t>
-      </w:r>
-    </w:p>
-    <w:p>
-      <w:pPr>
-        <w:ind w:left="1440"/>
-      </w:pPr>
-      <w:r>
-        <w:t>For my lockless implementation I investigated several potential methods, one of which involved leaving the keys where they were and forming new lists from them by dynamically creating each bucket [reference, concurrent hash table].</w:t>
-      </w:r>
-      <w:r>
-        <w:t xml:space="preserve"> Another option from the same paper was to resize the table in place, where the current table was made bigger and the keys rehashed. Yet another option was to incrementally resize the table, where all </w:t>
-      </w:r>
-      <w:proofErr w:type="gramStart"/>
-      <w:r>
-        <w:t>adds</w:t>
-      </w:r>
-      <w:proofErr w:type="gramEnd"/>
-      <w:r>
-        <w:t xml:space="preserve"> started to add to another table, with remove and contain calls checking both tables and only switching to the new table when all the keys had been transferred from the old [reference].</w:t>
-      </w:r>
-      <w:r>
-        <w:t xml:space="preserve"> I decided to try and implement the first solution and see how I got on. I immediately ran into problems with segmentation faults as I was unable to implement a necessary amount of atomicity to stop the threads from interfering with each other. This problem persisted for the two other solutions I attempted, each was plagued by segmentation faults which I was unable to get rid of. In the end I had to settle for using a lock, similar to my locked implementation, where only one thread was allowed access to resize the table.</w:t>
-      </w:r>
-      <w:r>
-        <w:t xml:space="preserve"> </w:t>
-      </w:r>
-    </w:p>
-    <w:p>
-      <w:pPr>
-        <w:ind w:left="1440"/>
-      </w:pPr>
-      <w:r>
-        <w:t>To compensate for my inability to implement a lockless resize function, I planned to test my implementations with a large initial table size. I hoped that this would minimise the need for the table to resize and so have the smallest impact on the performance, allowing me to compare the locked and lockless algorithms almost purely based</w:t>
-      </w:r>
-      <w:r>
-        <w:t xml:space="preserve"> on what I had written</w:t>
-      </w:r>
-      <w:r>
-        <w:t xml:space="preserve"> already, the add and remove functions.</w:t>
-      </w:r>
-    </w:p>
-    <w:p>
-      <w:pPr>
-        <w:ind w:left="1440"/>
-        <w:rPr>
-          <w:b/>
-        </w:rPr>
-      </w:pPr>
-      <w:r>
-        <w:rPr>
-          <w:b/>
-        </w:rPr>
-        <w:t>Contains Function</w:t>
-      </w:r>
-    </w:p>
-    <w:p>
-      <w:pPr>
-        <w:ind w:left="1440"/>
-      </w:pPr>
-      <w:r>
-        <w:t xml:space="preserve">Before I began testing my hash table I decided that I wanted it to replicate a real world hash table as closely as possible. To do this I would need to add in </w:t>
-      </w:r>
-      <w:proofErr w:type="gramStart"/>
-      <w:r>
-        <w:t>a contains</w:t>
-      </w:r>
-      <w:proofErr w:type="gramEnd"/>
-      <w:r>
-        <w:t xml:space="preserve"> function, a function that took key and searched for it in the hash table [reference]. I would need to implement this functionality in all three of my hash table variations. The implementation itself was relatively </w:t>
-      </w:r>
-      <w:proofErr w:type="gramStart"/>
-      <w:r>
-        <w:t>easy,</w:t>
-      </w:r>
-      <w:proofErr w:type="gramEnd"/>
-      <w:r>
-        <w:t xml:space="preserve"> I randomly produced a key, got its hash and then retrieved the bucket associated with that hash. Once I had that I then iterated through the bucket until I had either found the key or I reached the end of the bucket.</w:t>
-      </w:r>
-      <w:r>
-        <w:t xml:space="preserve"> </w:t>
-      </w:r>
-    </w:p>
-    <w:p>
-      <w:pPr>
-        <w:ind w:left="1440"/>
-        <w:rPr>
-          <w:b/>
-        </w:rPr>
-      </w:pPr>
-      <w:r>
-        <w:rPr>
-          <w:b/>
-        </w:rPr>
-        <w:t>Tracking Search Results</w:t>
-      </w:r>
-    </w:p>
-    <w:p>
-      <w:pPr>
-        <w:ind w:left="1440"/>
-      </w:pPr>
-      <w:r>
-        <w:t xml:space="preserve">As a means to record positive and negative hash table searches I added in two variables, </w:t>
-      </w:r>
-      <w:proofErr w:type="spellStart"/>
-      <w:r>
-        <w:t>pSearches</w:t>
-      </w:r>
-      <w:proofErr w:type="spellEnd"/>
-      <w:r>
-        <w:t xml:space="preserve"> and </w:t>
-      </w:r>
-      <w:proofErr w:type="spellStart"/>
-      <w:r>
-        <w:t>nSearches</w:t>
-      </w:r>
-      <w:proofErr w:type="spellEnd"/>
-      <w:r>
-        <w:t xml:space="preserve"> to represent the total number of positive and negative searches each time the program ran.</w:t>
-      </w:r>
-      <w:r>
-        <w:t xml:space="preserve"> I did this because I planned to utilise these when I was testing the table to see if there were any correlations between the number of successful/unsuccessful searches and the table performance</w:t>
-      </w:r>
-    </w:p>
-    <w:p>
-      <w:pPr>
-        <w:ind w:left="1440"/>
-        <w:rPr>
-          <w:b/>
-        </w:rPr>
-      </w:pPr>
-      <w:r>
-        <w:rPr>
-          <w:b/>
-        </w:rPr>
-        <w:t>Choose function</w:t>
-      </w:r>
-    </w:p>
-    <w:p>
-      <w:pPr>
-        <w:ind w:left="1440"/>
-      </w:pPr>
-      <w:r>
-        <w:t xml:space="preserve">With the addition of </w:t>
-      </w:r>
-      <w:proofErr w:type="gramStart"/>
-      <w:r>
-        <w:t>the contains</w:t>
-      </w:r>
-      <w:proofErr w:type="gramEnd"/>
-      <w:r>
-        <w:t xml:space="preserve"> function in my hash table, I now encountered something which I had not done so far in the project. Whereas with the ring buffer </w:t>
-      </w:r>
-      <w:r>
-        <w:lastRenderedPageBreak/>
-        <w:t>and linked list there were just two functions, the hash table now had three. I could no longer simply assign half of the threads to adding and half to removing items. I had to come up with a better solution.  An additional concern was that I wanted to replicate the function call ratios for hash tables, which are about 90% contains calls, 9% add calls and 1% remove calls [reference Art of Multiprocessor…]. In the end I decided to implement the choose function.</w:t>
-      </w:r>
-    </w:p>
-    <w:p>
-      <w:pPr>
-        <w:ind w:left="1440"/>
-      </w:pPr>
-      <w:r>
-        <w:t xml:space="preserve">The choose function would be relatively simple, now, whenever a thread was spawned, it would call the choose function, instead of calling </w:t>
-      </w:r>
-      <w:proofErr w:type="gramStart"/>
-      <w:r>
-        <w:t>the add</w:t>
-      </w:r>
-      <w:proofErr w:type="gramEnd"/>
-      <w:r>
-        <w:t xml:space="preserve"> or remove function.</w:t>
-      </w:r>
-      <w:r>
-        <w:t xml:space="preserve"> Inside the choose function, a number would be randomly generated, initially I used the modulo operation to cap the number at 100 and then used an if-else block, where if the number was greater than 9 then the thread would call the contains function, else if it was greater than 0 it would call the add function, else it would call the remove function. After testing I found that this replicated the function call ratios I had encountered earlier, though I decided to change the cap of 100 to 128, so that the compiler would streamline the operation [reference], and hence, I changed the values in the if-else block to correspond to it.</w:t>
+        <w:t>else block, where if the number was greater than 9 then the thread would call the contains function, else if it was greater than 0 it would call the add function, else it would call the remove function. After testing I found that this replicated the function call ratios I had encountered earlier, though I decided to change the cap of 100 to 128, so that the compiler would streamline the operation [reference], and hence, I changed the values in the if-else block to correspond to it.</w:t>
       </w:r>
     </w:p>
     <w:p>
@@ -4698,7 +5024,7 @@
       <w:pPr>
         <w:pStyle w:val="Heading1"/>
       </w:pPr>
-      <w:bookmarkStart w:id="24" w:name="_Toc384062739"/>
+      <w:bookmarkStart w:id="26" w:name="_Toc384133451"/>
       <w:r>
         <w:rPr>
           <w:rStyle w:val="Heading1Char"/>
@@ -4737,33 +5063,33 @@
       <w:r>
         <w:t>)</w:t>
       </w:r>
-      <w:bookmarkEnd w:id="24"/>
+      <w:bookmarkEnd w:id="26"/>
     </w:p>
     <w:p>
       <w:pPr>
         <w:pStyle w:val="Heading2"/>
       </w:pPr>
-      <w:bookmarkStart w:id="25" w:name="_Toc384062740"/>
+      <w:bookmarkStart w:id="27" w:name="_Toc384133452"/>
       <w:r>
         <w:t xml:space="preserve">4.1 </w:t>
       </w:r>
       <w:r>
         <w:t>Does your method work?</w:t>
       </w:r>
-      <w:bookmarkEnd w:id="25"/>
+      <w:bookmarkEnd w:id="27"/>
     </w:p>
     <w:p>
       <w:pPr>
         <w:pStyle w:val="Heading3"/>
       </w:pPr>
-      <w:bookmarkStart w:id="26" w:name="_Toc384062741"/>
+      <w:bookmarkStart w:id="28" w:name="_Toc384133453"/>
       <w:r>
         <w:t xml:space="preserve">4.1.1 </w:t>
       </w:r>
       <w:r>
         <w:t>Ring Buffer</w:t>
       </w:r>
-      <w:bookmarkEnd w:id="26"/>
+      <w:bookmarkEnd w:id="28"/>
     </w:p>
     <w:p>
       <w:pPr>
@@ -4802,38 +5128,40 @@
       <w:pPr>
         <w:pStyle w:val="Heading3"/>
       </w:pPr>
-      <w:bookmarkStart w:id="27" w:name="_Toc384062742"/>
+      <w:bookmarkStart w:id="29" w:name="_Toc384133454"/>
       <w:r>
         <w:t xml:space="preserve">4.1.2 </w:t>
       </w:r>
       <w:r>
         <w:t>Linked List</w:t>
       </w:r>
-      <w:bookmarkEnd w:id="27"/>
+      <w:bookmarkEnd w:id="29"/>
+    </w:p>
+    <w:p>
+      <w:pPr>
+        <w:ind w:left="1440"/>
+      </w:pPr>
+      <w:r>
+        <w:t>For the lockless list, I decided to test it with a list of three different maximum key ranges, where, as each key was randomly generated, it would be subjected to the modulo of the key range and since the list was ordered and had no duplicates, this was put in place a hard cap on the maximum size of the list. I originally picked the values of 100, 100,000 and 100,000,000 to be the key ranges, but keeping in mind the cost of the modulo operation in terms of CPU cycles [reference] I decided to replace these with powers of two, namely 128, 131072 and 134217728 as I knew that the compiler I was using, g++ would optimise the modulo operation by replacing it with a bit shift operation, which requires far less CPU cycles [reference] and minimising the cost of using such large numbers.</w:t>
+      </w:r>
     </w:p>
     <w:p/>
     <w:p>
       <w:pPr>
         <w:pStyle w:val="Heading3"/>
       </w:pPr>
-      <w:bookmarkStart w:id="28" w:name="_Toc384062743"/>
-      <w:r>
-        <w:t>4.1.3</w:t>
-      </w:r>
-      <w:r>
-        <w:t xml:space="preserve"> </w:t>
-      </w:r>
-      <w:r>
-        <w:t>Hash Table</w:t>
-      </w:r>
-      <w:bookmarkEnd w:id="28"/>
+      <w:bookmarkStart w:id="30" w:name="_Toc384133455"/>
+      <w:r>
+        <w:t>4.1.3 Hash Table</w:t>
+      </w:r>
+      <w:bookmarkEnd w:id="30"/>
     </w:p>
     <w:p/>
     <w:p>
       <w:pPr>
         <w:pStyle w:val="Heading1"/>
       </w:pPr>
-      <w:bookmarkStart w:id="29" w:name="_Toc384062744"/>
+      <w:bookmarkStart w:id="31" w:name="_Toc384133456"/>
       <w:r>
         <w:rPr>
           <w:rStyle w:val="Heading1Char"/>
@@ -4857,46 +5185,46 @@
       <w:r>
         <w:t xml:space="preserve"> (Thin)</w:t>
       </w:r>
-      <w:bookmarkEnd w:id="29"/>
+      <w:bookmarkEnd w:id="31"/>
     </w:p>
     <w:p>
       <w:pPr>
         <w:pStyle w:val="Heading2"/>
       </w:pPr>
-      <w:bookmarkStart w:id="30" w:name="_Toc384062745"/>
+      <w:bookmarkStart w:id="32" w:name="_Toc384133457"/>
       <w:r>
         <w:t xml:space="preserve">5.1 </w:t>
       </w:r>
       <w:r>
         <w:t>What happened?</w:t>
       </w:r>
-      <w:bookmarkEnd w:id="30"/>
+      <w:bookmarkEnd w:id="32"/>
     </w:p>
     <w:p>
       <w:pPr>
         <w:pStyle w:val="Heading2"/>
       </w:pPr>
-      <w:bookmarkStart w:id="31" w:name="_Toc384062746"/>
+      <w:bookmarkStart w:id="33" w:name="_Toc384133458"/>
       <w:r>
         <w:t xml:space="preserve">5.2 </w:t>
       </w:r>
       <w:r>
         <w:t>Lessons learnt?</w:t>
       </w:r>
-      <w:bookmarkEnd w:id="31"/>
+      <w:bookmarkEnd w:id="33"/>
     </w:p>
     <w:p>
       <w:pPr>
         <w:pStyle w:val="Heading2"/>
       </w:pPr>
-      <w:bookmarkStart w:id="32" w:name="_Toc384062747"/>
+      <w:bookmarkStart w:id="34" w:name="_Toc384133459"/>
       <w:r>
         <w:t xml:space="preserve">5.3 </w:t>
       </w:r>
       <w:r>
         <w:t>References:</w:t>
       </w:r>
-      <w:bookmarkEnd w:id="32"/>
+      <w:bookmarkEnd w:id="34"/>
     </w:p>
     <w:p>
       <w:r>
@@ -5288,7 +5616,7 @@
           <w:rPr>
             <w:noProof/>
           </w:rPr>
-          <w:t>15</w:t>
+          <w:t>17</w:t>
         </w:r>
         <w:r>
           <w:rPr>
@@ -6730,7 +7058,7 @@
 </file>
 
 <file path=customXml/itemProps1.xml><?xml version="1.0" encoding="utf-8"?>
-<ds:datastoreItem xmlns:ds="http://schemas.openxmlformats.org/officeDocument/2006/customXml" ds:itemID="{8C1E5705-81ED-4737-AADF-DB38317AE654}">
+<ds:datastoreItem xmlns:ds="http://schemas.openxmlformats.org/officeDocument/2006/customXml" ds:itemID="{184F3BC6-0181-4922-AE2A-50855620E87A}">
   <ds:schemaRefs>
     <ds:schemaRef ds:uri="http://schemas.openxmlformats.org/officeDocument/2006/bibliography"/>
   </ds:schemaRefs>

</xml_diff>

<commit_message>
Added to the report, updated the work diary
</commit_message>
<xml_diff>
--- a/Report/Report.docx
+++ b/Report/Report.docx
@@ -16,9 +16,14 @@
       <w:pPr>
         <w:pStyle w:val="Heading1"/>
       </w:pPr>
-      <w:bookmarkStart w:id="0" w:name="_Toc384133426"/>
-      <w:r>
-        <w:t>Acknowledgements:</w:t>
+      <w:bookmarkStart w:id="0" w:name="_Toc384320390"/>
+      <w:r>
+        <w:t>Ackn</w:t>
+      </w:r>
+      <w:bookmarkStart w:id="1" w:name="_GoBack"/>
+      <w:bookmarkEnd w:id="1"/>
+      <w:r>
+        <w:t>owledgements:</w:t>
       </w:r>
       <w:bookmarkEnd w:id="0"/>
     </w:p>
@@ -46,6 +51,22 @@
       <w:r>
         <w:tab/>
         <w:t>Jeremy Jones</w:t>
+      </w:r>
+    </w:p>
+    <w:p>
+      <w:pPr>
+        <w:ind w:left="720" w:firstLine="720"/>
+      </w:pPr>
+      <w:r>
+        <w:t>David Fennell</w:t>
+      </w:r>
+    </w:p>
+    <w:p>
+      <w:pPr>
+        <w:ind w:left="720" w:firstLine="720"/>
+      </w:pPr>
+      <w:r>
+        <w:t xml:space="preserve">Michael Gallagher </w:t>
       </w:r>
     </w:p>
     <w:p/>
@@ -78,7 +99,7 @@
       <w:r>
         <w:fldChar w:fldCharType="separate"/>
       </w:r>
-      <w:hyperlink w:anchor="_Toc384133426" w:history="1">
+      <w:hyperlink w:anchor="_Toc384320390" w:history="1">
         <w:r>
           <w:rPr>
             <w:rStyle w:val="Hyperlink"/>
@@ -105,7 +126,7 @@
             <w:noProof/>
             <w:webHidden/>
           </w:rPr>
-          <w:instrText xml:space="preserve"> PAGEREF _Toc384133426 \h </w:instrText>
+          <w:instrText xml:space="preserve"> PAGEREF _Toc384320390 \h </w:instrText>
         </w:r>
         <w:r>
           <w:rPr>
@@ -148,7 +169,7 @@
           <w:lang w:eastAsia="en-IE"/>
         </w:rPr>
       </w:pPr>
-      <w:hyperlink w:anchor="_Toc384133427" w:history="1">
+      <w:hyperlink w:anchor="_Toc384320391" w:history="1">
         <w:r>
           <w:rPr>
             <w:rStyle w:val="Hyperlink"/>
@@ -175,7 +196,7 @@
             <w:noProof/>
             <w:webHidden/>
           </w:rPr>
-          <w:instrText xml:space="preserve"> PAGEREF _Toc384133427 \h </w:instrText>
+          <w:instrText xml:space="preserve"> PAGEREF _Toc384320391 \h </w:instrText>
         </w:r>
         <w:r>
           <w:rPr>
@@ -218,7 +239,7 @@
           <w:lang w:eastAsia="en-IE"/>
         </w:rPr>
       </w:pPr>
-      <w:hyperlink w:anchor="_Toc384133428" w:history="1">
+      <w:hyperlink w:anchor="_Toc384320392" w:history="1">
         <w:r>
           <w:rPr>
             <w:rStyle w:val="Hyperlink"/>
@@ -245,7 +266,7 @@
             <w:noProof/>
             <w:webHidden/>
           </w:rPr>
-          <w:instrText xml:space="preserve"> PAGEREF _Toc384133428 \h </w:instrText>
+          <w:instrText xml:space="preserve"> PAGEREF _Toc384320392 \h </w:instrText>
         </w:r>
         <w:r>
           <w:rPr>
@@ -288,7 +309,7 @@
           <w:lang w:eastAsia="en-IE"/>
         </w:rPr>
       </w:pPr>
-      <w:hyperlink w:anchor="_Toc384133429" w:history="1">
+      <w:hyperlink w:anchor="_Toc384320393" w:history="1">
         <w:r>
           <w:rPr>
             <w:rStyle w:val="Hyperlink"/>
@@ -315,7 +336,7 @@
             <w:noProof/>
             <w:webHidden/>
           </w:rPr>
-          <w:instrText xml:space="preserve"> PAGEREF _Toc384133429 \h </w:instrText>
+          <w:instrText xml:space="preserve"> PAGEREF _Toc384320393 \h </w:instrText>
         </w:r>
         <w:r>
           <w:rPr>
@@ -358,7 +379,7 @@
           <w:lang w:eastAsia="en-IE"/>
         </w:rPr>
       </w:pPr>
-      <w:hyperlink w:anchor="_Toc384133430" w:history="1">
+      <w:hyperlink w:anchor="_Toc384320394" w:history="1">
         <w:r>
           <w:rPr>
             <w:rStyle w:val="Hyperlink"/>
@@ -385,7 +406,7 @@
             <w:noProof/>
             <w:webHidden/>
           </w:rPr>
-          <w:instrText xml:space="preserve"> PAGEREF _Toc384133430 \h </w:instrText>
+          <w:instrText xml:space="preserve"> PAGEREF _Toc384320394 \h </w:instrText>
         </w:r>
         <w:r>
           <w:rPr>
@@ -428,7 +449,7 @@
           <w:lang w:eastAsia="en-IE"/>
         </w:rPr>
       </w:pPr>
-      <w:hyperlink w:anchor="_Toc384133431" w:history="1">
+      <w:hyperlink w:anchor="_Toc384320395" w:history="1">
         <w:r>
           <w:rPr>
             <w:rStyle w:val="Hyperlink"/>
@@ -455,7 +476,7 @@
             <w:noProof/>
             <w:webHidden/>
           </w:rPr>
-          <w:instrText xml:space="preserve"> PAGEREF _Toc384133431 \h </w:instrText>
+          <w:instrText xml:space="preserve"> PAGEREF _Toc384320395 \h </w:instrText>
         </w:r>
         <w:r>
           <w:rPr>
@@ -498,7 +519,7 @@
           <w:lang w:eastAsia="en-IE"/>
         </w:rPr>
       </w:pPr>
-      <w:hyperlink w:anchor="_Toc384133432" w:history="1">
+      <w:hyperlink w:anchor="_Toc384320396" w:history="1">
         <w:r>
           <w:rPr>
             <w:rStyle w:val="Hyperlink"/>
@@ -525,7 +546,7 @@
             <w:noProof/>
             <w:webHidden/>
           </w:rPr>
-          <w:instrText xml:space="preserve"> PAGEREF _Toc384133432 \h </w:instrText>
+          <w:instrText xml:space="preserve"> PAGEREF _Toc384320396 \h </w:instrText>
         </w:r>
         <w:r>
           <w:rPr>
@@ -568,7 +589,7 @@
           <w:lang w:eastAsia="en-IE"/>
         </w:rPr>
       </w:pPr>
-      <w:hyperlink w:anchor="_Toc384133433" w:history="1">
+      <w:hyperlink w:anchor="_Toc384320397" w:history="1">
         <w:r>
           <w:rPr>
             <w:rStyle w:val="Hyperlink"/>
@@ -595,7 +616,7 @@
             <w:noProof/>
             <w:webHidden/>
           </w:rPr>
-          <w:instrText xml:space="preserve"> PAGEREF _Toc384133433 \h </w:instrText>
+          <w:instrText xml:space="preserve"> PAGEREF _Toc384320397 \h </w:instrText>
         </w:r>
         <w:r>
           <w:rPr>
@@ -638,7 +659,7 @@
           <w:lang w:eastAsia="en-IE"/>
         </w:rPr>
       </w:pPr>
-      <w:hyperlink w:anchor="_Toc384133434" w:history="1">
+      <w:hyperlink w:anchor="_Toc384320398" w:history="1">
         <w:r>
           <w:rPr>
             <w:rStyle w:val="Hyperlink"/>
@@ -665,7 +686,7 @@
             <w:noProof/>
             <w:webHidden/>
           </w:rPr>
-          <w:instrText xml:space="preserve"> PAGEREF _Toc384133434 \h </w:instrText>
+          <w:instrText xml:space="preserve"> PAGEREF _Toc384320398 \h </w:instrText>
         </w:r>
         <w:r>
           <w:rPr>
@@ -708,7 +729,7 @@
           <w:lang w:eastAsia="en-IE"/>
         </w:rPr>
       </w:pPr>
-      <w:hyperlink w:anchor="_Toc384133435" w:history="1">
+      <w:hyperlink w:anchor="_Toc384320399" w:history="1">
         <w:r>
           <w:rPr>
             <w:rStyle w:val="Hyperlink"/>
@@ -735,7 +756,7 @@
             <w:noProof/>
             <w:webHidden/>
           </w:rPr>
-          <w:instrText xml:space="preserve"> PAGEREF _Toc384133435 \h </w:instrText>
+          <w:instrText xml:space="preserve"> PAGEREF _Toc384320399 \h </w:instrText>
         </w:r>
         <w:r>
           <w:rPr>
@@ -778,7 +799,7 @@
           <w:lang w:eastAsia="en-IE"/>
         </w:rPr>
       </w:pPr>
-      <w:hyperlink w:anchor="_Toc384133436" w:history="1">
+      <w:hyperlink w:anchor="_Toc384320400" w:history="1">
         <w:r>
           <w:rPr>
             <w:rStyle w:val="Hyperlink"/>
@@ -805,7 +826,7 @@
             <w:noProof/>
             <w:webHidden/>
           </w:rPr>
-          <w:instrText xml:space="preserve"> PAGEREF _Toc384133436 \h </w:instrText>
+          <w:instrText xml:space="preserve"> PAGEREF _Toc384320400 \h </w:instrText>
         </w:r>
         <w:r>
           <w:rPr>
@@ -848,7 +869,7 @@
           <w:lang w:eastAsia="en-IE"/>
         </w:rPr>
       </w:pPr>
-      <w:hyperlink w:anchor="_Toc384133437" w:history="1">
+      <w:hyperlink w:anchor="_Toc384320401" w:history="1">
         <w:r>
           <w:rPr>
             <w:rStyle w:val="Hyperlink"/>
@@ -875,7 +896,7 @@
             <w:noProof/>
             <w:webHidden/>
           </w:rPr>
-          <w:instrText xml:space="preserve"> PAGEREF _Toc384133437 \h </w:instrText>
+          <w:instrText xml:space="preserve"> PAGEREF _Toc384320401 \h </w:instrText>
         </w:r>
         <w:r>
           <w:rPr>
@@ -918,7 +939,7 @@
           <w:lang w:eastAsia="en-IE"/>
         </w:rPr>
       </w:pPr>
-      <w:hyperlink w:anchor="_Toc384133438" w:history="1">
+      <w:hyperlink w:anchor="_Toc384320402" w:history="1">
         <w:r>
           <w:rPr>
             <w:rStyle w:val="Hyperlink"/>
@@ -945,7 +966,7 @@
             <w:noProof/>
             <w:webHidden/>
           </w:rPr>
-          <w:instrText xml:space="preserve"> PAGEREF _Toc384133438 \h </w:instrText>
+          <w:instrText xml:space="preserve"> PAGEREF _Toc384320402 \h </w:instrText>
         </w:r>
         <w:r>
           <w:rPr>
@@ -988,7 +1009,7 @@
           <w:lang w:eastAsia="en-IE"/>
         </w:rPr>
       </w:pPr>
-      <w:hyperlink w:anchor="_Toc384133439" w:history="1">
+      <w:hyperlink w:anchor="_Toc384320403" w:history="1">
         <w:r>
           <w:rPr>
             <w:rStyle w:val="Hyperlink"/>
@@ -1015,7 +1036,7 @@
             <w:noProof/>
             <w:webHidden/>
           </w:rPr>
-          <w:instrText xml:space="preserve"> PAGEREF _Toc384133439 \h </w:instrText>
+          <w:instrText xml:space="preserve"> PAGEREF _Toc384320403 \h </w:instrText>
         </w:r>
         <w:r>
           <w:rPr>
@@ -1058,7 +1079,7 @@
           <w:lang w:eastAsia="en-IE"/>
         </w:rPr>
       </w:pPr>
-      <w:hyperlink w:anchor="_Toc384133440" w:history="1">
+      <w:hyperlink w:anchor="_Toc384320404" w:history="1">
         <w:r>
           <w:rPr>
             <w:rStyle w:val="Hyperlink"/>
@@ -1085,7 +1106,7 @@
             <w:noProof/>
             <w:webHidden/>
           </w:rPr>
-          <w:instrText xml:space="preserve"> PAGEREF _Toc384133440 \h </w:instrText>
+          <w:instrText xml:space="preserve"> PAGEREF _Toc384320404 \h </w:instrText>
         </w:r>
         <w:r>
           <w:rPr>
@@ -1128,7 +1149,7 @@
           <w:lang w:eastAsia="en-IE"/>
         </w:rPr>
       </w:pPr>
-      <w:hyperlink w:anchor="_Toc384133441" w:history="1">
+      <w:hyperlink w:anchor="_Toc384320405" w:history="1">
         <w:r>
           <w:rPr>
             <w:rStyle w:val="Hyperlink"/>
@@ -1155,7 +1176,7 @@
             <w:noProof/>
             <w:webHidden/>
           </w:rPr>
-          <w:instrText xml:space="preserve"> PAGEREF _Toc384133441 \h </w:instrText>
+          <w:instrText xml:space="preserve"> PAGEREF _Toc384320405 \h </w:instrText>
         </w:r>
         <w:r>
           <w:rPr>
@@ -1198,7 +1219,7 @@
           <w:lang w:eastAsia="en-IE"/>
         </w:rPr>
       </w:pPr>
-      <w:hyperlink w:anchor="_Toc384133442" w:history="1">
+      <w:hyperlink w:anchor="_Toc384320406" w:history="1">
         <w:r>
           <w:rPr>
             <w:rStyle w:val="Hyperlink"/>
@@ -1225,7 +1246,7 @@
             <w:noProof/>
             <w:webHidden/>
           </w:rPr>
-          <w:instrText xml:space="preserve"> PAGEREF _Toc384133442 \h </w:instrText>
+          <w:instrText xml:space="preserve"> PAGEREF _Toc384320406 \h </w:instrText>
         </w:r>
         <w:r>
           <w:rPr>
@@ -1268,7 +1289,7 @@
           <w:lang w:eastAsia="en-IE"/>
         </w:rPr>
       </w:pPr>
-      <w:hyperlink w:anchor="_Toc384133443" w:history="1">
+      <w:hyperlink w:anchor="_Toc384320407" w:history="1">
         <w:r>
           <w:rPr>
             <w:rStyle w:val="Hyperlink"/>
@@ -1295,7 +1316,7 @@
             <w:noProof/>
             <w:webHidden/>
           </w:rPr>
-          <w:instrText xml:space="preserve"> PAGEREF _Toc384133443 \h </w:instrText>
+          <w:instrText xml:space="preserve"> PAGEREF _Toc384320407 \h </w:instrText>
         </w:r>
         <w:r>
           <w:rPr>
@@ -1338,7 +1359,7 @@
           <w:lang w:eastAsia="en-IE"/>
         </w:rPr>
       </w:pPr>
-      <w:hyperlink w:anchor="_Toc384133444" w:history="1">
+      <w:hyperlink w:anchor="_Toc384320408" w:history="1">
         <w:r>
           <w:rPr>
             <w:rStyle w:val="Hyperlink"/>
@@ -1365,7 +1386,7 @@
             <w:noProof/>
             <w:webHidden/>
           </w:rPr>
-          <w:instrText xml:space="preserve"> PAGEREF _Toc384133444 \h </w:instrText>
+          <w:instrText xml:space="preserve"> PAGEREF _Toc384320408 \h </w:instrText>
         </w:r>
         <w:r>
           <w:rPr>
@@ -1408,7 +1429,7 @@
           <w:lang w:eastAsia="en-IE"/>
         </w:rPr>
       </w:pPr>
-      <w:hyperlink w:anchor="_Toc384133445" w:history="1">
+      <w:hyperlink w:anchor="_Toc384320409" w:history="1">
         <w:r>
           <w:rPr>
             <w:rStyle w:val="Hyperlink"/>
@@ -1435,7 +1456,7 @@
             <w:noProof/>
             <w:webHidden/>
           </w:rPr>
-          <w:instrText xml:space="preserve"> PAGEREF _Toc384133445 \h </w:instrText>
+          <w:instrText xml:space="preserve"> PAGEREF _Toc384320409 \h </w:instrText>
         </w:r>
         <w:r>
           <w:rPr>
@@ -1478,7 +1499,7 @@
           <w:lang w:eastAsia="en-IE"/>
         </w:rPr>
       </w:pPr>
-      <w:hyperlink w:anchor="_Toc384133446" w:history="1">
+      <w:hyperlink w:anchor="_Toc384320410" w:history="1">
         <w:r>
           <w:rPr>
             <w:rStyle w:val="Hyperlink"/>
@@ -1505,7 +1526,7 @@
             <w:noProof/>
             <w:webHidden/>
           </w:rPr>
-          <w:instrText xml:space="preserve"> PAGEREF _Toc384133446 \h </w:instrText>
+          <w:instrText xml:space="preserve"> PAGEREF _Toc384320410 \h </w:instrText>
         </w:r>
         <w:r>
           <w:rPr>
@@ -1548,7 +1569,7 @@
           <w:lang w:eastAsia="en-IE"/>
         </w:rPr>
       </w:pPr>
-      <w:hyperlink w:anchor="_Toc384133447" w:history="1">
+      <w:hyperlink w:anchor="_Toc384320411" w:history="1">
         <w:r>
           <w:rPr>
             <w:rStyle w:val="Hyperlink"/>
@@ -1575,7 +1596,7 @@
             <w:noProof/>
             <w:webHidden/>
           </w:rPr>
-          <w:instrText xml:space="preserve"> PAGEREF _Toc384133447 \h </w:instrText>
+          <w:instrText xml:space="preserve"> PAGEREF _Toc384320411 \h </w:instrText>
         </w:r>
         <w:r>
           <w:rPr>
@@ -1618,7 +1639,7 @@
           <w:lang w:eastAsia="en-IE"/>
         </w:rPr>
       </w:pPr>
-      <w:hyperlink w:anchor="_Toc384133448" w:history="1">
+      <w:hyperlink w:anchor="_Toc384320412" w:history="1">
         <w:r>
           <w:rPr>
             <w:rStyle w:val="Hyperlink"/>
@@ -1645,7 +1666,7 @@
             <w:noProof/>
             <w:webHidden/>
           </w:rPr>
-          <w:instrText xml:space="preserve"> PAGEREF _Toc384133448 \h </w:instrText>
+          <w:instrText xml:space="preserve"> PAGEREF _Toc384320412 \h </w:instrText>
         </w:r>
         <w:r>
           <w:rPr>
@@ -1665,7 +1686,7 @@
             <w:noProof/>
             <w:webHidden/>
           </w:rPr>
-          <w:t>10</w:t>
+          <w:t>11</w:t>
         </w:r>
         <w:r>
           <w:rPr>
@@ -1688,7 +1709,7 @@
           <w:lang w:eastAsia="en-IE"/>
         </w:rPr>
       </w:pPr>
-      <w:hyperlink w:anchor="_Toc384133449" w:history="1">
+      <w:hyperlink w:anchor="_Toc384320413" w:history="1">
         <w:r>
           <w:rPr>
             <w:rStyle w:val="Hyperlink"/>
@@ -1715,7 +1736,7 @@
             <w:noProof/>
             <w:webHidden/>
           </w:rPr>
-          <w:instrText xml:space="preserve"> PAGEREF _Toc384133449 \h </w:instrText>
+          <w:instrText xml:space="preserve"> PAGEREF _Toc384320413 \h </w:instrText>
         </w:r>
         <w:r>
           <w:rPr>
@@ -1735,7 +1756,7 @@
             <w:noProof/>
             <w:webHidden/>
           </w:rPr>
-          <w:t>10</w:t>
+          <w:t>12</w:t>
         </w:r>
         <w:r>
           <w:rPr>
@@ -1758,7 +1779,7 @@
           <w:lang w:eastAsia="en-IE"/>
         </w:rPr>
       </w:pPr>
-      <w:hyperlink w:anchor="_Toc384133450" w:history="1">
+      <w:hyperlink w:anchor="_Toc384320414" w:history="1">
         <w:r>
           <w:rPr>
             <w:rStyle w:val="Hyperlink"/>
@@ -1785,7 +1806,7 @@
             <w:noProof/>
             <w:webHidden/>
           </w:rPr>
-          <w:instrText xml:space="preserve"> PAGEREF _Toc384133450 \h </w:instrText>
+          <w:instrText xml:space="preserve"> PAGEREF _Toc384320414 \h </w:instrText>
         </w:r>
         <w:r>
           <w:rPr>
@@ -1805,7 +1826,7 @@
             <w:noProof/>
             <w:webHidden/>
           </w:rPr>
-          <w:t>11</w:t>
+          <w:t>13</w:t>
         </w:r>
         <w:r>
           <w:rPr>
@@ -1828,7 +1849,7 @@
           <w:lang w:eastAsia="en-IE"/>
         </w:rPr>
       </w:pPr>
-      <w:hyperlink w:anchor="_Toc384133451" w:history="1">
+      <w:hyperlink w:anchor="_Toc384320415" w:history="1">
         <w:r>
           <w:rPr>
             <w:rStyle w:val="Hyperlink"/>
@@ -1855,7 +1876,7 @@
             <w:noProof/>
             <w:webHidden/>
           </w:rPr>
-          <w:instrText xml:space="preserve"> PAGEREF _Toc384133451 \h </w:instrText>
+          <w:instrText xml:space="preserve"> PAGEREF _Toc384320415 \h </w:instrText>
         </w:r>
         <w:r>
           <w:rPr>
@@ -1875,7 +1896,7 @@
             <w:noProof/>
             <w:webHidden/>
           </w:rPr>
-          <w:t>14</w:t>
+          <w:t>16</w:t>
         </w:r>
         <w:r>
           <w:rPr>
@@ -1898,13 +1919,13 @@
           <w:lang w:eastAsia="en-IE"/>
         </w:rPr>
       </w:pPr>
-      <w:hyperlink w:anchor="_Toc384133452" w:history="1">
+      <w:hyperlink w:anchor="_Toc384320416" w:history="1">
         <w:r>
           <w:rPr>
             <w:rStyle w:val="Hyperlink"/>
             <w:noProof/>
           </w:rPr>
-          <w:t>4.1 Does your method work?</w:t>
+          <w:t>4.1 Ring Buffer</w:t>
         </w:r>
         <w:r>
           <w:rPr>
@@ -1925,7 +1946,7 @@
             <w:noProof/>
             <w:webHidden/>
           </w:rPr>
-          <w:instrText xml:space="preserve"> PAGEREF _Toc384133452 \h </w:instrText>
+          <w:instrText xml:space="preserve"> PAGEREF _Toc384320416 \h </w:instrText>
         </w:r>
         <w:r>
           <w:rPr>
@@ -1945,7 +1966,7 @@
             <w:noProof/>
             <w:webHidden/>
           </w:rPr>
-          <w:t>14</w:t>
+          <w:t>16</w:t>
         </w:r>
         <w:r>
           <w:rPr>
@@ -1958,7 +1979,7 @@
     </w:p>
     <w:p>
       <w:pPr>
-        <w:pStyle w:val="TOC3"/>
+        <w:pStyle w:val="TOC2"/>
         <w:tabs>
           <w:tab w:val="right" w:leader="dot" w:pos="9016"/>
         </w:tabs>
@@ -1968,13 +1989,13 @@
           <w:lang w:eastAsia="en-IE"/>
         </w:rPr>
       </w:pPr>
-      <w:hyperlink w:anchor="_Toc384133453" w:history="1">
+      <w:hyperlink w:anchor="_Toc384320417" w:history="1">
         <w:r>
           <w:rPr>
             <w:rStyle w:val="Hyperlink"/>
             <w:noProof/>
           </w:rPr>
-          <w:t>4.1.1 Ring Buffer</w:t>
+          <w:t>4.2 Linked List</w:t>
         </w:r>
         <w:r>
           <w:rPr>
@@ -1995,7 +2016,7 @@
             <w:noProof/>
             <w:webHidden/>
           </w:rPr>
-          <w:instrText xml:space="preserve"> PAGEREF _Toc384133453 \h </w:instrText>
+          <w:instrText xml:space="preserve"> PAGEREF _Toc384320417 \h </w:instrText>
         </w:r>
         <w:r>
           <w:rPr>
@@ -2015,7 +2036,7 @@
             <w:noProof/>
             <w:webHidden/>
           </w:rPr>
-          <w:t>14</w:t>
+          <w:t>17</w:t>
         </w:r>
         <w:r>
           <w:rPr>
@@ -2028,7 +2049,7 @@
     </w:p>
     <w:p>
       <w:pPr>
-        <w:pStyle w:val="TOC3"/>
+        <w:pStyle w:val="TOC2"/>
         <w:tabs>
           <w:tab w:val="right" w:leader="dot" w:pos="9016"/>
         </w:tabs>
@@ -2038,13 +2059,13 @@
           <w:lang w:eastAsia="en-IE"/>
         </w:rPr>
       </w:pPr>
-      <w:hyperlink w:anchor="_Toc384133454" w:history="1">
+      <w:hyperlink w:anchor="_Toc384320418" w:history="1">
         <w:r>
           <w:rPr>
             <w:rStyle w:val="Hyperlink"/>
             <w:noProof/>
           </w:rPr>
-          <w:t>4.1.2 Linked List</w:t>
+          <w:t>4.3 Hash Table</w:t>
         </w:r>
         <w:r>
           <w:rPr>
@@ -2065,7 +2086,7 @@
             <w:noProof/>
             <w:webHidden/>
           </w:rPr>
-          <w:instrText xml:space="preserve"> PAGEREF _Toc384133454 \h </w:instrText>
+          <w:instrText xml:space="preserve"> PAGEREF _Toc384320418 \h </w:instrText>
         </w:r>
         <w:r>
           <w:rPr>
@@ -2085,77 +2106,7 @@
             <w:noProof/>
             <w:webHidden/>
           </w:rPr>
-          <w:t>14</w:t>
-        </w:r>
-        <w:r>
-          <w:rPr>
-            <w:noProof/>
-            <w:webHidden/>
-          </w:rPr>
-          <w:fldChar w:fldCharType="end"/>
-        </w:r>
-      </w:hyperlink>
-    </w:p>
-    <w:p>
-      <w:pPr>
-        <w:pStyle w:val="TOC3"/>
-        <w:tabs>
-          <w:tab w:val="right" w:leader="dot" w:pos="9016"/>
-        </w:tabs>
-        <w:rPr>
-          <w:rFonts w:eastAsiaTheme="minorEastAsia"/>
-          <w:noProof/>
-          <w:lang w:eastAsia="en-IE"/>
-        </w:rPr>
-      </w:pPr>
-      <w:hyperlink w:anchor="_Toc384133455" w:history="1">
-        <w:r>
-          <w:rPr>
-            <w:rStyle w:val="Hyperlink"/>
-            <w:noProof/>
-          </w:rPr>
-          <w:t>4.1.3 Hash Table</w:t>
-        </w:r>
-        <w:r>
-          <w:rPr>
-            <w:noProof/>
-            <w:webHidden/>
-          </w:rPr>
-          <w:tab/>
-        </w:r>
-        <w:r>
-          <w:rPr>
-            <w:noProof/>
-            <w:webHidden/>
-          </w:rPr>
-          <w:fldChar w:fldCharType="begin"/>
-        </w:r>
-        <w:r>
-          <w:rPr>
-            <w:noProof/>
-            <w:webHidden/>
-          </w:rPr>
-          <w:instrText xml:space="preserve"> PAGEREF _Toc384133455 \h </w:instrText>
-        </w:r>
-        <w:r>
-          <w:rPr>
-            <w:noProof/>
-            <w:webHidden/>
-          </w:rPr>
-        </w:r>
-        <w:r>
-          <w:rPr>
-            <w:noProof/>
-            <w:webHidden/>
-          </w:rPr>
-          <w:fldChar w:fldCharType="separate"/>
-        </w:r>
-        <w:r>
-          <w:rPr>
-            <w:noProof/>
-            <w:webHidden/>
-          </w:rPr>
-          <w:t>15</w:t>
+          <w:t>17</w:t>
         </w:r>
         <w:r>
           <w:rPr>
@@ -2178,7 +2129,7 @@
           <w:lang w:eastAsia="en-IE"/>
         </w:rPr>
       </w:pPr>
-      <w:hyperlink w:anchor="_Toc384133456" w:history="1">
+      <w:hyperlink w:anchor="_Toc384320419" w:history="1">
         <w:r>
           <w:rPr>
             <w:rStyle w:val="Hyperlink"/>
@@ -2205,7 +2156,7 @@
             <w:noProof/>
             <w:webHidden/>
           </w:rPr>
-          <w:instrText xml:space="preserve"> PAGEREF _Toc384133456 \h </w:instrText>
+          <w:instrText xml:space="preserve"> PAGEREF _Toc384320419 \h </w:instrText>
         </w:r>
         <w:r>
           <w:rPr>
@@ -2225,7 +2176,7 @@
             <w:noProof/>
             <w:webHidden/>
           </w:rPr>
-          <w:t>15</w:t>
+          <w:t>17</w:t>
         </w:r>
         <w:r>
           <w:rPr>
@@ -2248,7 +2199,7 @@
           <w:lang w:eastAsia="en-IE"/>
         </w:rPr>
       </w:pPr>
-      <w:hyperlink w:anchor="_Toc384133457" w:history="1">
+      <w:hyperlink w:anchor="_Toc384320420" w:history="1">
         <w:r>
           <w:rPr>
             <w:rStyle w:val="Hyperlink"/>
@@ -2275,7 +2226,7 @@
             <w:noProof/>
             <w:webHidden/>
           </w:rPr>
-          <w:instrText xml:space="preserve"> PAGEREF _Toc384133457 \h </w:instrText>
+          <w:instrText xml:space="preserve"> PAGEREF _Toc384320420 \h </w:instrText>
         </w:r>
         <w:r>
           <w:rPr>
@@ -2295,7 +2246,7 @@
             <w:noProof/>
             <w:webHidden/>
           </w:rPr>
-          <w:t>15</w:t>
+          <w:t>17</w:t>
         </w:r>
         <w:r>
           <w:rPr>
@@ -2318,7 +2269,7 @@
           <w:lang w:eastAsia="en-IE"/>
         </w:rPr>
       </w:pPr>
-      <w:hyperlink w:anchor="_Toc384133458" w:history="1">
+      <w:hyperlink w:anchor="_Toc384320421" w:history="1">
         <w:r>
           <w:rPr>
             <w:rStyle w:val="Hyperlink"/>
@@ -2345,7 +2296,7 @@
             <w:noProof/>
             <w:webHidden/>
           </w:rPr>
-          <w:instrText xml:space="preserve"> PAGEREF _Toc384133458 \h </w:instrText>
+          <w:instrText xml:space="preserve"> PAGEREF _Toc384320421 \h </w:instrText>
         </w:r>
         <w:r>
           <w:rPr>
@@ -2365,7 +2316,7 @@
             <w:noProof/>
             <w:webHidden/>
           </w:rPr>
-          <w:t>15</w:t>
+          <w:t>17</w:t>
         </w:r>
         <w:r>
           <w:rPr>
@@ -2388,7 +2339,7 @@
           <w:lang w:eastAsia="en-IE"/>
         </w:rPr>
       </w:pPr>
-      <w:hyperlink w:anchor="_Toc384133459" w:history="1">
+      <w:hyperlink w:anchor="_Toc384320422" w:history="1">
         <w:r>
           <w:rPr>
             <w:rStyle w:val="Hyperlink"/>
@@ -2415,7 +2366,7 @@
             <w:noProof/>
             <w:webHidden/>
           </w:rPr>
-          <w:instrText xml:space="preserve"> PAGEREF _Toc384133459 \h </w:instrText>
+          <w:instrText xml:space="preserve"> PAGEREF _Toc384320422 \h </w:instrText>
         </w:r>
         <w:r>
           <w:rPr>
@@ -2435,7 +2386,7 @@
             <w:noProof/>
             <w:webHidden/>
           </w:rPr>
-          <w:t>15</w:t>
+          <w:t>17</w:t>
         </w:r>
         <w:r>
           <w:rPr>
@@ -2460,7 +2411,7 @@
       <w:pPr>
         <w:pStyle w:val="Heading1"/>
       </w:pPr>
-      <w:bookmarkStart w:id="1" w:name="_Toc384133427"/>
+      <w:bookmarkStart w:id="2" w:name="_Toc384320391"/>
       <w:r>
         <w:rPr>
           <w:rStyle w:val="Heading1Char"/>
@@ -2475,20 +2426,20 @@
       <w:r>
         <w:t xml:space="preserve"> (Thin)</w:t>
       </w:r>
-      <w:bookmarkEnd w:id="1"/>
+      <w:bookmarkEnd w:id="2"/>
     </w:p>
     <w:p>
       <w:pPr>
         <w:pStyle w:val="Heading2"/>
       </w:pPr>
-      <w:bookmarkStart w:id="2" w:name="_Toc384133428"/>
+      <w:bookmarkStart w:id="3" w:name="_Toc384320392"/>
       <w:r>
         <w:t xml:space="preserve">1.1 </w:t>
       </w:r>
       <w:r>
         <w:t>My Work:</w:t>
       </w:r>
-      <w:bookmarkEnd w:id="2"/>
+      <w:bookmarkEnd w:id="3"/>
     </w:p>
     <w:p>
       <w:pPr>
@@ -2605,7 +2556,7 @@
       <w:pPr>
         <w:pStyle w:val="Heading1"/>
       </w:pPr>
-      <w:bookmarkStart w:id="3" w:name="_Toc384133429"/>
+      <w:bookmarkStart w:id="4" w:name="_Toc384320393"/>
       <w:r>
         <w:rPr>
           <w:rStyle w:val="Heading1Char"/>
@@ -2644,7 +2595,7 @@
       <w:r>
         <w:t>)</w:t>
       </w:r>
-      <w:bookmarkEnd w:id="3"/>
+      <w:bookmarkEnd w:id="4"/>
     </w:p>
     <w:p>
       <w:pPr>
@@ -2663,7 +2614,7 @@
       <w:pPr>
         <w:pStyle w:val="Heading2"/>
       </w:pPr>
-      <w:bookmarkStart w:id="4" w:name="_Toc384133430"/>
+      <w:bookmarkStart w:id="5" w:name="_Toc384320394"/>
       <w:r>
         <w:lastRenderedPageBreak/>
         <w:t xml:space="preserve">2.1 </w:t>
@@ -2671,7 +2622,7 @@
       <w:r>
         <w:t>What Motivated You?</w:t>
       </w:r>
-      <w:bookmarkEnd w:id="4"/>
+      <w:bookmarkEnd w:id="5"/>
     </w:p>
     <w:p>
       <w:pPr>
@@ -2733,14 +2684,14 @@
       <w:pPr>
         <w:pStyle w:val="Heading2"/>
       </w:pPr>
-      <w:bookmarkStart w:id="5" w:name="_Toc384133431"/>
+      <w:bookmarkStart w:id="6" w:name="_Toc384320395"/>
       <w:r>
         <w:t xml:space="preserve">2.2 </w:t>
       </w:r>
       <w:r>
         <w:t>Locked &amp; Lockless Programming</w:t>
       </w:r>
-      <w:bookmarkEnd w:id="5"/>
+      <w:bookmarkEnd w:id="6"/>
     </w:p>
     <w:p>
       <w:pPr>
@@ -2859,11 +2810,11 @@
       <w:pPr>
         <w:pStyle w:val="Heading2"/>
       </w:pPr>
-      <w:bookmarkStart w:id="6" w:name="_Toc384133432"/>
+      <w:bookmarkStart w:id="7" w:name="_Toc384320396"/>
       <w:r>
         <w:t>2.3 Previous Work</w:t>
       </w:r>
-      <w:bookmarkEnd w:id="6"/>
+      <w:bookmarkEnd w:id="7"/>
     </w:p>
     <w:p>
       <w:r>
@@ -2877,11 +2828,11 @@
       <w:pPr>
         <w:pStyle w:val="Heading3"/>
       </w:pPr>
-      <w:bookmarkStart w:id="7" w:name="_Toc384133433"/>
+      <w:bookmarkStart w:id="8" w:name="_Toc384320397"/>
       <w:r>
         <w:t>2.3.1 The Art of Multiprocessor Programming</w:t>
       </w:r>
-      <w:bookmarkEnd w:id="7"/>
+      <w:bookmarkEnd w:id="8"/>
     </w:p>
     <w:p>
       <w:pPr>
@@ -2917,11 +2868,11 @@
       <w:pPr>
         <w:pStyle w:val="Heading3"/>
       </w:pPr>
-      <w:bookmarkStart w:id="8" w:name="_Toc384133434"/>
+      <w:bookmarkStart w:id="9" w:name="_Toc384320398"/>
       <w:r>
         <w:t>2.3.2 Designing Concurrent Data Structures</w:t>
       </w:r>
-      <w:bookmarkEnd w:id="8"/>
+      <w:bookmarkEnd w:id="9"/>
     </w:p>
     <w:p>
       <w:pPr>
@@ -2959,12 +2910,12 @@
       <w:pPr>
         <w:pStyle w:val="Heading3"/>
       </w:pPr>
-      <w:bookmarkStart w:id="9" w:name="_Toc384133435"/>
+      <w:bookmarkStart w:id="10" w:name="_Toc384320399"/>
       <w:r>
         <w:lastRenderedPageBreak/>
         <w:t>2.3.3 Implementing Concurrent Data Objects</w:t>
       </w:r>
-      <w:bookmarkEnd w:id="9"/>
+      <w:bookmarkEnd w:id="10"/>
     </w:p>
     <w:p>
       <w:pPr>
@@ -2981,11 +2932,11 @@
       <w:pPr>
         <w:pStyle w:val="Heading3"/>
       </w:pPr>
-      <w:bookmarkStart w:id="10" w:name="_Toc384133436"/>
+      <w:bookmarkStart w:id="11" w:name="_Toc384320400"/>
       <w:r>
         <w:t>2.3.4 Experimental Analysis of Algorithms</w:t>
       </w:r>
-      <w:bookmarkEnd w:id="10"/>
+      <w:bookmarkEnd w:id="11"/>
     </w:p>
     <w:p>
       <w:pPr>
@@ -2999,22 +2950,22 @@
       <w:pPr>
         <w:pStyle w:val="Heading3"/>
       </w:pPr>
-      <w:bookmarkStart w:id="11" w:name="_Toc384133437"/>
+      <w:bookmarkStart w:id="12" w:name="_Toc384320401"/>
       <w:r>
         <w:t>2.3.5 A Lock-Free, Cache Efficient Shared Ring Buffer</w:t>
       </w:r>
-      <w:bookmarkEnd w:id="11"/>
+      <w:bookmarkEnd w:id="12"/>
     </w:p>
     <w:p/>
     <w:p>
       <w:pPr>
         <w:pStyle w:val="Heading3"/>
       </w:pPr>
-      <w:bookmarkStart w:id="12" w:name="_Toc384133438"/>
+      <w:bookmarkStart w:id="13" w:name="_Toc384320402"/>
       <w:r>
         <w:t>2.3.6 Resizable Scalable Concurrent Hash Tables</w:t>
       </w:r>
-      <w:bookmarkEnd w:id="12"/>
+      <w:bookmarkEnd w:id="13"/>
     </w:p>
     <w:p/>
     <w:p/>
@@ -3022,7 +2973,7 @@
       <w:pPr>
         <w:pStyle w:val="Heading1"/>
       </w:pPr>
-      <w:bookmarkStart w:id="13" w:name="_Toc384133439"/>
+      <w:bookmarkStart w:id="14" w:name="_Toc384320403"/>
       <w:r>
         <w:rPr>
           <w:rStyle w:val="Heading1Char"/>
@@ -3045,20 +2996,20 @@
       <w:r>
         <w:t xml:space="preserve"> (Fat)</w:t>
       </w:r>
-      <w:bookmarkEnd w:id="13"/>
+      <w:bookmarkEnd w:id="14"/>
     </w:p>
     <w:p>
       <w:pPr>
         <w:pStyle w:val="Heading2"/>
       </w:pPr>
-      <w:bookmarkStart w:id="14" w:name="_Toc384133440"/>
+      <w:bookmarkStart w:id="15" w:name="_Toc384320404"/>
       <w:r>
         <w:t xml:space="preserve">3.1 </w:t>
       </w:r>
       <w:r>
         <w:t>What do you have to do?</w:t>
       </w:r>
-      <w:bookmarkEnd w:id="14"/>
+      <w:bookmarkEnd w:id="15"/>
     </w:p>
     <w:p>
       <w:pPr>
@@ -3249,14 +3200,14 @@
       <w:pPr>
         <w:pStyle w:val="Heading2"/>
       </w:pPr>
-      <w:bookmarkStart w:id="15" w:name="_Toc384133441"/>
+      <w:bookmarkStart w:id="16" w:name="_Toc384320405"/>
       <w:r>
         <w:t xml:space="preserve">3.2 </w:t>
       </w:r>
       <w:r>
         <w:t>How will you do it?</w:t>
       </w:r>
-      <w:bookmarkEnd w:id="15"/>
+      <w:bookmarkEnd w:id="16"/>
     </w:p>
     <w:p>
       <w:pPr>
@@ -3347,11 +3298,11 @@
       <w:pPr>
         <w:pStyle w:val="Heading3"/>
       </w:pPr>
-      <w:bookmarkStart w:id="16" w:name="_Toc384133442"/>
+      <w:bookmarkStart w:id="17" w:name="_Toc384320406"/>
       <w:r>
         <w:t>3.2.1 Recap of locked &amp; lockless</w:t>
       </w:r>
-      <w:bookmarkEnd w:id="16"/>
+      <w:bookmarkEnd w:id="17"/>
     </w:p>
     <w:p>
       <w:pPr>
@@ -3364,14 +3315,14 @@
       <w:pPr>
         <w:pStyle w:val="Heading3"/>
       </w:pPr>
-      <w:bookmarkStart w:id="17" w:name="_Toc384133443"/>
+      <w:bookmarkStart w:id="18" w:name="_Toc384320407"/>
       <w:r>
         <w:t>3.2.2 List of locked</w:t>
       </w:r>
       <w:r>
         <w:t xml:space="preserve"> modes</w:t>
       </w:r>
-      <w:bookmarkEnd w:id="17"/>
+      <w:bookmarkEnd w:id="18"/>
     </w:p>
     <w:p>
       <w:pPr>
@@ -3869,7 +3820,7 @@
       <w:pPr>
         <w:pStyle w:val="Heading2"/>
       </w:pPr>
-      <w:bookmarkStart w:id="18" w:name="_Toc384133444"/>
+      <w:bookmarkStart w:id="19" w:name="_Toc384320408"/>
       <w:r>
         <w:t xml:space="preserve">3.3 Data </w:t>
       </w:r>
@@ -3877,14 +3828,14 @@
       <w:r>
         <w:t>Strctures</w:t>
       </w:r>
-      <w:bookmarkEnd w:id="18"/>
+      <w:bookmarkEnd w:id="19"/>
       <w:proofErr w:type="spellEnd"/>
     </w:p>
     <w:p>
       <w:pPr>
         <w:pStyle w:val="Heading3"/>
       </w:pPr>
-      <w:bookmarkStart w:id="19" w:name="_Toc384133445"/>
+      <w:bookmarkStart w:id="20" w:name="_Toc384320409"/>
       <w:r>
         <w:t>3.3</w:t>
       </w:r>
@@ -3894,7 +3845,7 @@
       <w:r>
         <w:t>Ring Buffer</w:t>
       </w:r>
-      <w:bookmarkEnd w:id="19"/>
+      <w:bookmarkEnd w:id="20"/>
     </w:p>
     <w:p>
       <w:pPr>
@@ -4096,7 +4047,7 @@
       <w:pPr>
         <w:pStyle w:val="Heading3"/>
       </w:pPr>
-      <w:bookmarkStart w:id="20" w:name="_Toc384133446"/>
+      <w:bookmarkStart w:id="21" w:name="_Toc384320410"/>
       <w:r>
         <w:t>3.3</w:t>
       </w:r>
@@ -4106,7 +4057,7 @@
       <w:r>
         <w:t>Linked List</w:t>
       </w:r>
-      <w:bookmarkEnd w:id="20"/>
+      <w:bookmarkEnd w:id="21"/>
     </w:p>
     <w:p>
       <w:pPr>
@@ -4121,14 +4072,14 @@
       <w:pPr>
         <w:pStyle w:val="Heading3"/>
       </w:pPr>
-      <w:bookmarkStart w:id="21" w:name="_Toc384133447"/>
+      <w:bookmarkStart w:id="22" w:name="_Toc384320411"/>
       <w:r>
         <w:t>3.3</w:t>
       </w:r>
       <w:r>
         <w:t>.2.1 Singly Linked List</w:t>
       </w:r>
-      <w:bookmarkEnd w:id="21"/>
+      <w:bookmarkEnd w:id="22"/>
     </w:p>
     <w:p/>
     <w:p>
@@ -4424,25 +4375,23 @@
       <w:pPr>
         <w:pStyle w:val="Heading3"/>
       </w:pPr>
-      <w:bookmarkStart w:id="22" w:name="_Toc384133448"/>
-      <w:bookmarkStart w:id="23" w:name="_GoBack"/>
+      <w:bookmarkStart w:id="23" w:name="_Toc384320412"/>
+      <w:r>
+        <w:t>3.3</w:t>
+      </w:r>
+      <w:r>
+        <w:t>.2.2 Doubly Linked Buffer</w:t>
+      </w:r>
       <w:bookmarkEnd w:id="23"/>
+    </w:p>
+    <w:p>
+      <w:pPr>
+        <w:pStyle w:val="Heading4"/>
+      </w:pPr>
       <w:r>
         <w:t>3.3</w:t>
       </w:r>
       <w:r>
-        <w:t>.2.2 Doubly Linked Buffer</w:t>
-      </w:r>
-      <w:bookmarkEnd w:id="22"/>
-    </w:p>
-    <w:p>
-      <w:pPr>
-        <w:pStyle w:val="Heading4"/>
-      </w:pPr>
-      <w:r>
-        <w:t>3.3</w:t>
-      </w:r>
-      <w:r>
         <w:t>.2.2.1 Locked</w:t>
       </w:r>
     </w:p>
@@ -4452,10 +4401,22 @@
         <w:ind w:left="1440"/>
       </w:pPr>
       <w:r>
-        <w:t>After implementing the linked list and observing some of the data that was being gathered I saw that once the list started</w:t>
-      </w:r>
-      <w:r>
-        <w:t xml:space="preserve"> to get long, past 1,000 nodes, the performance dropped off significantly. I concluded that it was due to the time being spent by the threads traversing the list looking for an insertion point or a node to delete.</w:t>
+        <w:t>After implementing the</w:t>
+      </w:r>
+      <w:r>
+        <w:t xml:space="preserve"> singly</w:t>
+      </w:r>
+      <w:r>
+        <w:t xml:space="preserve"> linked list and observing some of the data that was being gathered I saw that once the list started</w:t>
+      </w:r>
+      <w:r>
+        <w:t xml:space="preserve"> to get long, past 1,000 nodes</w:t>
+      </w:r>
+      <w:r>
+        <w:t xml:space="preserve"> in length</w:t>
+      </w:r>
+      <w:r>
+        <w:t>, the performance dropped off significantly. I concluded that it was due to the time being spent by the threads traversing the list looking for an insertion point or a node to delete.</w:t>
       </w:r>
     </w:p>
     <w:p>
@@ -4472,6 +4433,47 @@
     </w:p>
     <w:p>
       <w:pPr>
+        <w:ind w:left="1440"/>
+      </w:pPr>
+      <w:r>
+        <w:t xml:space="preserve">To implement this I added a tail variable of type Node * which I declared using the volatile keyword, similar to the head variable. The tail would be used by having it point to the end of the list, recording where the end of the list and giving a location for the threads to remove nodes from. However, to implement this I realised that I would need to add a second pointer to the Node class, </w:t>
+      </w:r>
+      <w:proofErr w:type="spellStart"/>
+      <w:proofErr w:type="gramStart"/>
+      <w:r>
+        <w:t>prev</w:t>
+      </w:r>
+      <w:proofErr w:type="spellEnd"/>
+      <w:r>
+        <w:t>,</w:t>
+      </w:r>
+      <w:proofErr w:type="gramEnd"/>
+      <w:r>
+        <w:t xml:space="preserve"> as if the tail was pointing to the end of the list</w:t>
+      </w:r>
+      <w:r>
+        <w:t xml:space="preserve"> then whenever a node was removed the tail would need some way of then pointing to the previous node in the list</w:t>
+      </w:r>
+      <w:r>
+        <w:t>.</w:t>
+      </w:r>
+    </w:p>
+    <w:p>
+      <w:pPr>
+        <w:ind w:left="1440"/>
+      </w:pPr>
+      <w:r>
+        <w:t xml:space="preserve">In one sense this simplified the implementation as the code required for traversing the list was no longer </w:t>
+      </w:r>
+      <w:r>
+        <w:t>required;</w:t>
+      </w:r>
+      <w:r>
+        <w:t xml:space="preserve"> all that was needed was code to set up the list if no node existed and to add/remove from the head and tail respectively.</w:t>
+      </w:r>
+    </w:p>
+    <w:p>
+      <w:pPr>
         <w:pStyle w:val="Heading4"/>
       </w:pPr>
       <w:r>
@@ -4481,52 +4483,158 @@
         <w:t>.2.2.2 Lockless</w:t>
       </w:r>
     </w:p>
+    <w:p>
+      <w:pPr>
+        <w:ind w:left="1440"/>
+      </w:pPr>
+      <w:r>
+        <w:t>To implement the lockless version of the doubly linked buffer I started off by declaring the new tail pointer as an atomic object. This would allow me to atomically remove objects from the end of the list as the atomic head pointer allowed me to add things onto the front</w:t>
+      </w:r>
+      <w:r>
+        <w:t xml:space="preserve"> of the list</w:t>
+      </w:r>
+      <w:r>
+        <w:t>.</w:t>
+      </w:r>
+    </w:p>
+    <w:p>
+      <w:pPr>
+        <w:ind w:left="1440"/>
+      </w:pPr>
+      <w:r>
+        <w:t>Adding objects involved generating the node to be added then atomically switching the head pointer from what it was pointing at to the new node being added. Since the list no longer had to be traversed, the process of adding a node lucklessly became much simpler.</w:t>
+      </w:r>
+    </w:p>
+    <w:p>
+      <w:pPr>
+        <w:ind w:left="1440"/>
+      </w:pPr>
+      <w:r>
+        <w:t xml:space="preserve">Removing a node was much the same as adding a node but in reverse, where the tail pointer was atomically switched to point to the previous node in the list using the old tail’s </w:t>
+      </w:r>
+      <w:proofErr w:type="spellStart"/>
+      <w:r>
+        <w:t>prev</w:t>
+      </w:r>
+      <w:proofErr w:type="spellEnd"/>
+      <w:r>
+        <w:t xml:space="preserve"> pointer to become the new tail of the list.</w:t>
+      </w:r>
+      <w:r>
+        <w:t xml:space="preserve"> The old tail was then discarded.</w:t>
+      </w:r>
+    </w:p>
+    <w:p>
+      <w:pPr>
+        <w:pStyle w:val="Heading3"/>
+      </w:pPr>
+      <w:bookmarkStart w:id="24" w:name="_Toc384320413"/>
+      <w:r>
+        <w:t>3.3</w:t>
+      </w:r>
+      <w:r>
+        <w:t>.2.3 Singly Linked Buffer</w:t>
+      </w:r>
+      <w:bookmarkEnd w:id="24"/>
+    </w:p>
     <w:p/>
     <w:p>
       <w:pPr>
         <w:ind w:left="1440"/>
       </w:pPr>
       <w:r>
-        <w:t>As I was implementing it initially, I felt that to take my original linked list and to convert it into the FIFO buffer that I wanted I would need to introduce a second pointer to each node, which would point to the node previous to it, essentially making it a doubly-linked list, as after removing a node from the end, the tail would need to know what the previous node in the list was so that it could point to it.</w:t>
-      </w:r>
-    </w:p>
+        <w:t>It was only after I had finished implementing the</w:t>
+      </w:r>
+      <w:r>
+        <w:t xml:space="preserve"> doubly linked</w:t>
+      </w:r>
+      <w:r>
+        <w:t xml:space="preserve"> buffer that I realised that I did not need the second pointer for each node if I simply rearranged the placement of the </w:t>
+      </w:r>
+      <w:r>
+        <w:t xml:space="preserve">head and tail </w:t>
+      </w:r>
+      <w:r>
+        <w:t>pointers.</w:t>
+      </w:r>
+      <w:r>
+        <w:t xml:space="preserve"> If I swapped the head and tail pointers around then I would again only need one pointer per node to implement the data structure.</w:t>
+      </w:r>
+      <w:r>
+        <w:t xml:space="preserve"> It work</w:t>
+      </w:r>
+      <w:r>
+        <w:t>s</w:t>
+      </w:r>
+      <w:r>
+        <w:t xml:space="preserve"> as follows: the tail pointer would keep track of the oldest node in the list. Whenever a new node was added, the last node to be added would then be pointed to this node and the head pointer would move to the new head. It was in essence, flipping my initial implementation around but that small change reduced the complexity and size of the data structure as now, each node again only needed </w:t>
+      </w:r>
+      <w:r>
+        <w:lastRenderedPageBreak/>
+        <w:t>to store one pointer and all the code that was added to deal with the second pointer could be removed.</w:t>
+      </w:r>
+    </w:p>
+    <w:p>
+      <w:pPr>
+        <w:ind w:left="1440"/>
+      </w:pPr>
+      <w:r>
+        <w:t xml:space="preserve">In terms of implementation it was very similar to the doubly linked buffer with the only real differences being that there were no longer any references to a Node’s </w:t>
+      </w:r>
+      <w:proofErr w:type="spellStart"/>
+      <w:r>
+        <w:t>prev</w:t>
+      </w:r>
+      <w:proofErr w:type="spellEnd"/>
+      <w:r>
+        <w:t xml:space="preserve"> pointer as that had been removed and the references to the head and tail would be mixed up as they had switched position and function with this latest implementation.</w:t>
+      </w:r>
+      <w:r>
+        <w:t xml:space="preserve"> This was the case with both the locked and lockless variations of the data structure.</w:t>
+      </w:r>
+    </w:p>
+    <w:p/>
     <w:p>
       <w:pPr>
         <w:pStyle w:val="Heading3"/>
       </w:pPr>
-      <w:bookmarkStart w:id="24" w:name="_Toc384133449"/>
-      <w:r>
-        <w:t>3.3</w:t>
-      </w:r>
-      <w:r>
-        <w:t>.2.3 Singly Linked Buffer</w:t>
-      </w:r>
-      <w:bookmarkEnd w:id="24"/>
+      <w:bookmarkStart w:id="25" w:name="_Toc384320414"/>
+      <w:r>
+        <w:t>3.3.3</w:t>
+      </w:r>
+      <w:r>
+        <w:t xml:space="preserve"> </w:t>
+      </w:r>
+      <w:r>
+        <w:t>Hash Table</w:t>
+      </w:r>
+      <w:bookmarkEnd w:id="25"/>
+    </w:p>
+    <w:p>
+      <w:r>
+        <w:tab/>
+      </w:r>
+      <w:r>
+        <w:tab/>
+      </w:r>
     </w:p>
     <w:p>
       <w:pPr>
         <w:pStyle w:val="Heading4"/>
       </w:pPr>
       <w:r>
-        <w:t>3.3</w:t>
-      </w:r>
-      <w:r>
-        <w:t>.2.3.1 Locked</w:t>
-      </w:r>
-    </w:p>
-    <w:p/>
-    <w:p>
-      <w:pPr>
-        <w:ind w:left="1440"/>
-      </w:pPr>
-      <w:r>
-        <w:t>It was only after I had finished implementing the buffer that I realised that I did not need the second pointer for each node if I simply rearranged the placement of the pointers.</w:t>
-      </w:r>
-      <w:r>
-        <w:t xml:space="preserve"> If I swapped the head and tail pointers around then I would again only need one pointer per node to implement the data structure.</w:t>
-      </w:r>
-      <w:r>
-        <w:t xml:space="preserve"> It worked as follows: the tail pointer would keep track of the oldest node in the list. Whenever a new node was added, the last node to be added would then be pointed to this node and the head pointer would move to the new head. It was in essence, flipping my initial implementation around but that small change reduced the complexity and size of the data structure as now, each node again only needed to store one pointer and all the code that was added to deal with the second pointer could be removed.</w:t>
+        <w:t xml:space="preserve">3.3.3.1 </w:t>
+      </w:r>
+      <w:r>
+        <w:t>Locked</w:t>
+      </w:r>
+    </w:p>
+    <w:p>
+      <w:pPr>
+        <w:ind w:left="1440"/>
+      </w:pPr>
+      <w:r>
+        <w:t>For the locked version of the hash table, I decided to have two implementations. The first implementation involved locking the entire hash table with a lock whenever a thread wanted to interact with the table. The second implementation differed from the first in that there was no global lock, but instead each bucket had its own lock. So whenever a thread wished to interact with a specific bucket, it would obtain the bucket’s lock and perform its work, in this way it allowed for the absence of a global lock and instead had a more modular approach which I would then compare to the first locked implementation.</w:t>
       </w:r>
     </w:p>
     <w:p>
@@ -4534,480 +4642,395 @@
         <w:pStyle w:val="Heading4"/>
       </w:pPr>
       <w:r>
-        <w:t>3.3</w:t>
-      </w:r>
-      <w:r>
-        <w:t>.2.3.2 Locked</w:t>
-      </w:r>
-    </w:p>
-    <w:p/>
-    <w:p>
-      <w:pPr>
-        <w:pStyle w:val="Heading3"/>
-      </w:pPr>
-      <w:bookmarkStart w:id="25" w:name="_Toc384133450"/>
-      <w:r>
-        <w:t>3.3.3</w:t>
+        <w:t xml:space="preserve">3.3.3.1.1 </w:t>
+      </w:r>
+      <w:r>
+        <w:t>Global Lock</w:t>
+      </w:r>
+    </w:p>
+    <w:p>
+      <w:pPr>
+        <w:ind w:left="1440"/>
+      </w:pPr>
+      <w:r>
+        <w:t xml:space="preserve">The premise for the globally locked hash table was simple, I wanted a baseline to compare my other two implementations on, the lockless and lock per bucket variations. In addition, I felt that it would be useful to get </w:t>
+      </w:r>
+      <w:proofErr w:type="gramStart"/>
+      <w:r>
+        <w:t>the add</w:t>
+      </w:r>
+      <w:proofErr w:type="gramEnd"/>
+      <w:r>
+        <w:t xml:space="preserve"> and remove functions working and tested in this implementation before moving onto more advanced variations. </w:t>
+      </w:r>
+    </w:p>
+    <w:p>
+      <w:pPr>
+        <w:ind w:left="1440"/>
+      </w:pPr>
+      <w:r>
+        <w:t>As this was a baseline implementation, I decided to go for a very basic locking strategy, where a lock was acquired before a thread interacted with the table at all, and that the lock was global, in that only one thread could interact with the hash table at any given time, any other thread that attempted to interact with the table would be blocked.</w:t>
+      </w:r>
+    </w:p>
+    <w:p>
+      <w:pPr>
+        <w:pStyle w:val="Heading4"/>
+      </w:pPr>
+      <w:r>
+        <w:t xml:space="preserve">3.3.3.1.2 </w:t>
+      </w:r>
+      <w:r>
+        <w:t xml:space="preserve">Lock </w:t>
+      </w:r>
+      <w:proofErr w:type="gramStart"/>
+      <w:r>
+        <w:t>Per</w:t>
+      </w:r>
+      <w:proofErr w:type="gramEnd"/>
+      <w:r>
+        <w:t xml:space="preserve"> Bucket</w:t>
+      </w:r>
+    </w:p>
+    <w:p>
+      <w:pPr>
+        <w:ind w:left="1440"/>
+      </w:pPr>
+      <w:r>
+        <w:t xml:space="preserve">This variation of my locked implementation of the hash table would be different in the sense that instead of threads acquiring a global lock, where only one thread would be able to access the table at any one time, each list in the table, or bucket, would have its own lock. In this way, multiple threads could work on the hash table at any given time and that they would acquire a lock for the bucket they were about to interact with so a thread would only be blocked if it attempted to interact with a bucket that another thread was already interacting with. </w:t>
+      </w:r>
+    </w:p>
+    <w:p>
+      <w:pPr>
+        <w:ind w:left="1440"/>
+      </w:pPr>
+      <w:r>
+        <w:lastRenderedPageBreak/>
+        <w:t xml:space="preserve">I felt that this implementation was more complex than the globally locked variety, I ran into some trouble when  I attempted to implement the rest of the locking modes besides the basic </w:t>
+      </w:r>
+      <w:proofErr w:type="spellStart"/>
+      <w:r>
+        <w:t>pthread</w:t>
+      </w:r>
+      <w:proofErr w:type="spellEnd"/>
+      <w:r>
+        <w:t xml:space="preserve"> mutex lock, though I discovered that it was because I had mixed up a reference to one bucket’s lock with another. After I had corrected this I was able to implement the rest of the locked modes, TAS, CAS, TICKET </w:t>
+      </w:r>
+      <w:proofErr w:type="spellStart"/>
+      <w:r>
+        <w:t>etc</w:t>
+      </w:r>
+      <w:proofErr w:type="spellEnd"/>
+      <w:r>
+        <w:t xml:space="preserve"> with no further delays.</w:t>
+      </w:r>
+    </w:p>
+    <w:p>
+      <w:pPr>
+        <w:pStyle w:val="Heading4"/>
+      </w:pPr>
+      <w:r>
+        <w:t xml:space="preserve">3.3.3.2 </w:t>
+      </w:r>
+      <w:r>
+        <w:t>Lockless</w:t>
+      </w:r>
+    </w:p>
+    <w:p>
+      <w:pPr>
+        <w:ind w:left="1440"/>
+      </w:pPr>
+      <w:r>
+        <w:t>For designing the lockless hash table I made the following decisions based on research done with regards to lockless hash tables; it would be a closed addressing hash table, each index in the table would point to a linked list, so any collisions would result in a node being added onto the relevant list. Finally, it would have a coarse-grained resize function, which involved transferring the lists or buckets to a new, larger table [reference].</w:t>
+      </w:r>
+    </w:p>
+    <w:p>
+      <w:pPr>
+        <w:ind w:left="1440"/>
+      </w:pPr>
+      <w:r>
+        <w:t>To represent the buckets I decided to use the lockless linked list I had already implemented, as I had already tested it when I was collecting the data from it and it would save me time. I decided to go with my FIFO buffer implementation of the linked list to eliminate traversing the buckets as an issue. I gave each bucket two atomic variables, a head and tail pointer, which would reduce the time spent adding/removing nodes and would ensure that I could do it atomically through the use of the C++11 atomic library.</w:t>
+      </w:r>
+      <w:r>
+        <w:t xml:space="preserve"> This would be the only use of the atomic </w:t>
+      </w:r>
+      <w:r>
+        <w:t>library;</w:t>
+      </w:r>
+      <w:r>
+        <w:t xml:space="preserve"> the hash table itself did not have any atomic variables.</w:t>
+      </w:r>
+    </w:p>
+    <w:p>
+      <w:pPr>
+        <w:ind w:left="1440"/>
+      </w:pPr>
+      <w:r>
+        <w:t>After I had implemented the data structure I ran into two points of interest. The first was that as the program ran, it would sometimes post extremely low results for one of the iterations, usually the iteration using four threads in total. To try and discern the cause I added in a counter that tracked the failure rate of the atomic instructions in both the add and remove functions</w:t>
+      </w:r>
+      <w:r>
+        <w:t xml:space="preserve">, but this proved to not be the cause of the problem as the resulting values I was getting were both quite low, </w:t>
+      </w:r>
+      <w:r>
+        <w:t xml:space="preserve">no more than fifty failures per iteration and these did not correlate to the drop in performance I was observing. I decided to put it aside for a while, with the intention of returning and utilising the tool </w:t>
+      </w:r>
+      <w:proofErr w:type="spellStart"/>
+      <w:r>
+        <w:t>perf</w:t>
+      </w:r>
+      <w:proofErr w:type="spellEnd"/>
+      <w:r>
+        <w:t xml:space="preserve"> to try and find the cause of the performance drop.</w:t>
+      </w:r>
+    </w:p>
+    <w:p>
+      <w:pPr>
+        <w:ind w:left="1440"/>
+      </w:pPr>
+      <w:r>
+        <w:t>The second point of interest I encountered was that the program occasionally caused a segmentation fault while it was running at high thread counts, around 32 threads or more, though sometimes it occurred at lower counts such as 8. As the problem’s frequency seemed to increase at higher counts my first thought was that it might be a contention issue. After reviewing the code, I noticed that I was accessing the hash table a lot during both the add and remove function calls in the form of “</w:t>
+      </w:r>
+      <w:proofErr w:type="spellStart"/>
+      <w:r>
+        <w:t>htable</w:t>
+      </w:r>
+      <w:proofErr w:type="spellEnd"/>
+      <w:r>
+        <w:t>-&gt;</w:t>
+      </w:r>
+      <w:proofErr w:type="gramStart"/>
+      <w:r>
+        <w:t>table[</w:t>
+      </w:r>
+      <w:proofErr w:type="gramEnd"/>
+      <w:r>
+        <w:t xml:space="preserve">hash]”. I believed that this may be the cause of the segmentation faults, as if a thread was halfway through </w:t>
+      </w:r>
+      <w:proofErr w:type="gramStart"/>
+      <w:r>
+        <w:t>an add</w:t>
+      </w:r>
+      <w:proofErr w:type="gramEnd"/>
+      <w:r>
+        <w:t xml:space="preserve">, another thread may change the value of the hash among other things, leading to a segmentation fault. I tried to solve this by instead passing the bucket reference to a variable, </w:t>
+      </w:r>
+      <w:proofErr w:type="spellStart"/>
+      <w:r>
+        <w:t>tmpList</w:t>
+      </w:r>
+      <w:proofErr w:type="spellEnd"/>
+      <w:r>
+        <w:t xml:space="preserve"> which I would then use in the computation. In addition, I added several more checks into my code, checking that </w:t>
+      </w:r>
+      <w:proofErr w:type="spellStart"/>
+      <w:r>
+        <w:t>tmpList</w:t>
+      </w:r>
+      <w:proofErr w:type="spellEnd"/>
+      <w:r>
+        <w:t xml:space="preserve"> still pointed to the place it was supposed to and </w:t>
+      </w:r>
+      <w:r>
+        <w:lastRenderedPageBreak/>
+        <w:t>that if it was not then abort the operation and try again.</w:t>
+      </w:r>
+      <w:r>
+        <w:t xml:space="preserve"> To test to see if the problem had been fixed by my changes I set it to run twenty times, one after another</w:t>
+      </w:r>
+      <w:r>
+        <w:t>, with the intention that if a segmentation fault would appear, indicating that the problem had not been fixed , that it would in these conditions. Luckily, this was not the case and my implementation seemed to be working correctly.</w:t>
+      </w:r>
+    </w:p>
+    <w:p>
+      <w:pPr>
+        <w:pStyle w:val="Heading4"/>
+      </w:pPr>
+      <w:r>
+        <w:t xml:space="preserve">3.3.3.3. </w:t>
+      </w:r>
+      <w:r>
+        <w:t>Resizing</w:t>
+      </w:r>
+    </w:p>
+    <w:p>
+      <w:pPr>
+        <w:ind w:left="1440"/>
+      </w:pPr>
+      <w:r>
+        <w:t xml:space="preserve">To keep search times constant, I had to add in functionality to allow my hash table to resize itself when buckets got too full [reference]. I decided to implement a locked resize function first, which involved going through each bucket and rehashing each key. Then </w:t>
+      </w:r>
+      <w:r>
+        <w:t>the key would be transferred to the new table, based on its new hash</w:t>
+      </w:r>
+      <w:r>
+        <w:t>. I was able to write this part of the implementation se</w:t>
+      </w:r>
+      <w:r>
+        <w:t xml:space="preserve">rially, as it is only called </w:t>
+      </w:r>
+      <w:r>
+        <w:t>inside the add function, where at which point a lock will have already been obtained, making the need for additional locks irrelevant.</w:t>
+      </w:r>
+    </w:p>
+    <w:p>
+      <w:pPr>
+        <w:ind w:left="1440"/>
+      </w:pPr>
+      <w:r>
+        <w:t>For my lockless implementation I investigated several potential methods, one of which involved leaving the keys where they were and forming new lists from them by dynamically creating each bucket [reference, concurrent hash table].</w:t>
+      </w:r>
+      <w:r>
+        <w:t xml:space="preserve"> Another option from the same paper was to resize the table in place, where the current table was made bigger and the keys rehashed. Yet another option was to incrementally resize the table, where all </w:t>
+      </w:r>
+      <w:proofErr w:type="gramStart"/>
+      <w:r>
+        <w:t>adds</w:t>
+      </w:r>
+      <w:proofErr w:type="gramEnd"/>
+      <w:r>
+        <w:t xml:space="preserve"> started to add to another table, with remove and contain calls checking both tables and only switching to the new table when all the keys had been transferred from the old [reference].</w:t>
+      </w:r>
+      <w:r>
+        <w:t xml:space="preserve"> I decided to try and implement the first solution and see how I got on. I immediately ran into problems with segmentation faults as I was unable to implement a necessary amount of atomicity to stop the threads from interfering with each other. This problem persisted for the two other solutions I attempted, each was plagued by segmentation faults which I was unable to get rid of. In the end I had to settle for using a lock, similar to my locked implementation, where only one thread was allowed access to resize the table.</w:t>
       </w:r>
       <w:r>
         <w:t xml:space="preserve"> </w:t>
       </w:r>
-      <w:r>
-        <w:t>Hash Table</w:t>
-      </w:r>
-      <w:bookmarkEnd w:id="25"/>
-    </w:p>
-    <w:p>
-      <w:pPr>
-        <w:rPr>
-          <w:b/>
-        </w:rPr>
-      </w:pPr>
-      <w:r>
-        <w:rPr>
-          <w:b/>
-        </w:rPr>
-        <w:tab/>
-      </w:r>
-      <w:r>
-        <w:rPr>
-          <w:b/>
-        </w:rPr>
-        <w:tab/>
-        <w:t>Lockless</w:t>
-      </w:r>
-    </w:p>
-    <w:p>
-      <w:pPr>
-        <w:ind w:left="1440"/>
-      </w:pPr>
-      <w:r>
-        <w:t>For designing the lockless hash table I made the following decisions based on research done with regards to lockless hash tables; it would be a closed addressing hash table, each index in the table would point to a linked list, so any collisions would result in a node being added onto the relevant list. Finally, it would have a coarse-grained resize function, which involved transferring the lists or buckets to a new, larger table [reference].</w:t>
-      </w:r>
-    </w:p>
-    <w:p>
-      <w:pPr>
-        <w:ind w:left="1440"/>
-      </w:pPr>
-      <w:r>
-        <w:t xml:space="preserve">To represent the buckets I decided to use the lockless linked list I had already implemented, as I had already tested it when I was collecting the data from it and it would save me time. I decided to go with my FIFO buffer implementation of the linked list to eliminate traversing the buckets as an issue. I gave each bucket two </w:t>
-      </w:r>
+    </w:p>
+    <w:p>
+      <w:pPr>
+        <w:ind w:left="1440"/>
+      </w:pPr>
+      <w:r>
+        <w:t>To compensate for my inability to implement a lockless resize function, I planned to test my implementations with a large initial table size. I hoped that this would minimise the need for the table to resize and so have the smallest impact on the performance, allowing me to compare the locked and lockless algorithms almost purely based</w:t>
+      </w:r>
+      <w:r>
+        <w:t xml:space="preserve"> on what I had written</w:t>
+      </w:r>
+      <w:r>
+        <w:t xml:space="preserve"> already, the add and remove functions.</w:t>
+      </w:r>
+    </w:p>
+    <w:p>
+      <w:pPr>
+        <w:pStyle w:val="Heading4"/>
+      </w:pPr>
+      <w:r>
+        <w:t xml:space="preserve">3.3.3.4 </w:t>
+      </w:r>
+      <w:r>
+        <w:t>Contains Function</w:t>
+      </w:r>
+    </w:p>
+    <w:p>
+      <w:pPr>
+        <w:ind w:left="1440"/>
+      </w:pPr>
+      <w:r>
+        <w:t xml:space="preserve">Before I began testing my hash table I decided that I wanted it to replicate a real world hash table as closely as possible. To do this I would need to add in </w:t>
+      </w:r>
+      <w:proofErr w:type="gramStart"/>
+      <w:r>
+        <w:t>a contains</w:t>
+      </w:r>
+      <w:proofErr w:type="gramEnd"/>
+      <w:r>
+        <w:t xml:space="preserve"> function, a function that took key and searched for it in the hash table [reference]. I would need to implement this functionality in all three of my hash table variations. The implementation itself was relatively </w:t>
+      </w:r>
+      <w:proofErr w:type="gramStart"/>
+      <w:r>
+        <w:t>easy,</w:t>
+      </w:r>
+      <w:proofErr w:type="gramEnd"/>
+      <w:r>
+        <w:t xml:space="preserve"> I randomly produced a key, got its hash and then retrieved the bucket associated with that hash. Once I had that I then iterated through the bucket until I had either found the key or I reached the end of the bucket.</w:t>
+      </w:r>
+      <w:r>
+        <w:t xml:space="preserve"> </w:t>
+      </w:r>
+    </w:p>
+    <w:p>
+      <w:pPr>
+        <w:pStyle w:val="Heading4"/>
+      </w:pPr>
       <w:r>
         <w:lastRenderedPageBreak/>
-        <w:t>atomic variables, a head and tail pointer, which would reduce the time spent adding/removing nodes and would ensure that I could do it atomically through the use of the C++11 atomic library.</w:t>
-      </w:r>
-      <w:r>
-        <w:t xml:space="preserve"> This would be the only use of the atomic </w:t>
-      </w:r>
-      <w:r>
-        <w:t>library;</w:t>
-      </w:r>
-      <w:r>
-        <w:t xml:space="preserve"> the hash table itself did not have any atomic variables.</w:t>
-      </w:r>
-    </w:p>
-    <w:p>
-      <w:pPr>
-        <w:ind w:left="1440"/>
-      </w:pPr>
-      <w:r>
-        <w:t>After I had implemented the data structure I ran into two points of interest. The first was that as the program ran, it would sometimes post extremely low results for one of the iterations, usually the iteration using four threads in total. To try and discern the cause I added in a counter that tracked the failure rate of the atomic instructions in both the add and remove functions</w:t>
-      </w:r>
-      <w:r>
-        <w:t xml:space="preserve">, but this proved to not be the cause of the problem as the resulting values I was getting were both quite low, </w:t>
-      </w:r>
-      <w:r>
-        <w:t xml:space="preserve">no more than fifty failures per iteration and these did not correlate to the drop in performance I was observing. I decided to put it aside for a while, with the intention of returning and utilising the tool </w:t>
+        <w:t xml:space="preserve">3.3.3.5 </w:t>
+      </w:r>
+      <w:r>
+        <w:t>Tracking Search Results</w:t>
+      </w:r>
+    </w:p>
+    <w:p>
+      <w:pPr>
+        <w:ind w:left="1440"/>
+      </w:pPr>
+      <w:r>
+        <w:t xml:space="preserve">As a means to record positive and negative hash table searches I added in two variables, </w:t>
       </w:r>
       <w:proofErr w:type="spellStart"/>
       <w:r>
-        <w:t>perf</w:t>
+        <w:t>pSearches</w:t>
       </w:r>
       <w:proofErr w:type="spellEnd"/>
       <w:r>
-        <w:t xml:space="preserve"> to try and find the cause of the performance drop.</w:t>
-      </w:r>
-    </w:p>
-    <w:p>
-      <w:pPr>
-        <w:ind w:left="1440"/>
-      </w:pPr>
-      <w:r>
-        <w:t>The second point of interest I encountered was that the program occasionally caused a segmentation fault while it was running at high thread counts, around 32 threads or more, though sometimes it occurred at lower counts such as 8. As the problem’s frequency seemed to increase at higher counts my first thought was that it might be a contention issue. After reviewing the code, I noticed that I was accessing the hash table a lot during both the add and remove function calls in the form of “</w:t>
+        <w:t xml:space="preserve"> and </w:t>
       </w:r>
       <w:proofErr w:type="spellStart"/>
       <w:r>
-        <w:t>htable</w:t>
+        <w:t>nSearches</w:t>
       </w:r>
       <w:proofErr w:type="spellEnd"/>
       <w:r>
-        <w:t>-&gt;</w:t>
+        <w:t xml:space="preserve"> to represent the total number of positive and negative searches each time the program ran.</w:t>
+      </w:r>
+      <w:r>
+        <w:t xml:space="preserve"> I did this because I planned to utilise these when I was testing the table to see if there were any correlations between the number of successful/unsuccessful searches and the table performance</w:t>
+      </w:r>
+    </w:p>
+    <w:p>
+      <w:pPr>
+        <w:pStyle w:val="Heading4"/>
+      </w:pPr>
+      <w:r>
+        <w:t xml:space="preserve">3.3.3.6 </w:t>
+      </w:r>
+      <w:r>
+        <w:t>Choose function</w:t>
+      </w:r>
+    </w:p>
+    <w:p>
+      <w:pPr>
+        <w:ind w:left="1440"/>
+      </w:pPr>
+      <w:r>
+        <w:t xml:space="preserve">With the addition of </w:t>
       </w:r>
       <w:proofErr w:type="gramStart"/>
       <w:r>
-        <w:t>table[</w:t>
+        <w:t>the contains</w:t>
       </w:r>
       <w:proofErr w:type="gramEnd"/>
       <w:r>
-        <w:t xml:space="preserve">hash]”. I believed that this may be the cause of the segmentation faults, as if a thread was halfway through </w:t>
+        <w:t xml:space="preserve"> function in my hash table, I now encountered something which I had not done so far in the project. Whereas with the ring buffer and linked list there were just two functions, the hash table now had three. I could no longer simply assign half of the threads to adding and half to removing items. I had to come up with a better solution.  An additional concern was that I wanted to replicate the function call ratios for hash tables, which are about 90% contains calls, 9% add calls and 1% remove calls [reference Art of Multiprocessor…]. In the end I decided to implement the choose function.</w:t>
+      </w:r>
+    </w:p>
+    <w:p>
+      <w:pPr>
+        <w:ind w:left="1440"/>
+      </w:pPr>
+      <w:r>
+        <w:t xml:space="preserve">The choose function would be relatively simple, now, whenever a thread was spawned, it would call the choose function, instead of calling </w:t>
       </w:r>
       <w:proofErr w:type="gramStart"/>
       <w:r>
-        <w:t>an add</w:t>
+        <w:t>the add</w:t>
       </w:r>
       <w:proofErr w:type="gramEnd"/>
       <w:r>
-        <w:t xml:space="preserve">, another thread may change the value of the hash among other things, leading to a segmentation fault. I tried to solve this by instead passing the bucket reference to a variable, </w:t>
-      </w:r>
-      <w:proofErr w:type="spellStart"/>
-      <w:r>
-        <w:t>tmpList</w:t>
-      </w:r>
-      <w:proofErr w:type="spellEnd"/>
-      <w:r>
-        <w:t xml:space="preserve"> which I would then use in the computation. In addition, I added several more checks into my code, checking that </w:t>
-      </w:r>
-      <w:proofErr w:type="spellStart"/>
-      <w:r>
-        <w:t>tmpList</w:t>
-      </w:r>
-      <w:proofErr w:type="spellEnd"/>
-      <w:r>
-        <w:t xml:space="preserve"> still pointed to the place it was supposed to and that if it was not then abort the operation and try again.</w:t>
-      </w:r>
-      <w:r>
-        <w:t xml:space="preserve"> To test to see if the problem had been fixed by my changes I set it to run twenty times, one after another</w:t>
-      </w:r>
-      <w:r>
-        <w:t>, with the intention that if a segmentation fault would appear, indicating that the problem had not been fixed , that it would in these conditions. Luckily, this was not the case and my implementation seemed to be working correctly.</w:t>
-      </w:r>
-    </w:p>
-    <w:p>
-      <w:pPr>
-        <w:ind w:left="1440"/>
-      </w:pPr>
-      <w:r>
-        <w:rPr>
-          <w:b/>
-        </w:rPr>
-        <w:t>Locked</w:t>
-      </w:r>
-    </w:p>
-    <w:p>
-      <w:pPr>
-        <w:ind w:left="1440"/>
-      </w:pPr>
-      <w:r>
-        <w:t xml:space="preserve">For the locked version of the hash table, I decided to </w:t>
-      </w:r>
-      <w:r>
-        <w:t>have two implementations. The first implementation involved locking the entire hash table with a lock whenever a thread wanted to interact with the table. The second implementation differed from the first in that there was no global lock, but instead each bucket had its own lock. So whenever a thread wished to interact with a specific bucket, it would obtain the bucket’s lock and perform its work, in this way it allowed for the absence of a global lock and instead had a more modular approach which I would then compare to the first locked implementation.</w:t>
-      </w:r>
-    </w:p>
-    <w:p>
-      <w:pPr>
-        <w:ind w:left="1440"/>
-        <w:rPr>
-          <w:b/>
-        </w:rPr>
-      </w:pPr>
-      <w:r>
-        <w:rPr>
-          <w:b/>
-        </w:rPr>
-        <w:t>Global Lock</w:t>
-      </w:r>
-    </w:p>
-    <w:p>
-      <w:pPr>
-        <w:ind w:left="1440"/>
-      </w:pPr>
-      <w:r>
-        <w:lastRenderedPageBreak/>
-        <w:t>The premise for the globally locked hash table was simple, I wanted a baseline to compare my other two implementations on, the lockless and lock per bucket variations.</w:t>
-      </w:r>
-      <w:r>
-        <w:t xml:space="preserve"> In addition, I felt that it would be useful to get </w:t>
-      </w:r>
-      <w:proofErr w:type="gramStart"/>
-      <w:r>
-        <w:t>the add</w:t>
-      </w:r>
-      <w:proofErr w:type="gramEnd"/>
-      <w:r>
-        <w:t xml:space="preserve"> and remove functions working and tested in this implementation before moving onto more advanced variations. </w:t>
-      </w:r>
-    </w:p>
-    <w:p>
-      <w:pPr>
-        <w:ind w:left="1440"/>
-      </w:pPr>
-      <w:r>
-        <w:t>As this was a baseline implementation, I decided to go for a very basic locking strategy, where a lock was acquired before a thread interacted with the table at all, and that the lock was global, in that only one thread could interact with the hash table a</w:t>
-      </w:r>
-      <w:r>
-        <w:t>t any given time, any other thread that attempted to interact with the table would be blocked.</w:t>
-      </w:r>
-    </w:p>
-    <w:p>
-      <w:pPr>
-        <w:ind w:left="1440"/>
-        <w:rPr>
-          <w:b/>
-        </w:rPr>
-      </w:pPr>
-      <w:r>
-        <w:rPr>
-          <w:b/>
-        </w:rPr>
-        <w:t>Lock Per Bucket</w:t>
-      </w:r>
-    </w:p>
-    <w:p>
-      <w:pPr>
-        <w:ind w:left="1440"/>
-      </w:pPr>
-      <w:r>
-        <w:t>This variation of my locked implementation of the hash table would be different in the sense that instead of threads acquiring a global lock, where only one thread would be able to access the table at any one time, each list in the table, or bucket, would have its own lock. In this way, multiple threads could work on the hash table at any given time and that they would acquire a lock for the bucket they were about to interact with so a thread would only be blocked if it attempted to interact with a bucket that another thread was already interacting with.</w:t>
-      </w:r>
-      <w:r>
-        <w:t xml:space="preserve"> </w:t>
-      </w:r>
-    </w:p>
-    <w:p>
-      <w:pPr>
-        <w:ind w:left="1440"/>
-      </w:pPr>
-      <w:r>
-        <w:t xml:space="preserve">I felt that this implementation was more complex than the globally locked variety, I ran into some trouble when  I attempted to implement the rest of the locking modes besides the basic </w:t>
-      </w:r>
-      <w:proofErr w:type="spellStart"/>
-      <w:r>
-        <w:t>pthread</w:t>
-      </w:r>
-      <w:proofErr w:type="spellEnd"/>
-      <w:r>
-        <w:t xml:space="preserve"> mutex lock, though I discovered that it was because I had mixed up a reference to one bucket’s lock with another. After I had corrected this I was able to implement the rest of the locked modes, TAS, CAS, TICKET </w:t>
-      </w:r>
-      <w:proofErr w:type="spellStart"/>
-      <w:r>
-        <w:t>etc</w:t>
-      </w:r>
-      <w:proofErr w:type="spellEnd"/>
-      <w:r>
-        <w:t xml:space="preserve"> with no further delays.</w:t>
-      </w:r>
-    </w:p>
-    <w:p>
-      <w:pPr>
-        <w:ind w:left="1440"/>
-        <w:rPr>
-          <w:b/>
-        </w:rPr>
-      </w:pPr>
-      <w:r>
-        <w:rPr>
-          <w:b/>
-        </w:rPr>
-        <w:t>Resizing</w:t>
-      </w:r>
-    </w:p>
-    <w:p>
-      <w:pPr>
-        <w:ind w:left="1440"/>
-      </w:pPr>
-      <w:r>
-        <w:t xml:space="preserve">To keep search times constant, I had to add in functionality to allow my hash table to resize itself when buckets got too full [reference]. I decided to implement a locked resize function first, which involved going through each bucket and rehashing each key. Then </w:t>
-      </w:r>
-      <w:r>
-        <w:t>the key would be transferred to the new table, based on its new hash</w:t>
-      </w:r>
-      <w:r>
-        <w:t>. I was able to write this part of the implementation se</w:t>
-      </w:r>
-      <w:r>
-        <w:t xml:space="preserve">rially, as it is only called </w:t>
-      </w:r>
-      <w:r>
-        <w:t>inside the add function, where at which point a lock will have already been obtained, making the need for additional locks irrelevant.</w:t>
-      </w:r>
-    </w:p>
-    <w:p>
-      <w:pPr>
-        <w:ind w:left="1440"/>
-      </w:pPr>
-      <w:r>
-        <w:t>For my lockless implementation I investigated several potential methods, one of which involved leaving the keys where they were and forming new lists from them by dynamically creating each bucket [reference, concurrent hash table].</w:t>
-      </w:r>
-      <w:r>
-        <w:t xml:space="preserve"> Another option from the same paper was to resize the table in place, where the current table was made bigger and the keys rehashed. Yet another option was to incrementally resize the table, where all </w:t>
-      </w:r>
-      <w:proofErr w:type="gramStart"/>
-      <w:r>
-        <w:t>adds</w:t>
-      </w:r>
-      <w:proofErr w:type="gramEnd"/>
-      <w:r>
-        <w:t xml:space="preserve"> started to add to another table, with remove and contain calls checking both tables and only switching to the new table when all the keys had been transferred from the old [reference].</w:t>
-      </w:r>
-      <w:r>
-        <w:t xml:space="preserve"> I decided to try and implement </w:t>
-      </w:r>
-      <w:r>
-        <w:lastRenderedPageBreak/>
-        <w:t>the first solution and see how I got on. I immediately ran into problems with segmentation faults as I was unable to implement a necessary amount of atomicity to stop the threads from interfering with each other. This problem persisted for the two other solutions I attempted, each was plagued by segmentation faults which I was unable to get rid of. In the end I had to settle for using a lock, similar to my locked implementation, where only one thread was allowed access to resize the table.</w:t>
-      </w:r>
-      <w:r>
-        <w:t xml:space="preserve"> </w:t>
-      </w:r>
-    </w:p>
-    <w:p>
-      <w:pPr>
-        <w:ind w:left="1440"/>
-      </w:pPr>
-      <w:r>
-        <w:t>To compensate for my inability to implement a lockless resize function, I planned to test my implementations with a large initial table size. I hoped that this would minimise the need for the table to resize and so have the smallest impact on the performance, allowing me to compare the locked and lockless algorithms almost purely based</w:t>
-      </w:r>
-      <w:r>
-        <w:t xml:space="preserve"> on what I had written</w:t>
-      </w:r>
-      <w:r>
-        <w:t xml:space="preserve"> already, the add and remove functions.</w:t>
-      </w:r>
-    </w:p>
-    <w:p>
-      <w:pPr>
-        <w:ind w:left="1440"/>
-        <w:rPr>
-          <w:b/>
-        </w:rPr>
-      </w:pPr>
-      <w:r>
-        <w:rPr>
-          <w:b/>
-        </w:rPr>
-        <w:t>Contains Function</w:t>
-      </w:r>
-    </w:p>
-    <w:p>
-      <w:pPr>
-        <w:ind w:left="1440"/>
-      </w:pPr>
-      <w:r>
-        <w:t xml:space="preserve">Before I began testing my hash table I decided that I wanted it to replicate a real world hash table as closely as possible. To do this I would need to add in </w:t>
-      </w:r>
-      <w:proofErr w:type="gramStart"/>
-      <w:r>
-        <w:t>a contains</w:t>
-      </w:r>
-      <w:proofErr w:type="gramEnd"/>
-      <w:r>
-        <w:t xml:space="preserve"> function, a function that took key and searched for it in the hash table [reference]. I would need to implement this functionality in all three of my hash table variations. The implementation itself was relatively </w:t>
-      </w:r>
-      <w:proofErr w:type="gramStart"/>
-      <w:r>
-        <w:t>easy,</w:t>
-      </w:r>
-      <w:proofErr w:type="gramEnd"/>
-      <w:r>
-        <w:t xml:space="preserve"> I randomly produced a key, got its hash and then retrieved the bucket associated with that hash. Once I had that I then iterated through the bucket until I had either found the key or I reached the end of the bucket.</w:t>
-      </w:r>
-      <w:r>
-        <w:t xml:space="preserve"> </w:t>
-      </w:r>
-    </w:p>
-    <w:p>
-      <w:pPr>
-        <w:ind w:left="1440"/>
-        <w:rPr>
-          <w:b/>
-        </w:rPr>
-      </w:pPr>
-      <w:r>
-        <w:rPr>
-          <w:b/>
-        </w:rPr>
-        <w:t>Tracking Search Results</w:t>
-      </w:r>
-    </w:p>
-    <w:p>
-      <w:pPr>
-        <w:ind w:left="1440"/>
-      </w:pPr>
-      <w:r>
-        <w:t xml:space="preserve">As a means to record positive and negative hash table searches I added in two variables, </w:t>
-      </w:r>
-      <w:proofErr w:type="spellStart"/>
-      <w:r>
-        <w:t>pSearches</w:t>
-      </w:r>
-      <w:proofErr w:type="spellEnd"/>
-      <w:r>
-        <w:t xml:space="preserve"> and </w:t>
-      </w:r>
-      <w:proofErr w:type="spellStart"/>
-      <w:r>
-        <w:t>nSearches</w:t>
-      </w:r>
-      <w:proofErr w:type="spellEnd"/>
-      <w:r>
-        <w:t xml:space="preserve"> to represent the total number of positive and negative searches each time the program ran.</w:t>
-      </w:r>
-      <w:r>
-        <w:t xml:space="preserve"> I did this because I planned to utilise these when I was testing the table to see if there were any correlations between the number of successful/unsuccessful searches and the table performance</w:t>
-      </w:r>
-    </w:p>
-    <w:p>
-      <w:pPr>
-        <w:ind w:left="1440"/>
-        <w:rPr>
-          <w:b/>
-        </w:rPr>
-      </w:pPr>
-      <w:r>
-        <w:rPr>
-          <w:b/>
-        </w:rPr>
-        <w:t>Choose function</w:t>
-      </w:r>
-    </w:p>
-    <w:p>
-      <w:pPr>
-        <w:ind w:left="1440"/>
-      </w:pPr>
-      <w:r>
-        <w:t xml:space="preserve">With the addition of </w:t>
-      </w:r>
-      <w:proofErr w:type="gramStart"/>
-      <w:r>
-        <w:t>the contains</w:t>
-      </w:r>
-      <w:proofErr w:type="gramEnd"/>
-      <w:r>
-        <w:t xml:space="preserve"> function in my hash table, I now encountered something which I had not done so far in the project. Whereas with the ring buffer and linked list there were just two functions, the hash table now had three. I could no longer simply assign half of the threads to adding and half to removing items. I had to come up with a better solution.  An additional concern was that I wanted to replicate the function call ratios for hash tables, which are about 90% contains calls, 9% add calls and 1% remove calls [reference Art of Multiprocessor…]. In the end I decided to implement the choose function.</w:t>
-      </w:r>
-    </w:p>
-    <w:p>
-      <w:pPr>
-        <w:ind w:left="1440"/>
-      </w:pPr>
-      <w:r>
-        <w:t xml:space="preserve">The choose function would be relatively simple, now, whenever a thread was spawned, it would call the choose function, instead of calling </w:t>
-      </w:r>
-      <w:proofErr w:type="gramStart"/>
-      <w:r>
-        <w:t>the add</w:t>
-      </w:r>
-      <w:proofErr w:type="gramEnd"/>
-      <w:r>
         <w:t xml:space="preserve"> or remove function.</w:t>
       </w:r>
       <w:r>
-        <w:t xml:space="preserve"> Inside the choose function, a number would be randomly generated, initially I used the modulo operation to cap the number at 100 and then used an if-</w:t>
-      </w:r>
-      <w:r>
-        <w:lastRenderedPageBreak/>
-        <w:t>else block, where if the number was greater than 9 then the thread would call the contains function, else if it was greater than 0 it would call the add function, else it would call the remove function. After testing I found that this replicated the function call ratios I had encountered earlier, though I decided to change the cap of 100 to 128, so that the compiler would streamline the operation [reference], and hence, I changed the values in the if-else block to correspond to it.</w:t>
+        <w:t xml:space="preserve"> Inside the choose function, a number would be randomly generated, initially I used the modulo operation to cap the number at 100 and then used an if-else block, where if the number was greater than 9 then the thread would call the contains function, else if it was greater than 0 it would call the add function, else it would call the remove function. After testing I found that this replicated the function call ratios I had encountered earlier, though I decided to change the cap of 100 to 128, so that the compiler would streamline the operation [reference], and hence, I changed the values in the if-else block to correspond to it.</w:t>
       </w:r>
     </w:p>
     <w:p>
@@ -5024,7 +5047,7 @@
       <w:pPr>
         <w:pStyle w:val="Heading1"/>
       </w:pPr>
-      <w:bookmarkStart w:id="26" w:name="_Toc384133451"/>
+      <w:bookmarkStart w:id="26" w:name="_Toc384320415"/>
       <w:r>
         <w:rPr>
           <w:rStyle w:val="Heading1Char"/>
@@ -5066,28 +5089,91 @@
       <w:bookmarkEnd w:id="26"/>
     </w:p>
     <w:p>
+      <w:r>
+        <w:t>-Evaluate locked vs lockless</w:t>
+      </w:r>
+    </w:p>
+    <w:p>
+      <w:r>
+        <w:t xml:space="preserve">-Evaluate differences between different locked modes, sleep vs </w:t>
+      </w:r>
+      <w:proofErr w:type="spellStart"/>
+      <w:proofErr w:type="gramStart"/>
+      <w:r>
+        <w:t>cpu</w:t>
+      </w:r>
+      <w:proofErr w:type="spellEnd"/>
+      <w:proofErr w:type="gramEnd"/>
+      <w:r>
+        <w:t xml:space="preserve"> relax for example</w:t>
+      </w:r>
+    </w:p>
+    <w:p>
       <w:pPr>
         <w:pStyle w:val="Heading2"/>
       </w:pPr>
-      <w:bookmarkStart w:id="27" w:name="_Toc384133452"/>
-      <w:r>
-        <w:t xml:space="preserve">4.1 </w:t>
-      </w:r>
-      <w:r>
-        <w:t>Does your method work?</w:t>
+      <w:bookmarkStart w:id="27" w:name="_Toc384320416"/>
+      <w:r>
+        <w:t>4.1</w:t>
+      </w:r>
+      <w:r>
+        <w:t xml:space="preserve"> </w:t>
+      </w:r>
+      <w:r>
+        <w:t>Ring Buffer</w:t>
       </w:r>
       <w:bookmarkEnd w:id="27"/>
     </w:p>
     <w:p>
       <w:pPr>
-        <w:pStyle w:val="Heading3"/>
-      </w:pPr>
-      <w:bookmarkStart w:id="28" w:name="_Toc384133453"/>
-      <w:r>
-        <w:t xml:space="preserve">4.1.1 </w:t>
-      </w:r>
-      <w:r>
-        <w:t>Ring Buffer</w:t>
+        <w:ind w:left="1440"/>
+      </w:pPr>
+      <w:r>
+        <w:t>Since the ring buffer is a circular FIFO queue, the size of the queue is not important, as threads will be reading/writing from the same place anyway, hence, the following data was collected by using a buffer with 1000 elements</w:t>
+      </w:r>
+      <w:r>
+        <w:t>.</w:t>
+      </w:r>
+    </w:p>
+    <w:p>
+      <w:pPr>
+        <w:ind w:left="1440"/>
+      </w:pPr>
+      <w:r>
+        <w:t>INSERT GRAPH</w:t>
+      </w:r>
+      <w:r>
+        <w:t xml:space="preserve"> FOR RING BUFFER</w:t>
+      </w:r>
+    </w:p>
+    <w:p>
+      <w:pPr>
+        <w:ind w:left="1440"/>
+      </w:pPr>
+      <w:r>
+        <w:t xml:space="preserve">For this, I am using the number of times that the critical section was entered, represented on the y-axis as iterations per second. The number of threads used is on </w:t>
+      </w:r>
+      <w:r>
+        <w:lastRenderedPageBreak/>
+        <w:t>the x-axis and goes from 1 to 128.</w:t>
+      </w:r>
+      <w:r>
+        <w:t xml:space="preserve"> Four different architectures were used, with each being subject to both modes of operation, Locked and Spinlock. </w:t>
+      </w:r>
+    </w:p>
+    <w:p>
+      <w:pPr>
+        <w:pStyle w:val="Heading2"/>
+      </w:pPr>
+      <w:bookmarkStart w:id="28" w:name="_Toc384320417"/>
+      <w:r>
+        <w:t>4.2</w:t>
+      </w:r>
+      <w:r>
+        <w:t xml:space="preserve"> </w:t>
+      </w:r>
+      <w:r>
+        <w:t>Linked List</w:t>
       </w:r>
       <w:bookmarkEnd w:id="28"/>
     </w:p>
@@ -5096,44 +5182,20 @@
         <w:ind w:left="1440"/>
       </w:pPr>
       <w:r>
-        <w:t>Since the ring buffer is a circular FIFO queue, the size of the queue is not important, as threads will be reading/writing from the same place anyway, hence, the following data was collected by using a buffer with 1000 elements</w:t>
-      </w:r>
-      <w:r>
-        <w:t>.</w:t>
-      </w:r>
-    </w:p>
-    <w:p>
-      <w:pPr>
-        <w:ind w:left="1440"/>
-      </w:pPr>
-      <w:r>
-        <w:t>INSERT GRAPH</w:t>
-      </w:r>
-      <w:r>
-        <w:t xml:space="preserve"> FOR RING BUFFER</w:t>
-      </w:r>
-    </w:p>
-    <w:p>
-      <w:pPr>
-        <w:ind w:left="1440"/>
-      </w:pPr>
-      <w:r>
-        <w:t>For this, I am using the number of times that the critical section was entered, represented on the y-axis as iterations per second. The number of threads used is on the x-axis and goes from 1 to 128.</w:t>
-      </w:r>
-      <w:r>
-        <w:t xml:space="preserve"> Four different architectures were used, with each being subject to both modes of operation, Locked and Spinlock. </w:t>
-      </w:r>
-    </w:p>
-    <w:p>
-      <w:pPr>
-        <w:pStyle w:val="Heading3"/>
-      </w:pPr>
-      <w:bookmarkStart w:id="29" w:name="_Toc384133454"/>
-      <w:r>
-        <w:t xml:space="preserve">4.1.2 </w:t>
-      </w:r>
-      <w:r>
-        <w:t>Linked List</w:t>
+        <w:t>For the lockless list, I decided to test it with a list of three different maximum key ranges, where, as each key was randomly generated, it would be subjected to the modulo of the key range and since the list was ordered and had no duplicates, this was put in place a hard cap on the maximum size of the list. I originally picked the values of 100, 100,000 and 100,000,000 to be the key ranges, but keeping in mind the cost of the modulo operation in terms of CPU cycles [reference] I decided to replace these with powers of two, namely 128, 131072 and 134217728 as I knew that the compiler I was using, g++ would optimise the modulo operation by replacing it with a bit shift operation, which requires far less CPU cycles [reference] and minimising the cost of using such large numbers.</w:t>
+      </w:r>
+    </w:p>
+    <w:p/>
+    <w:p>
+      <w:pPr>
+        <w:pStyle w:val="Heading2"/>
+      </w:pPr>
+      <w:bookmarkStart w:id="29" w:name="_Toc384320418"/>
+      <w:r>
+        <w:t>4.3</w:t>
+      </w:r>
+      <w:r>
+        <w:t xml:space="preserve"> Hash Table</w:t>
       </w:r>
       <w:bookmarkEnd w:id="29"/>
     </w:p>
@@ -5142,33 +5204,37 @@
         <w:ind w:left="1440"/>
       </w:pPr>
       <w:r>
-        <w:t>For the lockless list, I decided to test it with a list of three different maximum key ranges, where, as each key was randomly generated, it would be subjected to the modulo of the key range and since the list was ordered and had no duplicates, this was put in place a hard cap on the maximum size of the list. I originally picked the values of 100, 100,000 and 100,000,000 to be the key ranges, but keeping in mind the cost of the modulo operation in terms of CPU cycles [reference] I decided to replace these with powers of two, namely 128, 131072 and 134217728 as I knew that the compiler I was using, g++ would optimise the modulo operation by replacing it with a bit shift operation, which requires far less CPU cycles [reference] and minimising the cost of using such large numbers.</w:t>
+        <w:t xml:space="preserve">Came across an annoying issue where Cygwin on windows did not seem to be executing </w:t>
+      </w:r>
+      <w:proofErr w:type="gramStart"/>
+      <w:r>
+        <w:t>rand(</w:t>
+      </w:r>
+      <w:proofErr w:type="gramEnd"/>
+      <w:r>
+        <w:t xml:space="preserve">) correctly in the choose function. I had set the seed using the system time, yet the same number was always produced. My code worked fine on stoker &amp; cube. In the end to fix the problem I created a global array, filled it with random numbers in main then got the threads in choose to pick an index of that </w:t>
+      </w:r>
+      <w:proofErr w:type="gramStart"/>
+      <w:r>
+        <w:t>array,</w:t>
+      </w:r>
+      <w:proofErr w:type="gramEnd"/>
+      <w:r>
+        <w:t xml:space="preserve"> this solved the issue without a noticeable drop in performance.</w:t>
       </w:r>
     </w:p>
     <w:p/>
     <w:p>
       <w:pPr>
-        <w:pStyle w:val="Heading3"/>
-      </w:pPr>
-      <w:bookmarkStart w:id="30" w:name="_Toc384133455"/>
-      <w:r>
-        <w:t>4.1.3 Hash Table</w:t>
-      </w:r>
-      <w:bookmarkEnd w:id="30"/>
-    </w:p>
-    <w:p/>
-    <w:p>
-      <w:pPr>
         <w:pStyle w:val="Heading1"/>
       </w:pPr>
-      <w:bookmarkStart w:id="31" w:name="_Toc384133456"/>
+      <w:bookmarkStart w:id="30" w:name="_Toc384320419"/>
       <w:r>
         <w:rPr>
           <w:rStyle w:val="Heading1Char"/>
           <w:b/>
           <w:bCs/>
         </w:rPr>
-        <w:lastRenderedPageBreak/>
         <w:t xml:space="preserve">5 </w:t>
       </w:r>
       <w:r>
@@ -5185,18 +5251,31 @@
       <w:r>
         <w:t xml:space="preserve"> (Thin)</w:t>
       </w:r>
+      <w:bookmarkEnd w:id="30"/>
+    </w:p>
+    <w:p>
+      <w:pPr>
+        <w:pStyle w:val="Heading2"/>
+      </w:pPr>
+      <w:bookmarkStart w:id="31" w:name="_Toc384320420"/>
+      <w:r>
+        <w:t xml:space="preserve">5.1 </w:t>
+      </w:r>
+      <w:r>
+        <w:t>What happened?</w:t>
+      </w:r>
       <w:bookmarkEnd w:id="31"/>
     </w:p>
     <w:p>
       <w:pPr>
         <w:pStyle w:val="Heading2"/>
       </w:pPr>
-      <w:bookmarkStart w:id="32" w:name="_Toc384133457"/>
-      <w:r>
-        <w:t xml:space="preserve">5.1 </w:t>
-      </w:r>
-      <w:r>
-        <w:t>What happened?</w:t>
+      <w:bookmarkStart w:id="32" w:name="_Toc384320421"/>
+      <w:r>
+        <w:t xml:space="preserve">5.2 </w:t>
+      </w:r>
+      <w:r>
+        <w:t>Lessons learnt?</w:t>
       </w:r>
       <w:bookmarkEnd w:id="32"/>
     </w:p>
@@ -5204,27 +5283,14 @@
       <w:pPr>
         <w:pStyle w:val="Heading2"/>
       </w:pPr>
-      <w:bookmarkStart w:id="33" w:name="_Toc384133458"/>
-      <w:r>
-        <w:t xml:space="preserve">5.2 </w:t>
-      </w:r>
-      <w:r>
-        <w:t>Lessons learnt?</w:t>
+      <w:bookmarkStart w:id="33" w:name="_Toc384320422"/>
+      <w:r>
+        <w:t xml:space="preserve">5.3 </w:t>
+      </w:r>
+      <w:r>
+        <w:t>References:</w:t>
       </w:r>
       <w:bookmarkEnd w:id="33"/>
-    </w:p>
-    <w:p>
-      <w:pPr>
-        <w:pStyle w:val="Heading2"/>
-      </w:pPr>
-      <w:bookmarkStart w:id="34" w:name="_Toc384133459"/>
-      <w:r>
-        <w:t xml:space="preserve">5.3 </w:t>
-      </w:r>
-      <w:r>
-        <w:t>References:</w:t>
-      </w:r>
-      <w:bookmarkEnd w:id="34"/>
     </w:p>
     <w:p>
       <w:r>
@@ -5379,6 +5445,7 @@
         <w:ind w:left="1440"/>
       </w:pPr>
       <w:r>
+        <w:lastRenderedPageBreak/>
         <w:t>Lockless Inc. Spinlocks and Read Write Locks. Available: http://locklessinc.com/articles/locks</w:t>
       </w:r>
       <w:proofErr w:type="gramStart"/>
@@ -5616,7 +5683,7 @@
           <w:rPr>
             <w:noProof/>
           </w:rPr>
-          <w:t>17</w:t>
+          <w:t>3</w:t>
         </w:r>
         <w:r>
           <w:rPr>
@@ -5911,6 +5978,26 @@
       <w:i/>
       <w:iCs/>
       <w:color w:val="4F81BD" w:themeColor="accent1"/>
+    </w:rPr>
+  </w:style>
+  <w:style w:type="paragraph" w:styleId="Heading5">
+    <w:name w:val="heading 5"/>
+    <w:basedOn w:val="Normal"/>
+    <w:next w:val="Normal"/>
+    <w:link w:val="Heading5Char"/>
+    <w:uiPriority w:val="9"/>
+    <w:unhideWhenUsed/>
+    <w:qFormat/>
+    <w:rsid w:val="002667D2"/>
+    <w:pPr>
+      <w:keepNext/>
+      <w:keepLines/>
+      <w:spacing w:before="200" w:after="0"/>
+      <w:outlineLvl w:val="4"/>
+    </w:pPr>
+    <w:rPr>
+      <w:rFonts w:asciiTheme="majorHAnsi" w:eastAsiaTheme="majorEastAsia" w:hAnsiTheme="majorHAnsi" w:cstheme="majorBidi"/>
+      <w:color w:val="243F60" w:themeColor="accent1" w:themeShade="7F"/>
     </w:rPr>
   </w:style>
   <w:style w:type="character" w:default="1" w:styleId="DefaultParagraphFont">
@@ -6211,6 +6298,17 @@
       <w:color w:val="4F81BD" w:themeColor="accent1"/>
     </w:rPr>
   </w:style>
+  <w:style w:type="character" w:customStyle="1" w:styleId="Heading5Char">
+    <w:name w:val="Heading 5 Char"/>
+    <w:basedOn w:val="DefaultParagraphFont"/>
+    <w:link w:val="Heading5"/>
+    <w:uiPriority w:val="9"/>
+    <w:rsid w:val="002667D2"/>
+    <w:rPr>
+      <w:rFonts w:asciiTheme="majorHAnsi" w:eastAsiaTheme="majorEastAsia" w:hAnsiTheme="majorHAnsi" w:cstheme="majorBidi"/>
+      <w:color w:val="243F60" w:themeColor="accent1" w:themeShade="7F"/>
+    </w:rPr>
+  </w:style>
 </w:styles>
 </file>
 
@@ -6465,6 +6563,26 @@
       <w:i/>
       <w:iCs/>
       <w:color w:val="4F81BD" w:themeColor="accent1"/>
+    </w:rPr>
+  </w:style>
+  <w:style w:type="paragraph" w:styleId="Heading5">
+    <w:name w:val="heading 5"/>
+    <w:basedOn w:val="Normal"/>
+    <w:next w:val="Normal"/>
+    <w:link w:val="Heading5Char"/>
+    <w:uiPriority w:val="9"/>
+    <w:unhideWhenUsed/>
+    <w:qFormat/>
+    <w:rsid w:val="002667D2"/>
+    <w:pPr>
+      <w:keepNext/>
+      <w:keepLines/>
+      <w:spacing w:before="200" w:after="0"/>
+      <w:outlineLvl w:val="4"/>
+    </w:pPr>
+    <w:rPr>
+      <w:rFonts w:asciiTheme="majorHAnsi" w:eastAsiaTheme="majorEastAsia" w:hAnsiTheme="majorHAnsi" w:cstheme="majorBidi"/>
+      <w:color w:val="243F60" w:themeColor="accent1" w:themeShade="7F"/>
     </w:rPr>
   </w:style>
   <w:style w:type="character" w:default="1" w:styleId="DefaultParagraphFont">
@@ -6765,6 +6883,17 @@
       <w:color w:val="4F81BD" w:themeColor="accent1"/>
     </w:rPr>
   </w:style>
+  <w:style w:type="character" w:customStyle="1" w:styleId="Heading5Char">
+    <w:name w:val="Heading 5 Char"/>
+    <w:basedOn w:val="DefaultParagraphFont"/>
+    <w:link w:val="Heading5"/>
+    <w:uiPriority w:val="9"/>
+    <w:rsid w:val="002667D2"/>
+    <w:rPr>
+      <w:rFonts w:asciiTheme="majorHAnsi" w:eastAsiaTheme="majorEastAsia" w:hAnsiTheme="majorHAnsi" w:cstheme="majorBidi"/>
+      <w:color w:val="243F60" w:themeColor="accent1" w:themeShade="7F"/>
+    </w:rPr>
+  </w:style>
 </w:styles>
 </file>
 
@@ -7058,7 +7187,7 @@
 </file>
 
 <file path=customXml/itemProps1.xml><?xml version="1.0" encoding="utf-8"?>
-<ds:datastoreItem xmlns:ds="http://schemas.openxmlformats.org/officeDocument/2006/customXml" ds:itemID="{184F3BC6-0181-4922-AE2A-50855620E87A}">
+<ds:datastoreItem xmlns:ds="http://schemas.openxmlformats.org/officeDocument/2006/customXml" ds:itemID="{761E3AF3-F25F-4BCD-B052-D08619C19AED}">
   <ds:schemaRefs>
     <ds:schemaRef ds:uri="http://schemas.openxmlformats.org/officeDocument/2006/bibliography"/>
   </ds:schemaRefs>

</xml_diff>

<commit_message>
Started the evaluation section of the singly linked list
</commit_message>
<xml_diff>
--- a/Report/Report.docx
+++ b/Report/Report.docx
@@ -16505,25 +16505,136 @@
         <w:rPr>
           <w:rFonts w:ascii="Arial" w:hAnsi="Arial" w:cs="Arial"/>
         </w:rPr>
-        <w:t>For the singly linked list I decided to vary it by changing the maximum size of the list to investigate if it had any effect on the performance of the locked and lockless algorithms</w:t>
-      </w:r>
-      <w:r>
-        <w:rPr>
-          <w:rFonts w:ascii="Arial" w:hAnsi="Arial" w:cs="Arial"/>
-        </w:rPr>
-        <w:t>. This was represented by the variable KEY_RANGE which I used with the modulo operation and the rand() function [reference] to produce key value for the nodes in the list. Since this list was ordered and there were no duplicates allowed, the value of KEY_RANGE was the largest value a node could have and since no nodes would be generated with a higher value, this acted as a hard cap on the maximum length of the list. I initially set out to test the list using the values 100, 100,000 and 1,000,000,000, however, as mentioned previously, to minimise the cost of calling the modulo operation so often I changed them to powers of two, namely 128 (2^7), 131072 (2^17) and 134</w:t>
-      </w:r>
-      <w:r>
-        <w:rPr>
-          <w:rFonts w:ascii="Arial" w:hAnsi="Arial" w:cs="Arial"/>
-        </w:rPr>
-        <w:t>217728 (2^27) so that the compiler would replace the modulo calls with a bitwise AN</w:t>
-      </w:r>
-      <w:r>
-        <w:rPr>
-          <w:rFonts w:ascii="Arial" w:hAnsi="Arial" w:cs="Arial"/>
-        </w:rPr>
-        <w:t xml:space="preserve">D [reference] to minimise the performance impact. </w:t>
+        <w:t>For the singly linked list I vary it by changing the maximum size of t</w:t>
+      </w:r>
+      <w:r>
+        <w:rPr>
+          <w:rFonts w:ascii="Arial" w:hAnsi="Arial" w:cs="Arial"/>
+        </w:rPr>
+        <w:t>he list to investigate if it has</w:t>
+      </w:r>
+      <w:r>
+        <w:rPr>
+          <w:rFonts w:ascii="Arial" w:hAnsi="Arial" w:cs="Arial"/>
+        </w:rPr>
+        <w:t xml:space="preserve"> any effect on the performance of the locked and lockless algorithms</w:t>
+      </w:r>
+      <w:r>
+        <w:rPr>
+          <w:rFonts w:ascii="Arial" w:hAnsi="Arial" w:cs="Arial"/>
+        </w:rPr>
+        <w:t>. This is</w:t>
+      </w:r>
+      <w:r>
+        <w:rPr>
+          <w:rFonts w:ascii="Arial" w:hAnsi="Arial" w:cs="Arial"/>
+        </w:rPr>
+        <w:t xml:space="preserve"> represented by the</w:t>
+      </w:r>
+      <w:r>
+        <w:rPr>
+          <w:rFonts w:ascii="Arial" w:hAnsi="Arial" w:cs="Arial"/>
+        </w:rPr>
+        <w:t xml:space="preserve"> variable KEY_RANGE which I use</w:t>
+      </w:r>
+      <w:r>
+        <w:rPr>
+          <w:rFonts w:ascii="Arial" w:hAnsi="Arial" w:cs="Arial"/>
+        </w:rPr>
+        <w:t xml:space="preserve"> with the modulo operation and the rand() function [reference] to produce key value</w:t>
+      </w:r>
+      <w:r>
+        <w:rPr>
+          <w:rFonts w:ascii="Arial" w:hAnsi="Arial" w:cs="Arial"/>
+        </w:rPr>
+        <w:t>s</w:t>
+      </w:r>
+      <w:r>
+        <w:rPr>
+          <w:rFonts w:ascii="Arial" w:hAnsi="Arial" w:cs="Arial"/>
+        </w:rPr>
+        <w:t xml:space="preserve"> for the nodes </w:t>
+      </w:r>
+      <w:r>
+        <w:rPr>
+          <w:rFonts w:ascii="Arial" w:hAnsi="Arial" w:cs="Arial"/>
+        </w:rPr>
+        <w:t>in the list. Since this list is ordered and there are</w:t>
+      </w:r>
+      <w:r>
+        <w:rPr>
+          <w:rFonts w:ascii="Arial" w:hAnsi="Arial" w:cs="Arial"/>
+        </w:rPr>
+        <w:t xml:space="preserve"> no duplicates allowed, the value o</w:t>
+      </w:r>
+      <w:r>
+        <w:rPr>
+          <w:rFonts w:ascii="Arial" w:hAnsi="Arial" w:cs="Arial"/>
+        </w:rPr>
+        <w:t>f KEY_RANGE is the largest value a node can have and since no nodes are</w:t>
+      </w:r>
+      <w:r>
+        <w:rPr>
+          <w:rFonts w:ascii="Arial" w:hAnsi="Arial" w:cs="Arial"/>
+        </w:rPr>
+        <w:t xml:space="preserve"> generated</w:t>
+      </w:r>
+      <w:r>
+        <w:rPr>
+          <w:rFonts w:ascii="Arial" w:hAnsi="Arial" w:cs="Arial"/>
+        </w:rPr>
+        <w:t xml:space="preserve"> with a higher value, this acts</w:t>
+      </w:r>
+      <w:r>
+        <w:rPr>
+          <w:rFonts w:ascii="Arial" w:hAnsi="Arial" w:cs="Arial"/>
+        </w:rPr>
+        <w:t xml:space="preserve"> as a hard cap on the maximum length of the list. </w:t>
+      </w:r>
+    </w:p>
+    <w:p>
+      <w:pPr>
+        <w:spacing w:line="360" w:lineRule="auto"/>
+        <w:jc w:val="both"/>
+        <w:rPr>
+          <w:rFonts w:ascii="Arial" w:hAnsi="Arial" w:cs="Arial"/>
+        </w:rPr>
+      </w:pPr>
+      <w:r>
+        <w:rPr>
+          <w:rFonts w:ascii="Arial" w:hAnsi="Arial" w:cs="Arial"/>
+        </w:rPr>
+        <w:t>I initially set out to test the list using the values 100, 100,000 and 1,000,000,000, however, as mentioned previously, to minimise the cost of calling the modulo operation so often I changed them to powers of two, namely 128 (2^7), 131072 (2^17) and 134</w:t>
+      </w:r>
+      <w:r>
+        <w:rPr>
+          <w:rFonts w:ascii="Arial" w:hAnsi="Arial" w:cs="Arial"/>
+        </w:rPr>
+        <w:t>217728 (</w:t>
+      </w:r>
+      <w:r>
+        <w:rPr>
+          <w:rFonts w:ascii="Arial" w:hAnsi="Arial" w:cs="Arial"/>
+        </w:rPr>
+        <w:t>2^27) so that the compiler will</w:t>
+      </w:r>
+      <w:r>
+        <w:rPr>
+          <w:rFonts w:ascii="Arial" w:hAnsi="Arial" w:cs="Arial"/>
+        </w:rPr>
+        <w:t xml:space="preserve"> replace the modulo calls with a bitwise AN</w:t>
+      </w:r>
+      <w:r>
+        <w:rPr>
+          <w:rFonts w:ascii="Arial" w:hAnsi="Arial" w:cs="Arial"/>
+        </w:rPr>
+        <w:t>D [reference] to m</w:t>
+      </w:r>
+      <w:r>
+        <w:rPr>
+          <w:rFonts w:ascii="Arial" w:hAnsi="Arial" w:cs="Arial"/>
+        </w:rPr>
+        <w:t>inimise the performance impact of the instruction.</w:t>
       </w:r>
     </w:p>
     <w:p>
@@ -16591,19 +16702,49 @@
         <w:rPr>
           <w:rFonts w:ascii="Arial" w:hAnsi="Arial" w:cs="Arial"/>
         </w:rPr>
-        <w:t>Like with the ring buffer, I started</w:t>
-      </w:r>
-      <w:r>
-        <w:rPr>
-          <w:rFonts w:ascii="Arial" w:hAnsi="Arial" w:cs="Arial"/>
-        </w:rPr>
-        <w:t xml:space="preserve"> evaluating the singly linked list with a size of 128 which was the maximum number of nodes allowed in the list.</w:t>
-      </w:r>
-      <w:r>
-        <w:rPr>
-          <w:rFonts w:ascii="Arial" w:hAnsi="Arial" w:cs="Arial"/>
-        </w:rPr>
-        <w:t xml:space="preserve"> Again, as with the ring buffer I started off by comparing the locked modes of operation, though since both the locked and lockless modes were Multi Producer Multi Consumer I would then now be able to do a direct comparison between locked and lockless.</w:t>
+        <w:t>I start</w:t>
+      </w:r>
+      <w:r>
+        <w:rPr>
+          <w:rFonts w:ascii="Arial" w:hAnsi="Arial" w:cs="Arial"/>
+        </w:rPr>
+        <w:t xml:space="preserve"> evaluating the singly linked list with a </w:t>
+      </w:r>
+      <w:r>
+        <w:rPr>
+          <w:rFonts w:ascii="Arial" w:hAnsi="Arial" w:cs="Arial"/>
+        </w:rPr>
+        <w:t>maximum allowed size of 128 nodes</w:t>
+      </w:r>
+      <w:r>
+        <w:rPr>
+          <w:rFonts w:ascii="Arial" w:hAnsi="Arial" w:cs="Arial"/>
+        </w:rPr>
+        <w:t>.</w:t>
+      </w:r>
+      <w:r>
+        <w:rPr>
+          <w:rFonts w:ascii="Arial" w:hAnsi="Arial" w:cs="Arial"/>
+        </w:rPr>
+        <w:t xml:space="preserve"> Again, a</w:t>
+      </w:r>
+      <w:r>
+        <w:rPr>
+          <w:rFonts w:ascii="Arial" w:hAnsi="Arial" w:cs="Arial"/>
+        </w:rPr>
+        <w:t>s with the ring buffer I start</w:t>
+      </w:r>
+      <w:r>
+        <w:rPr>
+          <w:rFonts w:ascii="Arial" w:hAnsi="Arial" w:cs="Arial"/>
+        </w:rPr>
+        <w:t xml:space="preserve"> off by compari</w:t>
+      </w:r>
+      <w:r>
+        <w:rPr>
+          <w:rFonts w:ascii="Arial" w:hAnsi="Arial" w:cs="Arial"/>
+        </w:rPr>
+        <w:t>ng the different locks against each other.</w:t>
       </w:r>
     </w:p>
     <w:p>
@@ -16617,7 +16758,33 @@
         <w:rPr>
           <w:rFonts w:ascii="Arial" w:hAnsi="Arial" w:cs="Arial"/>
         </w:rPr>
-        <w:t>From the results gathered, the Compare-and-swap lock (CAS) had the best performance across the three machines as seen in the graph below where it is compared to the pthread mutex lock:</w:t>
+        <w:t xml:space="preserve">As with the ring buffer, both the </w:t>
+      </w:r>
+      <w:r>
+        <w:rPr>
+          <w:rFonts w:ascii="Arial" w:hAnsi="Arial" w:cs="Arial"/>
+          <w:i/>
+        </w:rPr>
+        <w:t xml:space="preserve">compare-and-swap-no-delay </w:t>
+      </w:r>
+      <w:r>
+        <w:rPr>
+          <w:rFonts w:ascii="Arial" w:hAnsi="Arial" w:cs="Arial"/>
+        </w:rPr>
+        <w:t xml:space="preserve">and </w:t>
+      </w:r>
+      <w:r>
+        <w:rPr>
+          <w:rFonts w:ascii="Arial" w:hAnsi="Arial" w:cs="Arial"/>
+          <w:i/>
+        </w:rPr>
+        <w:t>compare-and-swap-relax</w:t>
+      </w:r>
+      <w:r>
+        <w:rPr>
+          <w:rFonts w:ascii="Arial" w:hAnsi="Arial" w:cs="Arial"/>
+        </w:rPr>
+        <w:t xml:space="preserve"> have run into issues, throwing segmentation faults where there was no issue before. Not having the time to discern why I exclude them from the rest of the evaluation.</w:t>
       </w:r>
     </w:p>
     <w:p>
@@ -16630,15 +16797,86 @@
       <w:r>
         <w:rPr>
           <w:rFonts w:ascii="Arial" w:hAnsi="Arial" w:cs="Arial"/>
+        </w:rPr>
+        <w:t xml:space="preserve">Out of the locks it is the </w:t>
+      </w:r>
+      <w:r>
+        <w:rPr>
+          <w:rFonts w:ascii="Arial" w:hAnsi="Arial" w:cs="Arial"/>
+          <w:i/>
+        </w:rPr>
+        <w:t>compare-and-swap</w:t>
+      </w:r>
+      <w:r>
+        <w:rPr>
+          <w:rFonts w:ascii="Arial" w:hAnsi="Arial" w:cs="Arial"/>
+        </w:rPr>
+        <w:t xml:space="preserve">, </w:t>
+      </w:r>
+      <w:r>
+        <w:rPr>
+          <w:rFonts w:ascii="Arial" w:hAnsi="Arial" w:cs="Arial"/>
+          <w:i/>
+        </w:rPr>
+        <w:t>test-and-set</w:t>
+      </w:r>
+      <w:r>
+        <w:rPr>
+          <w:rFonts w:ascii="Arial" w:hAnsi="Arial" w:cs="Arial"/>
+        </w:rPr>
+        <w:t xml:space="preserve"> and </w:t>
+      </w:r>
+      <w:r>
+        <w:rPr>
+          <w:rFonts w:ascii="Arial" w:hAnsi="Arial" w:cs="Arial"/>
+          <w:i/>
+        </w:rPr>
+        <w:t>test-and-test-and-set</w:t>
+      </w:r>
+      <w:r>
+        <w:rPr>
+          <w:rFonts w:ascii="Arial" w:hAnsi="Arial" w:cs="Arial"/>
+        </w:rPr>
+        <w:t xml:space="preserve"> which </w:t>
+      </w:r>
+      <w:r>
+        <w:rPr>
+          <w:rFonts w:ascii="Arial" w:hAnsi="Arial" w:cs="Arial"/>
+        </w:rPr>
+        <w:t xml:space="preserve">perform the best, with the </w:t>
+      </w:r>
+      <w:r>
+        <w:rPr>
+          <w:rFonts w:ascii="Arial" w:hAnsi="Arial" w:cs="Arial"/>
+          <w:i/>
+        </w:rPr>
+        <w:t>compare-and-swap</w:t>
+      </w:r>
+      <w:r>
+        <w:rPr>
+          <w:rFonts w:ascii="Arial" w:hAnsi="Arial" w:cs="Arial"/>
+        </w:rPr>
+        <w:t xml:space="preserve"> lock vastly outperforming the other two as seen below:</w:t>
+      </w:r>
+    </w:p>
+    <w:p>
+      <w:pPr>
+        <w:jc w:val="both"/>
+        <w:rPr>
+          <w:rFonts w:ascii="Arial" w:hAnsi="Arial" w:cs="Arial"/>
+        </w:rPr>
+      </w:pPr>
+      <w:r>
+        <w:rPr>
           <w:noProof/>
           <w:lang w:eastAsia="en-IE"/>
         </w:rPr>
         <w:lastRenderedPageBreak/>
         <w:drawing>
-          <wp:inline distT="0" distB="0" distL="0" distR="0" wp14:anchorId="789BCC73" wp14:editId="0BFF597B">
-            <wp:extent cx="5762445" cy="3347049"/>
-            <wp:effectExtent l="0" t="0" r="10160" b="25400"/>
-            <wp:docPr id="2" name="Chart 2"/>
+          <wp:inline distT="0" distB="0" distL="0" distR="0" wp14:anchorId="5C871257" wp14:editId="705AEC5D">
+            <wp:extent cx="5731510" cy="2942910"/>
+            <wp:effectExtent l="0" t="0" r="21590" b="10160"/>
+            <wp:docPr id="30" name="Chart 30"/>
             <wp:cNvGraphicFramePr/>
             <a:graphic xmlns:a="http://schemas.openxmlformats.org/drawingml/2006/main">
               <a:graphicData uri="http://schemas.openxmlformats.org/drawingml/2006/chart">
@@ -16648,6 +16886,12 @@
           </wp:inline>
         </w:drawing>
       </w:r>
+      <w:r>
+        <w:rPr>
+          <w:rFonts w:ascii="Arial" w:hAnsi="Arial" w:cs="Arial"/>
+        </w:rPr>
+        <w:t xml:space="preserve"> </w:t>
+      </w:r>
     </w:p>
     <w:p>
       <w:pPr>
@@ -16660,27 +16904,45 @@
         <w:rPr>
           <w:rFonts w:ascii="Arial" w:hAnsi="Arial" w:cs="Arial"/>
         </w:rPr>
-        <w:t>As seen, the three pthread mutex locks, while beginning around the same area as the CAS locks, the 2 million iterations per second mark, then fall into a lump. In comparison the CAS lock does much better, though even it falls off sharply when the thread count reaches 128. Below is the relevant hardware performance counter data gathered from stoker:</w:t>
+        <w:t xml:space="preserve">If the hardware performance data is examined it is clear why the </w:t>
+      </w:r>
+      <w:r>
+        <w:rPr>
+          <w:rFonts w:ascii="Arial" w:hAnsi="Arial" w:cs="Arial"/>
+          <w:i/>
+        </w:rPr>
+        <w:t>compare-and-swap</w:t>
+      </w:r>
+      <w:r>
+        <w:rPr>
+          <w:rFonts w:ascii="Arial" w:hAnsi="Arial" w:cs="Arial"/>
+        </w:rPr>
+        <w:t xml:space="preserve"> lock has such excellent performance in relation to the other two locks.</w:t>
       </w:r>
     </w:p>
     <w:tbl>
       <w:tblPr>
         <w:tblStyle w:val="TableGrid"/>
-        <w:tblW w:w="5000" w:type="pct"/>
+        <w:tblW w:w="0" w:type="auto"/>
         <w:tblLook w:val="04A0" w:firstRow="1" w:lastRow="0" w:firstColumn="1" w:lastColumn="0" w:noHBand="0" w:noVBand="1"/>
       </w:tblPr>
       <w:tblGrid>
-        <w:gridCol w:w="2912"/>
-        <w:gridCol w:w="3165"/>
-        <w:gridCol w:w="3165"/>
+        <w:gridCol w:w="2235"/>
+        <w:gridCol w:w="1275"/>
+        <w:gridCol w:w="1560"/>
+        <w:gridCol w:w="1419"/>
+        <w:gridCol w:w="1280"/>
+        <w:gridCol w:w="1473"/>
       </w:tblGrid>
       <w:tr>
         <w:trPr>
-          <w:trHeight w:val="553"/>
+          <w:trHeight w:val="300"/>
         </w:trPr>
         <w:tc>
           <w:tcPr>
-            <w:tcW w:w="1575" w:type="pct"/>
+            <w:tcW w:w="2235" w:type="dxa"/>
+            <w:noWrap/>
+            <w:hideMark/>
           </w:tcPr>
           <w:p>
             <w:pPr>
@@ -16689,60 +16951,13 @@
                 <w:rFonts w:ascii="Arial" w:hAnsi="Arial" w:cs="Arial"/>
               </w:rPr>
             </w:pPr>
-            <w:r>
-              <w:rPr>
-                <w:rFonts w:ascii="Arial" w:hAnsi="Arial" w:cs="Arial"/>
-              </w:rPr>
-              <w:t>Counter</w:t>
-            </w:r>
           </w:p>
         </w:tc>
         <w:tc>
           <w:tcPr>
-            <w:tcW w:w="1712" w:type="pct"/>
-          </w:tcPr>
-          <w:p>
-            <w:pPr>
-              <w:jc w:val="both"/>
-              <w:rPr>
-                <w:rFonts w:ascii="Arial" w:hAnsi="Arial" w:cs="Arial"/>
-              </w:rPr>
-            </w:pPr>
-            <w:r>
-              <w:rPr>
-                <w:rFonts w:ascii="Arial" w:hAnsi="Arial" w:cs="Arial"/>
-              </w:rPr>
-              <w:t>CAS Lock</w:t>
-            </w:r>
-          </w:p>
-        </w:tc>
-        <w:tc>
-          <w:tcPr>
-            <w:tcW w:w="1712" w:type="pct"/>
-          </w:tcPr>
-          <w:p>
-            <w:pPr>
-              <w:jc w:val="both"/>
-              <w:rPr>
-                <w:rFonts w:ascii="Arial" w:hAnsi="Arial" w:cs="Arial"/>
-              </w:rPr>
-            </w:pPr>
-            <w:r>
-              <w:rPr>
-                <w:rFonts w:ascii="Arial" w:hAnsi="Arial" w:cs="Arial"/>
-              </w:rPr>
-              <w:t>Pthread Mutex Lock</w:t>
-            </w:r>
-          </w:p>
-        </w:tc>
-      </w:tr>
-      <w:tr>
-        <w:trPr>
-          <w:trHeight w:val="553"/>
-        </w:trPr>
-        <w:tc>
-          <w:tcPr>
-            <w:tcW w:w="1575" w:type="pct"/>
+            <w:tcW w:w="1275" w:type="dxa"/>
+            <w:noWrap/>
+            <w:hideMark/>
           </w:tcPr>
           <w:p>
             <w:pPr>
@@ -16761,70 +16976,9 @@
         </w:tc>
         <w:tc>
           <w:tcPr>
-            <w:tcW w:w="1712" w:type="pct"/>
-          </w:tcPr>
-          <w:p>
-            <w:pPr>
-              <w:jc w:val="both"/>
-              <w:rPr>
-                <w:rFonts w:ascii="Arial" w:hAnsi="Arial" w:cs="Arial"/>
-                <w:color w:val="000000"/>
-              </w:rPr>
-            </w:pPr>
-            <w:r>
-              <w:rPr>
-                <w:rFonts w:ascii="Arial" w:hAnsi="Arial" w:cs="Arial"/>
-                <w:color w:val="000000"/>
-              </w:rPr>
-              <w:t>83,301,604,852</w:t>
-            </w:r>
-          </w:p>
-          <w:p>
-            <w:pPr>
-              <w:jc w:val="both"/>
-              <w:rPr>
-                <w:rFonts w:ascii="Arial" w:hAnsi="Arial" w:cs="Arial"/>
-              </w:rPr>
-            </w:pPr>
-          </w:p>
-        </w:tc>
-        <w:tc>
-          <w:tcPr>
-            <w:tcW w:w="1712" w:type="pct"/>
-          </w:tcPr>
-          <w:p>
-            <w:pPr>
-              <w:jc w:val="both"/>
-              <w:rPr>
-                <w:rFonts w:ascii="Arial" w:hAnsi="Arial" w:cs="Arial"/>
-                <w:color w:val="000000"/>
-              </w:rPr>
-            </w:pPr>
-            <w:r>
-              <w:rPr>
-                <w:rFonts w:ascii="Arial" w:hAnsi="Arial" w:cs="Arial"/>
-                <w:color w:val="000000"/>
-              </w:rPr>
-              <w:t>2,377,759,288,313</w:t>
-            </w:r>
-          </w:p>
-          <w:p>
-            <w:pPr>
-              <w:jc w:val="both"/>
-              <w:rPr>
-                <w:rFonts w:ascii="Arial" w:hAnsi="Arial" w:cs="Arial"/>
-              </w:rPr>
-            </w:pPr>
-          </w:p>
-        </w:tc>
-      </w:tr>
-      <w:tr>
-        <w:trPr>
-          <w:trHeight w:val="567"/>
-        </w:trPr>
-        <w:tc>
-          <w:tcPr>
-            <w:tcW w:w="1575" w:type="pct"/>
+            <w:tcW w:w="1560" w:type="dxa"/>
+            <w:noWrap/>
+            <w:hideMark/>
           </w:tcPr>
           <w:p>
             <w:pPr>
@@ -16837,82 +16991,15 @@
               <w:rPr>
                 <w:rFonts w:ascii="Arial" w:hAnsi="Arial" w:cs="Arial"/>
               </w:rPr>
-              <w:t>Ratio of cache references to misses</w:t>
-            </w:r>
-            <w:r>
-              <w:rPr>
-                <w:rFonts w:ascii="Arial" w:hAnsi="Arial" w:cs="Arial"/>
-              </w:rPr>
-              <w:t xml:space="preserve"> (%)</w:t>
+              <w:t>Cache References</w:t>
             </w:r>
           </w:p>
         </w:tc>
         <w:tc>
           <w:tcPr>
-            <w:tcW w:w="1712" w:type="pct"/>
-          </w:tcPr>
-          <w:p>
-            <w:pPr>
-              <w:jc w:val="both"/>
-              <w:rPr>
-                <w:rFonts w:ascii="Arial" w:hAnsi="Arial" w:cs="Arial"/>
-                <w:color w:val="000000"/>
-              </w:rPr>
-            </w:pPr>
-            <w:r>
-              <w:rPr>
-                <w:rFonts w:ascii="Arial" w:hAnsi="Arial" w:cs="Arial"/>
-                <w:color w:val="000000"/>
-              </w:rPr>
-              <w:t>73.16665369</w:t>
-            </w:r>
-          </w:p>
-          <w:p>
-            <w:pPr>
-              <w:jc w:val="both"/>
-              <w:rPr>
-                <w:rFonts w:ascii="Arial" w:hAnsi="Arial" w:cs="Arial"/>
-              </w:rPr>
-            </w:pPr>
-          </w:p>
-        </w:tc>
-        <w:tc>
-          <w:tcPr>
-            <w:tcW w:w="1712" w:type="pct"/>
-          </w:tcPr>
-          <w:p>
-            <w:pPr>
-              <w:jc w:val="both"/>
-              <w:rPr>
-                <w:rFonts w:ascii="Arial" w:hAnsi="Arial" w:cs="Arial"/>
-                <w:color w:val="000000"/>
-              </w:rPr>
-            </w:pPr>
-            <w:r>
-              <w:rPr>
-                <w:rFonts w:ascii="Arial" w:hAnsi="Arial" w:cs="Arial"/>
-                <w:color w:val="000000"/>
-              </w:rPr>
-              <w:t>39.75248062</w:t>
-            </w:r>
-          </w:p>
-          <w:p>
-            <w:pPr>
-              <w:jc w:val="both"/>
-              <w:rPr>
-                <w:rFonts w:ascii="Arial" w:hAnsi="Arial" w:cs="Arial"/>
-              </w:rPr>
-            </w:pPr>
-          </w:p>
-        </w:tc>
-      </w:tr>
-      <w:tr>
-        <w:trPr>
-          <w:trHeight w:val="567"/>
-        </w:trPr>
-        <w:tc>
-          <w:tcPr>
-            <w:tcW w:w="1575" w:type="pct"/>
+            <w:tcW w:w="1419" w:type="dxa"/>
+            <w:noWrap/>
+            <w:hideMark/>
           </w:tcPr>
           <w:p>
             <w:pPr>
@@ -16925,82 +17012,15 @@
               <w:rPr>
                 <w:rFonts w:ascii="Arial" w:hAnsi="Arial" w:cs="Arial"/>
               </w:rPr>
-              <w:t>Ratio of branches taken to branch misses</w:t>
-            </w:r>
-            <w:r>
-              <w:rPr>
-                <w:rFonts w:ascii="Arial" w:hAnsi="Arial" w:cs="Arial"/>
-              </w:rPr>
-              <w:t xml:space="preserve"> (%)</w:t>
+              <w:t>Cache Misses</w:t>
             </w:r>
           </w:p>
         </w:tc>
         <w:tc>
           <w:tcPr>
-            <w:tcW w:w="1712" w:type="pct"/>
-          </w:tcPr>
-          <w:p>
-            <w:pPr>
-              <w:jc w:val="both"/>
-              <w:rPr>
-                <w:rFonts w:ascii="Arial" w:hAnsi="Arial" w:cs="Arial"/>
-                <w:color w:val="000000"/>
-              </w:rPr>
-            </w:pPr>
-            <w:r>
-              <w:rPr>
-                <w:rFonts w:ascii="Arial" w:hAnsi="Arial" w:cs="Arial"/>
-                <w:color w:val="000000"/>
-              </w:rPr>
-              <w:t>0.264608023</w:t>
-            </w:r>
-          </w:p>
-          <w:p>
-            <w:pPr>
-              <w:jc w:val="both"/>
-              <w:rPr>
-                <w:rFonts w:ascii="Arial" w:hAnsi="Arial" w:cs="Arial"/>
-              </w:rPr>
-            </w:pPr>
-          </w:p>
-        </w:tc>
-        <w:tc>
-          <w:tcPr>
-            <w:tcW w:w="1712" w:type="pct"/>
-          </w:tcPr>
-          <w:p>
-            <w:pPr>
-              <w:jc w:val="both"/>
-              <w:rPr>
-                <w:rFonts w:ascii="Arial" w:hAnsi="Arial" w:cs="Arial"/>
-                <w:color w:val="000000"/>
-              </w:rPr>
-            </w:pPr>
-            <w:r>
-              <w:rPr>
-                <w:rFonts w:ascii="Arial" w:hAnsi="Arial" w:cs="Arial"/>
-                <w:color w:val="000000"/>
-              </w:rPr>
-              <w:t>0.177030999</w:t>
-            </w:r>
-          </w:p>
-          <w:p>
-            <w:pPr>
-              <w:jc w:val="both"/>
-              <w:rPr>
-                <w:rFonts w:ascii="Arial" w:hAnsi="Arial" w:cs="Arial"/>
-              </w:rPr>
-            </w:pPr>
-          </w:p>
-        </w:tc>
-      </w:tr>
-      <w:tr>
-        <w:trPr>
-          <w:trHeight w:val="567"/>
-        </w:trPr>
-        <w:tc>
-          <w:tcPr>
-            <w:tcW w:w="1575" w:type="pct"/>
+            <w:tcW w:w="1280" w:type="dxa"/>
+            <w:noWrap/>
+            <w:hideMark/>
           </w:tcPr>
           <w:p>
             <w:pPr>
@@ -17013,36 +17033,16 @@
               <w:rPr>
                 <w:rFonts w:ascii="Arial" w:hAnsi="Arial" w:cs="Arial"/>
               </w:rPr>
-              <w:t>Ratio of frontend cycles to stalled cycles</w:t>
-            </w:r>
-            <w:r>
-              <w:rPr>
-                <w:rFonts w:ascii="Arial" w:hAnsi="Arial" w:cs="Arial"/>
-              </w:rPr>
-              <w:t xml:space="preserve"> (%)</w:t>
+              <w:t>Branches</w:t>
             </w:r>
           </w:p>
         </w:tc>
         <w:tc>
           <w:tcPr>
-            <w:tcW w:w="1712" w:type="pct"/>
+            <w:tcW w:w="1473" w:type="dxa"/>
+            <w:noWrap/>
+            <w:hideMark/>
           </w:tcPr>
-          <w:p>
-            <w:pPr>
-              <w:jc w:val="both"/>
-              <w:rPr>
-                <w:rFonts w:ascii="Arial" w:hAnsi="Arial" w:cs="Arial"/>
-                <w:color w:val="000000"/>
-              </w:rPr>
-            </w:pPr>
-            <w:r>
-              <w:rPr>
-                <w:rFonts w:ascii="Arial" w:hAnsi="Arial" w:cs="Arial"/>
-                <w:color w:val="000000"/>
-              </w:rPr>
-              <w:t>64.26524113</w:t>
-            </w:r>
-          </w:p>
           <w:p>
             <w:pPr>
               <w:jc w:val="both"/>
@@ -17050,28 +17050,48 @@
                 <w:rFonts w:ascii="Arial" w:hAnsi="Arial" w:cs="Arial"/>
               </w:rPr>
             </w:pPr>
+            <w:r>
+              <w:rPr>
+                <w:rFonts w:ascii="Arial" w:hAnsi="Arial" w:cs="Arial"/>
+              </w:rPr>
+              <w:t>Branch Misses</w:t>
+            </w:r>
           </w:p>
         </w:tc>
+      </w:tr>
+      <w:tr>
+        <w:trPr>
+          <w:trHeight w:val="300"/>
+        </w:trPr>
         <w:tc>
           <w:tcPr>
-            <w:tcW w:w="1712" w:type="pct"/>
+            <w:tcW w:w="2235" w:type="dxa"/>
+            <w:noWrap/>
+            <w:hideMark/>
           </w:tcPr>
           <w:p>
             <w:pPr>
               <w:jc w:val="both"/>
               <w:rPr>
                 <w:rFonts w:ascii="Arial" w:hAnsi="Arial" w:cs="Arial"/>
-                <w:color w:val="000000"/>
+                <w:i/>
               </w:rPr>
             </w:pPr>
             <w:r>
               <w:rPr>
                 <w:rFonts w:ascii="Arial" w:hAnsi="Arial" w:cs="Arial"/>
-                <w:color w:val="000000"/>
+                <w:i/>
               </w:rPr>
-              <w:t>94.59224774</w:t>
+              <w:t>Compare-and-swap</w:t>
             </w:r>
           </w:p>
+        </w:tc>
+        <w:tc>
+          <w:tcPr>
+            <w:tcW w:w="1275" w:type="dxa"/>
+            <w:noWrap/>
+            <w:hideMark/>
+          </w:tcPr>
           <w:p>
             <w:pPr>
               <w:jc w:val="both"/>
@@ -17079,13 +17099,368 @@
                 <w:rFonts w:ascii="Arial" w:hAnsi="Arial" w:cs="Arial"/>
               </w:rPr>
             </w:pPr>
+            <w:r>
+              <w:rPr>
+                <w:rFonts w:ascii="Arial" w:hAnsi="Arial" w:cs="Arial"/>
+              </w:rPr>
+              <w:t>7.93E+10</w:t>
+            </w:r>
+          </w:p>
+        </w:tc>
+        <w:tc>
+          <w:tcPr>
+            <w:tcW w:w="1560" w:type="dxa"/>
+            <w:noWrap/>
+            <w:hideMark/>
+          </w:tcPr>
+          <w:p>
+            <w:pPr>
+              <w:jc w:val="both"/>
+              <w:rPr>
+                <w:rFonts w:ascii="Arial" w:hAnsi="Arial" w:cs="Arial"/>
+              </w:rPr>
+            </w:pPr>
+            <w:r>
+              <w:rPr>
+                <w:rFonts w:ascii="Arial" w:hAnsi="Arial" w:cs="Arial"/>
+              </w:rPr>
+              <w:t>2.53E+07</w:t>
+            </w:r>
+          </w:p>
+        </w:tc>
+        <w:tc>
+          <w:tcPr>
+            <w:tcW w:w="1419" w:type="dxa"/>
+            <w:noWrap/>
+            <w:hideMark/>
+          </w:tcPr>
+          <w:p>
+            <w:pPr>
+              <w:jc w:val="both"/>
+              <w:rPr>
+                <w:rFonts w:ascii="Arial" w:hAnsi="Arial" w:cs="Arial"/>
+              </w:rPr>
+            </w:pPr>
+            <w:r>
+              <w:rPr>
+                <w:rFonts w:ascii="Arial" w:hAnsi="Arial" w:cs="Arial"/>
+              </w:rPr>
+              <w:t>1.82E+07</w:t>
+            </w:r>
+          </w:p>
+        </w:tc>
+        <w:tc>
+          <w:tcPr>
+            <w:tcW w:w="1280" w:type="dxa"/>
+            <w:noWrap/>
+            <w:hideMark/>
+          </w:tcPr>
+          <w:p>
+            <w:pPr>
+              <w:jc w:val="both"/>
+              <w:rPr>
+                <w:rFonts w:ascii="Arial" w:hAnsi="Arial" w:cs="Arial"/>
+              </w:rPr>
+            </w:pPr>
+            <w:r>
+              <w:rPr>
+                <w:rFonts w:ascii="Arial" w:hAnsi="Arial" w:cs="Arial"/>
+              </w:rPr>
+              <w:t>1.37E+10</w:t>
+            </w:r>
+          </w:p>
+        </w:tc>
+        <w:tc>
+          <w:tcPr>
+            <w:tcW w:w="1473" w:type="dxa"/>
+            <w:noWrap/>
+            <w:hideMark/>
+          </w:tcPr>
+          <w:p>
+            <w:pPr>
+              <w:jc w:val="both"/>
+              <w:rPr>
+                <w:rFonts w:ascii="Arial" w:hAnsi="Arial" w:cs="Arial"/>
+              </w:rPr>
+            </w:pPr>
+            <w:r>
+              <w:rPr>
+                <w:rFonts w:ascii="Arial" w:hAnsi="Arial" w:cs="Arial"/>
+              </w:rPr>
+              <w:t>5.08E+07</w:t>
+            </w:r>
+          </w:p>
+        </w:tc>
+      </w:tr>
+      <w:tr>
+        <w:trPr>
+          <w:trHeight w:val="300"/>
+        </w:trPr>
+        <w:tc>
+          <w:tcPr>
+            <w:tcW w:w="2235" w:type="dxa"/>
+            <w:noWrap/>
+            <w:hideMark/>
+          </w:tcPr>
+          <w:p>
+            <w:pPr>
+              <w:jc w:val="both"/>
+              <w:rPr>
+                <w:rFonts w:ascii="Arial" w:hAnsi="Arial" w:cs="Arial"/>
+                <w:i/>
+              </w:rPr>
+            </w:pPr>
+            <w:r>
+              <w:rPr>
+                <w:rFonts w:ascii="Arial" w:hAnsi="Arial" w:cs="Arial"/>
+                <w:i/>
+              </w:rPr>
+              <w:t>Test-and-set</w:t>
+            </w:r>
+          </w:p>
+        </w:tc>
+        <w:tc>
+          <w:tcPr>
+            <w:tcW w:w="1275" w:type="dxa"/>
+            <w:noWrap/>
+            <w:hideMark/>
+          </w:tcPr>
+          <w:p>
+            <w:pPr>
+              <w:jc w:val="both"/>
+              <w:rPr>
+                <w:rFonts w:ascii="Arial" w:hAnsi="Arial" w:cs="Arial"/>
+              </w:rPr>
+            </w:pPr>
+            <w:r>
+              <w:rPr>
+                <w:rFonts w:ascii="Arial" w:hAnsi="Arial" w:cs="Arial"/>
+              </w:rPr>
+              <w:t>7.38E+10</w:t>
+            </w:r>
+          </w:p>
+        </w:tc>
+        <w:tc>
+          <w:tcPr>
+            <w:tcW w:w="1560" w:type="dxa"/>
+            <w:noWrap/>
+            <w:hideMark/>
+          </w:tcPr>
+          <w:p>
+            <w:pPr>
+              <w:jc w:val="both"/>
+              <w:rPr>
+                <w:rFonts w:ascii="Arial" w:hAnsi="Arial" w:cs="Arial"/>
+              </w:rPr>
+            </w:pPr>
+            <w:r>
+              <w:rPr>
+                <w:rFonts w:ascii="Arial" w:hAnsi="Arial" w:cs="Arial"/>
+              </w:rPr>
+              <w:t>3.80E+07</w:t>
+            </w:r>
+          </w:p>
+        </w:tc>
+        <w:tc>
+          <w:tcPr>
+            <w:tcW w:w="1419" w:type="dxa"/>
+            <w:noWrap/>
+            <w:hideMark/>
+          </w:tcPr>
+          <w:p>
+            <w:pPr>
+              <w:jc w:val="both"/>
+              <w:rPr>
+                <w:rFonts w:ascii="Arial" w:hAnsi="Arial" w:cs="Arial"/>
+              </w:rPr>
+            </w:pPr>
+            <w:r>
+              <w:rPr>
+                <w:rFonts w:ascii="Arial" w:hAnsi="Arial" w:cs="Arial"/>
+              </w:rPr>
+              <w:t>3.03E+07</w:t>
+            </w:r>
+          </w:p>
+        </w:tc>
+        <w:tc>
+          <w:tcPr>
+            <w:tcW w:w="1280" w:type="dxa"/>
+            <w:noWrap/>
+            <w:hideMark/>
+          </w:tcPr>
+          <w:p>
+            <w:pPr>
+              <w:jc w:val="both"/>
+              <w:rPr>
+                <w:rFonts w:ascii="Arial" w:hAnsi="Arial" w:cs="Arial"/>
+              </w:rPr>
+            </w:pPr>
+            <w:r>
+              <w:rPr>
+                <w:rFonts w:ascii="Arial" w:hAnsi="Arial" w:cs="Arial"/>
+              </w:rPr>
+              <w:t>1.30E+10</w:t>
+            </w:r>
+          </w:p>
+        </w:tc>
+        <w:tc>
+          <w:tcPr>
+            <w:tcW w:w="1473" w:type="dxa"/>
+            <w:noWrap/>
+            <w:hideMark/>
+          </w:tcPr>
+          <w:p>
+            <w:pPr>
+              <w:jc w:val="both"/>
+              <w:rPr>
+                <w:rFonts w:ascii="Arial" w:hAnsi="Arial" w:cs="Arial"/>
+              </w:rPr>
+            </w:pPr>
+            <w:r>
+              <w:rPr>
+                <w:rFonts w:ascii="Arial" w:hAnsi="Arial" w:cs="Arial"/>
+              </w:rPr>
+              <w:t>8.77E+07</w:t>
+            </w:r>
+          </w:p>
+        </w:tc>
+      </w:tr>
+      <w:tr>
+        <w:trPr>
+          <w:trHeight w:val="300"/>
+        </w:trPr>
+        <w:tc>
+          <w:tcPr>
+            <w:tcW w:w="2235" w:type="dxa"/>
+            <w:noWrap/>
+            <w:hideMark/>
+          </w:tcPr>
+          <w:p>
+            <w:pPr>
+              <w:jc w:val="both"/>
+              <w:rPr>
+                <w:rFonts w:ascii="Arial" w:hAnsi="Arial" w:cs="Arial"/>
+                <w:i/>
+              </w:rPr>
+            </w:pPr>
+            <w:r>
+              <w:rPr>
+                <w:rFonts w:ascii="Arial" w:hAnsi="Arial" w:cs="Arial"/>
+                <w:i/>
+              </w:rPr>
+              <w:t>Test-and-test-and-set</w:t>
+            </w:r>
+          </w:p>
+        </w:tc>
+        <w:tc>
+          <w:tcPr>
+            <w:tcW w:w="1275" w:type="dxa"/>
+            <w:noWrap/>
+            <w:hideMark/>
+          </w:tcPr>
+          <w:p>
+            <w:pPr>
+              <w:jc w:val="both"/>
+              <w:rPr>
+                <w:rFonts w:ascii="Arial" w:hAnsi="Arial" w:cs="Arial"/>
+              </w:rPr>
+            </w:pPr>
+            <w:r>
+              <w:rPr>
+                <w:rFonts w:ascii="Arial" w:hAnsi="Arial" w:cs="Arial"/>
+              </w:rPr>
+              <w:t>8.26E+10</w:t>
+            </w:r>
+          </w:p>
+        </w:tc>
+        <w:tc>
+          <w:tcPr>
+            <w:tcW w:w="1560" w:type="dxa"/>
+            <w:noWrap/>
+            <w:hideMark/>
+          </w:tcPr>
+          <w:p>
+            <w:pPr>
+              <w:jc w:val="both"/>
+              <w:rPr>
+                <w:rFonts w:ascii="Arial" w:hAnsi="Arial" w:cs="Arial"/>
+              </w:rPr>
+            </w:pPr>
+            <w:r>
+              <w:rPr>
+                <w:rFonts w:ascii="Arial" w:hAnsi="Arial" w:cs="Arial"/>
+              </w:rPr>
+              <w:t>3.70E+07</w:t>
+            </w:r>
+          </w:p>
+        </w:tc>
+        <w:tc>
+          <w:tcPr>
+            <w:tcW w:w="1419" w:type="dxa"/>
+            <w:noWrap/>
+            <w:hideMark/>
+          </w:tcPr>
+          <w:p>
+            <w:pPr>
+              <w:jc w:val="both"/>
+              <w:rPr>
+                <w:rFonts w:ascii="Arial" w:hAnsi="Arial" w:cs="Arial"/>
+              </w:rPr>
+            </w:pPr>
+            <w:r>
+              <w:rPr>
+                <w:rFonts w:ascii="Arial" w:hAnsi="Arial" w:cs="Arial"/>
+              </w:rPr>
+              <w:t>2.95E+07</w:t>
+            </w:r>
+          </w:p>
+        </w:tc>
+        <w:tc>
+          <w:tcPr>
+            <w:tcW w:w="1280" w:type="dxa"/>
+            <w:noWrap/>
+            <w:hideMark/>
+          </w:tcPr>
+          <w:p>
+            <w:pPr>
+              <w:jc w:val="both"/>
+              <w:rPr>
+                <w:rFonts w:ascii="Arial" w:hAnsi="Arial" w:cs="Arial"/>
+              </w:rPr>
+            </w:pPr>
+            <w:r>
+              <w:rPr>
+                <w:rFonts w:ascii="Arial" w:hAnsi="Arial" w:cs="Arial"/>
+              </w:rPr>
+              <w:t>1.46E+10</w:t>
+            </w:r>
+          </w:p>
+        </w:tc>
+        <w:tc>
+          <w:tcPr>
+            <w:tcW w:w="1473" w:type="dxa"/>
+            <w:noWrap/>
+            <w:hideMark/>
+          </w:tcPr>
+          <w:p>
+            <w:pPr>
+              <w:jc w:val="both"/>
+              <w:rPr>
+                <w:rFonts w:ascii="Arial" w:hAnsi="Arial" w:cs="Arial"/>
+              </w:rPr>
+            </w:pPr>
+            <w:r>
+              <w:rPr>
+                <w:rFonts w:ascii="Arial" w:hAnsi="Arial" w:cs="Arial"/>
+              </w:rPr>
+              <w:t>8.50E+07</w:t>
+            </w:r>
           </w:p>
         </w:tc>
       </w:tr>
     </w:tbl>
     <w:p>
       <w:pPr>
-        <w:ind w:left="1440"/>
         <w:jc w:val="both"/>
         <w:rPr>
           <w:rFonts w:ascii="Arial" w:hAnsi="Arial" w:cs="Arial"/>
@@ -17094,31 +17469,82 @@
     </w:p>
     <w:p>
       <w:pPr>
-        <w:jc w:val="both"/>
-        <w:rPr>
-          <w:rFonts w:ascii="Arial" w:hAnsi="Arial" w:cs="Arial"/>
-        </w:rPr>
-      </w:pPr>
-      <w:r>
-        <w:rPr>
-          <w:rFonts w:ascii="Arial" w:hAnsi="Arial" w:cs="Arial"/>
-        </w:rPr>
-        <w:t>From the table we can see that the mutex lock had a far lower rate of cache misses than the CAS lock with around half as many branch misses and almost 29 times more CPU cycles. However, the mutex lock blocks near 95% of those cycles, essentially wasting them while the CAS lock does a much better job of utilising its CPU time with only 64% of its CPU cycles wasted.</w:t>
-      </w:r>
-    </w:p>
-    <w:p>
-      <w:pPr>
-        <w:jc w:val="both"/>
-        <w:rPr>
-          <w:rFonts w:ascii="Arial" w:hAnsi="Arial" w:cs="Arial"/>
-        </w:rPr>
-      </w:pPr>
-      <w:r>
-        <w:rPr>
-          <w:rFonts w:ascii="Arial" w:hAnsi="Arial" w:cs="Arial"/>
-        </w:rPr>
-        <w:t>As I increased the size I noticed that the performance of the locks was dropping significantly, whereas as the iterations per second had been in the millions, it was now in the thousands. After going back and analysing my implementation I realised that it was due to the expanding size of the linked list. Due to the ordered nature of the list, every time a node needed to be added or removed the thread had to search the list. The longer the list was, the longer the search took and hence fewer nodes were added or removed, leading to a significant drop in performance.</w:t>
-      </w:r>
+        <w:rPr>
+          <w:rFonts w:ascii="Arial" w:hAnsi="Arial" w:cs="Arial"/>
+        </w:rPr>
+      </w:pPr>
+      <w:r>
+        <w:rPr>
+          <w:rFonts w:ascii="Arial" w:hAnsi="Arial" w:cs="Arial"/>
+        </w:rPr>
+        <w:t xml:space="preserve">Surprisingly, for such a large gap in performance, the </w:t>
+      </w:r>
+      <w:r>
+        <w:rPr>
+          <w:rFonts w:ascii="Arial" w:hAnsi="Arial" w:cs="Arial"/>
+          <w:i/>
+        </w:rPr>
+        <w:t>compare-and-swap</w:t>
+      </w:r>
+      <w:r>
+        <w:rPr>
+          <w:rFonts w:ascii="Arial" w:hAnsi="Arial" w:cs="Arial"/>
+        </w:rPr>
+        <w:t xml:space="preserve"> lock does not stand out from that data gathered.</w:t>
+      </w:r>
+      <w:r>
+        <w:rPr>
+          <w:rFonts w:ascii="Arial" w:hAnsi="Arial" w:cs="Arial"/>
+        </w:rPr>
+        <w:t xml:space="preserve"> It has a similar amount of CPU cycles compared to the other two locks along with a comparable amount of cache misses. In fact the </w:t>
+      </w:r>
+      <w:r>
+        <w:rPr>
+          <w:rFonts w:ascii="Arial" w:hAnsi="Arial" w:cs="Arial"/>
+          <w:i/>
+        </w:rPr>
+        <w:t>test-and-test-and-set</w:t>
+      </w:r>
+      <w:r>
+        <w:rPr>
+          <w:rFonts w:ascii="Arial" w:hAnsi="Arial" w:cs="Arial"/>
+        </w:rPr>
+        <w:t xml:space="preserve"> lock has twenty percent fewer cache misses then the </w:t>
+      </w:r>
+      <w:r>
+        <w:rPr>
+          <w:rFonts w:ascii="Arial" w:hAnsi="Arial" w:cs="Arial"/>
+          <w:i/>
+        </w:rPr>
+        <w:t xml:space="preserve">compare-and-swap </w:t>
+      </w:r>
+      <w:r>
+        <w:rPr>
+          <w:rFonts w:ascii="Arial" w:hAnsi="Arial" w:cs="Arial"/>
+        </w:rPr>
+        <w:t>lock.</w:t>
+      </w:r>
+      <w:r>
+        <w:rPr>
+          <w:rFonts w:ascii="Arial" w:hAnsi="Arial" w:cs="Arial"/>
+        </w:rPr>
+        <w:t xml:space="preserve"> None of the data that I gather should make the </w:t>
+      </w:r>
+      <w:r>
+        <w:rPr>
+          <w:rFonts w:ascii="Arial" w:hAnsi="Arial" w:cs="Arial"/>
+          <w:i/>
+        </w:rPr>
+        <w:t>compare-and-swap</w:t>
+      </w:r>
+      <w:r>
+        <w:rPr>
+          <w:rFonts w:ascii="Arial" w:hAnsi="Arial" w:cs="Arial"/>
+        </w:rPr>
+        <w:t xml:space="preserve"> lock stand out as it does so this comparison requires further investigation.</w:t>
+      </w:r>
+      <w:bookmarkStart w:id="42" w:name="_GoBack"/>
+      <w:bookmarkEnd w:id="42"/>
     </w:p>
     <w:p>
       <w:pPr>
@@ -17128,82 +17554,12 @@
           <w:rFonts w:ascii="Arial" w:hAnsi="Arial" w:cs="Arial"/>
         </w:rPr>
       </w:pPr>
-      <w:bookmarkStart w:id="42" w:name="_Toc385155776"/>
-      <w:r>
-        <w:rPr>
-          <w:rFonts w:ascii="Arial" w:hAnsi="Arial" w:cs="Arial"/>
-        </w:rPr>
-        <w:lastRenderedPageBreak/>
-        <w:t>4.3.1.1.3 Lockless Comparison</w:t>
-      </w:r>
-      <w:bookmarkEnd w:id="42"/>
-    </w:p>
-    <w:p>
-      <w:pPr>
-        <w:rPr>
-          <w:rFonts w:ascii="Arial" w:hAnsi="Arial" w:cs="Arial"/>
-        </w:rPr>
-      </w:pPr>
-      <w:r>
-        <w:rPr>
-          <w:rFonts w:ascii="Arial" w:hAnsi="Arial" w:cs="Arial"/>
-        </w:rPr>
-        <w:t>For the lockless compariso</w:t>
-      </w:r>
-      <w:r>
-        <w:rPr>
-          <w:rFonts w:ascii="Arial" w:hAnsi="Arial" w:cs="Arial"/>
-        </w:rPr>
-        <w:t>n I started with a size of 128 but as I increased the size of the list</w:t>
-      </w:r>
-      <w:r>
-        <w:rPr>
-          <w:rFonts w:ascii="Arial" w:hAnsi="Arial" w:cs="Arial"/>
-        </w:rPr>
-        <w:t>, as with the locked modes, the number of iterations being completed dropped sharply as the threads spent their time looking for nodes as opposed to adding or removing them.</w:t>
-      </w:r>
-    </w:p>
-    <w:p>
-      <w:pPr>
-        <w:rPr>
-          <w:rFonts w:ascii="Arial" w:hAnsi="Arial" w:cs="Arial"/>
-        </w:rPr>
-      </w:pPr>
-    </w:p>
-    <w:p>
-      <w:pPr>
-        <w:rPr>
-          <w:rFonts w:ascii="Arial" w:hAnsi="Arial" w:cs="Arial"/>
-        </w:rPr>
-      </w:pPr>
-      <w:r>
-        <w:rPr>
-          <w:rFonts w:ascii="Arial" w:hAnsi="Arial" w:cs="Arial"/>
-        </w:rPr>
-        <w:t>For this variation, the local machine did surprisingly well, outperforming both Stoker and Cube, with performance staying level even at high thread counts.</w:t>
-      </w:r>
-    </w:p>
-    <w:p>
-      <w:pPr>
-        <w:rPr>
-          <w:rFonts w:ascii="Arial" w:hAnsi="Arial" w:cs="Arial"/>
-        </w:rPr>
-      </w:pPr>
-    </w:p>
-    <w:p>
-      <w:pPr>
-        <w:pStyle w:val="Heading3"/>
-        <w:jc w:val="both"/>
-        <w:rPr>
-          <w:rFonts w:ascii="Arial" w:hAnsi="Arial" w:cs="Arial"/>
-        </w:rPr>
-      </w:pPr>
       <w:bookmarkStart w:id="43" w:name="_Toc385155777"/>
       <w:r>
         <w:rPr>
           <w:rFonts w:ascii="Arial" w:hAnsi="Arial" w:cs="Arial"/>
         </w:rPr>
-        <w:t>4.3.1.1.4</w:t>
+        <w:t>4.3.1.1.2</w:t>
       </w:r>
       <w:r>
         <w:rPr>
@@ -17258,6 +17614,7 @@
           <w:noProof/>
           <w:lang w:eastAsia="en-IE"/>
         </w:rPr>
+        <w:lastRenderedPageBreak/>
         <w:drawing>
           <wp:inline distT="0" distB="0" distL="0" distR="0" wp14:anchorId="5E188758" wp14:editId="6E0D15A1">
             <wp:extent cx="5727940" cy="3036498"/>
@@ -17326,7 +17683,6 @@
           <w:noProof/>
           <w:lang w:eastAsia="en-IE"/>
         </w:rPr>
-        <w:lastRenderedPageBreak/>
         <w:drawing>
           <wp:inline distT="0" distB="0" distL="0" distR="0" wp14:anchorId="0703B974" wp14:editId="34EE4346">
             <wp:extent cx="5727940" cy="2829464"/>
@@ -17350,14 +17706,18 @@
           <w:rFonts w:ascii="Arial" w:hAnsi="Arial" w:cs="Arial"/>
         </w:rPr>
       </w:pPr>
-      <w:bookmarkStart w:id="44" w:name="_Toc385155778"/>
-      <w:r>
-        <w:rPr>
-          <w:rFonts w:ascii="Arial" w:hAnsi="Arial" w:cs="Arial"/>
-        </w:rPr>
-        <w:t>4.3.2 Doubly Linked Buffer</w:t>
-      </w:r>
-      <w:bookmarkEnd w:id="44"/>
+      <w:r>
+        <w:rPr>
+          <w:rFonts w:ascii="Arial" w:hAnsi="Arial" w:cs="Arial"/>
+        </w:rPr>
+        <w:t>4.3.1.1.</w:t>
+      </w:r>
+      <w:r>
+        <w:rPr>
+          <w:rFonts w:ascii="Arial" w:hAnsi="Arial" w:cs="Arial"/>
+        </w:rPr>
+        <w:t>3 TTAS</w:t>
+      </w:r>
     </w:p>
     <w:p>
       <w:pPr>
@@ -17367,39 +17727,17 @@
           <w:rFonts w:ascii="Arial" w:hAnsi="Arial" w:cs="Arial"/>
         </w:rPr>
       </w:pPr>
-      <w:bookmarkStart w:id="45" w:name="_Toc385155779"/>
-      <w:r>
-        <w:rPr>
-          <w:rFonts w:ascii="Arial" w:hAnsi="Arial" w:cs="Arial"/>
-        </w:rPr>
-        <w:t>4.3.2.1 Evaluation</w:t>
-      </w:r>
-      <w:bookmarkEnd w:id="45"/>
-    </w:p>
-    <w:p>
-      <w:pPr>
-        <w:rPr>
-          <w:rFonts w:ascii="Arial" w:hAnsi="Arial" w:cs="Arial"/>
-        </w:rPr>
-      </w:pPr>
-      <w:r>
-        <w:rPr>
-          <w:rFonts w:ascii="Arial" w:hAnsi="Arial" w:cs="Arial"/>
-        </w:rPr>
-        <w:t>This variation of the linked list differed from the singly linked list due to the fact that this list is neither ordered nor does it prevent duplicates from being added to the list. In addition, nodes are added and removed from the head and tail respectively so that threads no longer have to spend any time searching the list, turning it into a buffer like object. This variation was implemented so that the locked and lockless versions could be compared as closely as possible, removing the randomness of the singly linked list where a thread may insert a node at the head of the list or may have to travel the full length based on the node that was randomly created.</w:t>
-      </w:r>
-    </w:p>
-    <w:p>
-      <w:pPr>
-        <w:rPr>
-          <w:rFonts w:ascii="Arial" w:hAnsi="Arial" w:cs="Arial"/>
-        </w:rPr>
-      </w:pPr>
-      <w:r>
-        <w:rPr>
-          <w:rFonts w:ascii="Arial" w:hAnsi="Arial" w:cs="Arial"/>
-        </w:rPr>
-        <w:t>As with before, the initial size to be tested is 128 with the size increasing up to 131072 to investigate if size impacts this version of the linked list at all.</w:t>
+      <w:r>
+        <w:rPr>
+          <w:rFonts w:ascii="Arial" w:hAnsi="Arial" w:cs="Arial"/>
+        </w:rPr>
+        <w:t>4.3.1.1.</w:t>
+      </w:r>
+      <w:r>
+        <w:rPr>
+          <w:rFonts w:ascii="Arial" w:hAnsi="Arial" w:cs="Arial"/>
+        </w:rPr>
+        <w:t>4 TAS</w:t>
       </w:r>
     </w:p>
     <w:p>
@@ -17410,15 +17748,21 @@
           <w:rFonts w:ascii="Arial" w:hAnsi="Arial" w:cs="Arial"/>
         </w:rPr>
       </w:pPr>
-      <w:bookmarkStart w:id="46" w:name="_Toc385155780"/>
-      <w:r>
-        <w:rPr>
-          <w:rFonts w:ascii="Arial" w:hAnsi="Arial" w:cs="Arial"/>
-        </w:rPr>
-        <w:t>4.3.2.1 Results &amp; Analysis</w:t>
-      </w:r>
-      <w:bookmarkEnd w:id="46"/>
-    </w:p>
+      <w:r>
+        <w:rPr>
+          <w:rFonts w:ascii="Arial" w:hAnsi="Arial" w:cs="Arial"/>
+        </w:rPr>
+        <w:t>4.3.1.1.</w:t>
+      </w:r>
+      <w:r>
+        <w:rPr>
+          <w:rFonts w:ascii="Arial" w:hAnsi="Arial" w:cs="Arial"/>
+        </w:rPr>
+        <w:t>5 CASLOCK</w:t>
+      </w:r>
+    </w:p>
+    <w:p/>
+    <w:p/>
     <w:p>
       <w:pPr>
         <w:pStyle w:val="Heading3"/>
@@ -17427,6 +17771,114 @@
           <w:rFonts w:ascii="Arial" w:hAnsi="Arial" w:cs="Arial"/>
         </w:rPr>
       </w:pPr>
+      <w:r>
+        <w:rPr>
+          <w:rFonts w:ascii="Arial" w:hAnsi="Arial" w:cs="Arial"/>
+        </w:rPr>
+        <w:lastRenderedPageBreak/>
+        <w:t>4.3.1.1.</w:t>
+      </w:r>
+      <w:r>
+        <w:rPr>
+          <w:rFonts w:ascii="Arial" w:hAnsi="Arial" w:cs="Arial"/>
+        </w:rPr>
+        <w:t>6 Robust across machines?</w:t>
+      </w:r>
+    </w:p>
+    <w:p/>
+    <w:p>
+      <w:pPr>
+        <w:jc w:val="both"/>
+        <w:rPr>
+          <w:rFonts w:ascii="Arial" w:hAnsi="Arial" w:cs="Arial"/>
+        </w:rPr>
+      </w:pPr>
+    </w:p>
+    <w:p>
+      <w:pPr>
+        <w:pStyle w:val="Heading3"/>
+        <w:jc w:val="both"/>
+        <w:rPr>
+          <w:rFonts w:ascii="Arial" w:hAnsi="Arial" w:cs="Arial"/>
+        </w:rPr>
+      </w:pPr>
+      <w:bookmarkStart w:id="44" w:name="_Toc385155778"/>
+      <w:r>
+        <w:rPr>
+          <w:rFonts w:ascii="Arial" w:hAnsi="Arial" w:cs="Arial"/>
+        </w:rPr>
+        <w:t>4.3.2 Doubly Linked Buffer</w:t>
+      </w:r>
+      <w:bookmarkEnd w:id="44"/>
+    </w:p>
+    <w:p>
+      <w:pPr>
+        <w:pStyle w:val="Heading3"/>
+        <w:jc w:val="both"/>
+        <w:rPr>
+          <w:rFonts w:ascii="Arial" w:hAnsi="Arial" w:cs="Arial"/>
+        </w:rPr>
+      </w:pPr>
+      <w:bookmarkStart w:id="45" w:name="_Toc385155779"/>
+      <w:r>
+        <w:rPr>
+          <w:rFonts w:ascii="Arial" w:hAnsi="Arial" w:cs="Arial"/>
+        </w:rPr>
+        <w:t>4.3.2.1 Evaluation</w:t>
+      </w:r>
+      <w:bookmarkEnd w:id="45"/>
+    </w:p>
+    <w:p>
+      <w:pPr>
+        <w:rPr>
+          <w:rFonts w:ascii="Arial" w:hAnsi="Arial" w:cs="Arial"/>
+        </w:rPr>
+      </w:pPr>
+      <w:r>
+        <w:rPr>
+          <w:rFonts w:ascii="Arial" w:hAnsi="Arial" w:cs="Arial"/>
+        </w:rPr>
+        <w:t>This variation of the linked list differed from the singly linked list due to the fact that this list is neither ordered nor does it prevent duplicates from being added to the list. In addition, nodes are added and removed from the head and tail respectively so that threads no longer have to spend any time searching the list, turning it into a buffer like object. This variation was implemented so that the locked and lockless versions could be compared as closely as possible, removing the randomness of the singly linked list where a thread may insert a node at the head of the list or may have to travel the full length based on the node that was randomly created.</w:t>
+      </w:r>
+    </w:p>
+    <w:p>
+      <w:pPr>
+        <w:rPr>
+          <w:rFonts w:ascii="Arial" w:hAnsi="Arial" w:cs="Arial"/>
+        </w:rPr>
+      </w:pPr>
+      <w:r>
+        <w:rPr>
+          <w:rFonts w:ascii="Arial" w:hAnsi="Arial" w:cs="Arial"/>
+        </w:rPr>
+        <w:t>As with before, the initial size to be tested is 128 with the size increasing up to 131072 to investigate if size impacts this version of the linked list at all.</w:t>
+      </w:r>
+    </w:p>
+    <w:p>
+      <w:pPr>
+        <w:pStyle w:val="Heading3"/>
+        <w:jc w:val="both"/>
+        <w:rPr>
+          <w:rFonts w:ascii="Arial" w:hAnsi="Arial" w:cs="Arial"/>
+        </w:rPr>
+      </w:pPr>
+      <w:bookmarkStart w:id="46" w:name="_Toc385155780"/>
+      <w:r>
+        <w:rPr>
+          <w:rFonts w:ascii="Arial" w:hAnsi="Arial" w:cs="Arial"/>
+        </w:rPr>
+        <w:t>4.3.2.1 Results &amp; Analysis</w:t>
+      </w:r>
+      <w:bookmarkEnd w:id="46"/>
+    </w:p>
+    <w:p>
+      <w:pPr>
+        <w:pStyle w:val="Heading3"/>
+        <w:jc w:val="both"/>
+        <w:rPr>
+          <w:rFonts w:ascii="Arial" w:hAnsi="Arial" w:cs="Arial"/>
+        </w:rPr>
+      </w:pPr>
       <w:bookmarkStart w:id="47" w:name="_Toc385155781"/>
       <w:r>
         <w:rPr>
@@ -17479,7 +17931,6 @@
           <w:noProof/>
           <w:lang w:eastAsia="en-IE"/>
         </w:rPr>
-        <w:lastRenderedPageBreak/>
         <w:drawing>
           <wp:inline distT="0" distB="0" distL="0" distR="0" wp14:anchorId="3397ADBF" wp14:editId="5CF13FA4">
             <wp:extent cx="5727940" cy="2984740"/>
@@ -17545,6 +17996,7 @@
         <w:rPr>
           <w:rFonts w:ascii="Arial" w:hAnsi="Arial" w:cs="Arial"/>
         </w:rPr>
+        <w:lastRenderedPageBreak/>
         <w:t>4.3.2.1.3 Locked vs Lockless Comparison</w:t>
       </w:r>
       <w:bookmarkEnd w:id="49"/>
@@ -17614,7 +18066,6 @@
           <w:noProof/>
           <w:lang w:eastAsia="en-IE"/>
         </w:rPr>
-        <w:lastRenderedPageBreak/>
         <w:drawing>
           <wp:inline distT="0" distB="0" distL="0" distR="0" wp14:anchorId="7B017472" wp14:editId="01DD228B">
             <wp:extent cx="5727940" cy="2061713"/>
@@ -17642,6 +18093,7 @@
           <w:noProof/>
           <w:lang w:eastAsia="en-IE"/>
         </w:rPr>
+        <w:lastRenderedPageBreak/>
         <w:drawing>
           <wp:inline distT="0" distB="0" distL="0" distR="0" wp14:anchorId="1B82DBFB" wp14:editId="063DE97B">
             <wp:extent cx="5731510" cy="2725529"/>
@@ -17694,14 +18146,7 @@
         <w:rPr>
           <w:rFonts w:ascii="Arial" w:hAnsi="Arial" w:cs="Arial"/>
         </w:rPr>
-        <w:t xml:space="preserve">From the above graphs it can be seen that for some modes of operation the size of the buffer makes no difference, as in the first graph comparing CASLOCKND. However in the subsequent two graphs we can see a performance difference, where the TTAS lock has a </w:t>
-      </w:r>
-      <w:r>
-        <w:rPr>
-          <w:rFonts w:ascii="Arial" w:hAnsi="Arial" w:cs="Arial"/>
-        </w:rPr>
-        <w:lastRenderedPageBreak/>
-        <w:t>spike in performance at 64 threads and where the lockless version seems to have better overall performance than the version with the larger buffer.</w:t>
+        <w:t>From the above graphs it can be seen that for some modes of operation the size of the buffer makes no difference, as in the first graph comparing CASLOCKND. However in the subsequent two graphs we can see a performance difference, where the TTAS lock has a spike in performance at 64 threads and where the lockless version seems to have better overall performance than the version with the larger buffer.</w:t>
       </w:r>
     </w:p>
     <w:p>
@@ -17748,7 +18193,19 @@
         <w:rPr>
           <w:rFonts w:ascii="Arial" w:hAnsi="Arial" w:cs="Arial"/>
         </w:rPr>
-        <w:t>The evaluation for the singly linked buffer was much the same as for the doubly linked buffer. I began testing with a size of 128 on the locked modes of operation to compare them before moving onto to testing and comparing the lockless version against them.</w:t>
+        <w:t xml:space="preserve">The evaluation for the singly </w:t>
+      </w:r>
+      <w:r>
+        <w:rPr>
+          <w:rFonts w:ascii="Arial" w:hAnsi="Arial" w:cs="Arial"/>
+        </w:rPr>
+        <w:t>linked buffer is</w:t>
+      </w:r>
+      <w:r>
+        <w:rPr>
+          <w:rFonts w:ascii="Arial" w:hAnsi="Arial" w:cs="Arial"/>
+        </w:rPr>
+        <w:t xml:space="preserve"> much the same as for the doubly linked buffer. I began testing with a size of 128 on the locked modes of operation to compare them before moving onto to testing and comparing the lockless version against them.</w:t>
       </w:r>
     </w:p>
     <w:p>
@@ -17773,7 +18230,14 @@
         <w:rPr>
           <w:rFonts w:ascii="Arial" w:hAnsi="Arial" w:cs="Arial"/>
         </w:rPr>
-        <w:t xml:space="preserve"> are continuously added onto the head and removed from the tail except in this variety the placement of the head and tail pointer are switched and thus eliminating the need for each node to have a second pointer. I am interested in seeing if this lighter implementation </w:t>
+        <w:t xml:space="preserve"> are continuously added onto the head and removed from the tail except in this variety the placement of the head and tail pointer are switched and thus eliminating the need for each node to have a </w:t>
+      </w:r>
+      <w:r>
+        <w:rPr>
+          <w:rFonts w:ascii="Arial" w:hAnsi="Arial" w:cs="Arial"/>
+        </w:rPr>
+        <w:lastRenderedPageBreak/>
+        <w:t xml:space="preserve">second pointer. I am interested in seeing if this lighter implementation </w:t>
       </w:r>
       <w:r>
         <w:rPr>
@@ -18145,7 +18609,6 @@
               <w:rPr>
                 <w:rFonts w:ascii="Arial" w:hAnsi="Arial" w:cs="Arial"/>
               </w:rPr>
-              <w:lastRenderedPageBreak/>
               <w:t>Ratio of cache references to misses (%)</w:t>
             </w:r>
           </w:p>
@@ -18589,6 +19052,7 @@
         <w:rPr>
           <w:rFonts w:ascii="Arial" w:hAnsi="Arial" w:cs="Arial"/>
         </w:rPr>
+        <w:lastRenderedPageBreak/>
         <w:t>From the above table we can see that the TTAS lock had far less CPU cycles than the other locks but it wasted the fewest, shown by the stalled frontend cycles.</w:t>
       </w:r>
     </w:p>
@@ -20158,8 +20622,6 @@
         </w:rPr>
         <w:t xml:space="preserve"> lock behaves similarly across the three architectures but others are not so robust.</w:t>
       </w:r>
-      <w:bookmarkStart w:id="65" w:name="_GoBack"/>
-      <w:bookmarkEnd w:id="65"/>
     </w:p>
     <w:p>
       <w:pPr>
@@ -20169,14 +20631,14 @@
           <w:rFonts w:ascii="Arial" w:hAnsi="Arial" w:cs="Arial"/>
         </w:rPr>
       </w:pPr>
-      <w:bookmarkStart w:id="66" w:name="_Toc385155799"/>
+      <w:bookmarkStart w:id="65" w:name="_Toc385155799"/>
       <w:r>
         <w:rPr>
           <w:rFonts w:ascii="Arial" w:hAnsi="Arial" w:cs="Arial"/>
         </w:rPr>
         <w:t>5.1.2 Linked List</w:t>
       </w:r>
-      <w:bookmarkEnd w:id="66"/>
+      <w:bookmarkEnd w:id="65"/>
     </w:p>
     <w:p>
       <w:pPr>
@@ -20186,14 +20648,14 @@
           <w:rFonts w:ascii="Arial" w:hAnsi="Arial" w:cs="Arial"/>
         </w:rPr>
       </w:pPr>
-      <w:bookmarkStart w:id="67" w:name="_Toc385155800"/>
+      <w:bookmarkStart w:id="66" w:name="_Toc385155800"/>
       <w:r>
         <w:rPr>
           <w:rFonts w:ascii="Arial" w:hAnsi="Arial" w:cs="Arial"/>
         </w:rPr>
         <w:t>5.1.3 Hash Table</w:t>
       </w:r>
-      <w:bookmarkEnd w:id="67"/>
+      <w:bookmarkEnd w:id="66"/>
     </w:p>
     <w:p>
       <w:pPr>
@@ -20226,7 +20688,7 @@
           <w:rFonts w:ascii="Arial" w:hAnsi="Arial" w:cs="Arial"/>
         </w:rPr>
       </w:pPr>
-      <w:bookmarkStart w:id="68" w:name="_Toc385155801"/>
+      <w:bookmarkStart w:id="67" w:name="_Toc385155801"/>
       <w:r>
         <w:rPr>
           <w:rFonts w:ascii="Arial" w:hAnsi="Arial" w:cs="Arial"/>
@@ -20239,7 +20701,7 @@
         </w:rPr>
         <w:t>Future Work</w:t>
       </w:r>
-      <w:bookmarkEnd w:id="68"/>
+      <w:bookmarkEnd w:id="67"/>
     </w:p>
     <w:p>
       <w:pPr>
@@ -20262,7 +20724,7 @@
           <w:rFonts w:ascii="Arial" w:hAnsi="Arial" w:cs="Arial"/>
         </w:rPr>
       </w:pPr>
-      <w:bookmarkStart w:id="69" w:name="_Toc385155802"/>
+      <w:bookmarkStart w:id="68" w:name="_Toc385155802"/>
       <w:r>
         <w:rPr>
           <w:rStyle w:val="Heading1Char"/>
@@ -20279,7 +20741,7 @@
         </w:rPr>
         <w:t>: (Thin)</w:t>
       </w:r>
-      <w:bookmarkEnd w:id="69"/>
+      <w:bookmarkEnd w:id="68"/>
     </w:p>
     <w:p>
       <w:pPr>
@@ -20296,7 +20758,7 @@
           <w:rFonts w:ascii="Arial" w:hAnsi="Arial" w:cs="Arial"/>
         </w:rPr>
       </w:pPr>
-      <w:bookmarkStart w:id="70" w:name="_Toc385155803"/>
+      <w:bookmarkStart w:id="69" w:name="_Toc385155803"/>
       <w:r>
         <w:rPr>
           <w:rFonts w:ascii="Arial" w:hAnsi="Arial" w:cs="Arial"/>
@@ -20315,7 +20777,7 @@
         </w:rPr>
         <w:t>References:</w:t>
       </w:r>
-      <w:bookmarkEnd w:id="70"/>
+      <w:bookmarkEnd w:id="69"/>
     </w:p>
     <w:p>
       <w:pPr>
@@ -20614,7 +21076,7 @@
           <w:rFonts w:ascii="Arial" w:hAnsi="Arial" w:cs="Arial"/>
         </w:rPr>
       </w:pPr>
-      <w:bookmarkStart w:id="71" w:name="_Toc385155804"/>
+      <w:bookmarkStart w:id="70" w:name="_Toc385155804"/>
       <w:r>
         <w:rPr>
           <w:rFonts w:ascii="Arial" w:hAnsi="Arial" w:cs="Arial"/>
@@ -20645,7 +21107,7 @@
         </w:rPr>
         <w:t>:</w:t>
       </w:r>
-      <w:bookmarkEnd w:id="71"/>
+      <w:bookmarkEnd w:id="70"/>
     </w:p>
     <w:p>
       <w:pPr>
@@ -20782,7 +21244,7 @@
           <w:rPr>
             <w:noProof/>
           </w:rPr>
-          <w:t>41</w:t>
+          <w:t>30</w:t>
         </w:r>
         <w:r>
           <w:rPr>
@@ -23015,11 +23477,11 @@
         </c:dLbls>
         <c:marker val="1"/>
         <c:smooth val="0"/>
-        <c:axId val="179759744"/>
-        <c:axId val="185491840"/>
+        <c:axId val="179720576"/>
+        <c:axId val="179723264"/>
       </c:lineChart>
       <c:catAx>
-        <c:axId val="179759744"/>
+        <c:axId val="179720576"/>
         <c:scaling>
           <c:orientation val="minMax"/>
         </c:scaling>
@@ -23047,7 +23509,7 @@
         <c:majorTickMark val="out"/>
         <c:minorTickMark val="none"/>
         <c:tickLblPos val="nextTo"/>
-        <c:crossAx val="185491840"/>
+        <c:crossAx val="179723264"/>
         <c:crosses val="autoZero"/>
         <c:auto val="1"/>
         <c:lblAlgn val="ctr"/>
@@ -23055,7 +23517,7 @@
         <c:noMultiLvlLbl val="0"/>
       </c:catAx>
       <c:valAx>
-        <c:axId val="185491840"/>
+        <c:axId val="179723264"/>
         <c:scaling>
           <c:orientation val="minMax"/>
         </c:scaling>
@@ -23084,7 +23546,7 @@
         <c:majorTickMark val="out"/>
         <c:minorTickMark val="none"/>
         <c:tickLblPos val="nextTo"/>
-        <c:crossAx val="179759744"/>
+        <c:crossAx val="179720576"/>
         <c:crosses val="autoZero"/>
         <c:crossBetween val="between"/>
       </c:valAx>
@@ -23418,11 +23880,11 @@
         </c:dLbls>
         <c:marker val="1"/>
         <c:smooth val="0"/>
-        <c:axId val="180604928"/>
-        <c:axId val="180606848"/>
+        <c:axId val="179996160"/>
+        <c:axId val="179998080"/>
       </c:lineChart>
       <c:catAx>
-        <c:axId val="180604928"/>
+        <c:axId val="179996160"/>
         <c:scaling>
           <c:orientation val="minMax"/>
         </c:scaling>
@@ -23451,7 +23913,7 @@
         <c:majorTickMark val="out"/>
         <c:minorTickMark val="none"/>
         <c:tickLblPos val="nextTo"/>
-        <c:crossAx val="180606848"/>
+        <c:crossAx val="179998080"/>
         <c:crosses val="autoZero"/>
         <c:auto val="1"/>
         <c:lblAlgn val="ctr"/>
@@ -23459,7 +23921,7 @@
         <c:noMultiLvlLbl val="0"/>
       </c:catAx>
       <c:valAx>
-        <c:axId val="180606848"/>
+        <c:axId val="179998080"/>
         <c:scaling>
           <c:orientation val="minMax"/>
         </c:scaling>
@@ -23496,7 +23958,7 @@
         <c:majorTickMark val="out"/>
         <c:minorTickMark val="none"/>
         <c:tickLblPos val="nextTo"/>
-        <c:crossAx val="180604928"/>
+        <c:crossAx val="179996160"/>
         <c:crosses val="autoZero"/>
         <c:crossBetween val="between"/>
       </c:valAx>
@@ -23830,11 +24292,11 @@
         </c:dLbls>
         <c:marker val="1"/>
         <c:smooth val="0"/>
-        <c:axId val="180822016"/>
-        <c:axId val="180823936"/>
+        <c:axId val="180045312"/>
+        <c:axId val="180047232"/>
       </c:lineChart>
       <c:catAx>
-        <c:axId val="180822016"/>
+        <c:axId val="180045312"/>
         <c:scaling>
           <c:orientation val="minMax"/>
         </c:scaling>
@@ -23863,7 +24325,7 @@
         <c:majorTickMark val="out"/>
         <c:minorTickMark val="none"/>
         <c:tickLblPos val="nextTo"/>
-        <c:crossAx val="180823936"/>
+        <c:crossAx val="180047232"/>
         <c:crosses val="autoZero"/>
         <c:auto val="1"/>
         <c:lblAlgn val="ctr"/>
@@ -23871,7 +24333,7 @@
         <c:noMultiLvlLbl val="0"/>
       </c:catAx>
       <c:valAx>
-        <c:axId val="180823936"/>
+        <c:axId val="180047232"/>
         <c:scaling>
           <c:orientation val="minMax"/>
         </c:scaling>
@@ -23908,7 +24370,7 @@
         <c:majorTickMark val="out"/>
         <c:minorTickMark val="none"/>
         <c:tickLblPos val="nextTo"/>
-        <c:crossAx val="180822016"/>
+        <c:crossAx val="180045312"/>
         <c:crosses val="autoZero"/>
         <c:crossBetween val="between"/>
       </c:valAx>
@@ -23956,7 +24418,7 @@
             </a:r>
             <a:r>
               <a:rPr lang="en-IE" baseline="0"/>
-              <a:t> Linked List; All Machines; Locked; 128 Key Range</a:t>
+              <a:t> Linked List; Stoker; Compare-and-swap, Test-and-set and Test-and-test-and-set Lock; 128 Key Range</a:t>
             </a:r>
             <a:endParaRPr lang="en-IE"/>
           </a:p>
@@ -23971,15 +24433,15 @@
         <c:grouping val="standard"/>
         <c:varyColors val="0"/>
         <c:ser>
-          <c:idx val="7"/>
+          <c:idx val="0"/>
           <c:order val="0"/>
           <c:tx>
             <c:strRef>
-              <c:f>Sheet1!$A$12</c:f>
+              <c:f>Sheet1!$A$13</c:f>
               <c:strCache>
                 <c:ptCount val="1"/>
                 <c:pt idx="0">
-                  <c:v>Stoker (32 Core) Locked</c:v>
+                  <c:v>Stoker (32 Core) CAS lock</c:v>
                 </c:pt>
               </c:strCache>
             </c:strRef>
@@ -24019,33 +24481,33 @@
           </c:cat>
           <c:val>
             <c:numRef>
-              <c:f>Sheet1!$B$12:$I$12</c:f>
+              <c:f>Sheet1!$B$13:$I$13</c:f>
               <c:numCache>
                 <c:formatCode>_(* #,##0.00_);_(* \(#,##0.00\);_(* "-"??_);_(@_)</c:formatCode>
                 <c:ptCount val="8"/>
                 <c:pt idx="0">
-                  <c:v>1838813</c:v>
+                  <c:v>1851165</c:v>
                 </c:pt>
                 <c:pt idx="1">
-                  <c:v>1690111</c:v>
+                  <c:v>4336163</c:v>
                 </c:pt>
                 <c:pt idx="2">
-                  <c:v>1007093</c:v>
+                  <c:v>4299992</c:v>
                 </c:pt>
                 <c:pt idx="3">
-                  <c:v>730487</c:v>
+                  <c:v>6857697</c:v>
                 </c:pt>
                 <c:pt idx="4">
-                  <c:v>267862</c:v>
+                  <c:v>6875533</c:v>
                 </c:pt>
                 <c:pt idx="5">
-                  <c:v>243491</c:v>
+                  <c:v>6922423</c:v>
                 </c:pt>
                 <c:pt idx="6">
-                  <c:v>226570</c:v>
+                  <c:v>6993498</c:v>
                 </c:pt>
                 <c:pt idx="7">
-                  <c:v>233753</c:v>
+                  <c:v>3116453</c:v>
                 </c:pt>
               </c:numCache>
             </c:numRef>
@@ -24053,15 +24515,15 @@
           <c:smooth val="0"/>
         </c:ser>
         <c:ser>
-          <c:idx val="10"/>
+          <c:idx val="2"/>
           <c:order val="1"/>
           <c:tx>
             <c:strRef>
-              <c:f>Sheet1!$A$13</c:f>
+              <c:f>Sheet1!$A$15</c:f>
               <c:strCache>
                 <c:ptCount val="1"/>
                 <c:pt idx="0">
-                  <c:v>Stoker (32 Core) CAS lock</c:v>
+                  <c:v>Stoker (32 Core) TAS</c:v>
                 </c:pt>
               </c:strCache>
             </c:strRef>
@@ -24101,33 +24563,33 @@
           </c:cat>
           <c:val>
             <c:numRef>
-              <c:f>Sheet1!$B$13:$I$13</c:f>
+              <c:f>Sheet1!$B$15:$I$15</c:f>
               <c:numCache>
                 <c:formatCode>_(* #,##0.00_);_(* \(#,##0.00\);_(* "-"??_);_(@_)</c:formatCode>
                 <c:ptCount val="8"/>
                 <c:pt idx="0">
-                  <c:v>1839686</c:v>
+                  <c:v>1349197</c:v>
                 </c:pt>
                 <c:pt idx="1">
-                  <c:v>6400983</c:v>
+                  <c:v>1595170</c:v>
                 </c:pt>
                 <c:pt idx="2">
-                  <c:v>5501337</c:v>
+                  <c:v>1337758</c:v>
                 </c:pt>
                 <c:pt idx="3">
-                  <c:v>6417378</c:v>
+                  <c:v>1326893</c:v>
                 </c:pt>
                 <c:pt idx="4">
-                  <c:v>1212031</c:v>
+                  <c:v>1342435</c:v>
                 </c:pt>
                 <c:pt idx="5">
-                  <c:v>1234938</c:v>
+                  <c:v>1344997</c:v>
                 </c:pt>
                 <c:pt idx="6">
-                  <c:v>3903148</c:v>
+                  <c:v>1359770</c:v>
                 </c:pt>
                 <c:pt idx="7">
-                  <c:v>2912524</c:v>
+                  <c:v>910776</c:v>
                 </c:pt>
               </c:numCache>
             </c:numRef>
@@ -24135,15 +24597,15 @@
           <c:smooth val="0"/>
         </c:ser>
         <c:ser>
-          <c:idx val="15"/>
+          <c:idx val="5"/>
           <c:order val="2"/>
           <c:tx>
             <c:strRef>
-              <c:f>Sheet1!$A$24</c:f>
+              <c:f>Sheet1!$A$18</c:f>
               <c:strCache>
                 <c:ptCount val="1"/>
                 <c:pt idx="0">
-                  <c:v>Local Machine (4 Core) Locked</c:v>
+                  <c:v>Stoker (32 Core) TTAS</c:v>
                 </c:pt>
               </c:strCache>
             </c:strRef>
@@ -24183,279 +24645,33 @@
           </c:cat>
           <c:val>
             <c:numRef>
-              <c:f>Sheet1!$B$24:$I$24</c:f>
+              <c:f>Sheet1!$B$18:$I$18</c:f>
               <c:numCache>
                 <c:formatCode>_(* #,##0.00_);_(* \(#,##0.00\);_(* "-"??_);_(@_)</c:formatCode>
                 <c:ptCount val="8"/>
                 <c:pt idx="0">
-                  <c:v>2145875</c:v>
+                  <c:v>1846394</c:v>
                 </c:pt>
                 <c:pt idx="1">
-                  <c:v>430216</c:v>
+                  <c:v>1599934</c:v>
                 </c:pt>
                 <c:pt idx="2">
-                  <c:v>408496</c:v>
+                  <c:v>1356480</c:v>
                 </c:pt>
                 <c:pt idx="3">
-                  <c:v>407758</c:v>
+                  <c:v>1358244</c:v>
                 </c:pt>
                 <c:pt idx="4">
-                  <c:v>400163</c:v>
+                  <c:v>1366653</c:v>
                 </c:pt>
                 <c:pt idx="5">
-                  <c:v>397505</c:v>
+                  <c:v>945592</c:v>
                 </c:pt>
                 <c:pt idx="6">
-                  <c:v>388970</c:v>
+                  <c:v>911082</c:v>
                 </c:pt>
                 <c:pt idx="7">
-                  <c:v>382758</c:v>
-                </c:pt>
-              </c:numCache>
-            </c:numRef>
-          </c:val>
-          <c:smooth val="0"/>
-        </c:ser>
-        <c:ser>
-          <c:idx val="0"/>
-          <c:order val="3"/>
-          <c:tx>
-            <c:strRef>
-              <c:f>Sheet1!$A$25</c:f>
-              <c:strCache>
-                <c:ptCount val="1"/>
-                <c:pt idx="0">
-                  <c:v>Local Machine (4 Core) CAS lock</c:v>
-                </c:pt>
-              </c:strCache>
-            </c:strRef>
-          </c:tx>
-          <c:cat>
-            <c:numRef>
-              <c:f>Sheet1!$B$11:$I$11</c:f>
-              <c:numCache>
-                <c:formatCode>General</c:formatCode>
-                <c:ptCount val="8"/>
-                <c:pt idx="0">
-                  <c:v>1</c:v>
-                </c:pt>
-                <c:pt idx="1">
-                  <c:v>2</c:v>
-                </c:pt>
-                <c:pt idx="2">
-                  <c:v>4</c:v>
-                </c:pt>
-                <c:pt idx="3">
-                  <c:v>8</c:v>
-                </c:pt>
-                <c:pt idx="4">
-                  <c:v>16</c:v>
-                </c:pt>
-                <c:pt idx="5">
-                  <c:v>32</c:v>
-                </c:pt>
-                <c:pt idx="6">
-                  <c:v>64</c:v>
-                </c:pt>
-                <c:pt idx="7">
-                  <c:v>128</c:v>
-                </c:pt>
-              </c:numCache>
-            </c:numRef>
-          </c:cat>
-          <c:val>
-            <c:numRef>
-              <c:f>Sheet1!$B$25:$I$25</c:f>
-              <c:numCache>
-                <c:formatCode>_(* #,##0.00_);_(* \(#,##0.00\);_(* "-"??_);_(@_)</c:formatCode>
-                <c:ptCount val="8"/>
-                <c:pt idx="0">
-                  <c:v>2894155</c:v>
-                </c:pt>
-                <c:pt idx="1">
-                  <c:v>14052261</c:v>
-                </c:pt>
-                <c:pt idx="2">
-                  <c:v>13823128</c:v>
-                </c:pt>
-                <c:pt idx="3">
-                  <c:v>2915850</c:v>
-                </c:pt>
-                <c:pt idx="4">
-                  <c:v>2931886</c:v>
-                </c:pt>
-                <c:pt idx="5">
-                  <c:v>14053125</c:v>
-                </c:pt>
-                <c:pt idx="6">
-                  <c:v>8494359</c:v>
-                </c:pt>
-                <c:pt idx="7">
-                  <c:v>2943382</c:v>
-                </c:pt>
-              </c:numCache>
-            </c:numRef>
-          </c:val>
-          <c:smooth val="0"/>
-        </c:ser>
-        <c:ser>
-          <c:idx val="1"/>
-          <c:order val="4"/>
-          <c:tx>
-            <c:strRef>
-              <c:f>Sheet1!$A$36</c:f>
-              <c:strCache>
-                <c:ptCount val="1"/>
-                <c:pt idx="0">
-                  <c:v>Cube (16 Core) Locked</c:v>
-                </c:pt>
-              </c:strCache>
-            </c:strRef>
-          </c:tx>
-          <c:cat>
-            <c:numRef>
-              <c:f>Sheet1!$B$11:$I$11</c:f>
-              <c:numCache>
-                <c:formatCode>General</c:formatCode>
-                <c:ptCount val="8"/>
-                <c:pt idx="0">
-                  <c:v>1</c:v>
-                </c:pt>
-                <c:pt idx="1">
-                  <c:v>2</c:v>
-                </c:pt>
-                <c:pt idx="2">
-                  <c:v>4</c:v>
-                </c:pt>
-                <c:pt idx="3">
-                  <c:v>8</c:v>
-                </c:pt>
-                <c:pt idx="4">
-                  <c:v>16</c:v>
-                </c:pt>
-                <c:pt idx="5">
-                  <c:v>32</c:v>
-                </c:pt>
-                <c:pt idx="6">
-                  <c:v>64</c:v>
-                </c:pt>
-                <c:pt idx="7">
-                  <c:v>128</c:v>
-                </c:pt>
-              </c:numCache>
-            </c:numRef>
-          </c:cat>
-          <c:val>
-            <c:numRef>
-              <c:f>Sheet1!$B$36:$I$36</c:f>
-              <c:numCache>
-                <c:formatCode>_(* #,##0.00_);_(* \(#,##0.00\);_(* "-"??_);_(@_)</c:formatCode>
-                <c:ptCount val="8"/>
-                <c:pt idx="0">
-                  <c:v>1741851</c:v>
-                </c:pt>
-                <c:pt idx="1">
-                  <c:v>2916366</c:v>
-                </c:pt>
-                <c:pt idx="2">
-                  <c:v>1468782</c:v>
-                </c:pt>
-                <c:pt idx="3">
-                  <c:v>1005770</c:v>
-                </c:pt>
-                <c:pt idx="4">
-                  <c:v>862864</c:v>
-                </c:pt>
-                <c:pt idx="5">
-                  <c:v>510885</c:v>
-                </c:pt>
-                <c:pt idx="6">
-                  <c:v>546768</c:v>
-                </c:pt>
-                <c:pt idx="7">
-                  <c:v>553487</c:v>
-                </c:pt>
-              </c:numCache>
-            </c:numRef>
-          </c:val>
-          <c:smooth val="0"/>
-        </c:ser>
-        <c:ser>
-          <c:idx val="2"/>
-          <c:order val="5"/>
-          <c:tx>
-            <c:strRef>
-              <c:f>Sheet1!$A$37</c:f>
-              <c:strCache>
-                <c:ptCount val="1"/>
-                <c:pt idx="0">
-                  <c:v>Cube (16 Core) CAS</c:v>
-                </c:pt>
-              </c:strCache>
-            </c:strRef>
-          </c:tx>
-          <c:cat>
-            <c:numRef>
-              <c:f>Sheet1!$B$11:$I$11</c:f>
-              <c:numCache>
-                <c:formatCode>General</c:formatCode>
-                <c:ptCount val="8"/>
-                <c:pt idx="0">
-                  <c:v>1</c:v>
-                </c:pt>
-                <c:pt idx="1">
-                  <c:v>2</c:v>
-                </c:pt>
-                <c:pt idx="2">
-                  <c:v>4</c:v>
-                </c:pt>
-                <c:pt idx="3">
-                  <c:v>8</c:v>
-                </c:pt>
-                <c:pt idx="4">
-                  <c:v>16</c:v>
-                </c:pt>
-                <c:pt idx="5">
-                  <c:v>32</c:v>
-                </c:pt>
-                <c:pt idx="6">
-                  <c:v>64</c:v>
-                </c:pt>
-                <c:pt idx="7">
-                  <c:v>128</c:v>
-                </c:pt>
-              </c:numCache>
-            </c:numRef>
-          </c:cat>
-          <c:val>
-            <c:numRef>
-              <c:f>Sheet1!$B$37:$I$37</c:f>
-              <c:numCache>
-                <c:formatCode>_(* #,##0.00_);_(* \(#,##0.00\);_(* "-"??_);_(@_)</c:formatCode>
-                <c:ptCount val="8"/>
-                <c:pt idx="0">
-                  <c:v>2067405</c:v>
-                </c:pt>
-                <c:pt idx="1">
-                  <c:v>2069438</c:v>
-                </c:pt>
-                <c:pt idx="2">
-                  <c:v>4011004</c:v>
-                </c:pt>
-                <c:pt idx="3">
-                  <c:v>4136170</c:v>
-                </c:pt>
-                <c:pt idx="4">
-                  <c:v>6699567</c:v>
-                </c:pt>
-                <c:pt idx="5">
-                  <c:v>6729048</c:v>
-                </c:pt>
-                <c:pt idx="6">
-                  <c:v>6562365</c:v>
-                </c:pt>
-                <c:pt idx="7">
-                  <c:v>1319463</c:v>
+                  <c:v>937594</c:v>
                 </c:pt>
               </c:numCache>
             </c:numRef>
@@ -24472,11 +24688,11 @@
         </c:dLbls>
         <c:marker val="1"/>
         <c:smooth val="0"/>
-        <c:axId val="180852992"/>
-        <c:axId val="180859264"/>
+        <c:axId val="180065792"/>
+        <c:axId val="180067712"/>
       </c:lineChart>
       <c:catAx>
-        <c:axId val="180852992"/>
+        <c:axId val="180065792"/>
         <c:scaling>
           <c:orientation val="minMax"/>
         </c:scaling>
@@ -24504,7 +24720,7 @@
         <c:majorTickMark val="out"/>
         <c:minorTickMark val="none"/>
         <c:tickLblPos val="nextTo"/>
-        <c:crossAx val="180859264"/>
+        <c:crossAx val="180067712"/>
         <c:crosses val="autoZero"/>
         <c:auto val="1"/>
         <c:lblAlgn val="ctr"/>
@@ -24512,7 +24728,7 @@
         <c:noMultiLvlLbl val="0"/>
       </c:catAx>
       <c:valAx>
-        <c:axId val="180859264"/>
+        <c:axId val="180067712"/>
         <c:scaling>
           <c:orientation val="minMax"/>
         </c:scaling>
@@ -24541,7 +24757,7 @@
         <c:majorTickMark val="out"/>
         <c:minorTickMark val="none"/>
         <c:tickLblPos val="nextTo"/>
-        <c:crossAx val="180852992"/>
+        <c:crossAx val="180065792"/>
         <c:crosses val="autoZero"/>
         <c:crossBetween val="between"/>
       </c:valAx>
@@ -24941,11 +25157,11 @@
         </c:dLbls>
         <c:marker val="1"/>
         <c:smooth val="0"/>
-        <c:axId val="180882816"/>
-        <c:axId val="180897280"/>
+        <c:axId val="180083328"/>
+        <c:axId val="180085504"/>
       </c:lineChart>
       <c:catAx>
-        <c:axId val="180882816"/>
+        <c:axId val="180083328"/>
         <c:scaling>
           <c:orientation val="minMax"/>
         </c:scaling>
@@ -24973,7 +25189,7 @@
         <c:majorTickMark val="out"/>
         <c:minorTickMark val="none"/>
         <c:tickLblPos val="nextTo"/>
-        <c:crossAx val="180897280"/>
+        <c:crossAx val="180085504"/>
         <c:crosses val="autoZero"/>
         <c:auto val="1"/>
         <c:lblAlgn val="ctr"/>
@@ -24981,7 +25197,7 @@
         <c:noMultiLvlLbl val="0"/>
       </c:catAx>
       <c:valAx>
-        <c:axId val="180897280"/>
+        <c:axId val="180085504"/>
         <c:scaling>
           <c:orientation val="minMax"/>
         </c:scaling>
@@ -25010,7 +25226,7 @@
         <c:majorTickMark val="out"/>
         <c:minorTickMark val="none"/>
         <c:tickLblPos val="nextTo"/>
-        <c:crossAx val="180882816"/>
+        <c:crossAx val="180083328"/>
         <c:crosses val="autoZero"/>
         <c:crossBetween val="between"/>
       </c:valAx>
@@ -25410,11 +25626,11 @@
         </c:dLbls>
         <c:marker val="1"/>
         <c:smooth val="0"/>
-        <c:axId val="180941184"/>
-        <c:axId val="180943104"/>
+        <c:axId val="180235648"/>
+        <c:axId val="180237824"/>
       </c:lineChart>
       <c:catAx>
-        <c:axId val="180941184"/>
+        <c:axId val="180235648"/>
         <c:scaling>
           <c:orientation val="minMax"/>
         </c:scaling>
@@ -25442,7 +25658,7 @@
         <c:majorTickMark val="out"/>
         <c:minorTickMark val="none"/>
         <c:tickLblPos val="nextTo"/>
-        <c:crossAx val="180943104"/>
+        <c:crossAx val="180237824"/>
         <c:crosses val="autoZero"/>
         <c:auto val="1"/>
         <c:lblAlgn val="ctr"/>
@@ -25450,7 +25666,7 @@
         <c:noMultiLvlLbl val="0"/>
       </c:catAx>
       <c:valAx>
-        <c:axId val="180943104"/>
+        <c:axId val="180237824"/>
         <c:scaling>
           <c:orientation val="minMax"/>
         </c:scaling>
@@ -25479,7 +25695,7 @@
         <c:majorTickMark val="out"/>
         <c:minorTickMark val="none"/>
         <c:tickLblPos val="nextTo"/>
-        <c:crossAx val="180941184"/>
+        <c:crossAx val="180235648"/>
         <c:crosses val="autoZero"/>
         <c:crossBetween val="between"/>
       </c:valAx>
@@ -25879,11 +26095,11 @@
         </c:dLbls>
         <c:marker val="1"/>
         <c:smooth val="0"/>
-        <c:axId val="180958336"/>
-        <c:axId val="180960256"/>
+        <c:axId val="180264960"/>
+        <c:axId val="180266880"/>
       </c:lineChart>
       <c:catAx>
-        <c:axId val="180958336"/>
+        <c:axId val="180264960"/>
         <c:scaling>
           <c:orientation val="minMax"/>
         </c:scaling>
@@ -25911,7 +26127,7 @@
         <c:majorTickMark val="out"/>
         <c:minorTickMark val="none"/>
         <c:tickLblPos val="nextTo"/>
-        <c:crossAx val="180960256"/>
+        <c:crossAx val="180266880"/>
         <c:crosses val="autoZero"/>
         <c:auto val="1"/>
         <c:lblAlgn val="ctr"/>
@@ -25919,7 +26135,7 @@
         <c:noMultiLvlLbl val="0"/>
       </c:catAx>
       <c:valAx>
-        <c:axId val="180960256"/>
+        <c:axId val="180266880"/>
         <c:scaling>
           <c:orientation val="minMax"/>
         </c:scaling>
@@ -25948,7 +26164,7 @@
         <c:majorTickMark val="out"/>
         <c:minorTickMark val="none"/>
         <c:tickLblPos val="nextTo"/>
-        <c:crossAx val="180958336"/>
+        <c:crossAx val="180264960"/>
         <c:crosses val="autoZero"/>
         <c:crossBetween val="between"/>
       </c:valAx>
@@ -26383,11 +26599,11 @@
         </c:dLbls>
         <c:marker val="1"/>
         <c:smooth val="0"/>
-        <c:axId val="180995584"/>
-        <c:axId val="180998144"/>
+        <c:axId val="180314496"/>
+        <c:axId val="180316800"/>
       </c:lineChart>
       <c:catAx>
-        <c:axId val="180995584"/>
+        <c:axId val="180314496"/>
         <c:scaling>
           <c:orientation val="minMax"/>
         </c:scaling>
@@ -26415,7 +26631,7 @@
         <c:majorTickMark val="out"/>
         <c:minorTickMark val="none"/>
         <c:tickLblPos val="nextTo"/>
-        <c:crossAx val="180998144"/>
+        <c:crossAx val="180316800"/>
         <c:crosses val="autoZero"/>
         <c:auto val="1"/>
         <c:lblAlgn val="ctr"/>
@@ -26423,7 +26639,7 @@
         <c:noMultiLvlLbl val="0"/>
       </c:catAx>
       <c:valAx>
-        <c:axId val="180998144"/>
+        <c:axId val="180316800"/>
         <c:scaling>
           <c:orientation val="minMax"/>
         </c:scaling>
@@ -26452,7 +26668,7 @@
         <c:majorTickMark val="out"/>
         <c:minorTickMark val="none"/>
         <c:tickLblPos val="nextTo"/>
-        <c:crossAx val="180995584"/>
+        <c:crossAx val="180314496"/>
         <c:crosses val="autoZero"/>
         <c:crossBetween val="between"/>
       </c:valAx>
@@ -26683,11 +26899,11 @@
         </c:dLbls>
         <c:marker val="1"/>
         <c:smooth val="0"/>
-        <c:axId val="181220480"/>
-        <c:axId val="181222400"/>
+        <c:axId val="180367360"/>
+        <c:axId val="180369280"/>
       </c:lineChart>
       <c:catAx>
-        <c:axId val="181220480"/>
+        <c:axId val="180367360"/>
         <c:scaling>
           <c:orientation val="minMax"/>
         </c:scaling>
@@ -26715,7 +26931,7 @@
         <c:majorTickMark val="out"/>
         <c:minorTickMark val="none"/>
         <c:tickLblPos val="nextTo"/>
-        <c:crossAx val="181222400"/>
+        <c:crossAx val="180369280"/>
         <c:crosses val="autoZero"/>
         <c:auto val="1"/>
         <c:lblAlgn val="ctr"/>
@@ -26723,7 +26939,7 @@
         <c:noMultiLvlLbl val="0"/>
       </c:catAx>
       <c:valAx>
-        <c:axId val="181222400"/>
+        <c:axId val="180369280"/>
         <c:scaling>
           <c:orientation val="minMax"/>
         </c:scaling>
@@ -26752,7 +26968,7 @@
         <c:majorTickMark val="out"/>
         <c:minorTickMark val="none"/>
         <c:tickLblPos val="nextTo"/>
-        <c:crossAx val="181220480"/>
+        <c:crossAx val="180367360"/>
         <c:crosses val="autoZero"/>
         <c:crossBetween val="between"/>
       </c:valAx>
@@ -27003,11 +27219,11 @@
         </c:dLbls>
         <c:marker val="1"/>
         <c:smooth val="0"/>
-        <c:axId val="181325824"/>
-        <c:axId val="181327744"/>
+        <c:axId val="180395008"/>
+        <c:axId val="180401280"/>
       </c:lineChart>
       <c:catAx>
-        <c:axId val="181325824"/>
+        <c:axId val="180395008"/>
         <c:scaling>
           <c:orientation val="minMax"/>
         </c:scaling>
@@ -27035,7 +27251,7 @@
         <c:majorTickMark val="out"/>
         <c:minorTickMark val="none"/>
         <c:tickLblPos val="nextTo"/>
-        <c:crossAx val="181327744"/>
+        <c:crossAx val="180401280"/>
         <c:crosses val="autoZero"/>
         <c:auto val="1"/>
         <c:lblAlgn val="ctr"/>
@@ -27043,7 +27259,7 @@
         <c:noMultiLvlLbl val="0"/>
       </c:catAx>
       <c:valAx>
-        <c:axId val="181327744"/>
+        <c:axId val="180401280"/>
         <c:scaling>
           <c:orientation val="minMax"/>
         </c:scaling>
@@ -27072,7 +27288,7 @@
         <c:majorTickMark val="out"/>
         <c:minorTickMark val="none"/>
         <c:tickLblPos val="nextTo"/>
-        <c:crossAx val="181325824"/>
+        <c:crossAx val="180395008"/>
         <c:crosses val="autoZero"/>
         <c:crossBetween val="between"/>
       </c:valAx>
@@ -27303,11 +27519,11 @@
         </c:dLbls>
         <c:marker val="1"/>
         <c:smooth val="0"/>
-        <c:axId val="181406720"/>
-        <c:axId val="181470336"/>
+        <c:axId val="180418816"/>
+        <c:axId val="180437376"/>
       </c:lineChart>
       <c:catAx>
-        <c:axId val="181406720"/>
+        <c:axId val="180418816"/>
         <c:scaling>
           <c:orientation val="minMax"/>
         </c:scaling>
@@ -27335,7 +27551,7 @@
         <c:majorTickMark val="out"/>
         <c:minorTickMark val="none"/>
         <c:tickLblPos val="nextTo"/>
-        <c:crossAx val="181470336"/>
+        <c:crossAx val="180437376"/>
         <c:crosses val="autoZero"/>
         <c:auto val="1"/>
         <c:lblAlgn val="ctr"/>
@@ -27343,7 +27559,7 @@
         <c:noMultiLvlLbl val="0"/>
       </c:catAx>
       <c:valAx>
-        <c:axId val="181470336"/>
+        <c:axId val="180437376"/>
         <c:scaling>
           <c:orientation val="minMax"/>
         </c:scaling>
@@ -27372,7 +27588,7 @@
         <c:majorTickMark val="out"/>
         <c:minorTickMark val="none"/>
         <c:tickLblPos val="nextTo"/>
-        <c:crossAx val="181406720"/>
+        <c:crossAx val="180418816"/>
         <c:crosses val="autoZero"/>
         <c:crossBetween val="between"/>
       </c:valAx>
@@ -27595,11 +27811,11 @@
         </c:dLbls>
         <c:marker val="1"/>
         <c:smooth val="0"/>
-        <c:axId val="179897088"/>
-        <c:axId val="179899008"/>
+        <c:axId val="185427840"/>
+        <c:axId val="185573376"/>
       </c:lineChart>
       <c:catAx>
-        <c:axId val="179897088"/>
+        <c:axId val="185427840"/>
         <c:scaling>
           <c:orientation val="minMax"/>
         </c:scaling>
@@ -27628,7 +27844,7 @@
         <c:majorTickMark val="out"/>
         <c:minorTickMark val="none"/>
         <c:tickLblPos val="nextTo"/>
-        <c:crossAx val="179899008"/>
+        <c:crossAx val="185573376"/>
         <c:crosses val="autoZero"/>
         <c:auto val="1"/>
         <c:lblAlgn val="ctr"/>
@@ -27636,7 +27852,7 @@
         <c:noMultiLvlLbl val="0"/>
       </c:catAx>
       <c:valAx>
-        <c:axId val="179899008"/>
+        <c:axId val="185573376"/>
         <c:scaling>
           <c:orientation val="minMax"/>
         </c:scaling>
@@ -27673,7 +27889,7 @@
         <c:majorTickMark val="out"/>
         <c:minorTickMark val="none"/>
         <c:tickLblPos val="nextTo"/>
-        <c:crossAx val="179897088"/>
+        <c:crossAx val="185427840"/>
         <c:crosses val="autoZero"/>
         <c:crossBetween val="between"/>
       </c:valAx>
@@ -28081,11 +28297,11 @@
         </c:dLbls>
         <c:marker val="1"/>
         <c:smooth val="0"/>
-        <c:axId val="181547008"/>
-        <c:axId val="181548928"/>
+        <c:axId val="180608000"/>
+        <c:axId val="180810880"/>
       </c:lineChart>
       <c:catAx>
-        <c:axId val="181547008"/>
+        <c:axId val="180608000"/>
         <c:scaling>
           <c:orientation val="minMax"/>
         </c:scaling>
@@ -28113,7 +28329,7 @@
         <c:majorTickMark val="out"/>
         <c:minorTickMark val="none"/>
         <c:tickLblPos val="nextTo"/>
-        <c:crossAx val="181548928"/>
+        <c:crossAx val="180810880"/>
         <c:crosses val="autoZero"/>
         <c:auto val="1"/>
         <c:lblAlgn val="ctr"/>
@@ -28121,7 +28337,7 @@
         <c:noMultiLvlLbl val="0"/>
       </c:catAx>
       <c:valAx>
-        <c:axId val="181548928"/>
+        <c:axId val="180810880"/>
         <c:scaling>
           <c:orientation val="minMax"/>
         </c:scaling>
@@ -28150,7 +28366,7 @@
         <c:majorTickMark val="out"/>
         <c:minorTickMark val="none"/>
         <c:tickLblPos val="nextTo"/>
-        <c:crossAx val="181547008"/>
+        <c:crossAx val="180608000"/>
         <c:crosses val="autoZero"/>
         <c:crossBetween val="between"/>
       </c:valAx>
@@ -28476,11 +28692,11 @@
         </c:dLbls>
         <c:marker val="1"/>
         <c:smooth val="0"/>
-        <c:axId val="181600256"/>
-        <c:axId val="181602176"/>
+        <c:axId val="180853760"/>
+        <c:axId val="180864128"/>
       </c:lineChart>
       <c:catAx>
-        <c:axId val="181600256"/>
+        <c:axId val="180853760"/>
         <c:scaling>
           <c:orientation val="minMax"/>
         </c:scaling>
@@ -28508,7 +28724,7 @@
         <c:majorTickMark val="out"/>
         <c:minorTickMark val="none"/>
         <c:tickLblPos val="nextTo"/>
-        <c:crossAx val="181602176"/>
+        <c:crossAx val="180864128"/>
         <c:crosses val="autoZero"/>
         <c:auto val="1"/>
         <c:lblAlgn val="ctr"/>
@@ -28516,7 +28732,7 @@
         <c:noMultiLvlLbl val="0"/>
       </c:catAx>
       <c:valAx>
-        <c:axId val="181602176"/>
+        <c:axId val="180864128"/>
         <c:scaling>
           <c:orientation val="minMax"/>
         </c:scaling>
@@ -28545,7 +28761,7 @@
         <c:majorTickMark val="out"/>
         <c:minorTickMark val="none"/>
         <c:tickLblPos val="nextTo"/>
-        <c:crossAx val="181600256"/>
+        <c:crossAx val="180853760"/>
         <c:crosses val="autoZero"/>
         <c:crossBetween val="between"/>
       </c:valAx>
@@ -28797,11 +29013,11 @@
         </c:dLbls>
         <c:marker val="1"/>
         <c:smooth val="0"/>
-        <c:axId val="181632000"/>
-        <c:axId val="181658752"/>
+        <c:axId val="180971776"/>
+        <c:axId val="180986240"/>
       </c:lineChart>
       <c:catAx>
-        <c:axId val="181632000"/>
+        <c:axId val="180971776"/>
         <c:scaling>
           <c:orientation val="minMax"/>
         </c:scaling>
@@ -28829,7 +29045,7 @@
         <c:majorTickMark val="out"/>
         <c:minorTickMark val="none"/>
         <c:tickLblPos val="nextTo"/>
-        <c:crossAx val="181658752"/>
+        <c:crossAx val="180986240"/>
         <c:crosses val="autoZero"/>
         <c:auto val="1"/>
         <c:lblAlgn val="ctr"/>
@@ -28837,7 +29053,7 @@
         <c:noMultiLvlLbl val="0"/>
       </c:catAx>
       <c:valAx>
-        <c:axId val="181658752"/>
+        <c:axId val="180986240"/>
         <c:scaling>
           <c:orientation val="minMax"/>
         </c:scaling>
@@ -28866,7 +29082,7 @@
         <c:majorTickMark val="out"/>
         <c:minorTickMark val="none"/>
         <c:tickLblPos val="nextTo"/>
-        <c:crossAx val="181632000"/>
+        <c:crossAx val="180971776"/>
         <c:crosses val="autoZero"/>
         <c:crossBetween val="between"/>
       </c:valAx>
@@ -29274,11 +29490,11 @@
         </c:dLbls>
         <c:marker val="1"/>
         <c:smooth val="0"/>
-        <c:axId val="182902784"/>
-        <c:axId val="182904704"/>
+        <c:axId val="181316608"/>
+        <c:axId val="181388416"/>
       </c:lineChart>
       <c:catAx>
-        <c:axId val="182902784"/>
+        <c:axId val="181316608"/>
         <c:scaling>
           <c:orientation val="minMax"/>
         </c:scaling>
@@ -29306,7 +29522,7 @@
         <c:majorTickMark val="out"/>
         <c:minorTickMark val="none"/>
         <c:tickLblPos val="nextTo"/>
-        <c:crossAx val="182904704"/>
+        <c:crossAx val="181388416"/>
         <c:crosses val="autoZero"/>
         <c:auto val="1"/>
         <c:lblAlgn val="ctr"/>
@@ -29314,7 +29530,7 @@
         <c:noMultiLvlLbl val="0"/>
       </c:catAx>
       <c:valAx>
-        <c:axId val="182904704"/>
+        <c:axId val="181388416"/>
         <c:scaling>
           <c:orientation val="minMax"/>
         </c:scaling>
@@ -29343,7 +29559,7 @@
         <c:majorTickMark val="out"/>
         <c:minorTickMark val="none"/>
         <c:tickLblPos val="nextTo"/>
-        <c:crossAx val="182902784"/>
+        <c:crossAx val="181316608"/>
         <c:crosses val="autoZero"/>
         <c:crossBetween val="between"/>
       </c:valAx>
@@ -29751,11 +29967,11 @@
         </c:dLbls>
         <c:marker val="1"/>
         <c:smooth val="0"/>
-        <c:axId val="183300864"/>
-        <c:axId val="183302784"/>
+        <c:axId val="181555200"/>
+        <c:axId val="181557120"/>
       </c:lineChart>
       <c:catAx>
-        <c:axId val="183300864"/>
+        <c:axId val="181555200"/>
         <c:scaling>
           <c:orientation val="minMax"/>
         </c:scaling>
@@ -29783,7 +29999,7 @@
         <c:majorTickMark val="out"/>
         <c:minorTickMark val="none"/>
         <c:tickLblPos val="nextTo"/>
-        <c:crossAx val="183302784"/>
+        <c:crossAx val="181557120"/>
         <c:crosses val="autoZero"/>
         <c:auto val="1"/>
         <c:lblAlgn val="ctr"/>
@@ -29791,7 +30007,7 @@
         <c:noMultiLvlLbl val="0"/>
       </c:catAx>
       <c:valAx>
-        <c:axId val="183302784"/>
+        <c:axId val="181557120"/>
         <c:scaling>
           <c:orientation val="minMax"/>
         </c:scaling>
@@ -29820,7 +30036,7 @@
         <c:majorTickMark val="out"/>
         <c:minorTickMark val="none"/>
         <c:tickLblPos val="nextTo"/>
-        <c:crossAx val="183300864"/>
+        <c:crossAx val="181555200"/>
         <c:crosses val="autoZero"/>
         <c:crossBetween val="between"/>
       </c:valAx>
@@ -30228,11 +30444,11 @@
         </c:dLbls>
         <c:marker val="1"/>
         <c:smooth val="0"/>
-        <c:axId val="183522816"/>
-        <c:axId val="183524736"/>
+        <c:axId val="182784768"/>
+        <c:axId val="182786688"/>
       </c:lineChart>
       <c:catAx>
-        <c:axId val="183522816"/>
+        <c:axId val="182784768"/>
         <c:scaling>
           <c:orientation val="minMax"/>
         </c:scaling>
@@ -30260,7 +30476,7 @@
         <c:majorTickMark val="out"/>
         <c:minorTickMark val="none"/>
         <c:tickLblPos val="nextTo"/>
-        <c:crossAx val="183524736"/>
+        <c:crossAx val="182786688"/>
         <c:crosses val="autoZero"/>
         <c:auto val="1"/>
         <c:lblAlgn val="ctr"/>
@@ -30268,7 +30484,7 @@
         <c:noMultiLvlLbl val="0"/>
       </c:catAx>
       <c:valAx>
-        <c:axId val="183524736"/>
+        <c:axId val="182786688"/>
         <c:scaling>
           <c:orientation val="minMax"/>
         </c:scaling>
@@ -30297,7 +30513,7 @@
         <c:majorTickMark val="out"/>
         <c:minorTickMark val="none"/>
         <c:tickLblPos val="nextTo"/>
-        <c:crossAx val="183522816"/>
+        <c:crossAx val="182784768"/>
         <c:crosses val="autoZero"/>
         <c:crossBetween val="between"/>
       </c:valAx>
@@ -30541,11 +30757,11 @@
         </c:dLbls>
         <c:marker val="1"/>
         <c:smooth val="0"/>
-        <c:axId val="183710464"/>
-        <c:axId val="183712384"/>
+        <c:axId val="183275520"/>
+        <c:axId val="183277440"/>
       </c:lineChart>
       <c:catAx>
-        <c:axId val="183710464"/>
+        <c:axId val="183275520"/>
         <c:scaling>
           <c:orientation val="minMax"/>
         </c:scaling>
@@ -30573,7 +30789,7 @@
         <c:majorTickMark val="out"/>
         <c:minorTickMark val="none"/>
         <c:tickLblPos val="nextTo"/>
-        <c:crossAx val="183712384"/>
+        <c:crossAx val="183277440"/>
         <c:crosses val="autoZero"/>
         <c:auto val="1"/>
         <c:lblAlgn val="ctr"/>
@@ -30581,7 +30797,7 @@
         <c:noMultiLvlLbl val="0"/>
       </c:catAx>
       <c:valAx>
-        <c:axId val="183712384"/>
+        <c:axId val="183277440"/>
         <c:scaling>
           <c:orientation val="minMax"/>
         </c:scaling>
@@ -30610,7 +30826,7 @@
         <c:majorTickMark val="out"/>
         <c:minorTickMark val="none"/>
         <c:tickLblPos val="nextTo"/>
-        <c:crossAx val="183710464"/>
+        <c:crossAx val="183275520"/>
         <c:crosses val="autoZero"/>
         <c:crossBetween val="between"/>
       </c:valAx>
@@ -30854,11 +31070,11 @@
         </c:dLbls>
         <c:marker val="1"/>
         <c:smooth val="0"/>
-        <c:axId val="183922688"/>
-        <c:axId val="183924608"/>
+        <c:axId val="183438336"/>
+        <c:axId val="183489664"/>
       </c:lineChart>
       <c:catAx>
-        <c:axId val="183922688"/>
+        <c:axId val="183438336"/>
         <c:scaling>
           <c:orientation val="minMax"/>
         </c:scaling>
@@ -30886,7 +31102,7 @@
         <c:majorTickMark val="out"/>
         <c:minorTickMark val="none"/>
         <c:tickLblPos val="nextTo"/>
-        <c:crossAx val="183924608"/>
+        <c:crossAx val="183489664"/>
         <c:crosses val="autoZero"/>
         <c:auto val="1"/>
         <c:lblAlgn val="ctr"/>
@@ -30894,7 +31110,7 @@
         <c:noMultiLvlLbl val="0"/>
       </c:catAx>
       <c:valAx>
-        <c:axId val="183924608"/>
+        <c:axId val="183489664"/>
         <c:scaling>
           <c:orientation val="minMax"/>
         </c:scaling>
@@ -30923,7 +31139,7 @@
         <c:majorTickMark val="out"/>
         <c:minorTickMark val="none"/>
         <c:tickLblPos val="nextTo"/>
-        <c:crossAx val="183922688"/>
+        <c:crossAx val="183438336"/>
         <c:crosses val="autoZero"/>
         <c:crossBetween val="between"/>
       </c:valAx>
@@ -31253,11 +31469,11 @@
         </c:dLbls>
         <c:marker val="1"/>
         <c:smooth val="0"/>
-        <c:axId val="185417728"/>
-        <c:axId val="185419648"/>
+        <c:axId val="183577600"/>
+        <c:axId val="183698560"/>
       </c:lineChart>
       <c:catAx>
-        <c:axId val="185417728"/>
+        <c:axId val="183577600"/>
         <c:scaling>
           <c:orientation val="minMax"/>
         </c:scaling>
@@ -31285,7 +31501,7 @@
         <c:majorTickMark val="out"/>
         <c:minorTickMark val="none"/>
         <c:tickLblPos val="nextTo"/>
-        <c:crossAx val="185419648"/>
+        <c:crossAx val="183698560"/>
         <c:crosses val="autoZero"/>
         <c:auto val="1"/>
         <c:lblAlgn val="ctr"/>
@@ -31293,7 +31509,7 @@
         <c:noMultiLvlLbl val="0"/>
       </c:catAx>
       <c:valAx>
-        <c:axId val="185419648"/>
+        <c:axId val="183698560"/>
         <c:scaling>
           <c:orientation val="minMax"/>
         </c:scaling>
@@ -31322,7 +31538,7 @@
         <c:majorTickMark val="out"/>
         <c:minorTickMark val="none"/>
         <c:tickLblPos val="nextTo"/>
-        <c:crossAx val="185417728"/>
+        <c:crossAx val="183577600"/>
         <c:crosses val="autoZero"/>
         <c:crossBetween val="between"/>
       </c:valAx>
@@ -31640,11 +31856,11 @@
         </c:dLbls>
         <c:marker val="1"/>
         <c:smooth val="0"/>
-        <c:axId val="179913472"/>
-        <c:axId val="179915392"/>
+        <c:axId val="82151680"/>
+        <c:axId val="82157952"/>
       </c:lineChart>
       <c:catAx>
-        <c:axId val="179913472"/>
+        <c:axId val="82151680"/>
         <c:scaling>
           <c:orientation val="minMax"/>
         </c:scaling>
@@ -31673,7 +31889,7 @@
         <c:majorTickMark val="out"/>
         <c:minorTickMark val="none"/>
         <c:tickLblPos val="nextTo"/>
-        <c:crossAx val="179915392"/>
+        <c:crossAx val="82157952"/>
         <c:crosses val="autoZero"/>
         <c:auto val="1"/>
         <c:lblAlgn val="ctr"/>
@@ -31681,7 +31897,7 @@
         <c:noMultiLvlLbl val="0"/>
       </c:catAx>
       <c:valAx>
-        <c:axId val="179915392"/>
+        <c:axId val="82157952"/>
         <c:scaling>
           <c:orientation val="minMax"/>
         </c:scaling>
@@ -31718,7 +31934,7 @@
         <c:majorTickMark val="out"/>
         <c:minorTickMark val="none"/>
         <c:tickLblPos val="nextTo"/>
-        <c:crossAx val="179913472"/>
+        <c:crossAx val="82151680"/>
         <c:crosses val="autoZero"/>
         <c:crossBetween val="between"/>
       </c:valAx>
@@ -32036,11 +32252,11 @@
         </c:dLbls>
         <c:marker val="1"/>
         <c:smooth val="0"/>
-        <c:axId val="179925760"/>
-        <c:axId val="179927680"/>
+        <c:axId val="82172160"/>
+        <c:axId val="82174336"/>
       </c:lineChart>
       <c:catAx>
-        <c:axId val="179925760"/>
+        <c:axId val="82172160"/>
         <c:scaling>
           <c:orientation val="minMax"/>
         </c:scaling>
@@ -32069,7 +32285,7 @@
         <c:majorTickMark val="out"/>
         <c:minorTickMark val="none"/>
         <c:tickLblPos val="nextTo"/>
-        <c:crossAx val="179927680"/>
+        <c:crossAx val="82174336"/>
         <c:crosses val="autoZero"/>
         <c:auto val="1"/>
         <c:lblAlgn val="ctr"/>
@@ -32077,7 +32293,7 @@
         <c:noMultiLvlLbl val="0"/>
       </c:catAx>
       <c:valAx>
-        <c:axId val="179927680"/>
+        <c:axId val="82174336"/>
         <c:scaling>
           <c:orientation val="minMax"/>
         </c:scaling>
@@ -32114,7 +32330,7 @@
         <c:majorTickMark val="out"/>
         <c:minorTickMark val="none"/>
         <c:tickLblPos val="nextTo"/>
-        <c:crossAx val="179925760"/>
+        <c:crossAx val="82172160"/>
         <c:crosses val="autoZero"/>
         <c:crossBetween val="between"/>
       </c:valAx>
@@ -32358,11 +32574,11 @@
         </c:dLbls>
         <c:marker val="1"/>
         <c:smooth val="0"/>
-        <c:axId val="179941376"/>
-        <c:axId val="179943296"/>
+        <c:axId val="83260928"/>
+        <c:axId val="83262848"/>
       </c:lineChart>
       <c:catAx>
-        <c:axId val="179941376"/>
+        <c:axId val="83260928"/>
         <c:scaling>
           <c:orientation val="minMax"/>
         </c:scaling>
@@ -32391,7 +32607,7 @@
         <c:majorTickMark val="out"/>
         <c:minorTickMark val="none"/>
         <c:tickLblPos val="nextTo"/>
-        <c:crossAx val="179943296"/>
+        <c:crossAx val="83262848"/>
         <c:crosses val="autoZero"/>
         <c:auto val="1"/>
         <c:lblAlgn val="ctr"/>
@@ -32399,7 +32615,7 @@
         <c:noMultiLvlLbl val="0"/>
       </c:catAx>
       <c:valAx>
-        <c:axId val="179943296"/>
+        <c:axId val="83262848"/>
         <c:scaling>
           <c:orientation val="minMax"/>
         </c:scaling>
@@ -32436,7 +32652,7 @@
         <c:majorTickMark val="out"/>
         <c:minorTickMark val="none"/>
         <c:tickLblPos val="nextTo"/>
-        <c:crossAx val="179941376"/>
+        <c:crossAx val="83260928"/>
         <c:crosses val="autoZero"/>
         <c:crossBetween val="between"/>
       </c:valAx>
@@ -32754,11 +32970,11 @@
         </c:dLbls>
         <c:marker val="1"/>
         <c:smooth val="0"/>
-        <c:axId val="179957760"/>
-        <c:axId val="179959680"/>
+        <c:axId val="178832896"/>
+        <c:axId val="178834816"/>
       </c:lineChart>
       <c:catAx>
-        <c:axId val="179957760"/>
+        <c:axId val="178832896"/>
         <c:scaling>
           <c:orientation val="minMax"/>
         </c:scaling>
@@ -32787,7 +33003,7 @@
         <c:majorTickMark val="out"/>
         <c:minorTickMark val="none"/>
         <c:tickLblPos val="nextTo"/>
-        <c:crossAx val="179959680"/>
+        <c:crossAx val="178834816"/>
         <c:crosses val="autoZero"/>
         <c:auto val="1"/>
         <c:lblAlgn val="ctr"/>
@@ -32795,7 +33011,7 @@
         <c:noMultiLvlLbl val="0"/>
       </c:catAx>
       <c:valAx>
-        <c:axId val="179959680"/>
+        <c:axId val="178834816"/>
         <c:scaling>
           <c:orientation val="minMax"/>
         </c:scaling>
@@ -32832,7 +33048,7 @@
         <c:majorTickMark val="out"/>
         <c:minorTickMark val="none"/>
         <c:tickLblPos val="nextTo"/>
-        <c:crossAx val="179957760"/>
+        <c:crossAx val="178832896"/>
         <c:crosses val="autoZero"/>
         <c:crossBetween val="between"/>
       </c:valAx>
@@ -33150,11 +33366,11 @@
         </c:dLbls>
         <c:marker val="1"/>
         <c:smooth val="0"/>
-        <c:axId val="180367360"/>
-        <c:axId val="180369280"/>
+        <c:axId val="179049984"/>
+        <c:axId val="179051904"/>
       </c:lineChart>
       <c:catAx>
-        <c:axId val="180367360"/>
+        <c:axId val="179049984"/>
         <c:scaling>
           <c:orientation val="minMax"/>
         </c:scaling>
@@ -33183,7 +33399,7 @@
         <c:majorTickMark val="out"/>
         <c:minorTickMark val="none"/>
         <c:tickLblPos val="nextTo"/>
-        <c:crossAx val="180369280"/>
+        <c:crossAx val="179051904"/>
         <c:crosses val="autoZero"/>
         <c:auto val="1"/>
         <c:lblAlgn val="ctr"/>
@@ -33191,7 +33407,7 @@
         <c:noMultiLvlLbl val="0"/>
       </c:catAx>
       <c:valAx>
-        <c:axId val="180369280"/>
+        <c:axId val="179051904"/>
         <c:scaling>
           <c:orientation val="minMax"/>
         </c:scaling>
@@ -33228,7 +33444,7 @@
         <c:majorTickMark val="out"/>
         <c:minorTickMark val="none"/>
         <c:tickLblPos val="nextTo"/>
-        <c:crossAx val="180367360"/>
+        <c:crossAx val="179049984"/>
         <c:crosses val="autoZero"/>
         <c:crossBetween val="between"/>
       </c:valAx>
@@ -33554,11 +33770,11 @@
         </c:dLbls>
         <c:marker val="1"/>
         <c:smooth val="0"/>
-        <c:axId val="180383744"/>
-        <c:axId val="180385664"/>
+        <c:axId val="179914240"/>
+        <c:axId val="179916160"/>
       </c:lineChart>
       <c:catAx>
-        <c:axId val="180383744"/>
+        <c:axId val="179914240"/>
         <c:scaling>
           <c:orientation val="minMax"/>
         </c:scaling>
@@ -33587,7 +33803,7 @@
         <c:majorTickMark val="out"/>
         <c:minorTickMark val="none"/>
         <c:tickLblPos val="nextTo"/>
-        <c:crossAx val="180385664"/>
+        <c:crossAx val="179916160"/>
         <c:crosses val="autoZero"/>
         <c:auto val="1"/>
         <c:lblAlgn val="ctr"/>
@@ -33595,7 +33811,7 @@
         <c:noMultiLvlLbl val="0"/>
       </c:catAx>
       <c:valAx>
-        <c:axId val="180385664"/>
+        <c:axId val="179916160"/>
         <c:scaling>
           <c:orientation val="minMax"/>
         </c:scaling>
@@ -33632,7 +33848,7 @@
         <c:majorTickMark val="out"/>
         <c:minorTickMark val="none"/>
         <c:tickLblPos val="nextTo"/>
-        <c:crossAx val="180383744"/>
+        <c:crossAx val="179914240"/>
         <c:crosses val="autoZero"/>
         <c:crossBetween val="between"/>
       </c:valAx>
@@ -33974,11 +34190,11 @@
         </c:dLbls>
         <c:marker val="1"/>
         <c:smooth val="0"/>
-        <c:axId val="180412416"/>
-        <c:axId val="180414336"/>
+        <c:axId val="179947008"/>
+        <c:axId val="179948928"/>
       </c:lineChart>
       <c:catAx>
-        <c:axId val="180412416"/>
+        <c:axId val="179947008"/>
         <c:scaling>
           <c:orientation val="minMax"/>
         </c:scaling>
@@ -34007,7 +34223,7 @@
         <c:majorTickMark val="out"/>
         <c:minorTickMark val="none"/>
         <c:tickLblPos val="nextTo"/>
-        <c:crossAx val="180414336"/>
+        <c:crossAx val="179948928"/>
         <c:crosses val="autoZero"/>
         <c:auto val="1"/>
         <c:lblAlgn val="ctr"/>
@@ -34015,7 +34231,7 @@
         <c:noMultiLvlLbl val="0"/>
       </c:catAx>
       <c:valAx>
-        <c:axId val="180414336"/>
+        <c:axId val="179948928"/>
         <c:scaling>
           <c:orientation val="minMax"/>
         </c:scaling>
@@ -34052,7 +34268,7 @@
         <c:majorTickMark val="out"/>
         <c:minorTickMark val="none"/>
         <c:tickLblPos val="nextTo"/>
-        <c:crossAx val="180412416"/>
+        <c:crossAx val="179947008"/>
         <c:crosses val="autoZero"/>
         <c:crossBetween val="between"/>
       </c:valAx>
@@ -34361,7 +34577,7 @@
 </file>
 
 <file path=customXml/itemProps1.xml><?xml version="1.0" encoding="utf-8"?>
-<ds:datastoreItem xmlns:ds="http://schemas.openxmlformats.org/officeDocument/2006/customXml" ds:itemID="{4AEA0A23-5150-4611-8919-2C80D70A7AA8}">
+<ds:datastoreItem xmlns:ds="http://schemas.openxmlformats.org/officeDocument/2006/customXml" ds:itemID="{77A21DBB-0C85-49A0-8D5D-593BED38DF99}">
   <ds:schemaRefs>
     <ds:schemaRef ds:uri="http://schemas.openxmlformats.org/officeDocument/2006/bibliography"/>
   </ds:schemaRefs>

</xml_diff>